<commit_message>
next: section 6, unit 35
</commit_message>
<xml_diff>
--- a/personal_notes.docx
+++ b/personal_notes.docx
@@ -197,7 +197,7 @@
       <w:r>
         <w:t xml:space="preserve">Git repo for the course: </w:t>
       </w:r>
-      <w:hyperlink r:id="rId5" w:history="1">
+      <w:hyperlink r:id="rId6" w:history="1">
         <w:r>
           <w:rPr>
             <w:rStyle w:val="Hyperlink"/>
@@ -353,7 +353,7 @@
         </w:rPr>
         <w:t xml:space="preserve">, use “sudo” prefix. (sudo npm I </w:t>
       </w:r>
-      <w:hyperlink r:id="rId6" w:history="1">
+      <w:hyperlink r:id="rId7" w:history="1">
         <w:r>
           <w:rPr>
             <w:rStyle w:val="Hyperlink"/>
@@ -465,6 +465,7 @@
       </w:pPr>
       <w:r>
         <w:rPr>
+          <w:noProof/>
           <w:color w:val="000000" w:themeColor="text1"/>
         </w:rPr>
         <w:drawing>
@@ -483,7 +484,7 @@
                     <pic:cNvPicPr/>
                   </pic:nvPicPr>
                   <pic:blipFill>
-                    <a:blip r:embed="rId7"/>
+                    <a:blip r:embed="rId8"/>
                     <a:stretch>
                       <a:fillRect/>
                     </a:stretch>
@@ -514,16 +515,22 @@
         <w:rPr>
           <w:color w:val="ED7D31" w:themeColor="accent2"/>
         </w:rPr>
-        <w:t xml:space="preserve">^ console.log( yargs.argv </w:t>
+        <w:t xml:space="preserve">^ </w:t>
       </w:r>
       <w:proofErr w:type="gramStart"/>
       <w:r>
         <w:rPr>
           <w:color w:val="ED7D31" w:themeColor="accent2"/>
         </w:rPr>
-        <w:t>);</w:t>
+        <w:t>console.log( yargs</w:t>
       </w:r>
       <w:proofErr w:type="gramEnd"/>
+      <w:r>
+        <w:rPr>
+          <w:color w:val="ED7D31" w:themeColor="accent2"/>
+        </w:rPr>
+        <w:t>.argv );</w:t>
+      </w:r>
     </w:p>
     <w:p>
       <w:pPr>
@@ -699,6 +706,7 @@
       </w:pPr>
       <w:r>
         <w:rPr>
+          <w:noProof/>
           <w:color w:val="000000" w:themeColor="text1"/>
         </w:rPr>
         <w:lastRenderedPageBreak/>
@@ -718,7 +726,7 @@
                     <pic:cNvPicPr/>
                   </pic:nvPicPr>
                   <pic:blipFill>
-                    <a:blip r:embed="rId8"/>
+                    <a:blip r:embed="rId9"/>
                     <a:stretch>
                       <a:fillRect/>
                     </a:stretch>
@@ -820,6 +828,658 @@
         </w:rPr>
       </w:pPr>
     </w:p>
+    <w:p>
+      <w:pPr>
+        <w:rPr>
+          <w:color w:val="4472C4" w:themeColor="accent1"/>
+        </w:rPr>
+      </w:pPr>
+    </w:p>
+    <w:p>
+      <w:r>
+        <w:t xml:space="preserve">For debugging, we can just </w:t>
+      </w:r>
+      <w:r>
+        <w:rPr>
+          <w:color w:val="ED7D31" w:themeColor="accent2"/>
+        </w:rPr>
+        <w:t xml:space="preserve">console.log() </w:t>
+      </w:r>
+      <w:r>
+        <w:t>everything and everywhere.</w:t>
+      </w:r>
+    </w:p>
+    <w:p>
+      <w:pPr>
+        <w:rPr>
+          <w:color w:val="4472C4" w:themeColor="accent1"/>
+        </w:rPr>
+      </w:pPr>
+      <w:r>
+        <w:t>There is also the Node Debugger that comes with the V8</w:t>
+      </w:r>
+      <w:r>
+        <w:t xml:space="preserve"> JS Engine</w:t>
+      </w:r>
+      <w:r>
+        <w:t xml:space="preserve">. </w:t>
+      </w:r>
+    </w:p>
+    <w:p>
+      <w:pPr>
+        <w:pStyle w:val="ListParagraph"/>
+        <w:numPr>
+          <w:ilvl w:val="0"/>
+          <w:numId w:val="2"/>
+        </w:numPr>
+      </w:pPr>
+      <w:r>
+        <w:t>Just add “</w:t>
+      </w:r>
+      <w:r>
+        <w:rPr>
+          <w:color w:val="4472C4" w:themeColor="accent1"/>
+        </w:rPr>
+        <w:t>debugger</w:t>
+      </w:r>
+      <w:r>
+        <w:t>” somewhere in the script</w:t>
+      </w:r>
+      <w:r>
+        <w:t>, and run cmd</w:t>
+      </w:r>
+    </w:p>
+    <w:p>
+      <w:pPr>
+        <w:pStyle w:val="ListParagraph"/>
+        <w:rPr>
+          <w:color w:val="A6A6A6" w:themeColor="background1" w:themeShade="A6"/>
+        </w:rPr>
+      </w:pPr>
+      <w:r>
+        <w:rPr>
+          <w:b/>
+          <w:bCs/>
+          <w:color w:val="A6A6A6" w:themeColor="background1" w:themeShade="A6"/>
+        </w:rPr>
+        <w:t xml:space="preserve">node </w:t>
+      </w:r>
+      <w:r>
+        <w:rPr>
+          <w:b/>
+          <w:bCs/>
+          <w:color w:val="A6A6A6" w:themeColor="background1" w:themeShade="A6"/>
+        </w:rPr>
+        <w:t xml:space="preserve">inspect </w:t>
+      </w:r>
+      <w:r>
+        <w:rPr>
+          <w:color w:val="A6A6A6" w:themeColor="background1" w:themeShade="A6"/>
+        </w:rPr>
+        <w:t>app.js add --title="Shopping" --body="sst"</w:t>
+      </w:r>
+    </w:p>
+    <w:p>
+      <w:pPr>
+        <w:pStyle w:val="ListParagraph"/>
+        <w:numPr>
+          <w:ilvl w:val="0"/>
+          <w:numId w:val="2"/>
+        </w:numPr>
+      </w:pPr>
+      <w:r>
+        <w:t xml:space="preserve">Go to </w:t>
+      </w:r>
+      <w:r>
+        <w:rPr>
+          <w:color w:val="ED7D31" w:themeColor="accent2"/>
+        </w:rPr>
+        <w:t xml:space="preserve">chrome://inspect </w:t>
+      </w:r>
+      <w:r>
+        <w:t xml:space="preserve">and under the Target, click on </w:t>
+      </w:r>
+      <w:r>
+        <w:rPr>
+          <w:color w:val="4472C4" w:themeColor="accent1"/>
+        </w:rPr>
+        <w:t>Inspect</w:t>
+      </w:r>
+    </w:p>
+    <w:p>
+      <w:r>
+        <w:drawing>
+          <wp:inline distT="0" distB="0" distL="0" distR="0" wp14:anchorId="08E6C645" wp14:editId="1850FF4A">
+            <wp:extent cx="2133785" cy="1577477"/>
+            <wp:effectExtent l="0" t="0" r="0" b="3810"/>
+            <wp:docPr id="4" name="Picture 4" descr="Graphical user interface, text&#10;&#10;Description automatically generated"/>
+            <wp:cNvGraphicFramePr>
+              <a:graphicFrameLocks xmlns:a="http://schemas.openxmlformats.org/drawingml/2006/main" noChangeAspect="1"/>
+            </wp:cNvGraphicFramePr>
+            <a:graphic xmlns:a="http://schemas.openxmlformats.org/drawingml/2006/main">
+              <a:graphicData uri="http://schemas.openxmlformats.org/drawingml/2006/picture">
+                <pic:pic xmlns:pic="http://schemas.openxmlformats.org/drawingml/2006/picture">
+                  <pic:nvPicPr>
+                    <pic:cNvPr id="4" name="Picture 4" descr="Graphical user interface, text&#10;&#10;Description automatically generated"/>
+                    <pic:cNvPicPr/>
+                  </pic:nvPicPr>
+                  <pic:blipFill>
+                    <a:blip r:embed="rId10"/>
+                    <a:stretch>
+                      <a:fillRect/>
+                    </a:stretch>
+                  </pic:blipFill>
+                  <pic:spPr>
+                    <a:xfrm>
+                      <a:off x="0" y="0"/>
+                      <a:ext cx="2133785" cy="1577477"/>
+                    </a:xfrm>
+                    <a:prstGeom prst="rect">
+                      <a:avLst/>
+                    </a:prstGeom>
+                  </pic:spPr>
+                </pic:pic>
+              </a:graphicData>
+            </a:graphic>
+          </wp:inline>
+        </w:drawing>
+      </w:r>
+    </w:p>
+    <w:p>
+      <w:r>
+        <w:t xml:space="preserve">When we finished all steps (by pressing the </w:t>
+      </w:r>
+      <w:r>
+        <w:rPr>
+          <w:color w:val="4472C4" w:themeColor="accent1"/>
+        </w:rPr>
+        <w:t>PLAY</w:t>
+      </w:r>
+      <w:r>
+        <w:t xml:space="preserve"> blue button), we can restart it by using </w:t>
+      </w:r>
+      <w:r>
+        <w:t>“</w:t>
+      </w:r>
+      <w:r>
+        <w:rPr>
+          <w:color w:val="ED7D31" w:themeColor="accent2"/>
+        </w:rPr>
+        <w:t>restart</w:t>
+      </w:r>
+      <w:r>
+        <w:t>” in the &lt;debug&gt; command.</w:t>
+      </w:r>
+    </w:p>
+    <w:p/>
+    <w:p/>
+    <w:p>
+      <w:r>
+        <w:rPr>
+          <w:b/>
+          <w:bCs/>
+        </w:rPr>
+        <w:lastRenderedPageBreak/>
+        <w:t>Call Stack</w:t>
+      </w:r>
+      <w:r>
+        <w:t xml:space="preserve"> </w:t>
+      </w:r>
+      <w:r>
+        <w:t xml:space="preserve">=&gt; </w:t>
+      </w:r>
+      <w:r>
+        <w:t xml:space="preserve">track the execution of our program, by keeping track of all </w:t>
+      </w:r>
+      <w:r>
+        <w:rPr>
+          <w:b/>
+          <w:bCs/>
+        </w:rPr>
+        <w:t>functions</w:t>
+      </w:r>
+      <w:r>
+        <w:t xml:space="preserve"> that are currently running. (like when we get an error, where every function called is listed</w:t>
+      </w:r>
+      <w:r>
+        <w:t xml:space="preserve"> until the error spotted)</w:t>
+      </w:r>
+    </w:p>
+    <w:p>
+      <w:pPr>
+        <w:pStyle w:val="ListParagraph"/>
+        <w:numPr>
+          <w:ilvl w:val="0"/>
+          <w:numId w:val="2"/>
+        </w:numPr>
+      </w:pPr>
+      <w:r>
+        <w:rPr>
+          <w:b/>
+          <w:bCs/>
+        </w:rPr>
+        <w:t>Data structure:</w:t>
+      </w:r>
+      <w:r>
+        <w:t xml:space="preserve"> add on the top of the list / remove the top item on the list</w:t>
+      </w:r>
+    </w:p>
+    <w:p>
+      <w:pPr>
+        <w:rPr>
+          <w:color w:val="BFBFBF" w:themeColor="background1" w:themeShade="BF"/>
+        </w:rPr>
+      </w:pPr>
+      <w:r>
+        <w:rPr>
+          <w:color w:val="BFBFBF" w:themeColor="background1" w:themeShade="BF"/>
+        </w:rPr>
+        <w:t>SetTimeout is not a JS</w:t>
+      </w:r>
+      <w:r>
+        <w:rPr>
+          <w:color w:val="BFBFBF" w:themeColor="background1" w:themeShade="BF"/>
+        </w:rPr>
+        <w:t xml:space="preserve"> function, and V8 has no implementation for it</w:t>
+      </w:r>
+      <w:r>
+        <w:rPr>
+          <w:color w:val="BFBFBF" w:themeColor="background1" w:themeShade="BF"/>
+        </w:rPr>
+        <w:t>. Is NodeJS which</w:t>
+      </w:r>
+      <w:r>
+        <w:rPr>
+          <w:color w:val="BFBFBF" w:themeColor="background1" w:themeShade="BF"/>
+        </w:rPr>
+        <w:t xml:space="preserve"> creates an implementation of setTimeout </w:t>
+      </w:r>
+      <w:r>
+        <w:rPr>
+          <w:color w:val="BFBFBF" w:themeColor="background1" w:themeShade="BF"/>
+        </w:rPr>
+        <w:t>using c++ and provides it to your NodeJS scripts</w:t>
+      </w:r>
+      <w:r>
+        <w:rPr>
+          <w:color w:val="BFBFBF" w:themeColor="background1" w:themeShade="BF"/>
+        </w:rPr>
+        <w:t xml:space="preserve"> to use.</w:t>
+      </w:r>
+      <w:r>
+        <w:rPr>
+          <w:color w:val="BFBFBF" w:themeColor="background1" w:themeShade="BF"/>
+        </w:rPr>
+        <w:t xml:space="preserve"> =&gt; it is an async way to wait a specified amount of time</w:t>
+      </w:r>
+      <w:r>
+        <w:rPr>
+          <w:color w:val="BFBFBF" w:themeColor="background1" w:themeShade="BF"/>
+        </w:rPr>
+        <w:t>, and then have a function run.</w:t>
+      </w:r>
+    </w:p>
+    <w:p>
+      <w:pPr>
+        <w:rPr>
+          <w:color w:val="BFBFBF" w:themeColor="background1" w:themeShade="BF"/>
+        </w:rPr>
+      </w:pPr>
+      <w:r>
+        <w:rPr>
+          <w:color w:val="BFBFBF" w:themeColor="background1" w:themeShade="BF"/>
+        </w:rPr>
+        <w:t xml:space="preserve">So when we call setTimeout, is </w:t>
+      </w:r>
+      <w:r>
+        <w:rPr>
+          <w:color w:val="BFBFBF" w:themeColor="background1" w:themeShade="BF"/>
+        </w:rPr>
+        <w:t xml:space="preserve">registering an event with NodeJS APIs, and that is an event callback </w:t>
+      </w:r>
+      <w:r>
+        <w:rPr>
+          <w:color w:val="BFBFBF" w:themeColor="background1" w:themeShade="BF"/>
+        </w:rPr>
+        <w:t>p</w:t>
+      </w:r>
+      <w:r>
+        <w:rPr>
+          <w:color w:val="BFBFBF" w:themeColor="background1" w:themeShade="BF"/>
+        </w:rPr>
+        <w:t>ai</w:t>
+      </w:r>
+      <w:r>
+        <w:rPr>
+          <w:color w:val="BFBFBF" w:themeColor="background1" w:themeShade="BF"/>
+        </w:rPr>
+        <w:t xml:space="preserve">r, where the event in this case is simply </w:t>
+      </w:r>
+      <w:r>
+        <w:rPr>
+          <w:color w:val="BFBFBF" w:themeColor="background1" w:themeShade="BF"/>
+        </w:rPr>
+        <w:t>to wait 2 seconds, and the callback is the function to run.</w:t>
+      </w:r>
+    </w:p>
+    <w:p>
+      <w:pPr>
+        <w:rPr>
+          <w:color w:val="BFBFBF" w:themeColor="background1" w:themeShade="BF"/>
+        </w:rPr>
+      </w:pPr>
+      <w:r>
+        <w:rPr>
+          <w:color w:val="BFBFBF" w:themeColor="background1" w:themeShade="BF"/>
+        </w:rPr>
+        <w:t>Another event callback p</w:t>
+      </w:r>
+      <w:r>
+        <w:rPr>
+          <w:color w:val="BFBFBF" w:themeColor="background1" w:themeShade="BF"/>
+        </w:rPr>
+        <w:t>air</w:t>
+      </w:r>
+      <w:r>
+        <w:rPr>
+          <w:color w:val="BFBFBF" w:themeColor="background1" w:themeShade="BF"/>
+        </w:rPr>
+        <w:t xml:space="preserve"> might be </w:t>
+      </w:r>
+      <w:r>
+        <w:rPr>
+          <w:color w:val="BFBFBF" w:themeColor="background1" w:themeShade="BF"/>
+        </w:rPr>
+        <w:t>to wait for a database request to complete, then run the callback that does something with the data.</w:t>
+      </w:r>
+    </w:p>
+    <w:p>
+      <w:r>
+        <w:rPr>
+          <w:b/>
+          <w:bCs/>
+        </w:rPr>
+        <w:t>Node APIs</w:t>
+      </w:r>
+      <w:r>
+        <w:t xml:space="preserve"> =&gt; </w:t>
+      </w:r>
+      <w:r>
+        <w:t>^</w:t>
+      </w:r>
+    </w:p>
+    <w:p>
+      <w:pPr>
+        <w:tabs>
+          <w:tab w:val="left" w:pos="2062"/>
+        </w:tabs>
+      </w:pPr>
+      <w:r>
+        <w:rPr>
+          <w:b/>
+          <w:bCs/>
+        </w:rPr>
+        <w:t>JS is a single threaded programming language</w:t>
+      </w:r>
+      <w:r>
+        <w:t>.</w:t>
+      </w:r>
+      <w:r>
+        <w:t xml:space="preserve"> You can do one thing at a time. </w:t>
+      </w:r>
+    </w:p>
+    <w:p>
+      <w:pPr>
+        <w:tabs>
+          <w:tab w:val="left" w:pos="2062"/>
+        </w:tabs>
+        <w:rPr>
+          <w:b/>
+          <w:bCs/>
+        </w:rPr>
+      </w:pPr>
+      <w:r>
+        <w:t xml:space="preserve">But that doesn’t mean Node.js is completely single threaded. The code you run is indeed still single threaded, </w:t>
+      </w:r>
+      <w:r>
+        <w:rPr>
+          <w:b/>
+          <w:bCs/>
+        </w:rPr>
+        <w:t>but Node uses other threads in C++ behind the scenes</w:t>
+      </w:r>
+      <w:r>
+        <w:rPr>
+          <w:b/>
+          <w:bCs/>
+        </w:rPr>
+        <w:t xml:space="preserve"> to manage your events.</w:t>
+      </w:r>
+    </w:p>
+    <w:p>
+      <w:pPr>
+        <w:tabs>
+          <w:tab w:val="left" w:pos="5771"/>
+        </w:tabs>
+      </w:pPr>
+      <w:r>
+        <w:rPr>
+          <w:b/>
+          <w:bCs/>
+        </w:rPr>
+        <w:t>Callback Queue</w:t>
+      </w:r>
+      <w:r>
+        <w:t xml:space="preserve"> =&gt;</w:t>
+      </w:r>
+      <w:r>
+        <w:t xml:space="preserve"> </w:t>
+      </w:r>
+      <w:r>
+        <w:t xml:space="preserve">maintain a list of all the callback functions that </w:t>
+      </w:r>
+      <w:r>
+        <w:t>are ready to get executed.</w:t>
+      </w:r>
+    </w:p>
+    <w:p>
+      <w:pPr>
+        <w:tabs>
+          <w:tab w:val="left" w:pos="5771"/>
+        </w:tabs>
+      </w:pPr>
+    </w:p>
+    <w:p>
+      <w:pPr>
+        <w:tabs>
+          <w:tab w:val="left" w:pos="5095"/>
+        </w:tabs>
+      </w:pPr>
+      <w:r>
+        <w:t xml:space="preserve">This is the moment the </w:t>
+      </w:r>
+      <w:r>
+        <w:rPr>
+          <w:b/>
+          <w:bCs/>
+        </w:rPr>
+        <w:t>Event Loop</w:t>
+      </w:r>
+      <w:r>
+        <w:t xml:space="preserve"> comes into play. It looks at the Call Stack, and at the Callback Queue</w:t>
+      </w:r>
+      <w:r>
+        <w:t>.</w:t>
+      </w:r>
+    </w:p>
+    <w:p>
+      <w:pPr>
+        <w:tabs>
+          <w:tab w:val="left" w:pos="5095"/>
+        </w:tabs>
+      </w:pPr>
+      <w:r>
+        <w:t>If the call stack is empty, it’s going to run items from the callback queue.</w:t>
+      </w:r>
+      <w:r>
+        <w:t xml:space="preserve"> </w:t>
+      </w:r>
+    </w:p>
+    <w:p>
+      <w:pPr>
+        <w:tabs>
+          <w:tab w:val="left" w:pos="5095"/>
+        </w:tabs>
+      </w:pPr>
+    </w:p>
+    <w:p>
+      <w:pPr>
+        <w:tabs>
+          <w:tab w:val="left" w:pos="5095"/>
+        </w:tabs>
+      </w:pPr>
+    </w:p>
+    <w:p>
+      <w:pPr>
+        <w:tabs>
+          <w:tab w:val="left" w:pos="5095"/>
+        </w:tabs>
+      </w:pPr>
+      <w:r>
+        <w:rPr>
+          <w:color w:val="ED7D31" w:themeColor="accent2"/>
+        </w:rPr>
+        <w:t>npm init -y</w:t>
+      </w:r>
+      <w:r>
+        <w:rPr>
+          <w:color w:val="ED7D31" w:themeColor="accent2"/>
+        </w:rPr>
+        <w:t xml:space="preserve"> </w:t>
+      </w:r>
+      <w:r>
+        <w:t xml:space="preserve">=&gt; </w:t>
+      </w:r>
+      <w:r>
+        <w:t>answers</w:t>
+      </w:r>
+      <w:r>
+        <w:t xml:space="preserve"> “yes” to all questions</w:t>
+      </w:r>
+    </w:p>
+    <w:p>
+      <w:pPr>
+        <w:tabs>
+          <w:tab w:val="left" w:pos="5095"/>
+        </w:tabs>
+      </w:pPr>
+      <w:r>
+        <w:rPr>
+          <w:color w:val="000000" w:themeColor="text1"/>
+        </w:rPr>
+        <w:t xml:space="preserve">Use </w:t>
+      </w:r>
+      <w:r>
+        <w:rPr>
+          <w:color w:val="ED7D31" w:themeColor="accent2"/>
+        </w:rPr>
+        <w:t xml:space="preserve">postman-request </w:t>
+      </w:r>
+      <w:r>
+        <w:t xml:space="preserve">package instead of </w:t>
+      </w:r>
+      <w:r>
+        <w:rPr>
+          <w:color w:val="ED7D31" w:themeColor="accent2"/>
+        </w:rPr>
+        <w:t>request</w:t>
+      </w:r>
+      <w:r>
+        <w:t xml:space="preserve"> package, as it is now</w:t>
+      </w:r>
+      <w:r>
+        <w:rPr>
+          <w:color w:val="FF0000"/>
+        </w:rPr>
+        <w:t xml:space="preserve"> deprecated</w:t>
+      </w:r>
+      <w:r>
+        <w:t>.</w:t>
+      </w:r>
+    </w:p>
+    <w:p>
+      <w:pPr>
+        <w:tabs>
+          <w:tab w:val="left" w:pos="5095"/>
+        </w:tabs>
+      </w:pPr>
+    </w:p>
+    <w:p>
+      <w:pPr>
+        <w:tabs>
+          <w:tab w:val="left" w:pos="5095"/>
+        </w:tabs>
+        <w:rPr>
+          <w:color w:val="4472C4" w:themeColor="accent1"/>
+        </w:rPr>
+      </w:pPr>
+      <w:r>
+        <w:t>The “</w:t>
+      </w:r>
+      <w:r>
+        <w:rPr>
+          <w:color w:val="ED7D31" w:themeColor="accent2"/>
+        </w:rPr>
+        <w:t>postman-request</w:t>
+      </w:r>
+      <w:r>
+        <w:t>” will always</w:t>
+      </w:r>
+      <w:r>
+        <w:t xml:space="preserve"> return an </w:t>
+      </w:r>
+      <w:r>
+        <w:rPr>
+          <w:color w:val="5B9BD5" w:themeColor="accent5"/>
+        </w:rPr>
+        <w:t>object: body {}</w:t>
+      </w:r>
+      <w:r>
+        <w:rPr>
+          <w:color w:val="5B9BD5" w:themeColor="accent5"/>
+        </w:rPr>
+        <w:t xml:space="preserve"> </w:t>
+      </w:r>
+      <w:r>
+        <w:t xml:space="preserve">so we go in </w:t>
+      </w:r>
+      <w:r>
+        <w:rPr>
+          <w:color w:val="4472C4" w:themeColor="accent1"/>
+        </w:rPr>
+        <w:t>response.body</w:t>
+      </w:r>
+      <w:r>
+        <w:rPr>
+          <w:color w:val="4472C4" w:themeColor="accent1"/>
+        </w:rPr>
+        <w:t>.</w:t>
+      </w:r>
+    </w:p>
+    <w:p>
+      <w:pPr>
+        <w:tabs>
+          <w:tab w:val="left" w:pos="5095"/>
+        </w:tabs>
+      </w:pPr>
+    </w:p>
+    <w:p>
+      <w:pPr>
+        <w:tabs>
+          <w:tab w:val="left" w:pos="5095"/>
+        </w:tabs>
+      </w:pPr>
+    </w:p>
     <w:sectPr>
       <w:pgSz w:w="12240" w:h="15840"/>
       <w:pgMar w:top="1440" w:right="1440" w:bottom="1440" w:left="1440" w:header="708" w:footer="708" w:gutter="0"/>
@@ -833,6 +1493,118 @@
 <file path=word/numbering.xml><?xml version="1.0" encoding="utf-8"?>
 <w:numbering xmlns:wpc="http://schemas.microsoft.com/office/word/2010/wordprocessingCanvas" xmlns:cx="http://schemas.microsoft.com/office/drawing/2014/chartex" xmlns:cx1="http://schemas.microsoft.com/office/drawing/2015/9/8/chartex" xmlns:cx2="http://schemas.microsoft.com/office/drawing/2015/10/21/chartex" xmlns:cx3="http://schemas.microsoft.com/office/drawing/2016/5/9/chartex" xmlns:cx4="http://schemas.microsoft.com/office/drawing/2016/5/10/chartex" xmlns:cx5="http://schemas.microsoft.com/office/drawing/2016/5/11/chartex" xmlns:cx6="http://schemas.microsoft.com/office/drawing/2016/5/12/chartex" xmlns:cx7="http://schemas.microsoft.com/office/drawing/2016/5/13/chartex" xmlns:cx8="http://schemas.microsoft.com/office/drawing/2016/5/14/chartex" xmlns:mc="http://schemas.openxmlformats.org/markup-compatibility/2006" xmlns:aink="http://schemas.microsoft.com/office/drawing/2016/ink" xmlns:am3d="http://schemas.microsoft.com/office/drawing/2017/model3d" xmlns:o="urn:schemas-microsoft-com:office:office" xmlns:oel="http://schemas.microsoft.com/office/2019/extlst" xmlns:r="http://schemas.openxmlformats.org/officeDocument/2006/relationships" xmlns:m="http://schemas.openxmlformats.org/officeDocument/2006/math" xmlns:v="urn:schemas-microsoft-com:vml" xmlns:wp14="http://schemas.microsoft.com/office/word/2010/wordprocessingDrawing" xmlns:wp="http://schemas.openxmlformats.org/drawingml/2006/wordprocessingDrawing" xmlns:w10="urn:schemas-microsoft-com:office:word" xmlns:w="http://schemas.openxmlformats.org/wordprocessingml/2006/main" xmlns:w14="http://schemas.microsoft.com/office/word/2010/wordml" xmlns:w15="http://schemas.microsoft.com/office/word/2012/wordml" xmlns:w16cex="http://schemas.microsoft.com/office/word/2018/wordml/cex" xmlns:w16cid="http://schemas.microsoft.com/office/word/2016/wordml/cid" xmlns:w16="http://schemas.microsoft.com/office/word/2018/wordml" xmlns:w16sdtdh="http://schemas.microsoft.com/office/word/2020/wordml/sdtdatahash" xmlns:w16se="http://schemas.microsoft.com/office/word/2015/wordml/symex" xmlns:wpg="http://schemas.microsoft.com/office/word/2010/wordprocessingGroup" xmlns:wpi="http://schemas.microsoft.com/office/word/2010/wordprocessingInk" xmlns:wne="http://schemas.microsoft.com/office/word/2006/wordml" xmlns:wps="http://schemas.microsoft.com/office/word/2010/wordprocessingShape" mc:Ignorable="w14 w15 w16se w16cid w16 w16cex w16sdtdh wp14">
   <w:abstractNum w:abstractNumId="0" w15:restartNumberingAfterBreak="0">
+    <w:nsid w:val="2E133F63"/>
+    <w:multiLevelType w:val="hybridMultilevel"/>
+    <w:tmpl w:val="BEAA1B56"/>
+    <w:lvl w:ilvl="0" w:tplc="DA2A04AC">
+      <w:numFmt w:val="bullet"/>
+      <w:lvlText w:val=""/>
+      <w:lvlJc w:val="left"/>
+      <w:pPr>
+        <w:ind w:left="720" w:hanging="360"/>
+      </w:pPr>
+      <w:rPr>
+        <w:rFonts w:ascii="Wingdings" w:eastAsiaTheme="minorHAnsi" w:hAnsi="Wingdings" w:cstheme="minorBidi" w:hint="default"/>
+      </w:rPr>
+    </w:lvl>
+    <w:lvl w:ilvl="1" w:tplc="04090003" w:tentative="1">
+      <w:start w:val="1"/>
+      <w:numFmt w:val="bullet"/>
+      <w:lvlText w:val="o"/>
+      <w:lvlJc w:val="left"/>
+      <w:pPr>
+        <w:ind w:left="1440" w:hanging="360"/>
+      </w:pPr>
+      <w:rPr>
+        <w:rFonts w:ascii="Courier New" w:hAnsi="Courier New" w:cs="Courier New" w:hint="default"/>
+      </w:rPr>
+    </w:lvl>
+    <w:lvl w:ilvl="2" w:tplc="04090005" w:tentative="1">
+      <w:start w:val="1"/>
+      <w:numFmt w:val="bullet"/>
+      <w:lvlText w:val=""/>
+      <w:lvlJc w:val="left"/>
+      <w:pPr>
+        <w:ind w:left="2160" w:hanging="360"/>
+      </w:pPr>
+      <w:rPr>
+        <w:rFonts w:ascii="Wingdings" w:hAnsi="Wingdings" w:hint="default"/>
+      </w:rPr>
+    </w:lvl>
+    <w:lvl w:ilvl="3" w:tplc="04090001" w:tentative="1">
+      <w:start w:val="1"/>
+      <w:numFmt w:val="bullet"/>
+      <w:lvlText w:val=""/>
+      <w:lvlJc w:val="left"/>
+      <w:pPr>
+        <w:ind w:left="2880" w:hanging="360"/>
+      </w:pPr>
+      <w:rPr>
+        <w:rFonts w:ascii="Symbol" w:hAnsi="Symbol" w:hint="default"/>
+      </w:rPr>
+    </w:lvl>
+    <w:lvl w:ilvl="4" w:tplc="04090003" w:tentative="1">
+      <w:start w:val="1"/>
+      <w:numFmt w:val="bullet"/>
+      <w:lvlText w:val="o"/>
+      <w:lvlJc w:val="left"/>
+      <w:pPr>
+        <w:ind w:left="3600" w:hanging="360"/>
+      </w:pPr>
+      <w:rPr>
+        <w:rFonts w:ascii="Courier New" w:hAnsi="Courier New" w:cs="Courier New" w:hint="default"/>
+      </w:rPr>
+    </w:lvl>
+    <w:lvl w:ilvl="5" w:tplc="04090005" w:tentative="1">
+      <w:start w:val="1"/>
+      <w:numFmt w:val="bullet"/>
+      <w:lvlText w:val=""/>
+      <w:lvlJc w:val="left"/>
+      <w:pPr>
+        <w:ind w:left="4320" w:hanging="360"/>
+      </w:pPr>
+      <w:rPr>
+        <w:rFonts w:ascii="Wingdings" w:hAnsi="Wingdings" w:hint="default"/>
+      </w:rPr>
+    </w:lvl>
+    <w:lvl w:ilvl="6" w:tplc="04090001" w:tentative="1">
+      <w:start w:val="1"/>
+      <w:numFmt w:val="bullet"/>
+      <w:lvlText w:val=""/>
+      <w:lvlJc w:val="left"/>
+      <w:pPr>
+        <w:ind w:left="5040" w:hanging="360"/>
+      </w:pPr>
+      <w:rPr>
+        <w:rFonts w:ascii="Symbol" w:hAnsi="Symbol" w:hint="default"/>
+      </w:rPr>
+    </w:lvl>
+    <w:lvl w:ilvl="7" w:tplc="04090003" w:tentative="1">
+      <w:start w:val="1"/>
+      <w:numFmt w:val="bullet"/>
+      <w:lvlText w:val="o"/>
+      <w:lvlJc w:val="left"/>
+      <w:pPr>
+        <w:ind w:left="5760" w:hanging="360"/>
+      </w:pPr>
+      <w:rPr>
+        <w:rFonts w:ascii="Courier New" w:hAnsi="Courier New" w:cs="Courier New" w:hint="default"/>
+      </w:rPr>
+    </w:lvl>
+    <w:lvl w:ilvl="8" w:tplc="04090005" w:tentative="1">
+      <w:start w:val="1"/>
+      <w:numFmt w:val="bullet"/>
+      <w:lvlText w:val=""/>
+      <w:lvlJc w:val="left"/>
+      <w:pPr>
+        <w:ind w:left="6480" w:hanging="360"/>
+      </w:pPr>
+      <w:rPr>
+        <w:rFonts w:ascii="Wingdings" w:hAnsi="Wingdings" w:hint="default"/>
+      </w:rPr>
+    </w:lvl>
+  </w:abstractNum>
+  <w:abstractNum w:abstractNumId="1" w15:restartNumberingAfterBreak="0">
     <w:nsid w:val="4676615E"/>
     <w:multiLevelType w:val="hybridMultilevel"/>
     <w:tmpl w:val="50F40CCC"/>
@@ -946,6 +1718,9 @@
     </w:lvl>
   </w:abstractNum>
   <w:num w:numId="1" w16cid:durableId="1697269796">
+    <w:abstractNumId w:val="1"/>
+  </w:num>
+  <w:num w:numId="2" w16cid:durableId="1183666760">
     <w:abstractNumId w:val="0"/>
   </w:num>
 </w:numbering>
@@ -1707,4 +2482,16 @@
     </a:ext>
   </a:extLst>
 </a:theme>
+</file>
+
+<file path=customXml/item1.xml><?xml version="1.0" encoding="utf-8"?>
+<b:Sources xmlns:b="http://schemas.openxmlformats.org/officeDocument/2006/bibliography" xmlns="http://schemas.openxmlformats.org/officeDocument/2006/bibliography" SelectedStyle="\APASixthEditionOfficeOnline.xsl" StyleName="APA" Version="6"/>
+</file>
+
+<file path=customXml/itemProps1.xml><?xml version="1.0" encoding="utf-8"?>
+<ds:datastoreItem xmlns:ds="http://schemas.openxmlformats.org/officeDocument/2006/customXml" ds:itemID="{52358413-94E0-4B89-A1DF-0CA4D98014E2}">
+  <ds:schemaRefs>
+    <ds:schemaRef ds:uri="http://schemas.openxmlformats.org/officeDocument/2006/bibliography"/>
+  </ds:schemaRefs>
+</ds:datastoreItem>
 </file>
</xml_diff>

<commit_message>
next: section 7 unit 46
</commit_message>
<xml_diff>
--- a/personal_notes.docx
+++ b/personal_notes.docx
@@ -515,21 +515,7 @@
         <w:rPr>
           <w:color w:val="ED7D31" w:themeColor="accent2"/>
         </w:rPr>
-        <w:t xml:space="preserve">^ </w:t>
-      </w:r>
-      <w:proofErr w:type="gramStart"/>
-      <w:r>
-        <w:rPr>
-          <w:color w:val="ED7D31" w:themeColor="accent2"/>
-        </w:rPr>
-        <w:t>console.log( yargs</w:t>
-      </w:r>
-      <w:proofErr w:type="gramEnd"/>
-      <w:r>
-        <w:rPr>
-          <w:color w:val="ED7D31" w:themeColor="accent2"/>
-        </w:rPr>
-        <w:t>.argv );</w:t>
+        <w:t>^ console.log( yargs.argv );</w:t>
       </w:r>
     </w:p>
     <w:p>
@@ -566,21 +552,7 @@
         <w:rPr>
           <w:color w:val="000000" w:themeColor="text1"/>
         </w:rPr>
-        <w:t xml:space="preserve"> (</w:t>
-      </w:r>
-      <w:proofErr w:type="gramStart"/>
-      <w:r>
-        <w:rPr>
-          <w:color w:val="000000" w:themeColor="text1"/>
-        </w:rPr>
-        <w:t>which</w:t>
-      </w:r>
-      <w:proofErr w:type="gramEnd"/>
-      <w:r>
-        <w:rPr>
-          <w:color w:val="000000" w:themeColor="text1"/>
-        </w:rPr>
-        <w:t xml:space="preserve"> will show up the commands tied to the file)</w:t>
+        <w:t xml:space="preserve"> (which will show up the commands tied to the file)</w:t>
       </w:r>
     </w:p>
     <w:p>
@@ -948,6 +920,9 @@
     </w:p>
     <w:p>
       <w:r>
+        <w:rPr>
+          <w:noProof/>
+        </w:rPr>
         <w:drawing>
           <wp:inline distT="0" distB="0" distL="0" distR="0" wp14:anchorId="08E6C645" wp14:editId="1850FF4A">
             <wp:extent cx="2133785" cy="1577477"/>
@@ -1479,6 +1454,1281 @@
           <w:tab w:val="left" w:pos="5095"/>
         </w:tabs>
       </w:pPr>
+      <w:r>
+        <w:rPr>
+          <w:color w:val="4472C4" w:themeColor="accent1"/>
+        </w:rPr>
+        <w:t>encodeURIComponent(</w:t>
+      </w:r>
+      <w:r>
+        <w:rPr>
+          <w:color w:val="4472C4" w:themeColor="accent1"/>
+        </w:rPr>
+        <w:t>string input</w:t>
+      </w:r>
+      <w:r>
+        <w:rPr>
+          <w:color w:val="4472C4" w:themeColor="accent1"/>
+        </w:rPr>
+        <w:t xml:space="preserve">) </w:t>
+      </w:r>
+      <w:r>
+        <w:t>-</w:t>
+      </w:r>
+      <w:r>
+        <w:t xml:space="preserve"> to convert the input to a </w:t>
+      </w:r>
+      <w:r>
+        <w:t xml:space="preserve">safe string. (will convert </w:t>
+      </w:r>
+      <w:r>
+        <w:rPr>
+          <w:color w:val="ED7D31" w:themeColor="accent2"/>
+        </w:rPr>
+        <w:t xml:space="preserve">? to %3F </w:t>
+      </w:r>
+      <w:r>
+        <w:t>for e.g.)</w:t>
+      </w:r>
+    </w:p>
+    <w:p>
+      <w:pPr>
+        <w:tabs>
+          <w:tab w:val="left" w:pos="5095"/>
+        </w:tabs>
+      </w:pPr>
+    </w:p>
+    <w:p>
+      <w:pPr>
+        <w:tabs>
+          <w:tab w:val="left" w:pos="5095"/>
+        </w:tabs>
+        <w:rPr>
+          <w:b/>
+          <w:bCs/>
+        </w:rPr>
+      </w:pPr>
+      <w:r>
+        <w:rPr>
+          <w:b/>
+          <w:bCs/>
+          <w:u w:val="single"/>
+        </w:rPr>
+        <w:t>QUESTION:</w:t>
+      </w:r>
+      <w:r>
+        <w:rPr>
+          <w:b/>
+          <w:bCs/>
+        </w:rPr>
+        <w:t xml:space="preserve"> In our weather API, </w:t>
+      </w:r>
+      <w:r>
+        <w:rPr>
+          <w:b/>
+          <w:bCs/>
+        </w:rPr>
+        <w:t xml:space="preserve">in the accessed object, </w:t>
+      </w:r>
+      <w:r>
+        <w:rPr>
+          <w:b/>
+          <w:bCs/>
+        </w:rPr>
+        <w:t xml:space="preserve">there is </w:t>
+      </w:r>
+      <w:r>
+        <w:rPr>
+          <w:b/>
+          <w:bCs/>
+        </w:rPr>
+        <w:t xml:space="preserve">array </w:t>
+      </w:r>
+      <w:r>
+        <w:rPr>
+          <w:b/>
+          <w:bCs/>
+          <w:color w:val="ED7D31" w:themeColor="accent2"/>
+        </w:rPr>
+        <w:t>weather_descriptions</w:t>
+      </w:r>
+      <w:r>
+        <w:rPr>
+          <w:b/>
+          <w:bCs/>
+        </w:rPr>
+        <w:t xml:space="preserve">. </w:t>
+      </w:r>
+    </w:p>
+    <w:p>
+      <w:pPr>
+        <w:tabs>
+          <w:tab w:val="left" w:pos="5095"/>
+        </w:tabs>
+        <w:rPr>
+          <w:b/>
+          <w:bCs/>
+        </w:rPr>
+      </w:pPr>
+      <w:r>
+        <w:rPr>
+          <w:b/>
+          <w:bCs/>
+        </w:rPr>
+        <w:t xml:space="preserve">When we are </w:t>
+      </w:r>
+      <w:r>
+        <w:rPr>
+          <w:b/>
+          <w:bCs/>
+          <w:color w:val="70AD47" w:themeColor="accent6"/>
+        </w:rPr>
+        <w:t>destructuring</w:t>
+      </w:r>
+      <w:r>
+        <w:rPr>
+          <w:b/>
+          <w:bCs/>
+        </w:rPr>
+        <w:t xml:space="preserve"> the object, </w:t>
+      </w:r>
+      <w:r>
+        <w:rPr>
+          <w:b/>
+          <w:bCs/>
+        </w:rPr>
+        <w:t xml:space="preserve">how can we specify an index of that </w:t>
+      </w:r>
+      <w:r>
+        <w:rPr>
+          <w:b/>
+          <w:bCs/>
+        </w:rPr>
+        <w:t xml:space="preserve">array? </w:t>
+      </w:r>
+    </w:p>
+    <w:p>
+      <w:pPr>
+        <w:tabs>
+          <w:tab w:val="left" w:pos="5095"/>
+        </w:tabs>
+        <w:rPr>
+          <w:b/>
+          <w:bCs/>
+          <w:color w:val="A6A6A6" w:themeColor="background1" w:themeShade="A6"/>
+        </w:rPr>
+      </w:pPr>
+      <w:r>
+        <w:rPr>
+          <w:b/>
+          <w:bCs/>
+        </w:rPr>
+        <w:t xml:space="preserve">If we try </w:t>
+      </w:r>
+      <w:r>
+        <w:rPr>
+          <w:b/>
+          <w:bCs/>
+          <w:color w:val="ED7D31" w:themeColor="accent2"/>
+        </w:rPr>
+        <w:t xml:space="preserve">{ weather_descriptions[0]:description } </w:t>
+      </w:r>
+      <w:r>
+        <w:rPr>
+          <w:b/>
+          <w:bCs/>
+        </w:rPr>
+        <w:t xml:space="preserve">it fails: </w:t>
+      </w:r>
+      <w:r>
+        <w:rPr>
+          <w:b/>
+          <w:bCs/>
+          <w:color w:val="A6A6A6" w:themeColor="background1" w:themeShade="A6"/>
+        </w:rPr>
+        <w:t>SyntaxError: Unexpected token '['</w:t>
+      </w:r>
+    </w:p>
+    <w:p>
+      <w:pPr>
+        <w:tabs>
+          <w:tab w:val="left" w:pos="5095"/>
+        </w:tabs>
+        <w:rPr>
+          <w:b/>
+          <w:bCs/>
+        </w:rPr>
+      </w:pPr>
+    </w:p>
+    <w:p>
+      <w:pPr>
+        <w:tabs>
+          <w:tab w:val="left" w:pos="5095"/>
+        </w:tabs>
+      </w:pPr>
+      <w:r>
+        <w:lastRenderedPageBreak/>
+        <w:t xml:space="preserve">HTTP </w:t>
+      </w:r>
+      <w:r>
+        <w:t xml:space="preserve">‘n’ </w:t>
+      </w:r>
+      <w:r>
+        <w:t xml:space="preserve">HTTPS </w:t>
+      </w:r>
+      <w:r>
+        <w:t>modules of NodeJS</w:t>
+      </w:r>
+    </w:p>
+    <w:p>
+      <w:pPr>
+        <w:tabs>
+          <w:tab w:val="left" w:pos="5095"/>
+        </w:tabs>
+        <w:rPr>
+          <w:color w:val="A6A6A6" w:themeColor="background1" w:themeShade="A6"/>
+        </w:rPr>
+      </w:pPr>
+      <w:r>
+        <w:rPr>
+          <w:color w:val="A6A6A6" w:themeColor="background1" w:themeShade="A6"/>
+        </w:rPr>
+        <w:t>c</w:t>
+      </w:r>
+      <w:r>
+        <w:rPr>
+          <w:color w:val="A6A6A6" w:themeColor="background1" w:themeShade="A6"/>
+        </w:rPr>
+        <w:t xml:space="preserve">onst request = </w:t>
+      </w:r>
+      <w:r>
+        <w:rPr>
+          <w:color w:val="A6A6A6" w:themeColor="background1" w:themeShade="A6"/>
+        </w:rPr>
+        <w:t>http.request( url, (response) =&gt; {</w:t>
+      </w:r>
+    </w:p>
+    <w:p>
+      <w:pPr>
+        <w:tabs>
+          <w:tab w:val="left" w:pos="5095"/>
+        </w:tabs>
+        <w:rPr>
+          <w:color w:val="A6A6A6" w:themeColor="background1" w:themeShade="A6"/>
+        </w:rPr>
+      </w:pPr>
+      <w:r>
+        <w:rPr>
+          <w:color w:val="A6A6A6" w:themeColor="background1" w:themeShade="A6"/>
+        </w:rPr>
+        <w:t xml:space="preserve">              </w:t>
+      </w:r>
+      <w:r>
+        <w:rPr>
+          <w:color w:val="C45911" w:themeColor="accent2" w:themeShade="BF"/>
+        </w:rPr>
+        <w:t xml:space="preserve">let data = </w:t>
+      </w:r>
+      <w:r>
+        <w:rPr>
+          <w:color w:val="C45911" w:themeColor="accent2" w:themeShade="BF"/>
+        </w:rPr>
+        <w:t>“”</w:t>
+      </w:r>
+      <w:r>
+        <w:rPr>
+          <w:color w:val="C45911" w:themeColor="accent2" w:themeShade="BF"/>
+        </w:rPr>
+        <w:t> ;</w:t>
+      </w:r>
+    </w:p>
+    <w:p>
+      <w:pPr>
+        <w:tabs>
+          <w:tab w:val="left" w:pos="5095"/>
+        </w:tabs>
+        <w:ind w:left="720"/>
+        <w:rPr>
+          <w:color w:val="A6A6A6" w:themeColor="background1" w:themeShade="A6"/>
+          <w:lang w:val="fr-FR"/>
+        </w:rPr>
+      </w:pPr>
+      <w:r>
+        <w:rPr>
+          <w:color w:val="A6A6A6" w:themeColor="background1" w:themeShade="A6"/>
+          <w:lang w:val="fr-FR"/>
+        </w:rPr>
+        <w:t>response.on( ‘data’, (chunk) =&gt; {</w:t>
+      </w:r>
+      <w:r>
+        <w:rPr>
+          <w:color w:val="A6A6A6" w:themeColor="background1" w:themeShade="A6"/>
+          <w:lang w:val="fr-FR"/>
+        </w:rPr>
+        <w:t xml:space="preserve"> </w:t>
+      </w:r>
+    </w:p>
+    <w:p>
+      <w:pPr>
+        <w:tabs>
+          <w:tab w:val="left" w:pos="5095"/>
+        </w:tabs>
+        <w:ind w:left="720"/>
+        <w:rPr>
+          <w:color w:val="A8D08D" w:themeColor="accent6" w:themeTint="99"/>
+        </w:rPr>
+      </w:pPr>
+      <w:r>
+        <w:rPr>
+          <w:color w:val="A8D08D" w:themeColor="accent6" w:themeTint="99"/>
+        </w:rPr>
+        <w:t xml:space="preserve">// allows us to register a handler </w:t>
+      </w:r>
+      <w:r>
+        <w:rPr>
+          <w:color w:val="A8D08D" w:themeColor="accent6" w:themeTint="99"/>
+        </w:rPr>
+        <w:t>–</w:t>
+      </w:r>
+      <w:r>
+        <w:rPr>
+          <w:color w:val="A8D08D" w:themeColor="accent6" w:themeTint="99"/>
+        </w:rPr>
+        <w:t xml:space="preserve"> </w:t>
+      </w:r>
+      <w:r>
+        <w:rPr>
+          <w:color w:val="A8D08D" w:themeColor="accent6" w:themeTint="99"/>
+        </w:rPr>
+        <w:t>different events we can call it for: data</w:t>
+      </w:r>
+      <w:r>
+        <w:rPr>
+          <w:color w:val="A8D08D" w:themeColor="accent6" w:themeTint="99"/>
+        </w:rPr>
+        <w:t>.</w:t>
+      </w:r>
+    </w:p>
+    <w:p>
+      <w:pPr>
+        <w:tabs>
+          <w:tab w:val="left" w:pos="5095"/>
+        </w:tabs>
+        <w:ind w:left="720"/>
+        <w:rPr>
+          <w:color w:val="A8D08D" w:themeColor="accent6" w:themeTint="99"/>
+        </w:rPr>
+      </w:pPr>
+      <w:r>
+        <w:rPr>
+          <w:color w:val="A8D08D" w:themeColor="accent6" w:themeTint="99"/>
+        </w:rPr>
+        <w:t>// this event will fire when data comes in</w:t>
+      </w:r>
+    </w:p>
+    <w:p>
+      <w:pPr>
+        <w:tabs>
+          <w:tab w:val="left" w:pos="5095"/>
+        </w:tabs>
+        <w:ind w:left="720"/>
+        <w:rPr>
+          <w:color w:val="A8D08D" w:themeColor="accent6" w:themeTint="99"/>
+        </w:rPr>
+      </w:pPr>
+      <w:r>
+        <w:rPr>
+          <w:color w:val="A8D08D" w:themeColor="accent6" w:themeTint="99"/>
+        </w:rPr>
+        <w:t xml:space="preserve">// it can be called once, or more times, so we must save the chunk in a </w:t>
+      </w:r>
+      <w:r>
+        <w:rPr>
+          <w:color w:val="C45911" w:themeColor="accent2" w:themeShade="BF"/>
+        </w:rPr>
+        <w:t>variable</w:t>
+      </w:r>
+      <w:r>
+        <w:rPr>
+          <w:color w:val="A8D08D" w:themeColor="accent6" w:themeTint="99"/>
+        </w:rPr>
+        <w:t xml:space="preserve"> until all finished</w:t>
+      </w:r>
+    </w:p>
+    <w:p>
+      <w:pPr>
+        <w:tabs>
+          <w:tab w:val="left" w:pos="5095"/>
+        </w:tabs>
+        <w:ind w:left="720"/>
+        <w:rPr>
+          <w:color w:val="A6A6A6" w:themeColor="background1" w:themeShade="A6"/>
+        </w:rPr>
+      </w:pPr>
+      <w:r>
+        <w:rPr>
+          <w:color w:val="A6A6A6" w:themeColor="background1" w:themeShade="A6"/>
+        </w:rPr>
+        <w:t>})</w:t>
+      </w:r>
+    </w:p>
+    <w:p>
+      <w:pPr>
+        <w:tabs>
+          <w:tab w:val="left" w:pos="5095"/>
+        </w:tabs>
+        <w:ind w:left="720"/>
+        <w:rPr>
+          <w:color w:val="A6A6A6" w:themeColor="background1" w:themeShade="A6"/>
+        </w:rPr>
+      </w:pPr>
+      <w:r>
+        <w:rPr>
+          <w:color w:val="A6A6A6" w:themeColor="background1" w:themeShade="A6"/>
+        </w:rPr>
+        <w:t>Response.on(‘end’,() =&gt; {</w:t>
+      </w:r>
+    </w:p>
+    <w:p>
+      <w:pPr>
+        <w:tabs>
+          <w:tab w:val="left" w:pos="5095"/>
+        </w:tabs>
+        <w:ind w:left="720"/>
+        <w:rPr>
+          <w:color w:val="A8D08D" w:themeColor="accent6" w:themeTint="99"/>
+        </w:rPr>
+      </w:pPr>
+      <w:r>
+        <w:rPr>
+          <w:color w:val="A8D08D" w:themeColor="accent6" w:themeTint="99"/>
+        </w:rPr>
+        <w:t>// the end</w:t>
+      </w:r>
+      <w:r>
+        <w:rPr>
+          <w:color w:val="A8D08D" w:themeColor="accent6" w:themeTint="99"/>
+        </w:rPr>
+        <w:t xml:space="preserve"> event</w:t>
+      </w:r>
+      <w:r>
+        <w:rPr>
+          <w:color w:val="A8D08D" w:themeColor="accent6" w:themeTint="99"/>
+        </w:rPr>
+        <w:t xml:space="preserve"> -&gt; when we are done</w:t>
+      </w:r>
+    </w:p>
+    <w:p>
+      <w:pPr>
+        <w:tabs>
+          <w:tab w:val="left" w:pos="5095"/>
+        </w:tabs>
+        <w:ind w:left="720"/>
+        <w:rPr>
+          <w:color w:val="A6A6A6" w:themeColor="background1" w:themeShade="A6"/>
+        </w:rPr>
+      </w:pPr>
+      <w:r>
+        <w:rPr>
+          <w:color w:val="A6A6A6" w:themeColor="background1" w:themeShade="A6"/>
+        </w:rPr>
+        <w:t>})</w:t>
+      </w:r>
+    </w:p>
+    <w:p>
+      <w:pPr>
+        <w:tabs>
+          <w:tab w:val="left" w:pos="5095"/>
+        </w:tabs>
+        <w:rPr>
+          <w:color w:val="A6A6A6" w:themeColor="background1" w:themeShade="A6"/>
+        </w:rPr>
+      </w:pPr>
+      <w:r>
+        <w:rPr>
+          <w:color w:val="A6A6A6" w:themeColor="background1" w:themeShade="A6"/>
+        </w:rPr>
+        <w:t>})</w:t>
+      </w:r>
+    </w:p>
+    <w:p>
+      <w:pPr>
+        <w:tabs>
+          <w:tab w:val="left" w:pos="5095"/>
+        </w:tabs>
+        <w:rPr>
+          <w:color w:val="A6A6A6" w:themeColor="background1" w:themeShade="A6"/>
+        </w:rPr>
+      </w:pPr>
+      <w:r>
+        <w:rPr>
+          <w:color w:val="A6A6A6" w:themeColor="background1" w:themeShade="A6"/>
+        </w:rPr>
+        <w:t xml:space="preserve">request.on( ‘error’, (error) =&gt; {  </w:t>
+      </w:r>
+      <w:r>
+        <w:rPr>
+          <w:color w:val="A8D08D" w:themeColor="accent6" w:themeTint="99"/>
+        </w:rPr>
+        <w:t xml:space="preserve">// some error handling </w:t>
+      </w:r>
+      <w:r>
+        <w:rPr>
+          <w:color w:val="A6A6A6" w:themeColor="background1" w:themeShade="A6"/>
+        </w:rPr>
+        <w:t>});</w:t>
+      </w:r>
+    </w:p>
+    <w:p>
+      <w:pPr>
+        <w:tabs>
+          <w:tab w:val="left" w:pos="5095"/>
+        </w:tabs>
+        <w:rPr>
+          <w:color w:val="A8D08D" w:themeColor="accent6" w:themeTint="99"/>
+        </w:rPr>
+      </w:pPr>
+      <w:r>
+        <w:rPr>
+          <w:color w:val="A6A6A6" w:themeColor="background1" w:themeShade="A6"/>
+        </w:rPr>
+        <w:t>r</w:t>
+      </w:r>
+      <w:r>
+        <w:rPr>
+          <w:color w:val="A6A6A6" w:themeColor="background1" w:themeShade="A6"/>
+        </w:rPr>
+        <w:t>equest.</w:t>
+      </w:r>
+      <w:r>
+        <w:rPr>
+          <w:color w:val="A6A6A6" w:themeColor="background1" w:themeShade="A6"/>
+        </w:rPr>
+        <w:t>end</w:t>
+      </w:r>
+      <w:r>
+        <w:rPr>
+          <w:color w:val="A6A6A6" w:themeColor="background1" w:themeShade="A6"/>
+        </w:rPr>
+        <w:t>();</w:t>
+      </w:r>
+      <w:r>
+        <w:rPr>
+          <w:color w:val="A6A6A6" w:themeColor="background1" w:themeShade="A6"/>
+        </w:rPr>
+        <w:t xml:space="preserve"> </w:t>
+      </w:r>
+      <w:r>
+        <w:rPr>
+          <w:color w:val="A8D08D" w:themeColor="accent6" w:themeTint="99"/>
+        </w:rPr>
+        <w:t>// we are just now sending the request.</w:t>
+      </w:r>
+    </w:p>
+    <w:p>
+      <w:pPr>
+        <w:tabs>
+          <w:tab w:val="left" w:pos="5095"/>
+        </w:tabs>
+        <w:rPr>
+          <w:color w:val="A8D08D" w:themeColor="accent6" w:themeTint="99"/>
+        </w:rPr>
+      </w:pPr>
+    </w:p>
+    <w:p>
+      <w:pPr>
+        <w:tabs>
+          <w:tab w:val="left" w:pos="5095"/>
+        </w:tabs>
+        <w:rPr>
+          <w:color w:val="A8D08D" w:themeColor="accent6" w:themeTint="99"/>
+        </w:rPr>
+      </w:pPr>
+      <w:r>
+        <w:rPr>
+          <w:color w:val="A8D08D" w:themeColor="accent6" w:themeTint="99"/>
+        </w:rPr>
+        <w:t>//-------------------------------------------------------------------------------------------------------------------</w:t>
+      </w:r>
+    </w:p>
+    <w:p>
+      <w:pPr>
+        <w:tabs>
+          <w:tab w:val="left" w:pos="5095"/>
+        </w:tabs>
+        <w:rPr>
+          <w:sz w:val="28"/>
+          <w:szCs w:val="28"/>
+        </w:rPr>
+      </w:pPr>
+      <w:r>
+        <w:rPr>
+          <w:b/>
+          <w:bCs/>
+          <w:sz w:val="28"/>
+          <w:szCs w:val="28"/>
+        </w:rPr>
+        <w:t>Express</w:t>
+      </w:r>
+      <w:r>
+        <w:rPr>
+          <w:b/>
+          <w:bCs/>
+          <w:sz w:val="28"/>
+          <w:szCs w:val="28"/>
+        </w:rPr>
+        <w:t>JS</w:t>
+      </w:r>
+      <w:r>
+        <w:rPr>
+          <w:b/>
+          <w:bCs/>
+          <w:sz w:val="28"/>
+          <w:szCs w:val="28"/>
+        </w:rPr>
+        <w:t xml:space="preserve"> </w:t>
+      </w:r>
+      <w:r>
+        <w:rPr>
+          <w:sz w:val="28"/>
+          <w:szCs w:val="28"/>
+        </w:rPr>
+        <w:t>jumps in.</w:t>
+      </w:r>
+    </w:p>
+    <w:p>
+      <w:pPr>
+        <w:tabs>
+          <w:tab w:val="left" w:pos="5095"/>
+        </w:tabs>
+      </w:pPr>
+      <w:r>
+        <w:t>Fast, unopinionated</w:t>
+      </w:r>
+      <w:r>
+        <w:t>, minimalist web framework for NodeJS</w:t>
+      </w:r>
+    </w:p>
+    <w:p>
+      <w:pPr>
+        <w:tabs>
+          <w:tab w:val="left" w:pos="5095"/>
+        </w:tabs>
+        <w:rPr>
+          <w:color w:val="A6A6A6" w:themeColor="background1" w:themeShade="A6"/>
+        </w:rPr>
+      </w:pPr>
+      <w:r>
+        <w:rPr>
+          <w:color w:val="A6A6A6" w:themeColor="background1" w:themeShade="A6"/>
+        </w:rPr>
+        <w:t>n</w:t>
+      </w:r>
+      <w:r>
+        <w:rPr>
+          <w:color w:val="A6A6A6" w:themeColor="background1" w:themeShade="A6"/>
+        </w:rPr>
+        <w:t xml:space="preserve">pm </w:t>
+      </w:r>
+      <w:r>
+        <w:rPr>
+          <w:color w:val="A6A6A6" w:themeColor="background1" w:themeShade="A6"/>
+        </w:rPr>
+        <w:t>i</w:t>
+      </w:r>
+      <w:r>
+        <w:rPr>
+          <w:color w:val="A6A6A6" w:themeColor="background1" w:themeShade="A6"/>
+        </w:rPr>
+        <w:t xml:space="preserve"> express</w:t>
+      </w:r>
+      <w:r>
+        <w:rPr>
+          <w:color w:val="A6A6A6" w:themeColor="background1" w:themeShade="A6"/>
+        </w:rPr>
+        <w:t>@4.16.4</w:t>
+      </w:r>
+    </w:p>
+    <w:p>
+      <w:pPr>
+        <w:tabs>
+          <w:tab w:val="left" w:pos="5095"/>
+        </w:tabs>
+      </w:pPr>
+    </w:p>
+    <w:p>
+      <w:pPr>
+        <w:tabs>
+          <w:tab w:val="left" w:pos="5095"/>
+        </w:tabs>
+        <w:rPr>
+          <w:color w:val="A6A6A6" w:themeColor="background1" w:themeShade="A6"/>
+        </w:rPr>
+      </w:pPr>
+      <w:r>
+        <w:rPr>
+          <w:color w:val="A6A6A6" w:themeColor="background1" w:themeShade="A6"/>
+        </w:rPr>
+        <w:t>const express = require(‘express’)</w:t>
+      </w:r>
+    </w:p>
+    <w:p>
+      <w:pPr>
+        <w:tabs>
+          <w:tab w:val="left" w:pos="5095"/>
+        </w:tabs>
+        <w:rPr>
+          <w:color w:val="A6A6A6" w:themeColor="background1" w:themeShade="A6"/>
+        </w:rPr>
+      </w:pPr>
+      <w:r>
+        <w:rPr>
+          <w:color w:val="A6A6A6" w:themeColor="background1" w:themeShade="A6"/>
+        </w:rPr>
+        <w:t>const app = express();</w:t>
+      </w:r>
+    </w:p>
+    <w:p>
+      <w:pPr>
+        <w:tabs>
+          <w:tab w:val="left" w:pos="5095"/>
+        </w:tabs>
+      </w:pPr>
+      <w:r>
+        <w:rPr>
+          <w:color w:val="A6A6A6" w:themeColor="background1" w:themeShade="A6"/>
+        </w:rPr>
+        <w:t>app.get(</w:t>
+      </w:r>
+      <w:r>
+        <w:rPr>
+          <w:color w:val="A6A6A6" w:themeColor="background1" w:themeShade="A6"/>
+        </w:rPr>
+        <w:t>route, (</w:t>
+      </w:r>
+      <w:r>
+        <w:rPr>
+          <w:color w:val="A6A6A6" w:themeColor="background1" w:themeShade="A6"/>
+        </w:rPr>
+        <w:t xml:space="preserve"> </w:t>
+      </w:r>
+      <w:r>
+        <w:rPr>
+          <w:color w:val="D9D9D9" w:themeColor="background1" w:themeShade="D9"/>
+        </w:rPr>
+        <w:t xml:space="preserve">info about </w:t>
+      </w:r>
+      <w:r>
+        <w:rPr>
+          <w:color w:val="D9D9D9" w:themeColor="background1" w:themeShade="D9"/>
+        </w:rPr>
+        <w:t xml:space="preserve">incoming request aka </w:t>
+      </w:r>
+      <w:r>
+        <w:rPr>
+          <w:color w:val="A6A6A6" w:themeColor="background1" w:themeShade="A6"/>
+        </w:rPr>
+        <w:t xml:space="preserve">req, </w:t>
+      </w:r>
+      <w:r>
+        <w:rPr>
+          <w:color w:val="A6A6A6" w:themeColor="background1" w:themeShade="A6"/>
+        </w:rPr>
+        <w:t xml:space="preserve">res </w:t>
+      </w:r>
+      <w:r>
+        <w:rPr>
+          <w:color w:val="A6A6A6" w:themeColor="background1" w:themeShade="A6"/>
+        </w:rPr>
+        <w:t>) =&gt; {</w:t>
+      </w:r>
+      <w:r>
+        <w:rPr>
+          <w:color w:val="A6A6A6" w:themeColor="background1" w:themeShade="A6"/>
+        </w:rPr>
+        <w:t xml:space="preserve"> </w:t>
+      </w:r>
+      <w:r>
+        <w:rPr>
+          <w:color w:val="A8D08D" w:themeColor="accent6" w:themeTint="99"/>
+        </w:rPr>
+        <w:t xml:space="preserve">// let’s us configure what the server should do </w:t>
+      </w:r>
+      <w:r>
+        <w:rPr>
+          <w:color w:val="A8D08D" w:themeColor="accent6" w:themeTint="99"/>
+        </w:rPr>
+        <w:t>when someone tries to get the resource of the specific url</w:t>
+      </w:r>
+      <w:r>
+        <w:rPr>
+          <w:color w:val="A8D08D" w:themeColor="accent6" w:themeTint="99"/>
+        </w:rPr>
+        <w:t xml:space="preserve"> (maybe we should back HTML, or maybe JSON)</w:t>
+      </w:r>
+    </w:p>
+    <w:p>
+      <w:pPr>
+        <w:tabs>
+          <w:tab w:val="left" w:pos="5095"/>
+        </w:tabs>
+      </w:pPr>
+      <w:r>
+        <w:t xml:space="preserve">          </w:t>
+      </w:r>
+      <w:r>
+        <w:rPr>
+          <w:color w:val="A6A6A6" w:themeColor="background1" w:themeShade="A6"/>
+        </w:rPr>
+        <w:t>res.send(</w:t>
+      </w:r>
+      <w:r>
+        <w:rPr>
+          <w:color w:val="A6A6A6" w:themeColor="background1" w:themeShade="A6"/>
+        </w:rPr>
+        <w:t xml:space="preserve"> “text” </w:t>
+      </w:r>
+      <w:r>
+        <w:rPr>
+          <w:color w:val="A6A6A6" w:themeColor="background1" w:themeShade="A6"/>
+        </w:rPr>
+        <w:t xml:space="preserve">); </w:t>
+      </w:r>
+      <w:r>
+        <w:rPr>
+          <w:color w:val="A8D08D" w:themeColor="accent6" w:themeTint="99"/>
+        </w:rPr>
+        <w:t xml:space="preserve">// sending </w:t>
+      </w:r>
+      <w:r>
+        <w:rPr>
+          <w:color w:val="A8D08D" w:themeColor="accent6" w:themeTint="99"/>
+        </w:rPr>
+        <w:t xml:space="preserve">something </w:t>
+      </w:r>
+      <w:r>
+        <w:rPr>
+          <w:color w:val="A8D08D" w:themeColor="accent6" w:themeTint="99"/>
+        </w:rPr>
+        <w:t>back to the requester</w:t>
+      </w:r>
+      <w:r>
+        <w:rPr>
+          <w:color w:val="A8D08D" w:themeColor="accent6" w:themeTint="99"/>
+        </w:rPr>
+        <w:t>. (can be html or object/array)</w:t>
+      </w:r>
+    </w:p>
+    <w:p>
+      <w:pPr>
+        <w:tabs>
+          <w:tab w:val="left" w:pos="5095"/>
+        </w:tabs>
+        <w:rPr>
+          <w:color w:val="A6A6A6" w:themeColor="background1" w:themeShade="A6"/>
+        </w:rPr>
+      </w:pPr>
+      <w:r>
+        <w:rPr>
+          <w:color w:val="A6A6A6" w:themeColor="background1" w:themeShade="A6"/>
+        </w:rPr>
+        <w:t>})</w:t>
+      </w:r>
+    </w:p>
+    <w:p>
+      <w:pPr>
+        <w:tabs>
+          <w:tab w:val="left" w:pos="5095"/>
+        </w:tabs>
+        <w:rPr>
+          <w:color w:val="A8D08D" w:themeColor="accent6" w:themeTint="99"/>
+        </w:rPr>
+      </w:pPr>
+      <w:r>
+        <w:rPr>
+          <w:color w:val="A6A6A6" w:themeColor="background1" w:themeShade="A6"/>
+        </w:rPr>
+        <w:t>app.listen(</w:t>
+      </w:r>
+      <w:r>
+        <w:rPr>
+          <w:color w:val="A6A6A6" w:themeColor="background1" w:themeShade="A6"/>
+        </w:rPr>
+        <w:t>3000</w:t>
+      </w:r>
+      <w:r>
+        <w:rPr>
+          <w:color w:val="A6A6A6" w:themeColor="background1" w:themeShade="A6"/>
+        </w:rPr>
+        <w:t xml:space="preserve">, () =&gt; { </w:t>
+      </w:r>
+      <w:r>
+        <w:rPr>
+          <w:color w:val="A6A6A6" w:themeColor="background1" w:themeShade="A6"/>
+        </w:rPr>
+        <w:t>console.log(‘Server is up on port 3000”)</w:t>
+      </w:r>
+      <w:r>
+        <w:rPr>
+          <w:color w:val="A6A6A6" w:themeColor="background1" w:themeShade="A6"/>
+        </w:rPr>
+        <w:t xml:space="preserve"> }</w:t>
+      </w:r>
+      <w:r>
+        <w:rPr>
+          <w:color w:val="A6A6A6" w:themeColor="background1" w:themeShade="A6"/>
+        </w:rPr>
+        <w:t xml:space="preserve">); </w:t>
+      </w:r>
+      <w:r>
+        <w:rPr>
+          <w:color w:val="A8D08D" w:themeColor="accent6" w:themeTint="99"/>
+        </w:rPr>
+        <w:t>// starts the server</w:t>
+      </w:r>
+      <w:r>
+        <w:rPr>
+          <w:color w:val="A8D08D" w:themeColor="accent6" w:themeTint="99"/>
+        </w:rPr>
+        <w:t xml:space="preserve"> – development port = 3000 (it’s not a standard)</w:t>
+      </w:r>
+    </w:p>
+    <w:p>
+      <w:pPr>
+        <w:tabs>
+          <w:tab w:val="left" w:pos="5095"/>
+        </w:tabs>
+        <w:rPr>
+          <w:color w:val="A8D08D" w:themeColor="accent6" w:themeTint="99"/>
+        </w:rPr>
+      </w:pPr>
+      <w:r>
+        <w:rPr>
+          <w:color w:val="A8D08D" w:themeColor="accent6" w:themeTint="99"/>
+        </w:rPr>
+        <w:t xml:space="preserve">// port 80 =&gt; </w:t>
+      </w:r>
+      <w:r>
+        <w:rPr>
+          <w:color w:val="A8D08D" w:themeColor="accent6" w:themeTint="99"/>
+        </w:rPr>
+        <w:t>for HTTP based websites</w:t>
+      </w:r>
+    </w:p>
+    <w:p>
+      <w:pPr>
+        <w:tabs>
+          <w:tab w:val="left" w:pos="5095"/>
+        </w:tabs>
+      </w:pPr>
+      <w:r>
+        <w:lastRenderedPageBreak/>
+        <w:t xml:space="preserve">When doing changes to the code, </w:t>
+      </w:r>
+      <w:r>
+        <w:t>server won’t be updated. We would be needed to close it and restart.</w:t>
+      </w:r>
+    </w:p>
+    <w:p>
+      <w:pPr>
+        <w:tabs>
+          <w:tab w:val="left" w:pos="5095"/>
+        </w:tabs>
+      </w:pPr>
+      <w:r>
+        <w:t xml:space="preserve">Instead, we can use </w:t>
+      </w:r>
+      <w:r>
+        <w:rPr>
+          <w:color w:val="ED7D31" w:themeColor="accent2"/>
+        </w:rPr>
+        <w:t>nodemon</w:t>
+      </w:r>
+      <w:r>
+        <w:t xml:space="preserve"> which will reload the code at every change!</w:t>
+      </w:r>
+    </w:p>
+    <w:p>
+      <w:pPr>
+        <w:tabs>
+          <w:tab w:val="left" w:pos="5095"/>
+        </w:tabs>
+      </w:pPr>
+    </w:p>
+    <w:p>
+      <w:pPr>
+        <w:tabs>
+          <w:tab w:val="left" w:pos="5095"/>
+        </w:tabs>
+      </w:pPr>
+      <w:r>
+        <w:t xml:space="preserve">Node provides an absolute path to </w:t>
+      </w:r>
+      <w:r>
+        <w:t>the public directory.</w:t>
+      </w:r>
+    </w:p>
+    <w:p>
+      <w:pPr>
+        <w:tabs>
+          <w:tab w:val="left" w:pos="5095"/>
+        </w:tabs>
+        <w:rPr>
+          <w:color w:val="4472C4" w:themeColor="accent1"/>
+        </w:rPr>
+      </w:pPr>
+      <w:r>
+        <w:rPr>
+          <w:color w:val="4472C4" w:themeColor="accent1"/>
+        </w:rPr>
+        <w:t>__dirname</w:t>
+      </w:r>
+    </w:p>
+    <w:p>
+      <w:pPr>
+        <w:tabs>
+          <w:tab w:val="left" w:pos="5095"/>
+        </w:tabs>
+        <w:rPr>
+          <w:color w:val="4472C4" w:themeColor="accent1"/>
+        </w:rPr>
+      </w:pPr>
+      <w:r>
+        <w:rPr>
+          <w:color w:val="4472C4" w:themeColor="accent1"/>
+        </w:rPr>
+        <w:t>__filename</w:t>
+      </w:r>
+    </w:p>
+    <w:p>
+      <w:pPr>
+        <w:tabs>
+          <w:tab w:val="left" w:pos="5095"/>
+        </w:tabs>
+        <w:rPr>
+          <w:color w:val="4472C4" w:themeColor="accent1"/>
+        </w:rPr>
+      </w:pPr>
+    </w:p>
+    <w:p>
+      <w:pPr>
+        <w:tabs>
+          <w:tab w:val="left" w:pos="5095"/>
+        </w:tabs>
+        <w:rPr>
+          <w:color w:val="4472C4" w:themeColor="accent1"/>
+        </w:rPr>
+      </w:pPr>
+      <w:r>
+        <w:rPr>
+          <w:color w:val="4472C4" w:themeColor="accent1"/>
+        </w:rPr>
+        <w:t>NodeJS Path help</w:t>
+      </w:r>
+      <w:r>
+        <w:rPr>
+          <w:color w:val="4472C4" w:themeColor="accent1"/>
+        </w:rPr>
+        <w:t>s</w:t>
+      </w:r>
+      <w:r>
+        <w:rPr>
+          <w:color w:val="4472C4" w:themeColor="accent1"/>
+        </w:rPr>
+        <w:t>.</w:t>
+      </w:r>
+    </w:p>
+    <w:p>
+      <w:pPr>
+        <w:shd w:val="clear" w:color="auto" w:fill="1E1E1E"/>
+        <w:spacing w:after="0" w:line="285" w:lineRule="atLeast"/>
+        <w:rPr>
+          <w:rFonts w:ascii="Consolas" w:eastAsia="Times New Roman" w:hAnsi="Consolas" w:cs="Times New Roman"/>
+          <w:color w:val="D4D4D4"/>
+          <w:sz w:val="21"/>
+          <w:szCs w:val="21"/>
+        </w:rPr>
+      </w:pPr>
+      <w:proofErr w:type="spellStart"/>
+      <w:r>
+        <w:rPr>
+          <w:rFonts w:ascii="Consolas" w:eastAsia="Times New Roman" w:hAnsi="Consolas" w:cs="Times New Roman"/>
+          <w:color w:val="4FC1FF"/>
+          <w:sz w:val="21"/>
+          <w:szCs w:val="21"/>
+        </w:rPr>
+        <w:t>app</w:t>
+      </w:r>
+      <w:r>
+        <w:rPr>
+          <w:rFonts w:ascii="Consolas" w:eastAsia="Times New Roman" w:hAnsi="Consolas" w:cs="Times New Roman"/>
+          <w:color w:val="D4D4D4"/>
+          <w:sz w:val="21"/>
+          <w:szCs w:val="21"/>
+        </w:rPr>
+        <w:t>.</w:t>
+      </w:r>
+      <w:r>
+        <w:rPr>
+          <w:rFonts w:ascii="Consolas" w:eastAsia="Times New Roman" w:hAnsi="Consolas" w:cs="Times New Roman"/>
+          <w:color w:val="DCDCAA"/>
+          <w:sz w:val="21"/>
+          <w:szCs w:val="21"/>
+        </w:rPr>
+        <w:t>use</w:t>
+      </w:r>
+      <w:proofErr w:type="spellEnd"/>
+      <w:r>
+        <w:rPr>
+          <w:rFonts w:ascii="Consolas" w:eastAsia="Times New Roman" w:hAnsi="Consolas" w:cs="Times New Roman"/>
+          <w:color w:val="D4D4D4"/>
+          <w:sz w:val="21"/>
+          <w:szCs w:val="21"/>
+        </w:rPr>
+        <w:t xml:space="preserve">( </w:t>
+      </w:r>
+      <w:r>
+        <w:rPr>
+          <w:rFonts w:ascii="Consolas" w:eastAsia="Times New Roman" w:hAnsi="Consolas" w:cs="Times New Roman"/>
+          <w:color w:val="DCDCAA"/>
+          <w:sz w:val="21"/>
+          <w:szCs w:val="21"/>
+        </w:rPr>
+        <w:t>express</w:t>
+      </w:r>
+      <w:r>
+        <w:rPr>
+          <w:rFonts w:ascii="Consolas" w:eastAsia="Times New Roman" w:hAnsi="Consolas" w:cs="Times New Roman"/>
+          <w:color w:val="D4D4D4"/>
+          <w:sz w:val="21"/>
+          <w:szCs w:val="21"/>
+        </w:rPr>
+        <w:t>.</w:t>
+      </w:r>
+      <w:r>
+        <w:rPr>
+          <w:rFonts w:ascii="Consolas" w:eastAsia="Times New Roman" w:hAnsi="Consolas" w:cs="Times New Roman"/>
+          <w:color w:val="DCDCAA"/>
+          <w:sz w:val="21"/>
+          <w:szCs w:val="21"/>
+        </w:rPr>
+        <w:t>static</w:t>
+      </w:r>
+      <w:r>
+        <w:rPr>
+          <w:rFonts w:ascii="Consolas" w:eastAsia="Times New Roman" w:hAnsi="Consolas" w:cs="Times New Roman"/>
+          <w:color w:val="D4D4D4"/>
+          <w:sz w:val="21"/>
+          <w:szCs w:val="21"/>
+        </w:rPr>
+        <w:t>(</w:t>
+      </w:r>
+      <w:proofErr w:type="spellStart"/>
+      <w:r>
+        <w:rPr>
+          <w:rFonts w:ascii="Consolas" w:eastAsia="Times New Roman" w:hAnsi="Consolas" w:cs="Times New Roman"/>
+          <w:color w:val="4FC1FF"/>
+          <w:sz w:val="21"/>
+          <w:szCs w:val="21"/>
+        </w:rPr>
+        <w:t>path</w:t>
+      </w:r>
+      <w:r>
+        <w:rPr>
+          <w:rFonts w:ascii="Consolas" w:eastAsia="Times New Roman" w:hAnsi="Consolas" w:cs="Times New Roman"/>
+          <w:color w:val="D4D4D4"/>
+          <w:sz w:val="21"/>
+          <w:szCs w:val="21"/>
+        </w:rPr>
+        <w:t>.</w:t>
+      </w:r>
+      <w:r>
+        <w:rPr>
+          <w:rFonts w:ascii="Consolas" w:eastAsia="Times New Roman" w:hAnsi="Consolas" w:cs="Times New Roman"/>
+          <w:color w:val="DCDCAA"/>
+          <w:sz w:val="21"/>
+          <w:szCs w:val="21"/>
+        </w:rPr>
+        <w:t>join</w:t>
+      </w:r>
+      <w:proofErr w:type="spellEnd"/>
+      <w:r>
+        <w:rPr>
+          <w:rFonts w:ascii="Consolas" w:eastAsia="Times New Roman" w:hAnsi="Consolas" w:cs="Times New Roman"/>
+          <w:color w:val="D4D4D4"/>
+          <w:sz w:val="21"/>
+          <w:szCs w:val="21"/>
+        </w:rPr>
+        <w:t>(</w:t>
+      </w:r>
+      <w:r>
+        <w:rPr>
+          <w:rFonts w:ascii="Consolas" w:eastAsia="Times New Roman" w:hAnsi="Consolas" w:cs="Times New Roman"/>
+          <w:color w:val="9CDCFE"/>
+          <w:sz w:val="21"/>
+          <w:szCs w:val="21"/>
+        </w:rPr>
+        <w:t>__dirname</w:t>
+      </w:r>
+      <w:r>
+        <w:rPr>
+          <w:rFonts w:ascii="Consolas" w:eastAsia="Times New Roman" w:hAnsi="Consolas" w:cs="Times New Roman"/>
+          <w:color w:val="D4D4D4"/>
+          <w:sz w:val="21"/>
+          <w:szCs w:val="21"/>
+        </w:rPr>
+        <w:t>,</w:t>
+      </w:r>
+      <w:r>
+        <w:rPr>
+          <w:rFonts w:ascii="Consolas" w:eastAsia="Times New Roman" w:hAnsi="Consolas" w:cs="Times New Roman"/>
+          <w:color w:val="CE9178"/>
+          <w:sz w:val="21"/>
+          <w:szCs w:val="21"/>
+        </w:rPr>
+        <w:t>"../public"</w:t>
+      </w:r>
+      <w:r>
+        <w:rPr>
+          <w:rFonts w:ascii="Consolas" w:eastAsia="Times New Roman" w:hAnsi="Consolas" w:cs="Times New Roman"/>
+          <w:color w:val="D4D4D4"/>
+          <w:sz w:val="21"/>
+          <w:szCs w:val="21"/>
+        </w:rPr>
+        <w:t>)) )</w:t>
+      </w:r>
+    </w:p>
+    <w:p>
+      <w:pPr>
+        <w:tabs>
+          <w:tab w:val="left" w:pos="5095"/>
+        </w:tabs>
+        <w:rPr>
+          <w:color w:val="4472C4" w:themeColor="accent1"/>
+        </w:rPr>
+      </w:pPr>
+    </w:p>
+    <w:p>
+      <w:pPr>
+        <w:tabs>
+          <w:tab w:val="left" w:pos="5095"/>
+        </w:tabs>
+        <w:rPr>
+          <w:color w:val="4472C4" w:themeColor="accent1"/>
+        </w:rPr>
+      </w:pPr>
+      <w:r>
+        <w:rPr>
+          <w:color w:val="4472C4" w:themeColor="accent1"/>
+        </w:rPr>
+        <w:t xml:space="preserve">express.static() =&gt; takes the path to the </w:t>
+      </w:r>
+      <w:r>
+        <w:rPr>
+          <w:color w:val="4472C4" w:themeColor="accent1"/>
+        </w:rPr>
+        <w:t>folder we want to serve up</w:t>
+      </w:r>
     </w:p>
     <w:sectPr>
       <w:pgSz w:w="12240" w:h="15840"/>

</xml_diff>

<commit_message>
next: sec10 unit 76. Robo 3T is deprecated; couldn't setup a connection between node and local db. Not good.
</commit_message>
<xml_diff>
--- a/personal_notes.docx
+++ b/personal_notes.docx
@@ -169,19 +169,11 @@
         </w:rPr>
         <w:t xml:space="preserve">To see the convention name of a module, and </w:t>
       </w:r>
-      <w:proofErr w:type="gramStart"/>
       <w:r>
         <w:rPr>
           <w:color w:val="FF0000"/>
         </w:rPr>
-        <w:t>it’s</w:t>
-      </w:r>
-      <w:proofErr w:type="gramEnd"/>
-      <w:r>
-        <w:rPr>
-          <w:color w:val="FF0000"/>
-        </w:rPr>
-        <w:t xml:space="preserve"> name that we can use in </w:t>
+        <w:t xml:space="preserve">it’s name that we can use in </w:t>
       </w:r>
       <w:r>
         <w:rPr>
@@ -359,21 +351,7 @@
         <w:rPr>
           <w:color w:val="ED7D31" w:themeColor="accent2"/>
         </w:rPr>
-        <w:t>, use “sudo” prefix. (</w:t>
-      </w:r>
-      <w:proofErr w:type="gramStart"/>
-      <w:r>
-        <w:rPr>
-          <w:color w:val="ED7D31" w:themeColor="accent2"/>
-        </w:rPr>
-        <w:t>sudo</w:t>
-      </w:r>
-      <w:proofErr w:type="gramEnd"/>
-      <w:r>
-        <w:rPr>
-          <w:color w:val="ED7D31" w:themeColor="accent2"/>
-        </w:rPr>
-        <w:t xml:space="preserve"> npm I </w:t>
+        <w:t xml:space="preserve">, use “sudo” prefix. (sudo npm I </w:t>
       </w:r>
       <w:hyperlink r:id="rId7" w:history="1">
         <w:r>
@@ -537,21 +515,7 @@
         <w:rPr>
           <w:color w:val="ED7D31" w:themeColor="accent2"/>
         </w:rPr>
-        <w:t xml:space="preserve">^ </w:t>
-      </w:r>
-      <w:proofErr w:type="gramStart"/>
-      <w:r>
-        <w:rPr>
-          <w:color w:val="ED7D31" w:themeColor="accent2"/>
-        </w:rPr>
-        <w:t>console.log( yargs</w:t>
-      </w:r>
-      <w:proofErr w:type="gramEnd"/>
-      <w:r>
-        <w:rPr>
-          <w:color w:val="ED7D31" w:themeColor="accent2"/>
-        </w:rPr>
-        <w:t>.argv );</w:t>
+        <w:t>^ console.log( yargs.argv );</w:t>
       </w:r>
     </w:p>
     <w:p>
@@ -588,21 +552,7 @@
         <w:rPr>
           <w:color w:val="000000" w:themeColor="text1"/>
         </w:rPr>
-        <w:t xml:space="preserve"> (</w:t>
-      </w:r>
-      <w:proofErr w:type="gramStart"/>
-      <w:r>
-        <w:rPr>
-          <w:color w:val="000000" w:themeColor="text1"/>
-        </w:rPr>
-        <w:t>which</w:t>
-      </w:r>
-      <w:proofErr w:type="gramEnd"/>
-      <w:r>
-        <w:rPr>
-          <w:color w:val="000000" w:themeColor="text1"/>
-        </w:rPr>
-        <w:t xml:space="preserve"> will show up the commands tied to the file)</w:t>
+        <w:t xml:space="preserve"> (which will show up the commands tied to the file)</w:t>
       </w:r>
     </w:p>
     <w:p>
@@ -653,21 +603,7 @@
         <w:rPr>
           <w:color w:val="000000" w:themeColor="text1"/>
         </w:rPr>
-        <w:t>(</w:t>
-      </w:r>
-      <w:proofErr w:type="gramStart"/>
-      <w:r>
-        <w:rPr>
-          <w:color w:val="000000" w:themeColor="text1"/>
-        </w:rPr>
-        <w:t>options</w:t>
-      </w:r>
-      <w:proofErr w:type="gramEnd"/>
-      <w:r>
-        <w:rPr>
-          <w:color w:val="000000" w:themeColor="text1"/>
-        </w:rPr>
-        <w:t xml:space="preserve"> as arguments)</w:t>
+        <w:t>(options as arguments)</w:t>
       </w:r>
     </w:p>
     <w:p>
@@ -809,7 +745,6 @@
       </w:r>
     </w:p>
     <w:p>
-      <w:proofErr w:type="gramStart"/>
       <w:r>
         <w:rPr>
           <w:color w:val="4472C4" w:themeColor="accent1"/>
@@ -826,92 +761,61 @@
         <w:rPr>
           <w:color w:val="4472C4" w:themeColor="accent1"/>
         </w:rPr>
-        <w:t>parse</w:t>
-      </w:r>
-      <w:proofErr w:type="gramEnd"/>
+        <w:t>parse()</w:t>
+      </w:r>
       <w:r>
         <w:rPr>
           <w:color w:val="4472C4" w:themeColor="accent1"/>
         </w:rPr>
-        <w:t>()</w:t>
-      </w:r>
+        <w:t xml:space="preserve"> </w:t>
+      </w:r>
+      <w:r>
+        <w:t>=&gt; goes through the process of parsing the arguments with all the config details provided</w:t>
+      </w:r>
+    </w:p>
+    <w:p>
       <w:r>
         <w:rPr>
           <w:color w:val="4472C4" w:themeColor="accent1"/>
         </w:rPr>
-        <w:t xml:space="preserve"> </w:t>
-      </w:r>
-      <w:r>
-        <w:t>=&gt; goes through the process of parsing the arguments with all the config details provided</w:t>
-      </w:r>
-    </w:p>
-    <w:p>
-      <w:proofErr w:type="gramStart"/>
+        <w:t xml:space="preserve">fs.readFileSync() </w:t>
+      </w:r>
+      <w:r>
+        <w:t xml:space="preserve">=&gt; returns a data buffer (binary code). We </w:t>
+      </w:r>
       <w:r>
         <w:rPr>
           <w:color w:val="4472C4" w:themeColor="accent1"/>
         </w:rPr>
-        <w:t>fs.readFileSync</w:t>
-      </w:r>
-      <w:proofErr w:type="gramEnd"/>
-      <w:r>
+        <w:t xml:space="preserve">can .toString() </w:t>
+      </w:r>
+      <w:r>
+        <w:t>to get the string.</w:t>
+      </w:r>
+    </w:p>
+    <w:p>
+      <w:pPr>
         <w:rPr>
           <w:color w:val="4472C4" w:themeColor="accent1"/>
         </w:rPr>
-        <w:t xml:space="preserve">() </w:t>
-      </w:r>
-      <w:r>
-        <w:t xml:space="preserve">=&gt; returns a data buffer (binary code). We </w:t>
-      </w:r>
-      <w:proofErr w:type="gramStart"/>
-      <w:r>
+      </w:pPr>
+    </w:p>
+    <w:p>
+      <w:pPr>
         <w:rPr>
           <w:color w:val="4472C4" w:themeColor="accent1"/>
         </w:rPr>
-        <w:t>can .toString</w:t>
-      </w:r>
-      <w:proofErr w:type="gramEnd"/>
-      <w:r>
-        <w:rPr>
-          <w:color w:val="4472C4" w:themeColor="accent1"/>
-        </w:rPr>
-        <w:t xml:space="preserve">() </w:t>
-      </w:r>
-      <w:r>
-        <w:t>to get the string.</w:t>
-      </w:r>
-    </w:p>
-    <w:p>
-      <w:pPr>
-        <w:rPr>
-          <w:color w:val="4472C4" w:themeColor="accent1"/>
-        </w:rPr>
-      </w:pPr>
-    </w:p>
-    <w:p>
-      <w:pPr>
-        <w:rPr>
-          <w:color w:val="4472C4" w:themeColor="accent1"/>
-        </w:rPr>
       </w:pPr>
     </w:p>
     <w:p>
       <w:r>
         <w:t xml:space="preserve">For debugging, we can just </w:t>
       </w:r>
-      <w:proofErr w:type="gramStart"/>
       <w:r>
         <w:rPr>
           <w:color w:val="ED7D31" w:themeColor="accent2"/>
         </w:rPr>
-        <w:t>console.log(</w:t>
-      </w:r>
-      <w:proofErr w:type="gramEnd"/>
-      <w:r>
-        <w:rPr>
-          <w:color w:val="ED7D31" w:themeColor="accent2"/>
-        </w:rPr>
-        <w:t xml:space="preserve">) </w:t>
+        <w:t xml:space="preserve">console.log() </w:t>
       </w:r>
       <w:r>
         <w:t>everything and everywhere.</w:t>
@@ -964,23 +868,13 @@
           <w:color w:val="A6A6A6" w:themeColor="background1" w:themeShade="A6"/>
         </w:rPr>
       </w:pPr>
-      <w:proofErr w:type="gramStart"/>
-      <w:r>
-        <w:rPr>
-          <w:b/>
-          <w:bCs/>
-          <w:color w:val="A6A6A6" w:themeColor="background1" w:themeShade="A6"/>
-        </w:rPr>
-        <w:t>node</w:t>
-      </w:r>
-      <w:proofErr w:type="gramEnd"/>
-      <w:r>
-        <w:rPr>
-          <w:b/>
-          <w:bCs/>
-          <w:color w:val="A6A6A6" w:themeColor="background1" w:themeShade="A6"/>
-        </w:rPr>
-        <w:t xml:space="preserve"> </w:t>
+      <w:r>
+        <w:rPr>
+          <w:b/>
+          <w:bCs/>
+          <w:color w:val="A6A6A6" w:themeColor="background1" w:themeShade="A6"/>
+        </w:rPr>
+        <w:t xml:space="preserve">node </w:t>
       </w:r>
       <w:r>
         <w:rPr>
@@ -1120,15 +1014,7 @@
         <w:t>functions</w:t>
       </w:r>
       <w:r>
-        <w:t xml:space="preserve"> that are currently running. (</w:t>
-      </w:r>
-      <w:proofErr w:type="gramStart"/>
-      <w:r>
-        <w:t>like</w:t>
-      </w:r>
-      <w:proofErr w:type="gramEnd"/>
-      <w:r>
-        <w:t xml:space="preserve"> when we get an error, where every function called is listed</w:t>
+        <w:t xml:space="preserve"> that are currently running. (like when we get an error, where every function called is listed</w:t>
       </w:r>
       <w:r>
         <w:t xml:space="preserve"> until the error spotted)</w:t>
@@ -1214,79 +1100,71 @@
           <w:color w:val="BFBFBF" w:themeColor="background1" w:themeShade="BF"/>
         </w:rPr>
       </w:pPr>
-      <w:proofErr w:type="gramStart"/>
       <w:r>
         <w:rPr>
           <w:color w:val="BFBFBF" w:themeColor="background1" w:themeShade="BF"/>
         </w:rPr>
-        <w:t>So</w:t>
-      </w:r>
-      <w:proofErr w:type="gramEnd"/>
+        <w:t xml:space="preserve">So when we call setTimeout, is </w:t>
+      </w:r>
       <w:r>
         <w:rPr>
           <w:color w:val="BFBFBF" w:themeColor="background1" w:themeShade="BF"/>
         </w:rPr>
-        <w:t xml:space="preserve"> when we call setTimeout, is </w:t>
+        <w:t xml:space="preserve">registering an event with NodeJS APIs, and that is an event callback </w:t>
       </w:r>
       <w:r>
         <w:rPr>
           <w:color w:val="BFBFBF" w:themeColor="background1" w:themeShade="BF"/>
         </w:rPr>
-        <w:t xml:space="preserve">registering an event with NodeJS APIs, and that is an event callback </w:t>
+        <w:t>p</w:t>
       </w:r>
       <w:r>
         <w:rPr>
           <w:color w:val="BFBFBF" w:themeColor="background1" w:themeShade="BF"/>
         </w:rPr>
-        <w:t>p</w:t>
+        <w:t>ai</w:t>
       </w:r>
       <w:r>
         <w:rPr>
           <w:color w:val="BFBFBF" w:themeColor="background1" w:themeShade="BF"/>
         </w:rPr>
-        <w:t>ai</w:t>
+        <w:t xml:space="preserve">r, where the event in this case is simply </w:t>
       </w:r>
       <w:r>
         <w:rPr>
           <w:color w:val="BFBFBF" w:themeColor="background1" w:themeShade="BF"/>
         </w:rPr>
-        <w:t xml:space="preserve">r, where the event in this case is simply </w:t>
-      </w:r>
-      <w:r>
+        <w:t>to wait 2 seconds, and the callback is the function to run.</w:t>
+      </w:r>
+    </w:p>
+    <w:p>
+      <w:pPr>
         <w:rPr>
           <w:color w:val="BFBFBF" w:themeColor="background1" w:themeShade="BF"/>
         </w:rPr>
-        <w:t>to wait 2 seconds, and the callback is the function to run.</w:t>
-      </w:r>
-    </w:p>
-    <w:p>
-      <w:pPr>
+      </w:pPr>
+      <w:r>
         <w:rPr>
           <w:color w:val="BFBFBF" w:themeColor="background1" w:themeShade="BF"/>
         </w:rPr>
-      </w:pPr>
+        <w:t>Another event callback p</w:t>
+      </w:r>
       <w:r>
         <w:rPr>
           <w:color w:val="BFBFBF" w:themeColor="background1" w:themeShade="BF"/>
         </w:rPr>
-        <w:t>Another event callback p</w:t>
+        <w:t>air</w:t>
       </w:r>
       <w:r>
         <w:rPr>
           <w:color w:val="BFBFBF" w:themeColor="background1" w:themeShade="BF"/>
         </w:rPr>
-        <w:t>air</w:t>
+        <w:t xml:space="preserve"> might be </w:t>
       </w:r>
       <w:r>
         <w:rPr>
           <w:color w:val="BFBFBF" w:themeColor="background1" w:themeShade="BF"/>
         </w:rPr>
-        <w:t xml:space="preserve"> might be </w:t>
-      </w:r>
-      <w:r>
-        <w:rPr>
-          <w:color w:val="BFBFBF" w:themeColor="background1" w:themeShade="BF"/>
-        </w:rPr>
         <w:t>to wait for a database request to complete, then run the callback that does something with the data.</w:t>
       </w:r>
     </w:p>
@@ -1550,14 +1428,12 @@
       <w:r>
         <w:t xml:space="preserve">so we go in </w:t>
       </w:r>
-      <w:proofErr w:type="gramStart"/>
       <w:r>
         <w:rPr>
           <w:color w:val="4472C4" w:themeColor="accent1"/>
         </w:rPr>
         <w:t>response.body</w:t>
       </w:r>
-      <w:proofErr w:type="gramEnd"/>
       <w:r>
         <w:rPr>
           <w:color w:val="4472C4" w:themeColor="accent1"/>
@@ -1578,14 +1454,12 @@
           <w:tab w:val="left" w:pos="5095"/>
         </w:tabs>
       </w:pPr>
-      <w:proofErr w:type="gramStart"/>
       <w:r>
         <w:rPr>
           <w:color w:val="4472C4" w:themeColor="accent1"/>
         </w:rPr>
         <w:t>encodeURIComponent(</w:t>
       </w:r>
-      <w:proofErr w:type="gramEnd"/>
       <w:r>
         <w:rPr>
           <w:color w:val="4472C4" w:themeColor="accent1"/>
@@ -1605,81 +1479,151 @@
         <w:t xml:space="preserve"> to convert the input to a </w:t>
       </w:r>
       <w:r>
-        <w:t xml:space="preserve">safe string. (will </w:t>
-      </w:r>
-      <w:proofErr w:type="gramStart"/>
-      <w:r>
-        <w:t xml:space="preserve">convert </w:t>
+        <w:t xml:space="preserve">safe string. (will convert </w:t>
       </w:r>
       <w:r>
         <w:rPr>
           <w:color w:val="ED7D31" w:themeColor="accent2"/>
         </w:rPr>
-        <w:t>?</w:t>
-      </w:r>
-      <w:proofErr w:type="gramEnd"/>
-      <w:r>
-        <w:rPr>
+        <w:t xml:space="preserve">? to %3F </w:t>
+      </w:r>
+      <w:r>
+        <w:t>for e.g.)</w:t>
+      </w:r>
+    </w:p>
+    <w:p>
+      <w:pPr>
+        <w:tabs>
+          <w:tab w:val="left" w:pos="5095"/>
+        </w:tabs>
+      </w:pPr>
+    </w:p>
+    <w:p>
+      <w:pPr>
+        <w:tabs>
+          <w:tab w:val="left" w:pos="5095"/>
+        </w:tabs>
+        <w:rPr>
+          <w:b/>
+          <w:bCs/>
+        </w:rPr>
+      </w:pPr>
+      <w:r>
+        <w:rPr>
+          <w:b/>
+          <w:bCs/>
+          <w:u w:val="single"/>
+        </w:rPr>
+        <w:t>QUESTION:</w:t>
+      </w:r>
+      <w:r>
+        <w:rPr>
+          <w:b/>
+          <w:bCs/>
+        </w:rPr>
+        <w:t xml:space="preserve"> In our weather API, </w:t>
+      </w:r>
+      <w:r>
+        <w:rPr>
+          <w:b/>
+          <w:bCs/>
+        </w:rPr>
+        <w:t xml:space="preserve">in the accessed object, </w:t>
+      </w:r>
+      <w:r>
+        <w:rPr>
+          <w:b/>
+          <w:bCs/>
+        </w:rPr>
+        <w:t xml:space="preserve">there is </w:t>
+      </w:r>
+      <w:r>
+        <w:rPr>
+          <w:b/>
+          <w:bCs/>
+        </w:rPr>
+        <w:t xml:space="preserve">array </w:t>
+      </w:r>
+      <w:r>
+        <w:rPr>
+          <w:b/>
+          <w:bCs/>
           <w:color w:val="ED7D31" w:themeColor="accent2"/>
         </w:rPr>
-        <w:t xml:space="preserve"> to %3F </w:t>
-      </w:r>
-      <w:r>
-        <w:t>for e.g.)</w:t>
-      </w:r>
-    </w:p>
-    <w:p>
-      <w:pPr>
-        <w:tabs>
-          <w:tab w:val="left" w:pos="5095"/>
-        </w:tabs>
-      </w:pPr>
-    </w:p>
-    <w:p>
-      <w:pPr>
-        <w:tabs>
-          <w:tab w:val="left" w:pos="5095"/>
-        </w:tabs>
-        <w:rPr>
-          <w:b/>
-          <w:bCs/>
-        </w:rPr>
-      </w:pPr>
-      <w:r>
-        <w:rPr>
-          <w:b/>
-          <w:bCs/>
-          <w:u w:val="single"/>
-        </w:rPr>
-        <w:t>QUESTION:</w:t>
-      </w:r>
-      <w:r>
-        <w:rPr>
-          <w:b/>
-          <w:bCs/>
-        </w:rPr>
-        <w:t xml:space="preserve"> In our weather API, </w:t>
-      </w:r>
-      <w:r>
-        <w:rPr>
-          <w:b/>
-          <w:bCs/>
-        </w:rPr>
-        <w:t xml:space="preserve">in the accessed object, </w:t>
-      </w:r>
-      <w:r>
-        <w:rPr>
-          <w:b/>
-          <w:bCs/>
-        </w:rPr>
-        <w:t xml:space="preserve">there is </w:t>
-      </w:r>
-      <w:r>
-        <w:rPr>
-          <w:b/>
-          <w:bCs/>
-        </w:rPr>
-        <w:t xml:space="preserve">array </w:t>
+        <w:t>weather_descriptions</w:t>
+      </w:r>
+      <w:r>
+        <w:rPr>
+          <w:b/>
+          <w:bCs/>
+        </w:rPr>
+        <w:t xml:space="preserve">. </w:t>
+      </w:r>
+    </w:p>
+    <w:p>
+      <w:pPr>
+        <w:tabs>
+          <w:tab w:val="left" w:pos="5095"/>
+        </w:tabs>
+        <w:rPr>
+          <w:b/>
+          <w:bCs/>
+        </w:rPr>
+      </w:pPr>
+      <w:r>
+        <w:rPr>
+          <w:b/>
+          <w:bCs/>
+        </w:rPr>
+        <w:t xml:space="preserve">When we are </w:t>
+      </w:r>
+      <w:r>
+        <w:rPr>
+          <w:b/>
+          <w:bCs/>
+          <w:color w:val="70AD47" w:themeColor="accent6"/>
+        </w:rPr>
+        <w:t>destructuring</w:t>
+      </w:r>
+      <w:r>
+        <w:rPr>
+          <w:b/>
+          <w:bCs/>
+        </w:rPr>
+        <w:t xml:space="preserve"> the object, </w:t>
+      </w:r>
+      <w:r>
+        <w:rPr>
+          <w:b/>
+          <w:bCs/>
+        </w:rPr>
+        <w:t xml:space="preserve">how can we specify an index of that </w:t>
+      </w:r>
+      <w:r>
+        <w:rPr>
+          <w:b/>
+          <w:bCs/>
+        </w:rPr>
+        <w:t xml:space="preserve">array? </w:t>
+      </w:r>
+    </w:p>
+    <w:p>
+      <w:pPr>
+        <w:tabs>
+          <w:tab w:val="left" w:pos="5095"/>
+        </w:tabs>
+        <w:rPr>
+          <w:b/>
+          <w:bCs/>
+          <w:color w:val="A6A6A6" w:themeColor="background1" w:themeShade="A6"/>
+        </w:rPr>
+      </w:pPr>
+      <w:r>
+        <w:rPr>
+          <w:b/>
+          <w:bCs/>
+        </w:rPr>
+        <w:t xml:space="preserve">If we try </w:t>
       </w:r>
       <w:r>
         <w:rPr>
@@ -1687,98 +1631,7 @@
           <w:bCs/>
           <w:color w:val="ED7D31" w:themeColor="accent2"/>
         </w:rPr>
-        <w:t>weather_descriptions</w:t>
-      </w:r>
-      <w:r>
-        <w:rPr>
-          <w:b/>
-          <w:bCs/>
-        </w:rPr>
-        <w:t xml:space="preserve">. </w:t>
-      </w:r>
-    </w:p>
-    <w:p>
-      <w:pPr>
-        <w:tabs>
-          <w:tab w:val="left" w:pos="5095"/>
-        </w:tabs>
-        <w:rPr>
-          <w:b/>
-          <w:bCs/>
-        </w:rPr>
-      </w:pPr>
-      <w:r>
-        <w:rPr>
-          <w:b/>
-          <w:bCs/>
-        </w:rPr>
-        <w:t xml:space="preserve">When we are </w:t>
-      </w:r>
-      <w:r>
-        <w:rPr>
-          <w:b/>
-          <w:bCs/>
-          <w:color w:val="70AD47" w:themeColor="accent6"/>
-        </w:rPr>
-        <w:t>destructuring</w:t>
-      </w:r>
-      <w:r>
-        <w:rPr>
-          <w:b/>
-          <w:bCs/>
-        </w:rPr>
-        <w:t xml:space="preserve"> the object, </w:t>
-      </w:r>
-      <w:r>
-        <w:rPr>
-          <w:b/>
-          <w:bCs/>
-        </w:rPr>
-        <w:t xml:space="preserve">how can we specify an index of that </w:t>
-      </w:r>
-      <w:r>
-        <w:rPr>
-          <w:b/>
-          <w:bCs/>
-        </w:rPr>
-        <w:t xml:space="preserve">array? </w:t>
-      </w:r>
-    </w:p>
-    <w:p>
-      <w:pPr>
-        <w:tabs>
-          <w:tab w:val="left" w:pos="5095"/>
-        </w:tabs>
-        <w:rPr>
-          <w:b/>
-          <w:bCs/>
-          <w:color w:val="A6A6A6" w:themeColor="background1" w:themeShade="A6"/>
-        </w:rPr>
-      </w:pPr>
-      <w:r>
-        <w:rPr>
-          <w:b/>
-          <w:bCs/>
-        </w:rPr>
-        <w:t xml:space="preserve">If we try </w:t>
-      </w:r>
-      <w:proofErr w:type="gramStart"/>
-      <w:r>
-        <w:rPr>
-          <w:b/>
-          <w:bCs/>
-          <w:color w:val="ED7D31" w:themeColor="accent2"/>
-        </w:rPr>
-        <w:t>{ weather</w:t>
-      </w:r>
-      <w:proofErr w:type="gramEnd"/>
-      <w:r>
-        <w:rPr>
-          <w:b/>
-          <w:bCs/>
-          <w:color w:val="ED7D31" w:themeColor="accent2"/>
-        </w:rPr>
-        <w:t xml:space="preserve">_descriptions[0]:description } </w:t>
+        <w:t xml:space="preserve">{ weather_descriptions[0]:description } </w:t>
       </w:r>
       <w:r>
         <w:rPr>
@@ -1848,19 +1701,11 @@
         </w:rPr>
         <w:t xml:space="preserve">onst request = </w:t>
       </w:r>
-      <w:proofErr w:type="gramStart"/>
-      <w:r>
-        <w:rPr>
-          <w:color w:val="A6A6A6" w:themeColor="background1" w:themeShade="A6"/>
-        </w:rPr>
-        <w:t>http.request</w:t>
-      </w:r>
-      <w:proofErr w:type="gramEnd"/>
-      <w:r>
-        <w:rPr>
-          <w:color w:val="A6A6A6" w:themeColor="background1" w:themeShade="A6"/>
-        </w:rPr>
-        <w:t>( url, (response) =&gt; {</w:t>
+      <w:r>
+        <w:rPr>
+          <w:color w:val="A6A6A6" w:themeColor="background1" w:themeShade="A6"/>
+        </w:rPr>
+        <w:t>http.request( url, (response) =&gt; {</w:t>
       </w:r>
     </w:p>
     <w:p>
@@ -1888,22 +1733,124 @@
         <w:rPr>
           <w:color w:val="C45911" w:themeColor="accent2" w:themeShade="BF"/>
         </w:rPr>
-        <w:t>“</w:t>
-      </w:r>
-      <w:proofErr w:type="gramStart"/>
+        <w:t>“”</w:t>
+      </w:r>
       <w:r>
         <w:rPr>
           <w:color w:val="C45911" w:themeColor="accent2" w:themeShade="BF"/>
         </w:rPr>
-        <w:t>”</w:t>
+        <w:t> ;</w:t>
+      </w:r>
+    </w:p>
+    <w:p>
+      <w:pPr>
+        <w:tabs>
+          <w:tab w:val="left" w:pos="5095"/>
+        </w:tabs>
+        <w:ind w:left="720"/>
+        <w:rPr>
+          <w:color w:val="A6A6A6" w:themeColor="background1" w:themeShade="A6"/>
+        </w:rPr>
+      </w:pPr>
+      <w:r>
+        <w:rPr>
+          <w:color w:val="A6A6A6" w:themeColor="background1" w:themeShade="A6"/>
+        </w:rPr>
+        <w:t>response.on( ‘data’, (chunk) =&gt; {</w:t>
+      </w:r>
+      <w:r>
+        <w:rPr>
+          <w:color w:val="A6A6A6" w:themeColor="background1" w:themeShade="A6"/>
+        </w:rPr>
+        <w:t xml:space="preserve"> </w:t>
+      </w:r>
+    </w:p>
+    <w:p>
+      <w:pPr>
+        <w:tabs>
+          <w:tab w:val="left" w:pos="5095"/>
+        </w:tabs>
+        <w:ind w:left="720"/>
+        <w:rPr>
+          <w:color w:val="A8D08D" w:themeColor="accent6" w:themeTint="99"/>
+        </w:rPr>
+      </w:pPr>
+      <w:r>
+        <w:rPr>
+          <w:color w:val="A8D08D" w:themeColor="accent6" w:themeTint="99"/>
+        </w:rPr>
+        <w:t xml:space="preserve">// allows us to register a handler </w:t>
+      </w:r>
+      <w:r>
+        <w:rPr>
+          <w:color w:val="A8D08D" w:themeColor="accent6" w:themeTint="99"/>
+        </w:rPr>
+        <w:t>–</w:t>
+      </w:r>
+      <w:r>
+        <w:rPr>
+          <w:color w:val="A8D08D" w:themeColor="accent6" w:themeTint="99"/>
+        </w:rPr>
+        <w:t xml:space="preserve"> </w:t>
+      </w:r>
+      <w:r>
+        <w:rPr>
+          <w:color w:val="A8D08D" w:themeColor="accent6" w:themeTint="99"/>
+        </w:rPr>
+        <w:t>different events we can call it for: data</w:t>
+      </w:r>
+      <w:r>
+        <w:rPr>
+          <w:color w:val="A8D08D" w:themeColor="accent6" w:themeTint="99"/>
+        </w:rPr>
+        <w:t>.</w:t>
+      </w:r>
+    </w:p>
+    <w:p>
+      <w:pPr>
+        <w:tabs>
+          <w:tab w:val="left" w:pos="5095"/>
+        </w:tabs>
+        <w:ind w:left="720"/>
+        <w:rPr>
+          <w:color w:val="A8D08D" w:themeColor="accent6" w:themeTint="99"/>
+        </w:rPr>
+      </w:pPr>
+      <w:r>
+        <w:rPr>
+          <w:color w:val="A8D08D" w:themeColor="accent6" w:themeTint="99"/>
+        </w:rPr>
+        <w:t>// this event will fire when data comes in</w:t>
+      </w:r>
+    </w:p>
+    <w:p>
+      <w:pPr>
+        <w:tabs>
+          <w:tab w:val="left" w:pos="5095"/>
+        </w:tabs>
+        <w:ind w:left="720"/>
+        <w:rPr>
+          <w:color w:val="A8D08D" w:themeColor="accent6" w:themeTint="99"/>
+        </w:rPr>
+      </w:pPr>
+      <w:r>
+        <w:rPr>
+          <w:color w:val="A8D08D" w:themeColor="accent6" w:themeTint="99"/>
+        </w:rPr>
+        <w:t xml:space="preserve">// it can be called once, or more times, so we must save the chunk in a </w:t>
       </w:r>
       <w:r>
         <w:rPr>
           <w:color w:val="C45911" w:themeColor="accent2" w:themeShade="BF"/>
         </w:rPr>
-        <w:t> ;</w:t>
-      </w:r>
-      <w:proofErr w:type="gramEnd"/>
+        <w:t>variable</w:t>
+      </w:r>
+      <w:r>
+        <w:rPr>
+          <w:color w:val="A8D08D" w:themeColor="accent6" w:themeTint="99"/>
+        </w:rPr>
+        <w:t xml:space="preserve"> until all finished</w:t>
+      </w:r>
     </w:p>
     <w:p>
       <w:pPr>
@@ -1915,27 +1862,11 @@
           <w:color w:val="A6A6A6" w:themeColor="background1" w:themeShade="A6"/>
         </w:rPr>
       </w:pPr>
-      <w:proofErr w:type="spellStart"/>
-      <w:proofErr w:type="gramStart"/>
-      <w:r>
-        <w:rPr>
-          <w:color w:val="A6A6A6" w:themeColor="background1" w:themeShade="A6"/>
-        </w:rPr>
-        <w:t>response.on</w:t>
-      </w:r>
-      <w:proofErr w:type="spellEnd"/>
-      <w:proofErr w:type="gramEnd"/>
-      <w:r>
-        <w:rPr>
-          <w:color w:val="A6A6A6" w:themeColor="background1" w:themeShade="A6"/>
-        </w:rPr>
-        <w:t>( ‘data’, (chunk) =&gt; {</w:t>
-      </w:r>
-      <w:r>
-        <w:rPr>
-          <w:color w:val="A6A6A6" w:themeColor="background1" w:themeShade="A6"/>
-        </w:rPr>
-        <w:t xml:space="preserve"> </w:t>
+      <w:r>
+        <w:rPr>
+          <w:color w:val="A6A6A6" w:themeColor="background1" w:themeShade="A6"/>
+        </w:rPr>
+        <w:t>})</w:t>
       </w:r>
     </w:p>
     <w:p>
@@ -1945,6 +1876,23 @@
         </w:tabs>
         <w:ind w:left="720"/>
         <w:rPr>
+          <w:color w:val="A6A6A6" w:themeColor="background1" w:themeShade="A6"/>
+        </w:rPr>
+      </w:pPr>
+      <w:r>
+        <w:rPr>
+          <w:color w:val="A6A6A6" w:themeColor="background1" w:themeShade="A6"/>
+        </w:rPr>
+        <w:t>Response.on(‘end’,() =&gt; {</w:t>
+      </w:r>
+    </w:p>
+    <w:p>
+      <w:pPr>
+        <w:tabs>
+          <w:tab w:val="left" w:pos="5095"/>
+        </w:tabs>
+        <w:ind w:left="720"/>
+        <w:rPr>
           <w:color w:val="A8D08D" w:themeColor="accent6" w:themeTint="99"/>
         </w:rPr>
       </w:pPr>
@@ -1952,235 +1900,91 @@
         <w:rPr>
           <w:color w:val="A8D08D" w:themeColor="accent6" w:themeTint="99"/>
         </w:rPr>
-        <w:t xml:space="preserve">// allows us to register a handler </w:t>
+        <w:t>// the end</w:t>
       </w:r>
       <w:r>
         <w:rPr>
           <w:color w:val="A8D08D" w:themeColor="accent6" w:themeTint="99"/>
         </w:rPr>
-        <w:t>–</w:t>
+        <w:t xml:space="preserve"> event</w:t>
       </w:r>
       <w:r>
         <w:rPr>
           <w:color w:val="A8D08D" w:themeColor="accent6" w:themeTint="99"/>
         </w:rPr>
-        <w:t xml:space="preserve"> </w:t>
+        <w:t xml:space="preserve"> -&gt; when we are done</w:t>
+      </w:r>
+    </w:p>
+    <w:p>
+      <w:pPr>
+        <w:tabs>
+          <w:tab w:val="left" w:pos="5095"/>
+        </w:tabs>
+        <w:ind w:left="720"/>
+        <w:rPr>
+          <w:color w:val="A6A6A6" w:themeColor="background1" w:themeShade="A6"/>
+        </w:rPr>
+      </w:pPr>
+      <w:r>
+        <w:rPr>
+          <w:color w:val="A6A6A6" w:themeColor="background1" w:themeShade="A6"/>
+        </w:rPr>
+        <w:t>})</w:t>
+      </w:r>
+    </w:p>
+    <w:p>
+      <w:pPr>
+        <w:tabs>
+          <w:tab w:val="left" w:pos="5095"/>
+        </w:tabs>
+        <w:rPr>
+          <w:color w:val="A6A6A6" w:themeColor="background1" w:themeShade="A6"/>
+        </w:rPr>
+      </w:pPr>
+      <w:r>
+        <w:rPr>
+          <w:color w:val="A6A6A6" w:themeColor="background1" w:themeShade="A6"/>
+        </w:rPr>
+        <w:t>})</w:t>
+      </w:r>
+    </w:p>
+    <w:p>
+      <w:pPr>
+        <w:tabs>
+          <w:tab w:val="left" w:pos="5095"/>
+        </w:tabs>
+        <w:rPr>
+          <w:color w:val="A6A6A6" w:themeColor="background1" w:themeShade="A6"/>
+        </w:rPr>
+      </w:pPr>
+      <w:r>
+        <w:rPr>
+          <w:color w:val="A6A6A6" w:themeColor="background1" w:themeShade="A6"/>
+        </w:rPr>
+        <w:t xml:space="preserve">request.on( ‘error’, (error) =&gt; {  </w:t>
       </w:r>
       <w:r>
         <w:rPr>
           <w:color w:val="A8D08D" w:themeColor="accent6" w:themeTint="99"/>
         </w:rPr>
-        <w:t>different events we can call it for: data</w:t>
-      </w:r>
-      <w:r>
+        <w:t xml:space="preserve">// some error handling </w:t>
+      </w:r>
+      <w:r>
+        <w:rPr>
+          <w:color w:val="A6A6A6" w:themeColor="background1" w:themeShade="A6"/>
+        </w:rPr>
+        <w:t>});</w:t>
+      </w:r>
+    </w:p>
+    <w:p>
+      <w:pPr>
+        <w:tabs>
+          <w:tab w:val="left" w:pos="5095"/>
+        </w:tabs>
         <w:rPr>
           <w:color w:val="A8D08D" w:themeColor="accent6" w:themeTint="99"/>
         </w:rPr>
-        <w:t>.</w:t>
-      </w:r>
-    </w:p>
-    <w:p>
-      <w:pPr>
-        <w:tabs>
-          <w:tab w:val="left" w:pos="5095"/>
-        </w:tabs>
-        <w:ind w:left="720"/>
-        <w:rPr>
-          <w:color w:val="A8D08D" w:themeColor="accent6" w:themeTint="99"/>
-        </w:rPr>
-      </w:pPr>
-      <w:r>
-        <w:rPr>
-          <w:color w:val="A8D08D" w:themeColor="accent6" w:themeTint="99"/>
-        </w:rPr>
-        <w:t>// this event will fire when data comes in</w:t>
-      </w:r>
-    </w:p>
-    <w:p>
-      <w:pPr>
-        <w:tabs>
-          <w:tab w:val="left" w:pos="5095"/>
-        </w:tabs>
-        <w:ind w:left="720"/>
-        <w:rPr>
-          <w:color w:val="A8D08D" w:themeColor="accent6" w:themeTint="99"/>
-        </w:rPr>
-      </w:pPr>
-      <w:r>
-        <w:rPr>
-          <w:color w:val="A8D08D" w:themeColor="accent6" w:themeTint="99"/>
-        </w:rPr>
-        <w:t xml:space="preserve">// it can be called once, or more times, so we must save the chunk in a </w:t>
-      </w:r>
-      <w:r>
-        <w:rPr>
-          <w:color w:val="C45911" w:themeColor="accent2" w:themeShade="BF"/>
-        </w:rPr>
-        <w:t>variable</w:t>
-      </w:r>
-      <w:r>
-        <w:rPr>
-          <w:color w:val="A8D08D" w:themeColor="accent6" w:themeTint="99"/>
-        </w:rPr>
-        <w:t xml:space="preserve"> until all finished</w:t>
-      </w:r>
-    </w:p>
-    <w:p>
-      <w:pPr>
-        <w:tabs>
-          <w:tab w:val="left" w:pos="5095"/>
-        </w:tabs>
-        <w:ind w:left="720"/>
-        <w:rPr>
-          <w:color w:val="A6A6A6" w:themeColor="background1" w:themeShade="A6"/>
-        </w:rPr>
-      </w:pPr>
-      <w:r>
-        <w:rPr>
-          <w:color w:val="A6A6A6" w:themeColor="background1" w:themeShade="A6"/>
-        </w:rPr>
-        <w:t>})</w:t>
-      </w:r>
-    </w:p>
-    <w:p>
-      <w:pPr>
-        <w:tabs>
-          <w:tab w:val="left" w:pos="5095"/>
-        </w:tabs>
-        <w:ind w:left="720"/>
-        <w:rPr>
-          <w:color w:val="A6A6A6" w:themeColor="background1" w:themeShade="A6"/>
-        </w:rPr>
-      </w:pPr>
-      <w:r>
-        <w:rPr>
-          <w:color w:val="A6A6A6" w:themeColor="background1" w:themeShade="A6"/>
-        </w:rPr>
-        <w:t>Response.on(‘end</w:t>
-      </w:r>
-      <w:proofErr w:type="gramStart"/>
-      <w:r>
-        <w:rPr>
-          <w:color w:val="A6A6A6" w:themeColor="background1" w:themeShade="A6"/>
-        </w:rPr>
-        <w:t>’,(</w:t>
-      </w:r>
-      <w:proofErr w:type="gramEnd"/>
-      <w:r>
-        <w:rPr>
-          <w:color w:val="A6A6A6" w:themeColor="background1" w:themeShade="A6"/>
-        </w:rPr>
-        <w:t>) =&gt; {</w:t>
-      </w:r>
-    </w:p>
-    <w:p>
-      <w:pPr>
-        <w:tabs>
-          <w:tab w:val="left" w:pos="5095"/>
-        </w:tabs>
-        <w:ind w:left="720"/>
-        <w:rPr>
-          <w:color w:val="A8D08D" w:themeColor="accent6" w:themeTint="99"/>
-        </w:rPr>
-      </w:pPr>
-      <w:r>
-        <w:rPr>
-          <w:color w:val="A8D08D" w:themeColor="accent6" w:themeTint="99"/>
-        </w:rPr>
-        <w:t>// the end</w:t>
-      </w:r>
-      <w:r>
-        <w:rPr>
-          <w:color w:val="A8D08D" w:themeColor="accent6" w:themeTint="99"/>
-        </w:rPr>
-        <w:t xml:space="preserve"> event</w:t>
-      </w:r>
-      <w:r>
-        <w:rPr>
-          <w:color w:val="A8D08D" w:themeColor="accent6" w:themeTint="99"/>
-        </w:rPr>
-        <w:t xml:space="preserve"> -&gt; when we are done</w:t>
-      </w:r>
-    </w:p>
-    <w:p>
-      <w:pPr>
-        <w:tabs>
-          <w:tab w:val="left" w:pos="5095"/>
-        </w:tabs>
-        <w:ind w:left="720"/>
-        <w:rPr>
-          <w:color w:val="A6A6A6" w:themeColor="background1" w:themeShade="A6"/>
-        </w:rPr>
-      </w:pPr>
-      <w:r>
-        <w:rPr>
-          <w:color w:val="A6A6A6" w:themeColor="background1" w:themeShade="A6"/>
-        </w:rPr>
-        <w:t>})</w:t>
-      </w:r>
-    </w:p>
-    <w:p>
-      <w:pPr>
-        <w:tabs>
-          <w:tab w:val="left" w:pos="5095"/>
-        </w:tabs>
-        <w:rPr>
-          <w:color w:val="A6A6A6" w:themeColor="background1" w:themeShade="A6"/>
-        </w:rPr>
-      </w:pPr>
-      <w:r>
-        <w:rPr>
-          <w:color w:val="A6A6A6" w:themeColor="background1" w:themeShade="A6"/>
-        </w:rPr>
-        <w:t>})</w:t>
-      </w:r>
-    </w:p>
-    <w:p>
-      <w:pPr>
-        <w:tabs>
-          <w:tab w:val="left" w:pos="5095"/>
-        </w:tabs>
-        <w:rPr>
-          <w:color w:val="A6A6A6" w:themeColor="background1" w:themeShade="A6"/>
-        </w:rPr>
-      </w:pPr>
-      <w:proofErr w:type="gramStart"/>
-      <w:r>
-        <w:rPr>
-          <w:color w:val="A6A6A6" w:themeColor="background1" w:themeShade="A6"/>
-        </w:rPr>
-        <w:t>request.on</w:t>
-      </w:r>
-      <w:proofErr w:type="gramEnd"/>
-      <w:r>
-        <w:rPr>
-          <w:color w:val="A6A6A6" w:themeColor="background1" w:themeShade="A6"/>
-        </w:rPr>
-        <w:t xml:space="preserve">( ‘error’, (error) =&gt; {  </w:t>
-      </w:r>
-      <w:r>
-        <w:rPr>
-          <w:color w:val="A8D08D" w:themeColor="accent6" w:themeTint="99"/>
-        </w:rPr>
-        <w:t xml:space="preserve">// some error handling </w:t>
-      </w:r>
-      <w:r>
-        <w:rPr>
-          <w:color w:val="A6A6A6" w:themeColor="background1" w:themeShade="A6"/>
-        </w:rPr>
-        <w:t>});</w:t>
-      </w:r>
-    </w:p>
-    <w:p>
-      <w:pPr>
-        <w:tabs>
-          <w:tab w:val="left" w:pos="5095"/>
-        </w:tabs>
-        <w:rPr>
-          <w:color w:val="A8D08D" w:themeColor="accent6" w:themeTint="99"/>
-        </w:rPr>
-      </w:pPr>
-      <w:proofErr w:type="gramStart"/>
+      </w:pPr>
       <w:r>
         <w:rPr>
           <w:color w:val="A6A6A6" w:themeColor="background1" w:themeShade="A6"/>
@@ -2203,14 +2007,7 @@
         <w:rPr>
           <w:color w:val="A6A6A6" w:themeColor="background1" w:themeShade="A6"/>
         </w:rPr>
-        <w:t>(</w:t>
-      </w:r>
-      <w:proofErr w:type="gramEnd"/>
-      <w:r>
-        <w:rPr>
-          <w:color w:val="A6A6A6" w:themeColor="background1" w:themeShade="A6"/>
-        </w:rPr>
-        <w:t>);</w:t>
+        <w:t>();</w:t>
       </w:r>
       <w:r>
         <w:rPr>
@@ -2385,37 +2182,21 @@
         <w:rPr>
           <w:color w:val="A6A6A6" w:themeColor="background1" w:themeShade="A6"/>
         </w:rPr>
-        <w:t xml:space="preserve">const app = </w:t>
-      </w:r>
-      <w:proofErr w:type="gramStart"/>
-      <w:r>
-        <w:rPr>
-          <w:color w:val="A6A6A6" w:themeColor="background1" w:themeShade="A6"/>
-        </w:rPr>
-        <w:t>express(</w:t>
-      </w:r>
-      <w:proofErr w:type="gramEnd"/>
-      <w:r>
-        <w:rPr>
-          <w:color w:val="A6A6A6" w:themeColor="background1" w:themeShade="A6"/>
-        </w:rPr>
-        <w:t>);</w:t>
-      </w:r>
-    </w:p>
-    <w:p>
-      <w:pPr>
-        <w:tabs>
-          <w:tab w:val="left" w:pos="5095"/>
-        </w:tabs>
-      </w:pPr>
-      <w:proofErr w:type="gramStart"/>
+        <w:t>const app = express();</w:t>
+      </w:r>
+    </w:p>
+    <w:p>
+      <w:pPr>
+        <w:tabs>
+          <w:tab w:val="left" w:pos="5095"/>
+        </w:tabs>
+      </w:pPr>
       <w:r>
         <w:rPr>
           <w:color w:val="A6A6A6" w:themeColor="background1" w:themeShade="A6"/>
         </w:rPr>
         <w:t>app.get(</w:t>
       </w:r>
-      <w:proofErr w:type="gramEnd"/>
       <w:r>
         <w:rPr>
           <w:color w:val="A6A6A6" w:themeColor="background1" w:themeShade="A6"/>
@@ -2492,19 +2273,11 @@
       <w:r>
         <w:t xml:space="preserve">          </w:t>
       </w:r>
-      <w:proofErr w:type="gramStart"/>
-      <w:r>
-        <w:rPr>
-          <w:color w:val="A6A6A6" w:themeColor="background1" w:themeShade="A6"/>
-        </w:rPr>
-        <w:t>res.send</w:t>
-      </w:r>
-      <w:proofErr w:type="gramEnd"/>
-      <w:r>
-        <w:rPr>
-          <w:color w:val="A6A6A6" w:themeColor="background1" w:themeShade="A6"/>
-        </w:rPr>
-        <w:t>(</w:t>
+      <w:r>
+        <w:rPr>
+          <w:color w:val="A6A6A6" w:themeColor="background1" w:themeShade="A6"/>
+        </w:rPr>
+        <w:t>res.send(</w:t>
       </w:r>
       <w:r>
         <w:rPr>
@@ -2540,61 +2313,39 @@
         <w:rPr>
           <w:color w:val="A8D08D" w:themeColor="accent6" w:themeTint="99"/>
         </w:rPr>
-        <w:t>. (</w:t>
-      </w:r>
-      <w:proofErr w:type="gramStart"/>
-      <w:r>
+        <w:t>. (can be html or object/array)</w:t>
+      </w:r>
+    </w:p>
+    <w:p>
+      <w:pPr>
+        <w:tabs>
+          <w:tab w:val="left" w:pos="5095"/>
+        </w:tabs>
+        <w:rPr>
+          <w:color w:val="A6A6A6" w:themeColor="background1" w:themeShade="A6"/>
+        </w:rPr>
+      </w:pPr>
+      <w:r>
+        <w:rPr>
+          <w:color w:val="A6A6A6" w:themeColor="background1" w:themeShade="A6"/>
+        </w:rPr>
+        <w:t>})</w:t>
+      </w:r>
+    </w:p>
+    <w:p>
+      <w:pPr>
+        <w:tabs>
+          <w:tab w:val="left" w:pos="5095"/>
+        </w:tabs>
         <w:rPr>
           <w:color w:val="A8D08D" w:themeColor="accent6" w:themeTint="99"/>
         </w:rPr>
-        <w:t>can</w:t>
-      </w:r>
-      <w:proofErr w:type="gramEnd"/>
-      <w:r>
-        <w:rPr>
-          <w:color w:val="A8D08D" w:themeColor="accent6" w:themeTint="99"/>
-        </w:rPr>
-        <w:t xml:space="preserve"> be html or object/array)</w:t>
-      </w:r>
-    </w:p>
-    <w:p>
-      <w:pPr>
-        <w:tabs>
-          <w:tab w:val="left" w:pos="5095"/>
-        </w:tabs>
-        <w:rPr>
-          <w:color w:val="A6A6A6" w:themeColor="background1" w:themeShade="A6"/>
-        </w:rPr>
-      </w:pPr>
-      <w:r>
-        <w:rPr>
-          <w:color w:val="A6A6A6" w:themeColor="background1" w:themeShade="A6"/>
-        </w:rPr>
-        <w:t>})</w:t>
-      </w:r>
-    </w:p>
-    <w:p>
-      <w:pPr>
-        <w:tabs>
-          <w:tab w:val="left" w:pos="5095"/>
-        </w:tabs>
-        <w:rPr>
-          <w:color w:val="A8D08D" w:themeColor="accent6" w:themeTint="99"/>
-        </w:rPr>
-      </w:pPr>
-      <w:proofErr w:type="gramStart"/>
-      <w:r>
-        <w:rPr>
-          <w:color w:val="A6A6A6" w:themeColor="background1" w:themeShade="A6"/>
-        </w:rPr>
-        <w:t>app.listen</w:t>
-      </w:r>
-      <w:proofErr w:type="gramEnd"/>
-      <w:r>
-        <w:rPr>
-          <w:color w:val="A6A6A6" w:themeColor="background1" w:themeShade="A6"/>
-        </w:rPr>
-        <w:t>(</w:t>
+      </w:pPr>
+      <w:r>
+        <w:rPr>
+          <w:color w:val="A6A6A6" w:themeColor="background1" w:themeShade="A6"/>
+        </w:rPr>
+        <w:t>app.listen(</w:t>
       </w:r>
       <w:r>
         <w:rPr>
@@ -2795,8 +2546,6 @@
           <w:szCs w:val="21"/>
         </w:rPr>
       </w:pPr>
-      <w:proofErr w:type="spellStart"/>
-      <w:proofErr w:type="gramStart"/>
       <w:r>
         <w:rPr>
           <w:rFonts w:ascii="Consolas" w:eastAsia="Times New Roman" w:hAnsi="Consolas" w:cs="Times New Roman"/>
@@ -2824,7 +2573,6 @@
         </w:rPr>
         <w:t>use</w:t>
       </w:r>
-      <w:proofErr w:type="spellEnd"/>
       <w:r>
         <w:rPr>
           <w:rFonts w:ascii="Consolas" w:eastAsia="Times New Roman" w:hAnsi="Consolas" w:cs="Times New Roman"/>
@@ -2834,7 +2582,6 @@
         </w:rPr>
         <w:t xml:space="preserve">( </w:t>
       </w:r>
-      <w:proofErr w:type="spellStart"/>
       <w:r>
         <w:rPr>
           <w:rFonts w:ascii="Consolas" w:eastAsia="Times New Roman" w:hAnsi="Consolas" w:cs="Times New Roman"/>
@@ -2844,7 +2591,6 @@
         </w:rPr>
         <w:t>express</w:t>
       </w:r>
-      <w:proofErr w:type="gramEnd"/>
       <w:r>
         <w:rPr>
           <w:rFonts w:ascii="Consolas" w:eastAsia="Times New Roman" w:hAnsi="Consolas" w:cs="Times New Roman"/>
@@ -2863,7 +2609,6 @@
         </w:rPr>
         <w:t>static</w:t>
       </w:r>
-      <w:proofErr w:type="spellEnd"/>
       <w:r>
         <w:rPr>
           <w:rFonts w:ascii="Consolas" w:eastAsia="Times New Roman" w:hAnsi="Consolas" w:cs="Times New Roman"/>
@@ -2873,7 +2618,6 @@
         </w:rPr>
         <w:t>(</w:t>
       </w:r>
-      <w:proofErr w:type="spellStart"/>
       <w:r>
         <w:rPr>
           <w:rFonts w:ascii="Consolas" w:eastAsia="Times New Roman" w:hAnsi="Consolas" w:cs="Times New Roman"/>
@@ -2901,7 +2645,6 @@
         </w:rPr>
         <w:t>join</w:t>
       </w:r>
-      <w:proofErr w:type="spellEnd"/>
       <w:r>
         <w:rPr>
           <w:rFonts w:ascii="Consolas" w:eastAsia="Times New Roman" w:hAnsi="Consolas" w:cs="Times New Roman"/>
@@ -2918,19 +2661,8 @@
           <w:sz w:val="21"/>
           <w:szCs w:val="21"/>
         </w:rPr>
-        <w:t>__</w:t>
-      </w:r>
-      <w:proofErr w:type="spellStart"/>
-      <w:r>
-        <w:rPr>
-          <w:rFonts w:ascii="Consolas" w:eastAsia="Times New Roman" w:hAnsi="Consolas" w:cs="Times New Roman"/>
-          <w:color w:val="9CDCFE"/>
-          <w:sz w:val="21"/>
-          <w:szCs w:val="21"/>
-        </w:rPr>
-        <w:t>dirname</w:t>
-      </w:r>
-      <w:proofErr w:type="spellEnd"/>
+        <w:t>__dirname</w:t>
+      </w:r>
       <w:r>
         <w:rPr>
           <w:rFonts w:ascii="Consolas" w:eastAsia="Times New Roman" w:hAnsi="Consolas" w:cs="Times New Roman"/>
@@ -3552,6 +3284,1211 @@
           <w:b/>
           <w:bCs/>
         </w:rPr>
+      </w:pPr>
+    </w:p>
+    <w:p>
+      <w:pPr>
+        <w:tabs>
+          <w:tab w:val="left" w:pos="5095"/>
+        </w:tabs>
+      </w:pPr>
+      <w:r>
+        <w:rPr>
+          <w:b/>
+          <w:bCs/>
+        </w:rPr>
+        <w:t xml:space="preserve">Heroku </w:t>
+      </w:r>
+      <w:r>
+        <w:t>is going to give us everything we need to deploy our Node.js application to a production server</w:t>
+      </w:r>
+      <w:r>
+        <w:t>.</w:t>
+      </w:r>
+    </w:p>
+    <w:p>
+      <w:pPr>
+        <w:tabs>
+          <w:tab w:val="left" w:pos="5095"/>
+        </w:tabs>
+      </w:pPr>
+      <w:r>
+        <w:rPr>
+          <w:b/>
+          <w:bCs/>
+        </w:rPr>
+        <w:t>SSH</w:t>
+      </w:r>
+      <w:r>
+        <w:t xml:space="preserve"> =&gt; Secure Shell</w:t>
+      </w:r>
+      <w:r>
+        <w:t xml:space="preserve"> = secure communication between 2 machines</w:t>
+      </w:r>
+      <w:r>
+        <w:t xml:space="preserve"> (through ssh key)</w:t>
+      </w:r>
+    </w:p>
+    <w:p>
+      <w:pPr>
+        <w:tabs>
+          <w:tab w:val="left" w:pos="5095"/>
+        </w:tabs>
+      </w:pPr>
+      <w:r>
+        <w:rPr>
+          <w:color w:val="A6A6A6" w:themeColor="background1" w:themeShade="A6"/>
+        </w:rPr>
+        <w:t>l</w:t>
+      </w:r>
+      <w:r>
+        <w:rPr>
+          <w:color w:val="A6A6A6" w:themeColor="background1" w:themeShade="A6"/>
+        </w:rPr>
+        <w:t>s -a -l ~/</w:t>
+      </w:r>
+      <w:r>
+        <w:rPr>
+          <w:color w:val="A6A6A6" w:themeColor="background1" w:themeShade="A6"/>
+        </w:rPr>
+        <w:t>.</w:t>
+      </w:r>
+      <w:r>
+        <w:rPr>
+          <w:color w:val="A6A6A6" w:themeColor="background1" w:themeShade="A6"/>
+        </w:rPr>
+        <w:t xml:space="preserve">ssh   </w:t>
+      </w:r>
+      <w:r>
+        <w:t>=&gt; checking if SSH exists on computer. (~ symbol is a shortcut for user directory)</w:t>
+      </w:r>
+    </w:p>
+    <w:p>
+      <w:pPr>
+        <w:tabs>
+          <w:tab w:val="left" w:pos="5095"/>
+        </w:tabs>
+      </w:pPr>
+      <w:r>
+        <w:rPr>
+          <w:color w:val="A6A6A6" w:themeColor="background1" w:themeShade="A6"/>
+        </w:rPr>
+        <w:t>ssh-keygen -t rsa</w:t>
+      </w:r>
+      <w:r>
+        <w:rPr>
+          <w:color w:val="A6A6A6" w:themeColor="background1" w:themeShade="A6"/>
+        </w:rPr>
+        <w:t xml:space="preserve"> -b 4096</w:t>
+      </w:r>
+      <w:r>
+        <w:rPr>
+          <w:color w:val="A6A6A6" w:themeColor="background1" w:themeShade="A6"/>
+        </w:rPr>
+        <w:t xml:space="preserve"> -C </w:t>
+      </w:r>
+      <w:r>
+        <w:rPr>
+          <w:color w:val="A6A6A6" w:themeColor="background1" w:themeShade="A6"/>
+        </w:rPr>
+        <w:t>“</w:t>
+      </w:r>
+      <w:hyperlink r:id="rId11" w:history="1">
+        <w:r>
+          <w:rPr>
+            <w:rStyle w:val="Hyperlink"/>
+            <w:color w:val="03407D" w:themeColor="hyperlink" w:themeShade="A6"/>
+          </w:rPr>
+          <w:t>myemail@address.com</w:t>
+        </w:r>
+      </w:hyperlink>
+      <w:r>
+        <w:rPr>
+          <w:color w:val="A6A6A6" w:themeColor="background1" w:themeShade="A6"/>
+        </w:rPr>
+        <w:t>”</w:t>
+      </w:r>
+      <w:r>
+        <w:rPr>
+          <w:color w:val="A6A6A6" w:themeColor="background1" w:themeShade="A6"/>
+        </w:rPr>
+        <w:t xml:space="preserve"> </w:t>
+      </w:r>
+      <w:r>
+        <w:t>=&gt; generating ssh key o</w:t>
+      </w:r>
+      <w:r>
+        <w:t>f type RSA (very secure and popular protocol)</w:t>
+      </w:r>
+      <w:r>
+        <w:t xml:space="preserve">, </w:t>
+      </w:r>
+      <w:r>
+        <w:t>with 4096 bits</w:t>
+      </w:r>
+      <w:r>
+        <w:t>, with a comment for the key (as a label)</w:t>
+      </w:r>
+      <w:r>
+        <w:t xml:space="preserve"> ((common to just use your email address for it))</w:t>
+      </w:r>
+    </w:p>
+    <w:p>
+      <w:pPr>
+        <w:tabs>
+          <w:tab w:val="left" w:pos="5095"/>
+        </w:tabs>
+      </w:pPr>
+      <w:r>
+        <w:drawing>
+          <wp:inline distT="0" distB="0" distL="0" distR="0" wp14:anchorId="39818EF5" wp14:editId="3A5623B2">
+            <wp:extent cx="4846740" cy="358171"/>
+            <wp:effectExtent l="0" t="0" r="0" b="3810"/>
+            <wp:docPr id="2" name="Picture 2"/>
+            <wp:cNvGraphicFramePr>
+              <a:graphicFrameLocks xmlns:a="http://schemas.openxmlformats.org/drawingml/2006/main" noChangeAspect="1"/>
+            </wp:cNvGraphicFramePr>
+            <a:graphic xmlns:a="http://schemas.openxmlformats.org/drawingml/2006/main">
+              <a:graphicData uri="http://schemas.openxmlformats.org/drawingml/2006/picture">
+                <pic:pic xmlns:pic="http://schemas.openxmlformats.org/drawingml/2006/picture">
+                  <pic:nvPicPr>
+                    <pic:cNvPr id="1" name=""/>
+                    <pic:cNvPicPr/>
+                  </pic:nvPicPr>
+                  <pic:blipFill>
+                    <a:blip r:embed="rId12"/>
+                    <a:stretch>
+                      <a:fillRect/>
+                    </a:stretch>
+                  </pic:blipFill>
+                  <pic:spPr>
+                    <a:xfrm>
+                      <a:off x="0" y="0"/>
+                      <a:ext cx="4846740" cy="358171"/>
+                    </a:xfrm>
+                    <a:prstGeom prst="rect">
+                      <a:avLst/>
+                    </a:prstGeom>
+                  </pic:spPr>
+                </pic:pic>
+              </a:graphicData>
+            </a:graphic>
+          </wp:inline>
+        </w:drawing>
+      </w:r>
+    </w:p>
+    <w:p>
+      <w:pPr>
+        <w:tabs>
+          <w:tab w:val="left" w:pos="5095"/>
+        </w:tabs>
+      </w:pPr>
+      <w:r>
+        <w:t xml:space="preserve">First is </w:t>
+      </w:r>
+      <w:r>
+        <w:t xml:space="preserve">a secret file, </w:t>
+      </w:r>
+      <w:r>
+        <w:t>the key we won’t ever</w:t>
+      </w:r>
+      <w:r>
+        <w:t xml:space="preserve"> share</w:t>
+      </w:r>
+      <w:r>
+        <w:t>, and we will just keep it on our machine.</w:t>
+      </w:r>
+    </w:p>
+    <w:p>
+      <w:pPr>
+        <w:tabs>
+          <w:tab w:val="left" w:pos="5095"/>
+        </w:tabs>
+      </w:pPr>
+      <w:r>
+        <w:t xml:space="preserve">Second is the public </w:t>
+      </w:r>
+      <w:r>
+        <w:t xml:space="preserve">file </w:t>
+      </w:r>
+      <w:r>
+        <w:t xml:space="preserve">key which we will share with </w:t>
+      </w:r>
+      <w:r>
+        <w:t xml:space="preserve">GitHub and </w:t>
+      </w:r>
+      <w:r>
+        <w:t>Heroku</w:t>
+      </w:r>
+      <w:r>
+        <w:t>, for a secure communication between our machine and their server.</w:t>
+      </w:r>
+    </w:p>
+    <w:p>
+      <w:pPr>
+        <w:tabs>
+          <w:tab w:val="left" w:pos="5095"/>
+        </w:tabs>
+      </w:pPr>
+      <w:r>
+        <w:rPr>
+          <w:color w:val="A6A6A6" w:themeColor="background1" w:themeShade="A6"/>
+        </w:rPr>
+        <w:t xml:space="preserve">eval $(ssh-agent -s) </w:t>
+      </w:r>
+      <w:r>
+        <w:t>=&gt; try to start up SSH agent</w:t>
+      </w:r>
+      <w:r>
+        <w:t>, or simply print the process if it is already running.</w:t>
+      </w:r>
+    </w:p>
+    <w:p>
+      <w:pPr>
+        <w:tabs>
+          <w:tab w:val="left" w:pos="5095"/>
+        </w:tabs>
+      </w:pPr>
+      <w:r>
+        <w:rPr>
+          <w:color w:val="A6A6A6" w:themeColor="background1" w:themeShade="A6"/>
+        </w:rPr>
+        <w:t xml:space="preserve">ssh-add </w:t>
+      </w:r>
+      <w:r>
+        <w:rPr>
+          <w:color w:val="A6A6A6" w:themeColor="background1" w:themeShade="A6"/>
+        </w:rPr>
+        <w:t>~/.ssh/id_rs</w:t>
+      </w:r>
+      <w:r>
+        <w:rPr>
+          <w:color w:val="A6A6A6" w:themeColor="background1" w:themeShade="A6"/>
+        </w:rPr>
+        <w:t>a</w:t>
+      </w:r>
+      <w:r>
+        <w:rPr>
+          <w:color w:val="A6A6A6" w:themeColor="background1" w:themeShade="A6"/>
+        </w:rPr>
+        <w:t xml:space="preserve"> </w:t>
+      </w:r>
+      <w:r>
+        <w:t xml:space="preserve">=&gt; </w:t>
+      </w:r>
+      <w:r>
+        <w:t xml:space="preserve">add the </w:t>
+      </w:r>
+      <w:r>
+        <w:t>identity</w:t>
+      </w:r>
+    </w:p>
+    <w:p>
+      <w:pPr>
+        <w:tabs>
+          <w:tab w:val="left" w:pos="5095"/>
+        </w:tabs>
+      </w:pPr>
+      <w:r>
+        <w:rPr>
+          <w:color w:val="A6A6A6" w:themeColor="background1" w:themeShade="A6"/>
+        </w:rPr>
+        <w:t xml:space="preserve">cat </w:t>
+      </w:r>
+      <w:r>
+        <w:rPr>
+          <w:color w:val="A6A6A6" w:themeColor="background1" w:themeShade="A6"/>
+        </w:rPr>
+        <w:t xml:space="preserve">~/.ssh/id_rsa.pub </w:t>
+      </w:r>
+      <w:r>
+        <w:t>=&gt; concate</w:t>
+      </w:r>
+      <w:r>
+        <w:t>nates</w:t>
+      </w:r>
+      <w:r>
+        <w:t xml:space="preserve"> the content of the file </w:t>
+      </w:r>
+      <w:r>
+        <w:t xml:space="preserve">out </w:t>
+      </w:r>
+      <w:r>
+        <w:t>to the terminal</w:t>
+      </w:r>
+    </w:p>
+    <w:p>
+      <w:pPr>
+        <w:tabs>
+          <w:tab w:val="left" w:pos="5095"/>
+        </w:tabs>
+      </w:pPr>
+      <w:r>
+        <w:rPr>
+          <w:color w:val="A6A6A6" w:themeColor="background1" w:themeShade="A6"/>
+        </w:rPr>
+        <w:t xml:space="preserve">ssh -T </w:t>
+      </w:r>
+      <w:hyperlink r:id="rId13" w:history="1">
+        <w:r>
+          <w:rPr>
+            <w:rStyle w:val="Hyperlink"/>
+            <w:color w:val="A6A6A6" w:themeColor="background1" w:themeShade="A6"/>
+            <w:u w:val="none"/>
+          </w:rPr>
+          <w:t>git@github.com</w:t>
+        </w:r>
+      </w:hyperlink>
+      <w:r>
+        <w:t xml:space="preserve"> =&gt; testing our</w:t>
+      </w:r>
+      <w:r>
+        <w:t xml:space="preserve"> connection to github</w:t>
+      </w:r>
+    </w:p>
+    <w:p>
+      <w:pPr>
+        <w:tabs>
+          <w:tab w:val="left" w:pos="5095"/>
+        </w:tabs>
+      </w:pPr>
+    </w:p>
+    <w:p>
+      <w:pPr>
+        <w:tabs>
+          <w:tab w:val="left" w:pos="5095"/>
+        </w:tabs>
+      </w:pPr>
+      <w:r>
+        <w:rPr>
+          <w:color w:val="A6A6A6" w:themeColor="background1" w:themeShade="A6"/>
+        </w:rPr>
+        <w:t xml:space="preserve">heroku keys:add </w:t>
+      </w:r>
+      <w:r>
+        <w:t>=&gt;</w:t>
+      </w:r>
+      <w:r>
+        <w:t xml:space="preserve"> heroku looks for available public keys in ~/.ssh/, and asks which one to use (if more)</w:t>
+      </w:r>
+    </w:p>
+    <w:p>
+      <w:pPr>
+        <w:tabs>
+          <w:tab w:val="left" w:pos="5095"/>
+        </w:tabs>
+      </w:pPr>
+      <w:r>
+        <w:rPr>
+          <w:color w:val="A6A6A6" w:themeColor="background1" w:themeShade="A6"/>
+        </w:rPr>
+        <w:t>heroku create</w:t>
+      </w:r>
+      <w:r>
+        <w:rPr>
+          <w:color w:val="A6A6A6" w:themeColor="background1" w:themeShade="A6"/>
+        </w:rPr>
+        <w:t xml:space="preserve"> app</w:t>
+      </w:r>
+      <w:r>
+        <w:rPr>
+          <w:color w:val="A6A6A6" w:themeColor="background1" w:themeShade="A6"/>
+        </w:rPr>
+        <w:t>-n</w:t>
+      </w:r>
+      <w:r>
+        <w:rPr>
+          <w:color w:val="A6A6A6" w:themeColor="background1" w:themeShade="A6"/>
+        </w:rPr>
+        <w:t>ame</w:t>
+      </w:r>
+      <w:r>
+        <w:rPr>
+          <w:color w:val="A6A6A6" w:themeColor="background1" w:themeShade="A6"/>
+        </w:rPr>
+        <w:t>-u</w:t>
+      </w:r>
+      <w:r>
+        <w:rPr>
+          <w:color w:val="A6A6A6" w:themeColor="background1" w:themeShade="A6"/>
+        </w:rPr>
+        <w:t>nique</w:t>
+      </w:r>
+      <w:r>
+        <w:rPr>
+          <w:color w:val="A6A6A6" w:themeColor="background1" w:themeShade="A6"/>
+        </w:rPr>
+        <w:t>-w</w:t>
+      </w:r>
+      <w:r>
+        <w:rPr>
+          <w:color w:val="A6A6A6" w:themeColor="background1" w:themeShade="A6"/>
+        </w:rPr>
+        <w:t>ide</w:t>
+      </w:r>
+      <w:r>
+        <w:rPr>
+          <w:color w:val="A6A6A6" w:themeColor="background1" w:themeShade="A6"/>
+        </w:rPr>
+        <w:t xml:space="preserve"> </w:t>
+      </w:r>
+      <w:r>
+        <w:t xml:space="preserve">=&gt; </w:t>
+      </w:r>
+      <w:r>
+        <w:t>create a  new application</w:t>
+      </w:r>
+    </w:p>
+    <w:p>
+      <w:pPr>
+        <w:tabs>
+          <w:tab w:val="left" w:pos="5095"/>
+        </w:tabs>
+      </w:pPr>
+    </w:p>
+    <w:p>
+      <w:pPr>
+        <w:shd w:val="clear" w:color="auto" w:fill="1E1E1E"/>
+        <w:spacing w:after="0" w:line="285" w:lineRule="atLeast"/>
+        <w:rPr>
+          <w:rFonts w:ascii="Consolas" w:eastAsia="Times New Roman" w:hAnsi="Consolas" w:cs="Times New Roman"/>
+          <w:color w:val="D4D4D4"/>
+          <w:sz w:val="21"/>
+          <w:szCs w:val="21"/>
+          <w:lang w:val="fr-FR"/>
+        </w:rPr>
+      </w:pPr>
+      <w:r>
+        <w:rPr>
+          <w:rFonts w:ascii="Consolas" w:eastAsia="Times New Roman" w:hAnsi="Consolas" w:cs="Times New Roman"/>
+          <w:color w:val="569CD6"/>
+          <w:sz w:val="21"/>
+          <w:szCs w:val="21"/>
+          <w:lang w:val="fr-FR"/>
+        </w:rPr>
+        <w:lastRenderedPageBreak/>
+        <w:t>const</w:t>
+      </w:r>
+      <w:r>
+        <w:rPr>
+          <w:rFonts w:ascii="Consolas" w:eastAsia="Times New Roman" w:hAnsi="Consolas" w:cs="Times New Roman"/>
+          <w:color w:val="D4D4D4"/>
+          <w:sz w:val="21"/>
+          <w:szCs w:val="21"/>
+          <w:lang w:val="fr-FR"/>
+        </w:rPr>
+        <w:t xml:space="preserve"> </w:t>
+      </w:r>
+      <w:r>
+        <w:rPr>
+          <w:rFonts w:ascii="Consolas" w:eastAsia="Times New Roman" w:hAnsi="Consolas" w:cs="Times New Roman"/>
+          <w:color w:val="4FC1FF"/>
+          <w:sz w:val="21"/>
+          <w:szCs w:val="21"/>
+          <w:lang w:val="fr-FR"/>
+        </w:rPr>
+        <w:t>port</w:t>
+      </w:r>
+      <w:r>
+        <w:rPr>
+          <w:rFonts w:ascii="Consolas" w:eastAsia="Times New Roman" w:hAnsi="Consolas" w:cs="Times New Roman"/>
+          <w:color w:val="D4D4D4"/>
+          <w:sz w:val="21"/>
+          <w:szCs w:val="21"/>
+          <w:lang w:val="fr-FR"/>
+        </w:rPr>
+        <w:t xml:space="preserve"> = </w:t>
+      </w:r>
+      <w:r>
+        <w:rPr>
+          <w:rFonts w:ascii="Consolas" w:eastAsia="Times New Roman" w:hAnsi="Consolas" w:cs="Times New Roman"/>
+          <w:color w:val="9CDCFE"/>
+          <w:sz w:val="21"/>
+          <w:szCs w:val="21"/>
+          <w:lang w:val="fr-FR"/>
+        </w:rPr>
+        <w:t>process</w:t>
+      </w:r>
+      <w:r>
+        <w:rPr>
+          <w:rFonts w:ascii="Consolas" w:eastAsia="Times New Roman" w:hAnsi="Consolas" w:cs="Times New Roman"/>
+          <w:color w:val="D4D4D4"/>
+          <w:sz w:val="21"/>
+          <w:szCs w:val="21"/>
+          <w:lang w:val="fr-FR"/>
+        </w:rPr>
+        <w:t>.</w:t>
+      </w:r>
+      <w:r>
+        <w:rPr>
+          <w:rFonts w:ascii="Consolas" w:eastAsia="Times New Roman" w:hAnsi="Consolas" w:cs="Times New Roman"/>
+          <w:color w:val="9CDCFE"/>
+          <w:sz w:val="21"/>
+          <w:szCs w:val="21"/>
+          <w:lang w:val="fr-FR"/>
+        </w:rPr>
+        <w:t>env</w:t>
+      </w:r>
+      <w:r>
+        <w:rPr>
+          <w:rFonts w:ascii="Consolas" w:eastAsia="Times New Roman" w:hAnsi="Consolas" w:cs="Times New Roman"/>
+          <w:color w:val="D4D4D4"/>
+          <w:sz w:val="21"/>
+          <w:szCs w:val="21"/>
+          <w:lang w:val="fr-FR"/>
+        </w:rPr>
+        <w:t>.</w:t>
+      </w:r>
+      <w:r>
+        <w:rPr>
+          <w:rFonts w:ascii="Consolas" w:eastAsia="Times New Roman" w:hAnsi="Consolas" w:cs="Times New Roman"/>
+          <w:color w:val="4FC1FF"/>
+          <w:sz w:val="21"/>
+          <w:szCs w:val="21"/>
+          <w:lang w:val="fr-FR"/>
+        </w:rPr>
+        <w:t>PORT</w:t>
+      </w:r>
+      <w:r>
+        <w:rPr>
+          <w:rFonts w:ascii="Consolas" w:eastAsia="Times New Roman" w:hAnsi="Consolas" w:cs="Times New Roman"/>
+          <w:color w:val="D4D4D4"/>
+          <w:sz w:val="21"/>
+          <w:szCs w:val="21"/>
+          <w:lang w:val="fr-FR"/>
+        </w:rPr>
+        <w:t xml:space="preserve"> || </w:t>
+      </w:r>
+      <w:r>
+        <w:rPr>
+          <w:rFonts w:ascii="Consolas" w:eastAsia="Times New Roman" w:hAnsi="Consolas" w:cs="Times New Roman"/>
+          <w:color w:val="B5CEA8"/>
+          <w:sz w:val="21"/>
+          <w:szCs w:val="21"/>
+          <w:lang w:val="fr-FR"/>
+        </w:rPr>
+        <w:t>3000</w:t>
+      </w:r>
+      <w:r>
+        <w:rPr>
+          <w:rFonts w:ascii="Consolas" w:eastAsia="Times New Roman" w:hAnsi="Consolas" w:cs="Times New Roman"/>
+          <w:color w:val="D4D4D4"/>
+          <w:sz w:val="21"/>
+          <w:szCs w:val="21"/>
+          <w:lang w:val="fr-FR"/>
+        </w:rPr>
+        <w:t>;</w:t>
+      </w:r>
+    </w:p>
+    <w:p>
+      <w:pPr>
+        <w:tabs>
+          <w:tab w:val="left" w:pos="5095"/>
+        </w:tabs>
+        <w:rPr>
+          <w:b/>
+          <w:bCs/>
+          <w:lang w:val="fr-FR"/>
+        </w:rPr>
+      </w:pPr>
+    </w:p>
+    <w:p>
+      <w:pPr>
+        <w:tabs>
+          <w:tab w:val="left" w:pos="5095"/>
+        </w:tabs>
+      </w:pPr>
+      <w:r>
+        <w:t xml:space="preserve">When running locally, script will </w:t>
+      </w:r>
+      <w:r>
+        <w:t xml:space="preserve">use port 3000. </w:t>
+      </w:r>
+    </w:p>
+    <w:p>
+      <w:pPr>
+        <w:tabs>
+          <w:tab w:val="left" w:pos="5095"/>
+        </w:tabs>
+      </w:pPr>
+      <w:r>
+        <w:t>When running on Heroku, we get the port from process.env(ironment).PORT</w:t>
+      </w:r>
+    </w:p>
+    <w:p>
+      <w:pPr>
+        <w:tabs>
+          <w:tab w:val="left" w:pos="5095"/>
+        </w:tabs>
+      </w:pPr>
+    </w:p>
+    <w:p>
+      <w:pPr>
+        <w:tabs>
+          <w:tab w:val="left" w:pos="5095"/>
+        </w:tabs>
+      </w:pPr>
+      <w:r>
+        <w:t>3 changes needed:</w:t>
+      </w:r>
+    </w:p>
+    <w:p>
+      <w:pPr>
+        <w:pStyle w:val="ListParagraph"/>
+        <w:numPr>
+          <w:ilvl w:val="0"/>
+          <w:numId w:val="4"/>
+        </w:numPr>
+        <w:tabs>
+          <w:tab w:val="left" w:pos="5095"/>
+        </w:tabs>
+      </w:pPr>
+      <w:r>
+        <w:t xml:space="preserve">Tell Heroku how to start the application </w:t>
+      </w:r>
+      <w:r>
+        <w:rPr>
+          <w:color w:val="A6A6A6" w:themeColor="background1" w:themeShade="A6"/>
+        </w:rPr>
+        <w:t>(“scripts” { “start”: “node src/app.js” })</w:t>
+      </w:r>
+    </w:p>
+    <w:p>
+      <w:pPr>
+        <w:pStyle w:val="ListParagraph"/>
+        <w:numPr>
+          <w:ilvl w:val="0"/>
+          <w:numId w:val="4"/>
+        </w:numPr>
+        <w:tabs>
+          <w:tab w:val="left" w:pos="5095"/>
+        </w:tabs>
+      </w:pPr>
+      <w:r>
+        <w:t>Make sure that all applications listen the PORT Heroku is providing</w:t>
+      </w:r>
+    </w:p>
+    <w:p>
+      <w:pPr>
+        <w:pStyle w:val="ListParagraph"/>
+        <w:numPr>
+          <w:ilvl w:val="0"/>
+          <w:numId w:val="4"/>
+        </w:numPr>
+        <w:tabs>
+          <w:tab w:val="left" w:pos="5095"/>
+        </w:tabs>
+      </w:pPr>
+      <w:r>
+        <w:t>Fetching</w:t>
+      </w:r>
+      <w:r>
+        <w:t xml:space="preserve"> the data from the right path. </w:t>
+      </w:r>
+    </w:p>
+    <w:p>
+      <w:pPr>
+        <w:pStyle w:val="ListParagraph"/>
+        <w:tabs>
+          <w:tab w:val="left" w:pos="5095"/>
+        </w:tabs>
+      </w:pPr>
+      <w:r>
+        <w:t>(move from localhost:3000/weather?search to /weather?search)</w:t>
+      </w:r>
+    </w:p>
+    <w:p>
+      <w:pPr>
+        <w:tabs>
+          <w:tab w:val="left" w:pos="5095"/>
+        </w:tabs>
+      </w:pPr>
+    </w:p>
+    <w:p>
+      <w:pPr>
+        <w:tabs>
+          <w:tab w:val="left" w:pos="5095"/>
+        </w:tabs>
+      </w:pPr>
+      <w:r>
+        <w:rPr>
+          <w:color w:val="A6A6A6" w:themeColor="background1" w:themeShade="A6"/>
+        </w:rPr>
+        <w:t xml:space="preserve">git remote </w:t>
+      </w:r>
+      <w:r>
+        <w:t>=&gt; view all the remotes that are configured</w:t>
+      </w:r>
+    </w:p>
+    <w:p>
+      <w:pPr>
+        <w:tabs>
+          <w:tab w:val="left" w:pos="5095"/>
+        </w:tabs>
+      </w:pPr>
+      <w:r>
+        <w:rPr>
+          <w:color w:val="A6A6A6" w:themeColor="background1" w:themeShade="A6"/>
+        </w:rPr>
+        <w:t xml:space="preserve">git push heroku master </w:t>
+      </w:r>
+      <w:r>
+        <w:t xml:space="preserve">=&gt; </w:t>
+      </w:r>
+      <w:r>
+        <w:t>push to heroku git remote</w:t>
+      </w:r>
+    </w:p>
+    <w:p>
+      <w:pPr>
+        <w:tabs>
+          <w:tab w:val="left" w:pos="5095"/>
+        </w:tabs>
+      </w:pPr>
+      <w:r>
+        <w:t>When heroku sees that new commits has been pushed, is going to deploy our app again.</w:t>
+      </w:r>
+    </w:p>
+    <w:p>
+      <w:pPr>
+        <w:shd w:val="clear" w:color="auto" w:fill="1E1E1E"/>
+        <w:spacing w:after="0" w:line="285" w:lineRule="atLeast"/>
+        <w:rPr>
+          <w:rFonts w:ascii="Consolas" w:eastAsia="Times New Roman" w:hAnsi="Consolas" w:cs="Times New Roman"/>
+          <w:color w:val="D4D4D4"/>
+          <w:sz w:val="21"/>
+          <w:szCs w:val="21"/>
+        </w:rPr>
+      </w:pPr>
+      <w:r>
+        <w:rPr>
+          <w:rFonts w:ascii="Consolas" w:eastAsia="Times New Roman" w:hAnsi="Consolas" w:cs="Times New Roman"/>
+          <w:color w:val="9CDCFE"/>
+          <w:sz w:val="21"/>
+          <w:szCs w:val="21"/>
+        </w:rPr>
+        <w:t>"scripts"</w:t>
+      </w:r>
+      <w:r>
+        <w:rPr>
+          <w:rFonts w:ascii="Consolas" w:eastAsia="Times New Roman" w:hAnsi="Consolas" w:cs="Times New Roman"/>
+          <w:color w:val="D4D4D4"/>
+          <w:sz w:val="21"/>
+          <w:szCs w:val="21"/>
+        </w:rPr>
+        <w:t>: {</w:t>
+      </w:r>
+    </w:p>
+    <w:p>
+      <w:pPr>
+        <w:shd w:val="clear" w:color="auto" w:fill="1E1E1E"/>
+        <w:spacing w:after="0" w:line="285" w:lineRule="atLeast"/>
+        <w:rPr>
+          <w:rFonts w:ascii="Consolas" w:eastAsia="Times New Roman" w:hAnsi="Consolas" w:cs="Times New Roman"/>
+          <w:color w:val="D4D4D4"/>
+          <w:sz w:val="21"/>
+          <w:szCs w:val="21"/>
+        </w:rPr>
+      </w:pPr>
+      <w:r>
+        <w:rPr>
+          <w:rFonts w:ascii="Consolas" w:eastAsia="Times New Roman" w:hAnsi="Consolas" w:cs="Times New Roman"/>
+          <w:color w:val="D4D4D4"/>
+          <w:sz w:val="21"/>
+          <w:szCs w:val="21"/>
+        </w:rPr>
+        <w:t xml:space="preserve">    </w:t>
+      </w:r>
+      <w:r>
+        <w:rPr>
+          <w:rFonts w:ascii="Consolas" w:eastAsia="Times New Roman" w:hAnsi="Consolas" w:cs="Times New Roman"/>
+          <w:color w:val="9CDCFE"/>
+          <w:sz w:val="21"/>
+          <w:szCs w:val="21"/>
+        </w:rPr>
+        <w:t>"start"</w:t>
+      </w:r>
+      <w:r>
+        <w:rPr>
+          <w:rFonts w:ascii="Consolas" w:eastAsia="Times New Roman" w:hAnsi="Consolas" w:cs="Times New Roman"/>
+          <w:color w:val="D4D4D4"/>
+          <w:sz w:val="21"/>
+          <w:szCs w:val="21"/>
+        </w:rPr>
+        <w:t xml:space="preserve">: </w:t>
+      </w:r>
+      <w:r>
+        <w:rPr>
+          <w:rFonts w:ascii="Consolas" w:eastAsia="Times New Roman" w:hAnsi="Consolas" w:cs="Times New Roman"/>
+          <w:color w:val="CE9178"/>
+          <w:sz w:val="21"/>
+          <w:szCs w:val="21"/>
+        </w:rPr>
+        <w:t>"node src/app.js"</w:t>
+      </w:r>
+      <w:r>
+        <w:rPr>
+          <w:rFonts w:ascii="Consolas" w:eastAsia="Times New Roman" w:hAnsi="Consolas" w:cs="Times New Roman"/>
+          <w:color w:val="D4D4D4"/>
+          <w:sz w:val="21"/>
+          <w:szCs w:val="21"/>
+        </w:rPr>
+        <w:t>,</w:t>
+      </w:r>
+    </w:p>
+    <w:p>
+      <w:pPr>
+        <w:shd w:val="clear" w:color="auto" w:fill="1E1E1E"/>
+        <w:spacing w:after="0" w:line="285" w:lineRule="atLeast"/>
+        <w:rPr>
+          <w:rFonts w:ascii="Consolas" w:eastAsia="Times New Roman" w:hAnsi="Consolas" w:cs="Times New Roman"/>
+          <w:color w:val="D4D4D4"/>
+          <w:sz w:val="21"/>
+          <w:szCs w:val="21"/>
+        </w:rPr>
+      </w:pPr>
+      <w:r>
+        <w:rPr>
+          <w:rFonts w:ascii="Consolas" w:eastAsia="Times New Roman" w:hAnsi="Consolas" w:cs="Times New Roman"/>
+          <w:color w:val="D4D4D4"/>
+          <w:sz w:val="21"/>
+          <w:szCs w:val="21"/>
+        </w:rPr>
+        <w:t xml:space="preserve">    </w:t>
+      </w:r>
+      <w:r>
+        <w:rPr>
+          <w:rFonts w:ascii="Consolas" w:eastAsia="Times New Roman" w:hAnsi="Consolas" w:cs="Times New Roman"/>
+          <w:color w:val="9CDCFE"/>
+          <w:sz w:val="21"/>
+          <w:szCs w:val="21"/>
+        </w:rPr>
+        <w:t>"dev"</w:t>
+      </w:r>
+      <w:r>
+        <w:rPr>
+          <w:rFonts w:ascii="Consolas" w:eastAsia="Times New Roman" w:hAnsi="Consolas" w:cs="Times New Roman"/>
+          <w:color w:val="D4D4D4"/>
+          <w:sz w:val="21"/>
+          <w:szCs w:val="21"/>
+        </w:rPr>
+        <w:t xml:space="preserve">: </w:t>
+      </w:r>
+      <w:r>
+        <w:rPr>
+          <w:rFonts w:ascii="Consolas" w:eastAsia="Times New Roman" w:hAnsi="Consolas" w:cs="Times New Roman"/>
+          <w:color w:val="CE9178"/>
+          <w:sz w:val="21"/>
+          <w:szCs w:val="21"/>
+        </w:rPr>
+        <w:t>"nodemon src/app.js -e js,hbs"</w:t>
+      </w:r>
+    </w:p>
+    <w:p>
+      <w:pPr>
+        <w:shd w:val="clear" w:color="auto" w:fill="1E1E1E"/>
+        <w:spacing w:after="0" w:line="285" w:lineRule="atLeast"/>
+        <w:rPr>
+          <w:rFonts w:ascii="Consolas" w:eastAsia="Times New Roman" w:hAnsi="Consolas" w:cs="Times New Roman"/>
+          <w:color w:val="D4D4D4"/>
+          <w:sz w:val="21"/>
+          <w:szCs w:val="21"/>
+        </w:rPr>
+      </w:pPr>
+      <w:r>
+        <w:rPr>
+          <w:rFonts w:ascii="Consolas" w:eastAsia="Times New Roman" w:hAnsi="Consolas" w:cs="Times New Roman"/>
+          <w:color w:val="D4D4D4"/>
+          <w:sz w:val="21"/>
+          <w:szCs w:val="21"/>
+        </w:rPr>
+        <w:t>  },</w:t>
+      </w:r>
+    </w:p>
+    <w:p>
+      <w:pPr>
+        <w:tabs>
+          <w:tab w:val="left" w:pos="5095"/>
+        </w:tabs>
+      </w:pPr>
+    </w:p>
+    <w:p>
+      <w:pPr>
+        <w:tabs>
+          <w:tab w:val="left" w:pos="5095"/>
+        </w:tabs>
+      </w:pPr>
+      <w:r>
+        <w:rPr>
+          <w:color w:val="A6A6A6" w:themeColor="background1" w:themeShade="A6"/>
+        </w:rPr>
+        <w:t>npm uninstall -g nodemon</w:t>
+      </w:r>
+      <w:r>
+        <w:rPr>
+          <w:color w:val="A6A6A6" w:themeColor="background1" w:themeShade="A6"/>
+        </w:rPr>
+        <w:t xml:space="preserve"> </w:t>
+      </w:r>
+      <w:r>
+        <w:t>=&gt; uninstalling global package, as</w:t>
+      </w:r>
+      <w:r>
+        <w:t xml:space="preserve"> “dev” </w:t>
+      </w:r>
+      <w:r>
+        <w:t>cmd</w:t>
+      </w:r>
+      <w:r>
+        <w:t xml:space="preserve"> won’t work for somebody who doesn’t have nodemon installed globally.</w:t>
+      </w:r>
+    </w:p>
+    <w:p>
+      <w:pPr>
+        <w:tabs>
+          <w:tab w:val="left" w:pos="5095"/>
+        </w:tabs>
+      </w:pPr>
+      <w:r>
+        <w:rPr>
+          <w:color w:val="A6A6A6" w:themeColor="background1" w:themeShade="A6"/>
+        </w:rPr>
+        <w:t>npm i nodemon@1.2.0 --save-dev</w:t>
+      </w:r>
+      <w:r>
+        <w:rPr>
+          <w:color w:val="A6A6A6" w:themeColor="background1" w:themeShade="A6"/>
+        </w:rPr>
+        <w:t xml:space="preserve"> </w:t>
+      </w:r>
+      <w:r>
+        <w:t>=&gt; installing nodemon as a devDependency only, which</w:t>
+      </w:r>
+      <w:r>
+        <w:t xml:space="preserve"> is used only when developing the app. When deploying it, </w:t>
+      </w:r>
+      <w:r>
+        <w:t>they are not installed in the production server.</w:t>
+      </w:r>
+    </w:p>
+    <w:p>
+      <w:pPr>
+        <w:tabs>
+          <w:tab w:val="left" w:pos="5095"/>
+        </w:tabs>
+      </w:pPr>
+      <w:r>
+        <w:t xml:space="preserve">The command </w:t>
+      </w:r>
+      <w:r>
+        <w:rPr>
+          <w:color w:val="A6A6A6" w:themeColor="background1" w:themeShade="A6"/>
+        </w:rPr>
+        <w:t xml:space="preserve">nodemon src/app.js </w:t>
+      </w:r>
+      <w:r>
+        <w:t>won’t work anymore too. Only the ‘dev’ command will be able to access it.</w:t>
+      </w:r>
+    </w:p>
+    <w:p>
+      <w:pPr>
+        <w:tabs>
+          <w:tab w:val="left" w:pos="5095"/>
+        </w:tabs>
+      </w:pPr>
+    </w:p>
+    <w:p>
+      <w:pPr>
+        <w:tabs>
+          <w:tab w:val="left" w:pos="5095"/>
+        </w:tabs>
+        <w:rPr>
+          <w:b/>
+          <w:bCs/>
+          <w:sz w:val="28"/>
+          <w:szCs w:val="28"/>
+        </w:rPr>
+      </w:pPr>
+      <w:r>
+        <w:rPr>
+          <w:b/>
+          <w:bCs/>
+          <w:sz w:val="28"/>
+          <w:szCs w:val="28"/>
+        </w:rPr>
+        <w:t>MangoDB</w:t>
+      </w:r>
+      <w:r>
+        <w:rPr>
+          <w:b/>
+          <w:bCs/>
+          <w:sz w:val="28"/>
+          <w:szCs w:val="28"/>
+        </w:rPr>
+        <w:t xml:space="preserve"> is NoSQL</w:t>
+      </w:r>
+    </w:p>
+    <w:p>
+      <w:pPr>
+        <w:tabs>
+          <w:tab w:val="left" w:pos="5095"/>
+        </w:tabs>
+      </w:pPr>
+      <w:r>
+        <w:t>SQL = Structured Query Language</w:t>
+      </w:r>
+      <w:r>
+        <w:t xml:space="preserve"> =uses=&gt; tables</w:t>
+      </w:r>
+      <w:r>
+        <w:t xml:space="preserve"> </w:t>
+      </w:r>
+    </w:p>
+    <w:p>
+      <w:pPr>
+        <w:tabs>
+          <w:tab w:val="left" w:pos="5095"/>
+        </w:tabs>
+      </w:pPr>
+      <w:r>
+        <w:t xml:space="preserve">                ((in a table, classic rows/records and columns)</w:t>
+      </w:r>
+    </w:p>
+    <w:p>
+      <w:pPr>
+        <w:tabs>
+          <w:tab w:val="left" w:pos="5095"/>
+        </w:tabs>
+      </w:pPr>
+      <w:r>
+        <w:t>NoSQL = Not only SQL</w:t>
+      </w:r>
+      <w:r>
+        <w:t xml:space="preserve"> =uses=&gt; collection (like JSON)</w:t>
+      </w:r>
+      <w:r>
+        <w:t xml:space="preserve"> </w:t>
+      </w:r>
+    </w:p>
+    <w:p>
+      <w:pPr>
+        <w:tabs>
+          <w:tab w:val="left" w:pos="5095"/>
+        </w:tabs>
+      </w:pPr>
+      <w:r>
+        <w:t xml:space="preserve">                ((in an array, one object = document, one property = field))</w:t>
+      </w:r>
+    </w:p>
+    <w:p>
+      <w:pPr>
+        <w:tabs>
+          <w:tab w:val="left" w:pos="5095"/>
+        </w:tabs>
+      </w:pPr>
+    </w:p>
+    <w:p>
+      <w:pPr>
+        <w:tabs>
+          <w:tab w:val="left" w:pos="5095"/>
+        </w:tabs>
+        <w:rPr>
+          <w:b/>
+          <w:bCs/>
+          <w:color w:val="FF0000"/>
+        </w:rPr>
+      </w:pPr>
+      <w:r>
+        <w:rPr>
+          <w:b/>
+          <w:bCs/>
+          <w:color w:val="FF0000"/>
+        </w:rPr>
+        <w:t xml:space="preserve">ERROR: Section 10 is </w:t>
+      </w:r>
+      <w:r>
+        <w:rPr>
+          <w:b/>
+          <w:bCs/>
+          <w:color w:val="FF0000"/>
+        </w:rPr>
+        <w:t>compromised</w:t>
+      </w:r>
+      <w:r>
+        <w:rPr>
+          <w:b/>
+          <w:bCs/>
+          <w:color w:val="FF0000"/>
+        </w:rPr>
+        <w:t>. (There is no such thing as Robo 3T anymore)</w:t>
+      </w:r>
+    </w:p>
+    <w:p>
+      <w:pPr>
+        <w:tabs>
+          <w:tab w:val="left" w:pos="5095"/>
+        </w:tabs>
+        <w:rPr>
+          <w:b/>
+          <w:bCs/>
+          <w:color w:val="FF0000"/>
+        </w:rPr>
+      </w:pPr>
+      <w:r>
+        <w:rPr>
+          <w:b/>
+          <w:bCs/>
+          <w:color w:val="FF0000"/>
+        </w:rPr>
+        <w:lastRenderedPageBreak/>
+        <w:t>Instead, use Atlas.</w:t>
+      </w:r>
+      <w:r>
+        <w:rPr>
+          <w:b/>
+          <w:bCs/>
+          <w:color w:val="FF0000"/>
+        </w:rPr>
+        <w:t xml:space="preserve"> </w:t>
+      </w:r>
+    </w:p>
+    <w:p>
+      <w:pPr>
+        <w:tabs>
+          <w:tab w:val="left" w:pos="5095"/>
+        </w:tabs>
+        <w:rPr>
+          <w:b/>
+          <w:bCs/>
+          <w:color w:val="FF0000"/>
+        </w:rPr>
+      </w:pPr>
+    </w:p>
+    <w:p>
+      <w:pPr>
+        <w:tabs>
+          <w:tab w:val="left" w:pos="5095"/>
+        </w:tabs>
+        <w:rPr>
+          <w:b/>
+          <w:bCs/>
+          <w:color w:val="FF0000"/>
+        </w:rPr>
+      </w:pPr>
+      <w:r>
+        <w:rPr>
+          <w:b/>
+          <w:bCs/>
+          <w:color w:val="FF0000"/>
+        </w:rPr>
+        <w:t>Me? Got stuck in connecting node to local db. Will get back on it.</w:t>
+      </w:r>
+    </w:p>
+    <w:p>
+      <w:pPr>
+        <w:tabs>
+          <w:tab w:val="left" w:pos="5095"/>
+        </w:tabs>
       </w:pPr>
     </w:p>
     <w:sectPr>
@@ -3792,10 +4729,10 @@
     </w:lvl>
   </w:abstractNum>
   <w:abstractNum w:abstractNumId="2" w15:restartNumberingAfterBreak="0">
-    <w:nsid w:val="73A37B2D"/>
+    <w:nsid w:val="6B8A69A8"/>
     <w:multiLevelType w:val="hybridMultilevel"/>
-    <w:tmpl w:val="48C400E0"/>
-    <w:lvl w:ilvl="0" w:tplc="6E24C460">
+    <w:tmpl w:val="09F67C00"/>
+    <w:lvl w:ilvl="0" w:tplc="82E4D49C">
       <w:start w:val="1"/>
       <w:numFmt w:val="decimal"/>
       <w:lvlText w:val="%1."/>
@@ -3880,6 +4817,95 @@
       </w:pPr>
     </w:lvl>
   </w:abstractNum>
+  <w:abstractNum w:abstractNumId="3" w15:restartNumberingAfterBreak="0">
+    <w:nsid w:val="73A37B2D"/>
+    <w:multiLevelType w:val="hybridMultilevel"/>
+    <w:tmpl w:val="48C400E0"/>
+    <w:lvl w:ilvl="0" w:tplc="6E24C460">
+      <w:start w:val="1"/>
+      <w:numFmt w:val="decimal"/>
+      <w:lvlText w:val="%1."/>
+      <w:lvlJc w:val="left"/>
+      <w:pPr>
+        <w:ind w:left="720" w:hanging="360"/>
+      </w:pPr>
+      <w:rPr>
+        <w:rFonts w:hint="default"/>
+      </w:rPr>
+    </w:lvl>
+    <w:lvl w:ilvl="1" w:tplc="04090019" w:tentative="1">
+      <w:start w:val="1"/>
+      <w:numFmt w:val="lowerLetter"/>
+      <w:lvlText w:val="%2."/>
+      <w:lvlJc w:val="left"/>
+      <w:pPr>
+        <w:ind w:left="1440" w:hanging="360"/>
+      </w:pPr>
+    </w:lvl>
+    <w:lvl w:ilvl="2" w:tplc="0409001B" w:tentative="1">
+      <w:start w:val="1"/>
+      <w:numFmt w:val="lowerRoman"/>
+      <w:lvlText w:val="%3."/>
+      <w:lvlJc w:val="right"/>
+      <w:pPr>
+        <w:ind w:left="2160" w:hanging="180"/>
+      </w:pPr>
+    </w:lvl>
+    <w:lvl w:ilvl="3" w:tplc="0409000F" w:tentative="1">
+      <w:start w:val="1"/>
+      <w:numFmt w:val="decimal"/>
+      <w:lvlText w:val="%4."/>
+      <w:lvlJc w:val="left"/>
+      <w:pPr>
+        <w:ind w:left="2880" w:hanging="360"/>
+      </w:pPr>
+    </w:lvl>
+    <w:lvl w:ilvl="4" w:tplc="04090019" w:tentative="1">
+      <w:start w:val="1"/>
+      <w:numFmt w:val="lowerLetter"/>
+      <w:lvlText w:val="%5."/>
+      <w:lvlJc w:val="left"/>
+      <w:pPr>
+        <w:ind w:left="3600" w:hanging="360"/>
+      </w:pPr>
+    </w:lvl>
+    <w:lvl w:ilvl="5" w:tplc="0409001B" w:tentative="1">
+      <w:start w:val="1"/>
+      <w:numFmt w:val="lowerRoman"/>
+      <w:lvlText w:val="%6."/>
+      <w:lvlJc w:val="right"/>
+      <w:pPr>
+        <w:ind w:left="4320" w:hanging="180"/>
+      </w:pPr>
+    </w:lvl>
+    <w:lvl w:ilvl="6" w:tplc="0409000F" w:tentative="1">
+      <w:start w:val="1"/>
+      <w:numFmt w:val="decimal"/>
+      <w:lvlText w:val="%7."/>
+      <w:lvlJc w:val="left"/>
+      <w:pPr>
+        <w:ind w:left="5040" w:hanging="360"/>
+      </w:pPr>
+    </w:lvl>
+    <w:lvl w:ilvl="7" w:tplc="04090019" w:tentative="1">
+      <w:start w:val="1"/>
+      <w:numFmt w:val="lowerLetter"/>
+      <w:lvlText w:val="%8."/>
+      <w:lvlJc w:val="left"/>
+      <w:pPr>
+        <w:ind w:left="5760" w:hanging="360"/>
+      </w:pPr>
+    </w:lvl>
+    <w:lvl w:ilvl="8" w:tplc="0409001B" w:tentative="1">
+      <w:start w:val="1"/>
+      <w:numFmt w:val="lowerRoman"/>
+      <w:lvlText w:val="%9."/>
+      <w:lvlJc w:val="right"/>
+      <w:pPr>
+        <w:ind w:left="6480" w:hanging="180"/>
+      </w:pPr>
+    </w:lvl>
+  </w:abstractNum>
   <w:num w:numId="1" w16cid:durableId="1697269796">
     <w:abstractNumId w:val="1"/>
   </w:num>
@@ -3887,6 +4913,9 @@
     <w:abstractNumId w:val="0"/>
   </w:num>
   <w:num w:numId="3" w16cid:durableId="1041706131">
+    <w:abstractNumId w:val="3"/>
+  </w:num>
+  <w:num w:numId="4" w16cid:durableId="1909146222">
     <w:abstractNumId w:val="2"/>
   </w:num>
 </w:numbering>

</xml_diff>

<commit_message>
next: section 11 unit 93
</commit_message>
<xml_diff>
--- a/personal_notes.docx
+++ b/personal_notes.docx
@@ -169,11 +169,21 @@
         </w:rPr>
         <w:t xml:space="preserve">To see the convention name of a module, and </w:t>
       </w:r>
+      <w:proofErr w:type="spellStart"/>
+      <w:proofErr w:type="gramStart"/>
       <w:r>
         <w:rPr>
           <w:color w:val="FF0000"/>
         </w:rPr>
-        <w:t xml:space="preserve">it’s name that we can use in </w:t>
+        <w:t>it’s</w:t>
+      </w:r>
+      <w:proofErr w:type="spellEnd"/>
+      <w:proofErr w:type="gramEnd"/>
+      <w:r>
+        <w:rPr>
+          <w:color w:val="FF0000"/>
+        </w:rPr>
+        <w:t xml:space="preserve"> name that we can use in </w:t>
       </w:r>
       <w:r>
         <w:rPr>
@@ -194,8 +204,13 @@
           <w:color w:val="4472C4" w:themeColor="accent1"/>
         </w:rPr>
       </w:pPr>
-      <w:r>
-        <w:t xml:space="preserve">Git repo for the course: </w:t>
+      <w:proofErr w:type="spellStart"/>
+      <w:r>
+        <w:t>Git</w:t>
+      </w:r>
+      <w:proofErr w:type="spellEnd"/>
+      <w:r>
+        <w:t xml:space="preserve"> repo for the course: </w:t>
       </w:r>
       <w:hyperlink r:id="rId6" w:history="1">
         <w:r>
@@ -214,11 +229,19 @@
           <w:color w:val="4472C4" w:themeColor="accent1"/>
         </w:rPr>
       </w:pPr>
-      <w:r>
-        <w:rPr>
-          <w:color w:val="A6A6A6" w:themeColor="background1" w:themeShade="A6"/>
-        </w:rPr>
-        <w:t xml:space="preserve">Module.exports = name; </w:t>
+      <w:proofErr w:type="spellStart"/>
+      <w:r>
+        <w:rPr>
+          <w:color w:val="A6A6A6" w:themeColor="background1" w:themeShade="A6"/>
+        </w:rPr>
+        <w:t>Module.exports</w:t>
+      </w:r>
+      <w:proofErr w:type="spellEnd"/>
+      <w:r>
+        <w:rPr>
+          <w:color w:val="A6A6A6" w:themeColor="background1" w:themeShade="A6"/>
+        </w:rPr>
+        <w:t xml:space="preserve"> = name; </w:t>
       </w:r>
       <w:r>
         <w:rPr>
@@ -351,7 +374,51 @@
         <w:rPr>
           <w:color w:val="ED7D31" w:themeColor="accent2"/>
         </w:rPr>
-        <w:t xml:space="preserve">, use “sudo” prefix. (sudo npm I </w:t>
+        <w:t>, use “</w:t>
+      </w:r>
+      <w:proofErr w:type="spellStart"/>
+      <w:r>
+        <w:rPr>
+          <w:color w:val="ED7D31" w:themeColor="accent2"/>
+        </w:rPr>
+        <w:t>sudo</w:t>
+      </w:r>
+      <w:proofErr w:type="spellEnd"/>
+      <w:r>
+        <w:rPr>
+          <w:color w:val="ED7D31" w:themeColor="accent2"/>
+        </w:rPr>
+        <w:t>” prefix. (</w:t>
+      </w:r>
+      <w:proofErr w:type="spellStart"/>
+      <w:proofErr w:type="gramStart"/>
+      <w:r>
+        <w:rPr>
+          <w:color w:val="ED7D31" w:themeColor="accent2"/>
+        </w:rPr>
+        <w:t>sudo</w:t>
+      </w:r>
+      <w:proofErr w:type="spellEnd"/>
+      <w:proofErr w:type="gramEnd"/>
+      <w:r>
+        <w:rPr>
+          <w:color w:val="ED7D31" w:themeColor="accent2"/>
+        </w:rPr>
+        <w:t xml:space="preserve"> </w:t>
+      </w:r>
+      <w:proofErr w:type="spellStart"/>
+      <w:r>
+        <w:rPr>
+          <w:color w:val="ED7D31" w:themeColor="accent2"/>
+        </w:rPr>
+        <w:t>npm</w:t>
+      </w:r>
+      <w:proofErr w:type="spellEnd"/>
+      <w:r>
+        <w:rPr>
+          <w:color w:val="ED7D31" w:themeColor="accent2"/>
+        </w:rPr>
+        <w:t xml:space="preserve"> I </w:t>
       </w:r>
       <w:hyperlink r:id="rId7" w:history="1">
         <w:r>
@@ -374,11 +441,19 @@
           <w:color w:val="000000" w:themeColor="text1"/>
         </w:rPr>
       </w:pPr>
+      <w:proofErr w:type="spellStart"/>
       <w:r>
         <w:rPr>
           <w:color w:val="ED7D31" w:themeColor="accent2"/>
         </w:rPr>
-        <w:t xml:space="preserve">Nodemon app.js </w:t>
+        <w:t>Nodemon</w:t>
+      </w:r>
+      <w:proofErr w:type="spellEnd"/>
+      <w:r>
+        <w:rPr>
+          <w:color w:val="ED7D31" w:themeColor="accent2"/>
+        </w:rPr>
+        <w:t xml:space="preserve"> app.js </w:t>
       </w:r>
       <w:r>
         <w:rPr>
@@ -403,33 +478,69 @@
         <w:rPr>
           <w:color w:val="ED7D31" w:themeColor="accent2"/>
         </w:rPr>
-        <w:t>To terminate the Nodemon, press CTRL+C</w:t>
-      </w:r>
-    </w:p>
-    <w:p>
-      <w:pPr>
+        <w:t xml:space="preserve">To terminate the </w:t>
+      </w:r>
+      <w:proofErr w:type="spellStart"/>
+      <w:r>
         <w:rPr>
           <w:color w:val="ED7D31" w:themeColor="accent2"/>
         </w:rPr>
-      </w:pPr>
-    </w:p>
-    <w:p>
-      <w:pPr>
-        <w:rPr>
-          <w:color w:val="000000" w:themeColor="text1"/>
-        </w:rPr>
-      </w:pPr>
-      <w:r>
-        <w:rPr>
-          <w:color w:val="4472C4" w:themeColor="accent1"/>
-        </w:rPr>
-        <w:t xml:space="preserve">Process.argv </w:t>
-      </w:r>
-      <w:r>
-        <w:rPr>
-          <w:color w:val="000000" w:themeColor="text1"/>
-        </w:rPr>
-        <w:t>=&gt; argv = arguments variable</w:t>
+        <w:t>Nodemon</w:t>
+      </w:r>
+      <w:proofErr w:type="spellEnd"/>
+      <w:r>
+        <w:rPr>
+          <w:color w:val="ED7D31" w:themeColor="accent2"/>
+        </w:rPr>
+        <w:t>, press CTRL+C</w:t>
+      </w:r>
+    </w:p>
+    <w:p>
+      <w:pPr>
+        <w:rPr>
+          <w:color w:val="ED7D31" w:themeColor="accent2"/>
+        </w:rPr>
+      </w:pPr>
+    </w:p>
+    <w:p>
+      <w:pPr>
+        <w:rPr>
+          <w:color w:val="000000" w:themeColor="text1"/>
+        </w:rPr>
+      </w:pPr>
+      <w:proofErr w:type="spellStart"/>
+      <w:r>
+        <w:rPr>
+          <w:color w:val="4472C4" w:themeColor="accent1"/>
+        </w:rPr>
+        <w:t>Process.argv</w:t>
+      </w:r>
+      <w:proofErr w:type="spellEnd"/>
+      <w:r>
+        <w:rPr>
+          <w:color w:val="4472C4" w:themeColor="accent1"/>
+        </w:rPr>
+        <w:t xml:space="preserve"> </w:t>
+      </w:r>
+      <w:r>
+        <w:rPr>
+          <w:color w:val="000000" w:themeColor="text1"/>
+        </w:rPr>
+        <w:t xml:space="preserve">=&gt; </w:t>
+      </w:r>
+      <w:proofErr w:type="spellStart"/>
+      <w:r>
+        <w:rPr>
+          <w:color w:val="000000" w:themeColor="text1"/>
+        </w:rPr>
+        <w:t>argv</w:t>
+      </w:r>
+      <w:proofErr w:type="spellEnd"/>
+      <w:r>
+        <w:rPr>
+          <w:color w:val="000000" w:themeColor="text1"/>
+        </w:rPr>
+        <w:t xml:space="preserve"> = arguments variable</w:t>
       </w:r>
     </w:p>
     <w:p>
@@ -444,12 +555,14 @@
         </w:rPr>
         <w:t xml:space="preserve">Package: </w:t>
       </w:r>
+      <w:proofErr w:type="spellStart"/>
       <w:r>
         <w:rPr>
           <w:color w:val="ED7D31" w:themeColor="accent2"/>
         </w:rPr>
         <w:t>yargs</w:t>
       </w:r>
+      <w:proofErr w:type="spellEnd"/>
       <w:r>
         <w:rPr>
           <w:color w:val="000000" w:themeColor="text1"/>
@@ -515,7 +628,35 @@
         <w:rPr>
           <w:color w:val="ED7D31" w:themeColor="accent2"/>
         </w:rPr>
-        <w:t>^ console.log( yargs.argv );</w:t>
+        <w:t xml:space="preserve">^ </w:t>
+      </w:r>
+      <w:proofErr w:type="gramStart"/>
+      <w:r>
+        <w:rPr>
+          <w:color w:val="ED7D31" w:themeColor="accent2"/>
+        </w:rPr>
+        <w:t xml:space="preserve">console.log( </w:t>
+      </w:r>
+      <w:proofErr w:type="spellStart"/>
+      <w:r>
+        <w:rPr>
+          <w:color w:val="ED7D31" w:themeColor="accent2"/>
+        </w:rPr>
+        <w:t>yargs</w:t>
+      </w:r>
+      <w:proofErr w:type="gramEnd"/>
+      <w:r>
+        <w:rPr>
+          <w:color w:val="ED7D31" w:themeColor="accent2"/>
+        </w:rPr>
+        <w:t>.argv</w:t>
+      </w:r>
+      <w:proofErr w:type="spellEnd"/>
+      <w:r>
+        <w:rPr>
+          <w:color w:val="ED7D31" w:themeColor="accent2"/>
+        </w:rPr>
+        <w:t xml:space="preserve"> );</w:t>
       </w:r>
     </w:p>
     <w:p>
@@ -552,7 +693,21 @@
         <w:rPr>
           <w:color w:val="000000" w:themeColor="text1"/>
         </w:rPr>
-        <w:t xml:space="preserve"> (which will show up the commands tied to the file)</w:t>
+        <w:t xml:space="preserve"> (</w:t>
+      </w:r>
+      <w:proofErr w:type="gramStart"/>
+      <w:r>
+        <w:rPr>
+          <w:color w:val="000000" w:themeColor="text1"/>
+        </w:rPr>
+        <w:t>which</w:t>
+      </w:r>
+      <w:proofErr w:type="gramEnd"/>
+      <w:r>
+        <w:rPr>
+          <w:color w:val="000000" w:themeColor="text1"/>
+        </w:rPr>
+        <w:t xml:space="preserve"> will show up the commands tied to the file)</w:t>
       </w:r>
     </w:p>
     <w:p>
@@ -603,7 +758,21 @@
         <w:rPr>
           <w:color w:val="000000" w:themeColor="text1"/>
         </w:rPr>
-        <w:t>(options as arguments)</w:t>
+        <w:t>(</w:t>
+      </w:r>
+      <w:proofErr w:type="gramStart"/>
+      <w:r>
+        <w:rPr>
+          <w:color w:val="000000" w:themeColor="text1"/>
+        </w:rPr>
+        <w:t>options</w:t>
+      </w:r>
+      <w:proofErr w:type="gramEnd"/>
+      <w:r>
+        <w:rPr>
+          <w:color w:val="000000" w:themeColor="text1"/>
+        </w:rPr>
+        <w:t xml:space="preserve"> as arguments)</w:t>
       </w:r>
     </w:p>
     <w:p>
@@ -637,11 +806,19 @@
         </w:rPr>
         <w:t xml:space="preserve">To enable that, we must use the </w:t>
       </w:r>
-      <w:r>
-        <w:rPr>
-          <w:color w:val="4472C4" w:themeColor="accent1"/>
-        </w:rPr>
-        <w:t xml:space="preserve">demandOption: true </w:t>
+      <w:proofErr w:type="spellStart"/>
+      <w:r>
+        <w:rPr>
+          <w:color w:val="4472C4" w:themeColor="accent1"/>
+        </w:rPr>
+        <w:t>demandOption</w:t>
+      </w:r>
+      <w:proofErr w:type="spellEnd"/>
+      <w:r>
+        <w:rPr>
+          <w:color w:val="4472C4" w:themeColor="accent1"/>
+        </w:rPr>
+        <w:t xml:space="preserve">: true </w:t>
       </w:r>
       <w:r>
         <w:rPr>
@@ -745,6 +922,8 @@
       </w:r>
     </w:p>
     <w:p>
+      <w:proofErr w:type="spellStart"/>
+      <w:proofErr w:type="gramStart"/>
       <w:r>
         <w:rPr>
           <w:color w:val="4472C4" w:themeColor="accent1"/>
@@ -761,7 +940,15 @@
         <w:rPr>
           <w:color w:val="4472C4" w:themeColor="accent1"/>
         </w:rPr>
-        <w:t>parse()</w:t>
+        <w:t>parse</w:t>
+      </w:r>
+      <w:proofErr w:type="spellEnd"/>
+      <w:proofErr w:type="gramEnd"/>
+      <w:r>
+        <w:rPr>
+          <w:color w:val="4472C4" w:themeColor="accent1"/>
+        </w:rPr>
+        <w:t>()</w:t>
       </w:r>
       <w:r>
         <w:rPr>
@@ -774,20 +961,46 @@
       </w:r>
     </w:p>
     <w:p>
-      <w:r>
-        <w:rPr>
-          <w:color w:val="4472C4" w:themeColor="accent1"/>
-        </w:rPr>
-        <w:t xml:space="preserve">fs.readFileSync() </w:t>
+      <w:proofErr w:type="spellStart"/>
+      <w:proofErr w:type="gramStart"/>
+      <w:r>
+        <w:rPr>
+          <w:color w:val="4472C4" w:themeColor="accent1"/>
+        </w:rPr>
+        <w:t>fs.readFileSync</w:t>
+      </w:r>
+      <w:proofErr w:type="spellEnd"/>
+      <w:proofErr w:type="gramEnd"/>
+      <w:r>
+        <w:rPr>
+          <w:color w:val="4472C4" w:themeColor="accent1"/>
+        </w:rPr>
+        <w:t xml:space="preserve">() </w:t>
       </w:r>
       <w:r>
         <w:t xml:space="preserve">=&gt; returns a data buffer (binary code). We </w:t>
       </w:r>
-      <w:r>
-        <w:rPr>
-          <w:color w:val="4472C4" w:themeColor="accent1"/>
-        </w:rPr>
-        <w:t xml:space="preserve">can .toString() </w:t>
+      <w:proofErr w:type="gramStart"/>
+      <w:r>
+        <w:rPr>
+          <w:color w:val="4472C4" w:themeColor="accent1"/>
+        </w:rPr>
+        <w:t>can .</w:t>
+      </w:r>
+      <w:proofErr w:type="spellStart"/>
+      <w:r>
+        <w:rPr>
+          <w:color w:val="4472C4" w:themeColor="accent1"/>
+        </w:rPr>
+        <w:t>toString</w:t>
+      </w:r>
+      <w:proofErr w:type="spellEnd"/>
+      <w:proofErr w:type="gramEnd"/>
+      <w:r>
+        <w:rPr>
+          <w:color w:val="4472C4" w:themeColor="accent1"/>
+        </w:rPr>
+        <w:t xml:space="preserve">() </w:t>
       </w:r>
       <w:r>
         <w:t>to get the string.</w:t>
@@ -811,11 +1024,19 @@
       <w:r>
         <w:t xml:space="preserve">For debugging, we can just </w:t>
       </w:r>
+      <w:proofErr w:type="gramStart"/>
       <w:r>
         <w:rPr>
           <w:color w:val="ED7D31" w:themeColor="accent2"/>
         </w:rPr>
-        <w:t xml:space="preserve">console.log() </w:t>
+        <w:t>console.log(</w:t>
+      </w:r>
+      <w:proofErr w:type="gramEnd"/>
+      <w:r>
+        <w:rPr>
+          <w:color w:val="ED7D31" w:themeColor="accent2"/>
+        </w:rPr>
+        <w:t xml:space="preserve">) </w:t>
       </w:r>
       <w:r>
         <w:t>everything and everywhere.</w:t>
@@ -858,8 +1079,13 @@
         <w:t>” somewhere in the script</w:t>
       </w:r>
       <w:r>
-        <w:t>, and run cmd</w:t>
-      </w:r>
+        <w:t xml:space="preserve">, and run </w:t>
+      </w:r>
+      <w:proofErr w:type="spellStart"/>
+      <w:r>
+        <w:t>cmd</w:t>
+      </w:r>
+      <w:proofErr w:type="spellEnd"/>
     </w:p>
     <w:p>
       <w:pPr>
@@ -868,27 +1094,51 @@
           <w:color w:val="A6A6A6" w:themeColor="background1" w:themeShade="A6"/>
         </w:rPr>
       </w:pPr>
+      <w:proofErr w:type="gramStart"/>
       <w:r>
         <w:rPr>
           <w:b/>
           <w:bCs/>
           <w:color w:val="A6A6A6" w:themeColor="background1" w:themeShade="A6"/>
         </w:rPr>
-        <w:t xml:space="preserve">node </w:t>
-      </w:r>
+        <w:t>node</w:t>
+      </w:r>
+      <w:proofErr w:type="gramEnd"/>
       <w:r>
         <w:rPr>
           <w:b/>
           <w:bCs/>
           <w:color w:val="A6A6A6" w:themeColor="background1" w:themeShade="A6"/>
         </w:rPr>
+        <w:t xml:space="preserve"> </w:t>
+      </w:r>
+      <w:r>
+        <w:rPr>
+          <w:b/>
+          <w:bCs/>
+          <w:color w:val="A6A6A6" w:themeColor="background1" w:themeShade="A6"/>
+        </w:rPr>
         <w:t xml:space="preserve">inspect </w:t>
       </w:r>
       <w:r>
         <w:rPr>
           <w:color w:val="A6A6A6" w:themeColor="background1" w:themeShade="A6"/>
         </w:rPr>
-        <w:t>app.js add --title="Shopping" --body="sst"</w:t>
+        <w:t>app.js add --title="Shopping" --body="</w:t>
+      </w:r>
+      <w:proofErr w:type="spellStart"/>
+      <w:r>
+        <w:rPr>
+          <w:color w:val="A6A6A6" w:themeColor="background1" w:themeShade="A6"/>
+        </w:rPr>
+        <w:t>sst</w:t>
+      </w:r>
+      <w:proofErr w:type="spellEnd"/>
+      <w:r>
+        <w:rPr>
+          <w:color w:val="A6A6A6" w:themeColor="background1" w:themeShade="A6"/>
+        </w:rPr>
+        <w:t>"</w:t>
       </w:r>
     </w:p>
     <w:p>
@@ -1014,7 +1264,15 @@
         <w:t>functions</w:t>
       </w:r>
       <w:r>
-        <w:t xml:space="preserve"> that are currently running. (like when we get an error, where every function called is listed</w:t>
+        <w:t xml:space="preserve"> that are currently running. (</w:t>
+      </w:r>
+      <w:proofErr w:type="gramStart"/>
+      <w:r>
+        <w:t>like</w:t>
+      </w:r>
+      <w:proofErr w:type="gramEnd"/>
+      <w:r>
+        <w:t xml:space="preserve"> when we get an error, where every function called is listed</w:t>
       </w:r>
       <w:r>
         <w:t xml:space="preserve"> until the error spotted)</w:t>
@@ -1045,16 +1303,24 @@
           <w:color w:val="BFBFBF" w:themeColor="background1" w:themeShade="BF"/>
         </w:rPr>
       </w:pPr>
+      <w:proofErr w:type="spellStart"/>
       <w:r>
         <w:rPr>
           <w:color w:val="BFBFBF" w:themeColor="background1" w:themeShade="BF"/>
         </w:rPr>
-        <w:t>SetTimeout is not a JS</w:t>
-      </w:r>
+        <w:t>SetTimeout</w:t>
+      </w:r>
+      <w:proofErr w:type="spellEnd"/>
       <w:r>
         <w:rPr>
           <w:color w:val="BFBFBF" w:themeColor="background1" w:themeShade="BF"/>
         </w:rPr>
+        <w:t xml:space="preserve"> is not a JS</w:t>
+      </w:r>
+      <w:r>
+        <w:rPr>
+          <w:color w:val="BFBFBF" w:themeColor="background1" w:themeShade="BF"/>
+        </w:rPr>
         <w:t xml:space="preserve"> function, and V8 has no implementation for it</w:t>
       </w:r>
       <w:r>
@@ -1067,18 +1333,46 @@
         <w:rPr>
           <w:color w:val="BFBFBF" w:themeColor="background1" w:themeShade="BF"/>
         </w:rPr>
-        <w:t xml:space="preserve"> creates an implementation of setTimeout </w:t>
-      </w:r>
+        <w:t xml:space="preserve"> creates an implementation of </w:t>
+      </w:r>
+      <w:proofErr w:type="spellStart"/>
       <w:r>
         <w:rPr>
           <w:color w:val="BFBFBF" w:themeColor="background1" w:themeShade="BF"/>
         </w:rPr>
-        <w:t>using c++ and provides it to your NodeJS scripts</w:t>
-      </w:r>
+        <w:t>setTimeout</w:t>
+      </w:r>
+      <w:proofErr w:type="spellEnd"/>
       <w:r>
         <w:rPr>
           <w:color w:val="BFBFBF" w:themeColor="background1" w:themeShade="BF"/>
         </w:rPr>
+        <w:t xml:space="preserve"> </w:t>
+      </w:r>
+      <w:r>
+        <w:rPr>
+          <w:color w:val="BFBFBF" w:themeColor="background1" w:themeShade="BF"/>
+        </w:rPr>
+        <w:t xml:space="preserve">using </w:t>
+      </w:r>
+      <w:proofErr w:type="spellStart"/>
+      <w:r>
+        <w:rPr>
+          <w:color w:val="BFBFBF" w:themeColor="background1" w:themeShade="BF"/>
+        </w:rPr>
+        <w:t>c++</w:t>
+      </w:r>
+      <w:proofErr w:type="spellEnd"/>
+      <w:r>
+        <w:rPr>
+          <w:color w:val="BFBFBF" w:themeColor="background1" w:themeShade="BF"/>
+        </w:rPr>
+        <w:t xml:space="preserve"> and provides it to your NodeJS scripts</w:t>
+      </w:r>
+      <w:r>
+        <w:rPr>
+          <w:color w:val="BFBFBF" w:themeColor="background1" w:themeShade="BF"/>
+        </w:rPr>
         <w:t xml:space="preserve"> to use.</w:t>
       </w:r>
       <w:r>
@@ -1100,11 +1394,33 @@
           <w:color w:val="BFBFBF" w:themeColor="background1" w:themeShade="BF"/>
         </w:rPr>
       </w:pPr>
+      <w:proofErr w:type="gramStart"/>
       <w:r>
         <w:rPr>
           <w:color w:val="BFBFBF" w:themeColor="background1" w:themeShade="BF"/>
         </w:rPr>
-        <w:t xml:space="preserve">So when we call setTimeout, is </w:t>
+        <w:t>So</w:t>
+      </w:r>
+      <w:proofErr w:type="gramEnd"/>
+      <w:r>
+        <w:rPr>
+          <w:color w:val="BFBFBF" w:themeColor="background1" w:themeShade="BF"/>
+        </w:rPr>
+        <w:t xml:space="preserve"> when we call </w:t>
+      </w:r>
+      <w:proofErr w:type="spellStart"/>
+      <w:r>
+        <w:rPr>
+          <w:color w:val="BFBFBF" w:themeColor="background1" w:themeShade="BF"/>
+        </w:rPr>
+        <w:t>setTimeout</w:t>
+      </w:r>
+      <w:proofErr w:type="spellEnd"/>
+      <w:r>
+        <w:rPr>
+          <w:color w:val="BFBFBF" w:themeColor="background1" w:themeShade="BF"/>
+        </w:rPr>
+        <w:t xml:space="preserve">, is </w:t>
       </w:r>
       <w:r>
         <w:rPr>
@@ -1320,18 +1636,40 @@
           <w:tab w:val="left" w:pos="5095"/>
         </w:tabs>
       </w:pPr>
+      <w:proofErr w:type="spellStart"/>
       <w:r>
         <w:rPr>
           <w:color w:val="ED7D31" w:themeColor="accent2"/>
         </w:rPr>
-        <w:t>npm init -y</w:t>
-      </w:r>
+        <w:t>npm</w:t>
+      </w:r>
+      <w:proofErr w:type="spellEnd"/>
       <w:r>
         <w:rPr>
           <w:color w:val="ED7D31" w:themeColor="accent2"/>
         </w:rPr>
         <w:t xml:space="preserve"> </w:t>
       </w:r>
+      <w:proofErr w:type="spellStart"/>
+      <w:r>
+        <w:rPr>
+          <w:color w:val="ED7D31" w:themeColor="accent2"/>
+        </w:rPr>
+        <w:t>init</w:t>
+      </w:r>
+      <w:proofErr w:type="spellEnd"/>
+      <w:r>
+        <w:rPr>
+          <w:color w:val="ED7D31" w:themeColor="accent2"/>
+        </w:rPr>
+        <w:t xml:space="preserve"> -y</w:t>
+      </w:r>
+      <w:r>
+        <w:rPr>
+          <w:color w:val="ED7D31" w:themeColor="accent2"/>
+        </w:rPr>
+        <w:t xml:space="preserve"> </w:t>
+      </w:r>
       <w:r>
         <w:t xml:space="preserve">=&gt; </w:t>
       </w:r>
@@ -1428,12 +1766,16 @@
       <w:r>
         <w:t xml:space="preserve">so we go in </w:t>
       </w:r>
+      <w:proofErr w:type="spellStart"/>
+      <w:proofErr w:type="gramStart"/>
       <w:r>
         <w:rPr>
           <w:color w:val="4472C4" w:themeColor="accent1"/>
         </w:rPr>
         <w:t>response.body</w:t>
       </w:r>
+      <w:proofErr w:type="spellEnd"/>
+      <w:proofErr w:type="gramEnd"/>
       <w:r>
         <w:rPr>
           <w:color w:val="4472C4" w:themeColor="accent1"/>
@@ -1454,12 +1796,22 @@
           <w:tab w:val="left" w:pos="5095"/>
         </w:tabs>
       </w:pPr>
-      <w:r>
-        <w:rPr>
-          <w:color w:val="4472C4" w:themeColor="accent1"/>
-        </w:rPr>
-        <w:t>encodeURIComponent(</w:t>
-      </w:r>
+      <w:proofErr w:type="spellStart"/>
+      <w:proofErr w:type="gramStart"/>
+      <w:r>
+        <w:rPr>
+          <w:color w:val="4472C4" w:themeColor="accent1"/>
+        </w:rPr>
+        <w:t>encodeURIComponent</w:t>
+      </w:r>
+      <w:proofErr w:type="spellEnd"/>
+      <w:r>
+        <w:rPr>
+          <w:color w:val="4472C4" w:themeColor="accent1"/>
+        </w:rPr>
+        <w:t>(</w:t>
+      </w:r>
+      <w:proofErr w:type="gramEnd"/>
       <w:r>
         <w:rPr>
           <w:color w:val="4472C4" w:themeColor="accent1"/>
@@ -1479,13 +1831,24 @@
         <w:t xml:space="preserve"> to convert the input to a </w:t>
       </w:r>
       <w:r>
-        <w:t xml:space="preserve">safe string. (will convert </w:t>
+        <w:t xml:space="preserve">safe string. (will </w:t>
+      </w:r>
+      <w:proofErr w:type="gramStart"/>
+      <w:r>
+        <w:t xml:space="preserve">convert </w:t>
       </w:r>
       <w:r>
         <w:rPr>
           <w:color w:val="ED7D31" w:themeColor="accent2"/>
         </w:rPr>
-        <w:t xml:space="preserve">? to %3F </w:t>
+        <w:t>?</w:t>
+      </w:r>
+      <w:proofErr w:type="gramEnd"/>
+      <w:r>
+        <w:rPr>
+          <w:color w:val="ED7D31" w:themeColor="accent2"/>
+        </w:rPr>
+        <w:t xml:space="preserve"> to %3F </w:t>
       </w:r>
       <w:r>
         <w:t>for e.g.)</w:t>
@@ -1544,6 +1907,7 @@
         </w:rPr>
         <w:t xml:space="preserve">array </w:t>
       </w:r>
+      <w:proofErr w:type="spellStart"/>
       <w:r>
         <w:rPr>
           <w:b/>
@@ -1552,6 +1916,7 @@
         </w:rPr>
         <w:t>weather_descriptions</w:t>
       </w:r>
+      <w:proofErr w:type="spellEnd"/>
       <w:r>
         <w:rPr>
           <w:b/>
@@ -1577,6 +1942,7 @@
         </w:rPr>
         <w:t xml:space="preserve">When we are </w:t>
       </w:r>
+      <w:proofErr w:type="spellStart"/>
       <w:r>
         <w:rPr>
           <w:b/>
@@ -1585,6 +1951,7 @@
         </w:rPr>
         <w:t>destructuring</w:t>
       </w:r>
+      <w:proofErr w:type="spellEnd"/>
       <w:r>
         <w:rPr>
           <w:b/>
@@ -1625,38 +1992,76 @@
         </w:rPr>
         <w:t xml:space="preserve">If we try </w:t>
       </w:r>
+      <w:proofErr w:type="gramStart"/>
       <w:r>
         <w:rPr>
           <w:b/>
           <w:bCs/>
           <w:color w:val="ED7D31" w:themeColor="accent2"/>
         </w:rPr>
-        <w:t xml:space="preserve">{ weather_descriptions[0]:description } </w:t>
-      </w:r>
+        <w:t xml:space="preserve">{ </w:t>
+      </w:r>
+      <w:proofErr w:type="spellStart"/>
       <w:r>
         <w:rPr>
           <w:b/>
           <w:bCs/>
-        </w:rPr>
-        <w:t xml:space="preserve">it fails: </w:t>
-      </w:r>
+          <w:color w:val="ED7D31" w:themeColor="accent2"/>
+        </w:rPr>
+        <w:t>weather</w:t>
+      </w:r>
+      <w:proofErr w:type="gramEnd"/>
       <w:r>
         <w:rPr>
           <w:b/>
           <w:bCs/>
-          <w:color w:val="A6A6A6" w:themeColor="background1" w:themeShade="A6"/>
-        </w:rPr>
-        <w:t>SyntaxError: Unexpected token '['</w:t>
-      </w:r>
-    </w:p>
-    <w:p>
-      <w:pPr>
-        <w:tabs>
-          <w:tab w:val="left" w:pos="5095"/>
-        </w:tabs>
+          <w:color w:val="ED7D31" w:themeColor="accent2"/>
+        </w:rPr>
+        <w:t>_descriptions</w:t>
+      </w:r>
+      <w:proofErr w:type="spellEnd"/>
+      <w:r>
         <w:rPr>
           <w:b/>
           <w:bCs/>
+          <w:color w:val="ED7D31" w:themeColor="accent2"/>
+        </w:rPr>
+        <w:t xml:space="preserve">[0]:description } </w:t>
+      </w:r>
+      <w:r>
+        <w:rPr>
+          <w:b/>
+          <w:bCs/>
+        </w:rPr>
+        <w:t xml:space="preserve">it fails: </w:t>
+      </w:r>
+      <w:proofErr w:type="spellStart"/>
+      <w:r>
+        <w:rPr>
+          <w:b/>
+          <w:bCs/>
+          <w:color w:val="A6A6A6" w:themeColor="background1" w:themeShade="A6"/>
+        </w:rPr>
+        <w:t>SyntaxError</w:t>
+      </w:r>
+      <w:proofErr w:type="spellEnd"/>
+      <w:r>
+        <w:rPr>
+          <w:b/>
+          <w:bCs/>
+          <w:color w:val="A6A6A6" w:themeColor="background1" w:themeShade="A6"/>
+        </w:rPr>
+        <w:t>: Unexpected token '['</w:t>
+      </w:r>
+    </w:p>
+    <w:p>
+      <w:pPr>
+        <w:tabs>
+          <w:tab w:val="left" w:pos="5095"/>
+        </w:tabs>
+        <w:rPr>
+          <w:b/>
+          <w:bCs/>
         </w:rPr>
       </w:pPr>
     </w:p>
@@ -1701,11 +2106,35 @@
         </w:rPr>
         <w:t xml:space="preserve">onst request = </w:t>
       </w:r>
-      <w:r>
-        <w:rPr>
-          <w:color w:val="A6A6A6" w:themeColor="background1" w:themeShade="A6"/>
-        </w:rPr>
-        <w:t>http.request( url, (response) =&gt; {</w:t>
+      <w:proofErr w:type="spellStart"/>
+      <w:proofErr w:type="gramStart"/>
+      <w:r>
+        <w:rPr>
+          <w:color w:val="A6A6A6" w:themeColor="background1" w:themeShade="A6"/>
+        </w:rPr>
+        <w:t>http.request</w:t>
+      </w:r>
+      <w:proofErr w:type="spellEnd"/>
+      <w:proofErr w:type="gramEnd"/>
+      <w:r>
+        <w:rPr>
+          <w:color w:val="A6A6A6" w:themeColor="background1" w:themeShade="A6"/>
+        </w:rPr>
+        <w:t xml:space="preserve">( </w:t>
+      </w:r>
+      <w:proofErr w:type="spellStart"/>
+      <w:r>
+        <w:rPr>
+          <w:color w:val="A6A6A6" w:themeColor="background1" w:themeShade="A6"/>
+        </w:rPr>
+        <w:t>url</w:t>
+      </w:r>
+      <w:proofErr w:type="spellEnd"/>
+      <w:r>
+        <w:rPr>
+          <w:color w:val="A6A6A6" w:themeColor="background1" w:themeShade="A6"/>
+        </w:rPr>
+        <w:t>, (response) =&gt; {</w:t>
       </w:r>
     </w:p>
     <w:p>
@@ -1733,14 +2162,22 @@
         <w:rPr>
           <w:color w:val="C45911" w:themeColor="accent2" w:themeShade="BF"/>
         </w:rPr>
-        <w:t>“”</w:t>
-      </w:r>
+        <w:t>“</w:t>
+      </w:r>
+      <w:proofErr w:type="gramStart"/>
       <w:r>
         <w:rPr>
           <w:color w:val="C45911" w:themeColor="accent2" w:themeShade="BF"/>
         </w:rPr>
+        <w:t>”</w:t>
+      </w:r>
+      <w:r>
+        <w:rPr>
+          <w:color w:val="C45911" w:themeColor="accent2" w:themeShade="BF"/>
+        </w:rPr>
         <w:t> ;</w:t>
       </w:r>
+      <w:proofErr w:type="gramEnd"/>
     </w:p>
     <w:p>
       <w:pPr>
@@ -1752,11 +2189,21 @@
           <w:color w:val="A6A6A6" w:themeColor="background1" w:themeShade="A6"/>
         </w:rPr>
       </w:pPr>
-      <w:r>
-        <w:rPr>
-          <w:color w:val="A6A6A6" w:themeColor="background1" w:themeShade="A6"/>
-        </w:rPr>
-        <w:t>response.on( ‘data’, (chunk) =&gt; {</w:t>
+      <w:proofErr w:type="spellStart"/>
+      <w:proofErr w:type="gramStart"/>
+      <w:r>
+        <w:rPr>
+          <w:color w:val="A6A6A6" w:themeColor="background1" w:themeShade="A6"/>
+        </w:rPr>
+        <w:t>response.on</w:t>
+      </w:r>
+      <w:proofErr w:type="spellEnd"/>
+      <w:proofErr w:type="gramEnd"/>
+      <w:r>
+        <w:rPr>
+          <w:color w:val="A6A6A6" w:themeColor="background1" w:themeShade="A6"/>
+        </w:rPr>
+        <w:t>( ‘data’, (chunk) =&gt; {</w:t>
       </w:r>
       <w:r>
         <w:rPr>
@@ -1879,11 +2326,33 @@
           <w:color w:val="A6A6A6" w:themeColor="background1" w:themeShade="A6"/>
         </w:rPr>
       </w:pPr>
-      <w:r>
-        <w:rPr>
-          <w:color w:val="A6A6A6" w:themeColor="background1" w:themeShade="A6"/>
-        </w:rPr>
-        <w:t>Response.on(‘end’,() =&gt; {</w:t>
+      <w:proofErr w:type="spellStart"/>
+      <w:r>
+        <w:rPr>
+          <w:color w:val="A6A6A6" w:themeColor="background1" w:themeShade="A6"/>
+        </w:rPr>
+        <w:t>Response.on</w:t>
+      </w:r>
+      <w:proofErr w:type="spellEnd"/>
+      <w:r>
+        <w:rPr>
+          <w:color w:val="A6A6A6" w:themeColor="background1" w:themeShade="A6"/>
+        </w:rPr>
+        <w:t>(‘end</w:t>
+      </w:r>
+      <w:proofErr w:type="gramStart"/>
+      <w:r>
+        <w:rPr>
+          <w:color w:val="A6A6A6" w:themeColor="background1" w:themeShade="A6"/>
+        </w:rPr>
+        <w:t>’,(</w:t>
+      </w:r>
+      <w:proofErr w:type="gramEnd"/>
+      <w:r>
+        <w:rPr>
+          <w:color w:val="A6A6A6" w:themeColor="background1" w:themeShade="A6"/>
+        </w:rPr>
+        <w:t>) =&gt; {</w:t>
       </w:r>
     </w:p>
     <w:p>
@@ -1957,11 +2426,21 @@
           <w:color w:val="A6A6A6" w:themeColor="background1" w:themeShade="A6"/>
         </w:rPr>
       </w:pPr>
-      <w:r>
-        <w:rPr>
-          <w:color w:val="A6A6A6" w:themeColor="background1" w:themeShade="A6"/>
-        </w:rPr>
-        <w:t xml:space="preserve">request.on( ‘error’, (error) =&gt; {  </w:t>
+      <w:proofErr w:type="spellStart"/>
+      <w:proofErr w:type="gramStart"/>
+      <w:r>
+        <w:rPr>
+          <w:color w:val="A6A6A6" w:themeColor="background1" w:themeShade="A6"/>
+        </w:rPr>
+        <w:t>request.on</w:t>
+      </w:r>
+      <w:proofErr w:type="spellEnd"/>
+      <w:proofErr w:type="gramEnd"/>
+      <w:r>
+        <w:rPr>
+          <w:color w:val="A6A6A6" w:themeColor="background1" w:themeShade="A6"/>
+        </w:rPr>
+        <w:t xml:space="preserve">( ‘error’, (error) =&gt; {  </w:t>
       </w:r>
       <w:r>
         <w:rPr>
@@ -1985,6 +2464,8 @@
           <w:color w:val="A8D08D" w:themeColor="accent6" w:themeTint="99"/>
         </w:rPr>
       </w:pPr>
+      <w:proofErr w:type="spellStart"/>
+      <w:proofErr w:type="gramStart"/>
       <w:r>
         <w:rPr>
           <w:color w:val="A6A6A6" w:themeColor="background1" w:themeShade="A6"/>
@@ -2003,11 +2484,19 @@
         </w:rPr>
         <w:t>end</w:t>
       </w:r>
-      <w:r>
-        <w:rPr>
-          <w:color w:val="A6A6A6" w:themeColor="background1" w:themeShade="A6"/>
-        </w:rPr>
-        <w:t>();</w:t>
+      <w:proofErr w:type="spellEnd"/>
+      <w:r>
+        <w:rPr>
+          <w:color w:val="A6A6A6" w:themeColor="background1" w:themeShade="A6"/>
+        </w:rPr>
+        <w:t>(</w:t>
+      </w:r>
+      <w:proofErr w:type="gramEnd"/>
+      <w:r>
+        <w:rPr>
+          <w:color w:val="A6A6A6" w:themeColor="background1" w:themeShade="A6"/>
+        </w:rPr>
+        <w:t>);</w:t>
       </w:r>
       <w:r>
         <w:rPr>
@@ -2058,6 +2547,7 @@
           <w:szCs w:val="28"/>
         </w:rPr>
       </w:pPr>
+      <w:proofErr w:type="spellStart"/>
       <w:r>
         <w:rPr>
           <w:b/>
@@ -2076,6 +2566,7 @@
         </w:rPr>
         <w:t>JS</w:t>
       </w:r>
+      <w:proofErr w:type="spellEnd"/>
       <w:r>
         <w:rPr>
           <w:b/>
@@ -2115,6 +2606,7 @@
           <w:color w:val="A6A6A6" w:themeColor="background1" w:themeShade="A6"/>
         </w:rPr>
       </w:pPr>
+      <w:proofErr w:type="spellStart"/>
       <w:r>
         <w:rPr>
           <w:color w:val="A6A6A6" w:themeColor="background1" w:themeShade="A6"/>
@@ -2125,14 +2617,23 @@
         <w:rPr>
           <w:color w:val="A6A6A6" w:themeColor="background1" w:themeShade="A6"/>
         </w:rPr>
-        <w:t xml:space="preserve">pm </w:t>
-      </w:r>
+        <w:t>pm</w:t>
+      </w:r>
+      <w:proofErr w:type="spellEnd"/>
+      <w:r>
+        <w:rPr>
+          <w:color w:val="A6A6A6" w:themeColor="background1" w:themeShade="A6"/>
+        </w:rPr>
+        <w:t xml:space="preserve"> </w:t>
+      </w:r>
+      <w:proofErr w:type="spellStart"/>
       <w:r>
         <w:rPr>
           <w:color w:val="A6A6A6" w:themeColor="background1" w:themeShade="A6"/>
         </w:rPr>
         <w:t>i</w:t>
       </w:r>
+      <w:proofErr w:type="spellEnd"/>
       <w:r>
         <w:rPr>
           <w:color w:val="A6A6A6" w:themeColor="background1" w:themeShade="A6"/>
@@ -2182,21 +2683,45 @@
         <w:rPr>
           <w:color w:val="A6A6A6" w:themeColor="background1" w:themeShade="A6"/>
         </w:rPr>
-        <w:t>const app = express();</w:t>
-      </w:r>
-    </w:p>
-    <w:p>
-      <w:pPr>
-        <w:tabs>
-          <w:tab w:val="left" w:pos="5095"/>
-        </w:tabs>
-      </w:pPr>
-      <w:r>
-        <w:rPr>
-          <w:color w:val="A6A6A6" w:themeColor="background1" w:themeShade="A6"/>
-        </w:rPr>
-        <w:t>app.get(</w:t>
-      </w:r>
+        <w:t xml:space="preserve">const app = </w:t>
+      </w:r>
+      <w:proofErr w:type="gramStart"/>
+      <w:r>
+        <w:rPr>
+          <w:color w:val="A6A6A6" w:themeColor="background1" w:themeShade="A6"/>
+        </w:rPr>
+        <w:t>express(</w:t>
+      </w:r>
+      <w:proofErr w:type="gramEnd"/>
+      <w:r>
+        <w:rPr>
+          <w:color w:val="A6A6A6" w:themeColor="background1" w:themeShade="A6"/>
+        </w:rPr>
+        <w:t>);</w:t>
+      </w:r>
+    </w:p>
+    <w:p>
+      <w:pPr>
+        <w:tabs>
+          <w:tab w:val="left" w:pos="5095"/>
+        </w:tabs>
+      </w:pPr>
+      <w:proofErr w:type="spellStart"/>
+      <w:proofErr w:type="gramStart"/>
+      <w:r>
+        <w:rPr>
+          <w:color w:val="A6A6A6" w:themeColor="background1" w:themeShade="A6"/>
+        </w:rPr>
+        <w:t>app.get</w:t>
+      </w:r>
+      <w:proofErr w:type="spellEnd"/>
+      <w:r>
+        <w:rPr>
+          <w:color w:val="A6A6A6" w:themeColor="background1" w:themeShade="A6"/>
+        </w:rPr>
+        <w:t>(</w:t>
+      </w:r>
+      <w:proofErr w:type="gramEnd"/>
       <w:r>
         <w:rPr>
           <w:color w:val="A6A6A6" w:themeColor="background1" w:themeShade="A6"/>
@@ -2249,18 +2774,40 @@
         <w:rPr>
           <w:color w:val="A8D08D" w:themeColor="accent6" w:themeTint="99"/>
         </w:rPr>
-        <w:t xml:space="preserve">// let’s us configure what the server should do </w:t>
-      </w:r>
+        <w:t xml:space="preserve">// </w:t>
+      </w:r>
+      <w:proofErr w:type="spellStart"/>
       <w:r>
         <w:rPr>
           <w:color w:val="A8D08D" w:themeColor="accent6" w:themeTint="99"/>
         </w:rPr>
-        <w:t>when someone tries to get the resource of the specific url</w:t>
-      </w:r>
+        <w:t>let’s</w:t>
+      </w:r>
+      <w:proofErr w:type="spellEnd"/>
       <w:r>
         <w:rPr>
           <w:color w:val="A8D08D" w:themeColor="accent6" w:themeTint="99"/>
         </w:rPr>
+        <w:t xml:space="preserve"> us configure what the server should do </w:t>
+      </w:r>
+      <w:r>
+        <w:rPr>
+          <w:color w:val="A8D08D" w:themeColor="accent6" w:themeTint="99"/>
+        </w:rPr>
+        <w:t xml:space="preserve">when someone tries to get the resource of the specific </w:t>
+      </w:r>
+      <w:proofErr w:type="spellStart"/>
+      <w:r>
+        <w:rPr>
+          <w:color w:val="A8D08D" w:themeColor="accent6" w:themeTint="99"/>
+        </w:rPr>
+        <w:t>url</w:t>
+      </w:r>
+      <w:proofErr w:type="spellEnd"/>
+      <w:r>
+        <w:rPr>
+          <w:color w:val="A8D08D" w:themeColor="accent6" w:themeTint="99"/>
+        </w:rPr>
         <w:t xml:space="preserve"> (maybe we should back HTML, or maybe JSON)</w:t>
       </w:r>
     </w:p>
@@ -2273,11 +2820,21 @@
       <w:r>
         <w:t xml:space="preserve">          </w:t>
       </w:r>
-      <w:r>
-        <w:rPr>
-          <w:color w:val="A6A6A6" w:themeColor="background1" w:themeShade="A6"/>
-        </w:rPr>
-        <w:t>res.send(</w:t>
+      <w:proofErr w:type="spellStart"/>
+      <w:proofErr w:type="gramStart"/>
+      <w:r>
+        <w:rPr>
+          <w:color w:val="A6A6A6" w:themeColor="background1" w:themeShade="A6"/>
+        </w:rPr>
+        <w:t>res.send</w:t>
+      </w:r>
+      <w:proofErr w:type="spellEnd"/>
+      <w:proofErr w:type="gramEnd"/>
+      <w:r>
+        <w:rPr>
+          <w:color w:val="A6A6A6" w:themeColor="background1" w:themeShade="A6"/>
+        </w:rPr>
+        <w:t>(</w:t>
       </w:r>
       <w:r>
         <w:rPr>
@@ -2313,7 +2870,21 @@
         <w:rPr>
           <w:color w:val="A8D08D" w:themeColor="accent6" w:themeTint="99"/>
         </w:rPr>
-        <w:t>. (can be html or object/array)</w:t>
+        <w:t>. (</w:t>
+      </w:r>
+      <w:proofErr w:type="gramStart"/>
+      <w:r>
+        <w:rPr>
+          <w:color w:val="A8D08D" w:themeColor="accent6" w:themeTint="99"/>
+        </w:rPr>
+        <w:t>can</w:t>
+      </w:r>
+      <w:proofErr w:type="gramEnd"/>
+      <w:r>
+        <w:rPr>
+          <w:color w:val="A8D08D" w:themeColor="accent6" w:themeTint="99"/>
+        </w:rPr>
+        <w:t xml:space="preserve"> be html or object/array)</w:t>
       </w:r>
     </w:p>
     <w:p>
@@ -2341,11 +2912,21 @@
           <w:color w:val="A8D08D" w:themeColor="accent6" w:themeTint="99"/>
         </w:rPr>
       </w:pPr>
-      <w:r>
-        <w:rPr>
-          <w:color w:val="A6A6A6" w:themeColor="background1" w:themeShade="A6"/>
-        </w:rPr>
-        <w:t>app.listen(</w:t>
+      <w:proofErr w:type="spellStart"/>
+      <w:proofErr w:type="gramStart"/>
+      <w:r>
+        <w:rPr>
+          <w:color w:val="A6A6A6" w:themeColor="background1" w:themeShade="A6"/>
+        </w:rPr>
+        <w:t>app.listen</w:t>
+      </w:r>
+      <w:proofErr w:type="spellEnd"/>
+      <w:proofErr w:type="gramEnd"/>
+      <w:r>
+        <w:rPr>
+          <w:color w:val="A6A6A6" w:themeColor="background1" w:themeShade="A6"/>
+        </w:rPr>
+        <w:t>(</w:t>
       </w:r>
       <w:r>
         <w:rPr>
@@ -2435,12 +3016,14 @@
       <w:r>
         <w:t xml:space="preserve">Instead, we can use </w:t>
       </w:r>
+      <w:proofErr w:type="spellStart"/>
       <w:r>
         <w:rPr>
           <w:color w:val="ED7D31" w:themeColor="accent2"/>
         </w:rPr>
         <w:t>nodemon</w:t>
       </w:r>
+      <w:proofErr w:type="spellEnd"/>
       <w:r>
         <w:t xml:space="preserve"> which will reload the code at every change!</w:t>
       </w:r>
@@ -2478,8 +3061,16 @@
         <w:rPr>
           <w:color w:val="4472C4" w:themeColor="accent1"/>
         </w:rPr>
-        <w:t>__dirname</w:t>
-      </w:r>
+        <w:t>__</w:t>
+      </w:r>
+      <w:proofErr w:type="spellStart"/>
+      <w:r>
+        <w:rPr>
+          <w:color w:val="4472C4" w:themeColor="accent1"/>
+        </w:rPr>
+        <w:t>dirname</w:t>
+      </w:r>
+      <w:proofErr w:type="spellEnd"/>
     </w:p>
     <w:p>
       <w:pPr>
@@ -2546,6 +3137,8 @@
           <w:szCs w:val="21"/>
         </w:rPr>
       </w:pPr>
+      <w:proofErr w:type="spellStart"/>
+      <w:proofErr w:type="gramStart"/>
       <w:r>
         <w:rPr>
           <w:rFonts w:ascii="Consolas" w:eastAsia="Times New Roman" w:hAnsi="Consolas" w:cs="Times New Roman"/>
@@ -2573,6 +3166,7 @@
         </w:rPr>
         <w:t>use</w:t>
       </w:r>
+      <w:proofErr w:type="spellEnd"/>
       <w:r>
         <w:rPr>
           <w:rFonts w:ascii="Consolas" w:eastAsia="Times New Roman" w:hAnsi="Consolas" w:cs="Times New Roman"/>
@@ -2582,6 +3176,7 @@
         </w:rPr>
         <w:t xml:space="preserve">( </w:t>
       </w:r>
+      <w:proofErr w:type="spellStart"/>
       <w:r>
         <w:rPr>
           <w:rFonts w:ascii="Consolas" w:eastAsia="Times New Roman" w:hAnsi="Consolas" w:cs="Times New Roman"/>
@@ -2591,6 +3186,7 @@
         </w:rPr>
         <w:t>express</w:t>
       </w:r>
+      <w:proofErr w:type="gramEnd"/>
       <w:r>
         <w:rPr>
           <w:rFonts w:ascii="Consolas" w:eastAsia="Times New Roman" w:hAnsi="Consolas" w:cs="Times New Roman"/>
@@ -2609,6 +3205,7 @@
         </w:rPr>
         <w:t>static</w:t>
       </w:r>
+      <w:proofErr w:type="spellEnd"/>
       <w:r>
         <w:rPr>
           <w:rFonts w:ascii="Consolas" w:eastAsia="Times New Roman" w:hAnsi="Consolas" w:cs="Times New Roman"/>
@@ -2618,6 +3215,7 @@
         </w:rPr>
         <w:t>(</w:t>
       </w:r>
+      <w:proofErr w:type="spellStart"/>
       <w:r>
         <w:rPr>
           <w:rFonts w:ascii="Consolas" w:eastAsia="Times New Roman" w:hAnsi="Consolas" w:cs="Times New Roman"/>
@@ -2645,6 +3243,7 @@
         </w:rPr>
         <w:t>join</w:t>
       </w:r>
+      <w:proofErr w:type="spellEnd"/>
       <w:r>
         <w:rPr>
           <w:rFonts w:ascii="Consolas" w:eastAsia="Times New Roman" w:hAnsi="Consolas" w:cs="Times New Roman"/>
@@ -2661,8 +3260,19 @@
           <w:sz w:val="21"/>
           <w:szCs w:val="21"/>
         </w:rPr>
-        <w:t>__dirname</w:t>
-      </w:r>
+        <w:t>__</w:t>
+      </w:r>
+      <w:proofErr w:type="spellStart"/>
+      <w:r>
+        <w:rPr>
+          <w:rFonts w:ascii="Consolas" w:eastAsia="Times New Roman" w:hAnsi="Consolas" w:cs="Times New Roman"/>
+          <w:color w:val="9CDCFE"/>
+          <w:sz w:val="21"/>
+          <w:szCs w:val="21"/>
+        </w:rPr>
+        <w:t>dirname</w:t>
+      </w:r>
+      <w:proofErr w:type="spellEnd"/>
       <w:r>
         <w:rPr>
           <w:rFonts w:ascii="Consolas" w:eastAsia="Times New Roman" w:hAnsi="Consolas" w:cs="Times New Roman"/>
@@ -2710,11 +3320,21 @@
           <w:color w:val="4472C4" w:themeColor="accent1"/>
         </w:rPr>
       </w:pPr>
-      <w:r>
-        <w:rPr>
-          <w:color w:val="4472C4" w:themeColor="accent1"/>
-        </w:rPr>
-        <w:t xml:space="preserve">express.static() =&gt; takes the path to the </w:t>
+      <w:proofErr w:type="spellStart"/>
+      <w:proofErr w:type="gramStart"/>
+      <w:r>
+        <w:rPr>
+          <w:color w:val="4472C4" w:themeColor="accent1"/>
+        </w:rPr>
+        <w:t>express.static</w:t>
+      </w:r>
+      <w:proofErr w:type="spellEnd"/>
+      <w:proofErr w:type="gramEnd"/>
+      <w:r>
+        <w:rPr>
+          <w:color w:val="4472C4" w:themeColor="accent1"/>
+        </w:rPr>
+        <w:t xml:space="preserve">() =&gt; takes the path to the </w:t>
       </w:r>
       <w:r>
         <w:rPr>
@@ -2754,7 +3374,21 @@
         <w:rPr>
           <w:color w:val="000000" w:themeColor="text1"/>
         </w:rPr>
-        <w:t xml:space="preserve"> ./css/style.css</w:t>
+        <w:t xml:space="preserve"> ./</w:t>
+      </w:r>
+      <w:proofErr w:type="spellStart"/>
+      <w:r>
+        <w:rPr>
+          <w:color w:val="000000" w:themeColor="text1"/>
+        </w:rPr>
+        <w:t>css</w:t>
+      </w:r>
+      <w:proofErr w:type="spellEnd"/>
+      <w:r>
+        <w:rPr>
+          <w:color w:val="000000" w:themeColor="text1"/>
+        </w:rPr>
+        <w:t>/style.css</w:t>
       </w:r>
     </w:p>
     <w:p>
@@ -2778,7 +3412,21 @@
         <w:rPr>
           <w:color w:val="000000" w:themeColor="text1"/>
         </w:rPr>
-        <w:t xml:space="preserve"> /css/style.css</w:t>
+        <w:t xml:space="preserve"> /</w:t>
+      </w:r>
+      <w:proofErr w:type="spellStart"/>
+      <w:r>
+        <w:rPr>
+          <w:color w:val="000000" w:themeColor="text1"/>
+        </w:rPr>
+        <w:t>css</w:t>
+      </w:r>
+      <w:proofErr w:type="spellEnd"/>
+      <w:r>
+        <w:rPr>
+          <w:color w:val="000000" w:themeColor="text1"/>
+        </w:rPr>
+        <w:t>/style.css</w:t>
       </w:r>
     </w:p>
     <w:p>
@@ -2924,13 +3572,35 @@
         <w:rPr>
           <w:color w:val="000000" w:themeColor="text1"/>
         </w:rPr>
-        <w:t xml:space="preserve">Dynamic pages will now have the extension </w:t>
+        <w:t xml:space="preserve">Dynamic pages will now have the </w:t>
+      </w:r>
+      <w:proofErr w:type="gramStart"/>
+      <w:r>
+        <w:rPr>
+          <w:color w:val="000000" w:themeColor="text1"/>
+        </w:rPr>
+        <w:t xml:space="preserve">extension </w:t>
       </w:r>
       <w:r>
         <w:rPr>
           <w:color w:val="ED7D31" w:themeColor="accent2"/>
         </w:rPr>
-        <w:t xml:space="preserve">.hbs </w:t>
+        <w:t>.</w:t>
+      </w:r>
+      <w:proofErr w:type="spellStart"/>
+      <w:r>
+        <w:rPr>
+          <w:color w:val="ED7D31" w:themeColor="accent2"/>
+        </w:rPr>
+        <w:t>hbs</w:t>
+      </w:r>
+      <w:proofErr w:type="spellEnd"/>
+      <w:proofErr w:type="gramEnd"/>
+      <w:r>
+        <w:rPr>
+          <w:color w:val="ED7D31" w:themeColor="accent2"/>
+        </w:rPr>
+        <w:t xml:space="preserve"> </w:t>
       </w:r>
       <w:r>
         <w:rPr>
@@ -2966,12 +3636,16 @@
         </w:rPr>
         <w:t xml:space="preserve">ad the page ^ with express, we must add a route, and use </w:t>
       </w:r>
+      <w:proofErr w:type="spellStart"/>
+      <w:proofErr w:type="gramStart"/>
       <w:r>
         <w:rPr>
           <w:color w:val="ED7D31" w:themeColor="accent2"/>
         </w:rPr>
         <w:t>res.render</w:t>
       </w:r>
+      <w:proofErr w:type="spellEnd"/>
+      <w:proofErr w:type="gramEnd"/>
       <w:r>
         <w:rPr>
           <w:color w:val="ED7D31" w:themeColor="accent2"/>
@@ -2988,39 +3662,113 @@
         <w:rPr>
           <w:color w:val="000000" w:themeColor="text1"/>
         </w:rPr>
-        <w:t>(instead of res.send)</w:t>
-      </w:r>
-    </w:p>
-    <w:p>
-      <w:pPr>
-        <w:tabs>
-          <w:tab w:val="left" w:pos="5095"/>
-        </w:tabs>
-        <w:rPr>
-          <w:color w:val="A6A6A6" w:themeColor="background1" w:themeShade="A6"/>
-        </w:rPr>
-      </w:pPr>
-      <w:r>
-        <w:rPr>
-          <w:color w:val="A6A6A6" w:themeColor="background1" w:themeShade="A6"/>
-        </w:rPr>
-        <w:t>App.set( ‘view engine’, ‘hbs’ )</w:t>
-      </w:r>
-    </w:p>
-    <w:p>
-      <w:pPr>
-        <w:tabs>
-          <w:tab w:val="left" w:pos="5095"/>
-        </w:tabs>
-        <w:rPr>
-          <w:color w:val="A6A6A6" w:themeColor="background1" w:themeShade="A6"/>
-        </w:rPr>
-      </w:pPr>
-      <w:r>
-        <w:rPr>
-          <w:color w:val="A6A6A6" w:themeColor="background1" w:themeShade="A6"/>
-        </w:rPr>
-        <w:t>App.set( ‘views’, viewsPath )</w:t>
+        <w:t xml:space="preserve">(instead of </w:t>
+      </w:r>
+      <w:proofErr w:type="spellStart"/>
+      <w:r>
+        <w:rPr>
+          <w:color w:val="000000" w:themeColor="text1"/>
+        </w:rPr>
+        <w:t>res.send</w:t>
+      </w:r>
+      <w:proofErr w:type="spellEnd"/>
+      <w:r>
+        <w:rPr>
+          <w:color w:val="000000" w:themeColor="text1"/>
+        </w:rPr>
+        <w:t>)</w:t>
+      </w:r>
+    </w:p>
+    <w:p>
+      <w:pPr>
+        <w:tabs>
+          <w:tab w:val="left" w:pos="5095"/>
+        </w:tabs>
+        <w:rPr>
+          <w:color w:val="A6A6A6" w:themeColor="background1" w:themeShade="A6"/>
+        </w:rPr>
+      </w:pPr>
+      <w:proofErr w:type="spellStart"/>
+      <w:proofErr w:type="gramStart"/>
+      <w:r>
+        <w:rPr>
+          <w:color w:val="A6A6A6" w:themeColor="background1" w:themeShade="A6"/>
+        </w:rPr>
+        <w:t>App.set</w:t>
+      </w:r>
+      <w:proofErr w:type="spellEnd"/>
+      <w:r>
+        <w:rPr>
+          <w:color w:val="A6A6A6" w:themeColor="background1" w:themeShade="A6"/>
+        </w:rPr>
+        <w:t>( ‘</w:t>
+      </w:r>
+      <w:proofErr w:type="gramEnd"/>
+      <w:r>
+        <w:rPr>
+          <w:color w:val="A6A6A6" w:themeColor="background1" w:themeShade="A6"/>
+        </w:rPr>
+        <w:t>view engine’, ‘</w:t>
+      </w:r>
+      <w:proofErr w:type="spellStart"/>
+      <w:r>
+        <w:rPr>
+          <w:color w:val="A6A6A6" w:themeColor="background1" w:themeShade="A6"/>
+        </w:rPr>
+        <w:t>hbs</w:t>
+      </w:r>
+      <w:proofErr w:type="spellEnd"/>
+      <w:r>
+        <w:rPr>
+          <w:color w:val="A6A6A6" w:themeColor="background1" w:themeShade="A6"/>
+        </w:rPr>
+        <w:t>’ )</w:t>
+      </w:r>
+    </w:p>
+    <w:p>
+      <w:pPr>
+        <w:tabs>
+          <w:tab w:val="left" w:pos="5095"/>
+        </w:tabs>
+        <w:rPr>
+          <w:color w:val="A6A6A6" w:themeColor="background1" w:themeShade="A6"/>
+        </w:rPr>
+      </w:pPr>
+      <w:proofErr w:type="spellStart"/>
+      <w:proofErr w:type="gramStart"/>
+      <w:r>
+        <w:rPr>
+          <w:color w:val="A6A6A6" w:themeColor="background1" w:themeShade="A6"/>
+        </w:rPr>
+        <w:t>App.set</w:t>
+      </w:r>
+      <w:proofErr w:type="spellEnd"/>
+      <w:r>
+        <w:rPr>
+          <w:color w:val="A6A6A6" w:themeColor="background1" w:themeShade="A6"/>
+        </w:rPr>
+        <w:t>( ‘</w:t>
+      </w:r>
+      <w:proofErr w:type="gramEnd"/>
+      <w:r>
+        <w:rPr>
+          <w:color w:val="A6A6A6" w:themeColor="background1" w:themeShade="A6"/>
+        </w:rPr>
+        <w:t xml:space="preserve">views’, </w:t>
+      </w:r>
+      <w:proofErr w:type="spellStart"/>
+      <w:r>
+        <w:rPr>
+          <w:color w:val="A6A6A6" w:themeColor="background1" w:themeShade="A6"/>
+        </w:rPr>
+        <w:t>viewsPath</w:t>
+      </w:r>
+      <w:proofErr w:type="spellEnd"/>
+      <w:r>
+        <w:rPr>
+          <w:color w:val="A6A6A6" w:themeColor="background1" w:themeShade="A6"/>
+        </w:rPr>
+        <w:t xml:space="preserve"> )</w:t>
       </w:r>
     </w:p>
     <w:p>
@@ -3048,11 +3796,35 @@
           <w:color w:val="538135" w:themeColor="accent6" w:themeShade="BF"/>
         </w:rPr>
       </w:pPr>
-      <w:r>
-        <w:rPr>
-          <w:color w:val="A6A6A6" w:themeColor="background1" w:themeShade="A6"/>
-        </w:rPr>
-        <w:t>hbs.registerPartials( partialsPath );</w:t>
+      <w:proofErr w:type="spellStart"/>
+      <w:proofErr w:type="gramStart"/>
+      <w:r>
+        <w:rPr>
+          <w:color w:val="A6A6A6" w:themeColor="background1" w:themeShade="A6"/>
+        </w:rPr>
+        <w:t>hbs.registerPartials</w:t>
+      </w:r>
+      <w:proofErr w:type="spellEnd"/>
+      <w:proofErr w:type="gramEnd"/>
+      <w:r>
+        <w:rPr>
+          <w:color w:val="A6A6A6" w:themeColor="background1" w:themeShade="A6"/>
+        </w:rPr>
+        <w:t xml:space="preserve">( </w:t>
+      </w:r>
+      <w:proofErr w:type="spellStart"/>
+      <w:r>
+        <w:rPr>
+          <w:color w:val="A6A6A6" w:themeColor="background1" w:themeShade="A6"/>
+        </w:rPr>
+        <w:t>partialsPath</w:t>
+      </w:r>
+      <w:proofErr w:type="spellEnd"/>
+      <w:r>
+        <w:rPr>
+          <w:color w:val="A6A6A6" w:themeColor="background1" w:themeShade="A6"/>
+        </w:rPr>
+        <w:t xml:space="preserve"> );</w:t>
       </w:r>
       <w:r>
         <w:rPr>
@@ -3080,7 +3852,21 @@
         <w:rPr>
           <w:color w:val="000000" w:themeColor="text1"/>
         </w:rPr>
-        <w:t>To add a partial in another .hbs file, we must use {{&gt;partial file name}}</w:t>
+        <w:t>To add a partial in another .</w:t>
+      </w:r>
+      <w:proofErr w:type="spellStart"/>
+      <w:r>
+        <w:rPr>
+          <w:color w:val="000000" w:themeColor="text1"/>
+        </w:rPr>
+        <w:t>hbs</w:t>
+      </w:r>
+      <w:proofErr w:type="spellEnd"/>
+      <w:r>
+        <w:rPr>
+          <w:color w:val="000000" w:themeColor="text1"/>
+        </w:rPr>
+        <w:t xml:space="preserve"> file, we must use {{&gt;partial file name}}</w:t>
       </w:r>
     </w:p>
     <w:p>
@@ -3102,7 +3888,35 @@
         <w:rPr>
           <w:color w:val="ED7D31" w:themeColor="accent2"/>
         </w:rPr>
-        <w:t>the nodemon listen to other file changes too (instead of just .js files), we must use:</w:t>
+        <w:t xml:space="preserve">the </w:t>
+      </w:r>
+      <w:proofErr w:type="spellStart"/>
+      <w:r>
+        <w:rPr>
+          <w:color w:val="ED7D31" w:themeColor="accent2"/>
+        </w:rPr>
+        <w:t>nodemon</w:t>
+      </w:r>
+      <w:proofErr w:type="spellEnd"/>
+      <w:r>
+        <w:rPr>
+          <w:color w:val="ED7D31" w:themeColor="accent2"/>
+        </w:rPr>
+        <w:t xml:space="preserve"> listen to other file changes too (instead of just .</w:t>
+      </w:r>
+      <w:proofErr w:type="spellStart"/>
+      <w:r>
+        <w:rPr>
+          <w:color w:val="ED7D31" w:themeColor="accent2"/>
+        </w:rPr>
+        <w:t>js</w:t>
+      </w:r>
+      <w:proofErr w:type="spellEnd"/>
+      <w:r>
+        <w:rPr>
+          <w:color w:val="ED7D31" w:themeColor="accent2"/>
+        </w:rPr>
+        <w:t xml:space="preserve"> files), we must use:</w:t>
       </w:r>
     </w:p>
     <w:p>
@@ -3115,13 +3929,49 @@
           <w:lang w:val="de-DE"/>
         </w:rPr>
       </w:pPr>
+      <w:proofErr w:type="spellStart"/>
       <w:r>
         <w:rPr>
           <w:color w:val="A6A6A6" w:themeColor="background1" w:themeShade="A6"/>
           <w:lang w:val="de-DE"/>
         </w:rPr>
-        <w:t>Nodemon src/app.js -e js,hbs</w:t>
-      </w:r>
+        <w:t>Nodemon</w:t>
+      </w:r>
+      <w:proofErr w:type="spellEnd"/>
+      <w:r>
+        <w:rPr>
+          <w:color w:val="A6A6A6" w:themeColor="background1" w:themeShade="A6"/>
+          <w:lang w:val="de-DE"/>
+        </w:rPr>
+        <w:t xml:space="preserve"> </w:t>
+      </w:r>
+      <w:proofErr w:type="spellStart"/>
+      <w:r>
+        <w:rPr>
+          <w:color w:val="A6A6A6" w:themeColor="background1" w:themeShade="A6"/>
+          <w:lang w:val="de-DE"/>
+        </w:rPr>
+        <w:t>src</w:t>
+      </w:r>
+      <w:proofErr w:type="spellEnd"/>
+      <w:r>
+        <w:rPr>
+          <w:color w:val="A6A6A6" w:themeColor="background1" w:themeShade="A6"/>
+          <w:lang w:val="de-DE"/>
+        </w:rPr>
+        <w:t xml:space="preserve">/app.js -e </w:t>
+      </w:r>
+      <w:proofErr w:type="spellStart"/>
+      <w:proofErr w:type="gramStart"/>
+      <w:r>
+        <w:rPr>
+          <w:color w:val="A6A6A6" w:themeColor="background1" w:themeShade="A6"/>
+          <w:lang w:val="de-DE"/>
+        </w:rPr>
+        <w:t>js,hbs</w:t>
+      </w:r>
+      <w:proofErr w:type="spellEnd"/>
+      <w:proofErr w:type="gramEnd"/>
     </w:p>
     <w:p>
       <w:pPr>
@@ -3150,32 +4000,64 @@
         </w:tabs>
       </w:pPr>
       <w:r>
-        <w:t>To do that, expressJS gives the route</w:t>
+        <w:t xml:space="preserve">To do that, </w:t>
+      </w:r>
+      <w:proofErr w:type="spellStart"/>
+      <w:r>
+        <w:t>expressJS</w:t>
+      </w:r>
+      <w:proofErr w:type="spellEnd"/>
+      <w:r>
+        <w:t xml:space="preserve"> gives the route</w:t>
       </w:r>
       <w:r>
         <w:rPr>
           <w:color w:val="ED7D31" w:themeColor="accent2"/>
         </w:rPr>
-        <w:t xml:space="preserve"> * </w:t>
+        <w:t xml:space="preserve"> </w:t>
+      </w:r>
+      <w:proofErr w:type="gramStart"/>
+      <w:r>
+        <w:rPr>
+          <w:color w:val="ED7D31" w:themeColor="accent2"/>
+        </w:rPr>
+        <w:t xml:space="preserve">* </w:t>
       </w:r>
       <w:r>
         <w:t>.</w:t>
       </w:r>
-    </w:p>
-    <w:p>
-      <w:pPr>
-        <w:tabs>
-          <w:tab w:val="left" w:pos="5095"/>
-        </w:tabs>
-        <w:rPr>
-          <w:color w:val="A6A6A6" w:themeColor="background1" w:themeShade="A6"/>
-        </w:rPr>
-      </w:pPr>
-      <w:r>
-        <w:rPr>
-          <w:color w:val="A6A6A6" w:themeColor="background1" w:themeShade="A6"/>
-        </w:rPr>
-        <w:t>App.get( ‘*’, (req, res) =&gt; {} );</w:t>
+      <w:proofErr w:type="gramEnd"/>
+    </w:p>
+    <w:p>
+      <w:pPr>
+        <w:tabs>
+          <w:tab w:val="left" w:pos="5095"/>
+        </w:tabs>
+        <w:rPr>
+          <w:color w:val="A6A6A6" w:themeColor="background1" w:themeShade="A6"/>
+        </w:rPr>
+      </w:pPr>
+      <w:proofErr w:type="spellStart"/>
+      <w:proofErr w:type="gramStart"/>
+      <w:r>
+        <w:rPr>
+          <w:color w:val="A6A6A6" w:themeColor="background1" w:themeShade="A6"/>
+        </w:rPr>
+        <w:t>App.get</w:t>
+      </w:r>
+      <w:proofErr w:type="spellEnd"/>
+      <w:r>
+        <w:rPr>
+          <w:color w:val="A6A6A6" w:themeColor="background1" w:themeShade="A6"/>
+        </w:rPr>
+        <w:t>( ‘</w:t>
+      </w:r>
+      <w:proofErr w:type="gramEnd"/>
+      <w:r>
+        <w:rPr>
+          <w:color w:val="A6A6A6" w:themeColor="background1" w:themeShade="A6"/>
+        </w:rPr>
+        <w:t>*’, (req, res) =&gt; {} );</w:t>
       </w:r>
     </w:p>
     <w:p>
@@ -3223,28 +4105,34 @@
           <w:tab w:val="left" w:pos="5095"/>
         </w:tabs>
       </w:pPr>
+      <w:proofErr w:type="spellStart"/>
+      <w:proofErr w:type="gramStart"/>
       <w:r>
         <w:rPr>
           <w:b/>
           <w:bCs/>
           <w:color w:val="4472C4" w:themeColor="accent1"/>
         </w:rPr>
-        <w:t xml:space="preserve">req.query </w:t>
-      </w:r>
-      <w:r>
-        <w:t>=&gt; provides the key/value pairs from the url</w:t>
-      </w:r>
-    </w:p>
-    <w:p>
-      <w:pPr>
-        <w:tabs>
-          <w:tab w:val="left" w:pos="5095"/>
-        </w:tabs>
+        <w:t>req.query</w:t>
+      </w:r>
+      <w:proofErr w:type="spellEnd"/>
+      <w:proofErr w:type="gramEnd"/>
+      <w:r>
         <w:rPr>
           <w:b/>
           <w:bCs/>
-        </w:rPr>
-      </w:pPr>
+          <w:color w:val="4472C4" w:themeColor="accent1"/>
+        </w:rPr>
+        <w:t xml:space="preserve"> </w:t>
+      </w:r>
+      <w:r>
+        <w:t xml:space="preserve">=&gt; provides the key/value pairs from the </w:t>
+      </w:r>
+      <w:proofErr w:type="spellStart"/>
+      <w:r>
+        <w:t>url</w:t>
+      </w:r>
+      <w:proofErr w:type="spellEnd"/>
     </w:p>
     <w:p>
       <w:pPr>
@@ -3256,67 +4144,87 @@
           <w:bCs/>
         </w:rPr>
       </w:pPr>
-      <w:r>
+    </w:p>
+    <w:p>
+      <w:pPr>
+        <w:tabs>
+          <w:tab w:val="left" w:pos="5095"/>
+        </w:tabs>
         <w:rPr>
           <w:b/>
           <w:bCs/>
         </w:rPr>
-        <w:t>fetch() is not available in NodeJS, as it is part of the browser API.</w:t>
-      </w:r>
-    </w:p>
-    <w:p>
-      <w:pPr>
-        <w:tabs>
-          <w:tab w:val="left" w:pos="5095"/>
-        </w:tabs>
+      </w:pPr>
+      <w:proofErr w:type="gramStart"/>
+      <w:r>
         <w:rPr>
           <w:b/>
           <w:bCs/>
         </w:rPr>
-      </w:pPr>
-    </w:p>
-    <w:p>
-      <w:pPr>
-        <w:tabs>
-          <w:tab w:val="left" w:pos="5095"/>
-        </w:tabs>
+        <w:t>fetch(</w:t>
+      </w:r>
+      <w:proofErr w:type="gramEnd"/>
+      <w:r>
         <w:rPr>
           <w:b/>
           <w:bCs/>
         </w:rPr>
-      </w:pPr>
-    </w:p>
-    <w:p>
-      <w:pPr>
-        <w:tabs>
-          <w:tab w:val="left" w:pos="5095"/>
-        </w:tabs>
-      </w:pPr>
-      <w:r>
+        <w:t>) is not available in NodeJS, as it is part of the browser API.</w:t>
+      </w:r>
+    </w:p>
+    <w:p>
+      <w:pPr>
+        <w:tabs>
+          <w:tab w:val="left" w:pos="5095"/>
+        </w:tabs>
         <w:rPr>
           <w:b/>
           <w:bCs/>
         </w:rPr>
-        <w:t xml:space="preserve">Heroku </w:t>
-      </w:r>
-      <w:r>
-        <w:t>is going to give us everything we need to deploy our Node.js application to a production server</w:t>
-      </w:r>
-      <w:r>
-        <w:t>.</w:t>
-      </w:r>
-    </w:p>
-    <w:p>
-      <w:pPr>
-        <w:tabs>
-          <w:tab w:val="left" w:pos="5095"/>
-        </w:tabs>
-      </w:pPr>
-      <w:r>
+      </w:pPr>
+    </w:p>
+    <w:p>
+      <w:pPr>
+        <w:tabs>
+          <w:tab w:val="left" w:pos="5095"/>
+        </w:tabs>
         <w:rPr>
           <w:b/>
           <w:bCs/>
         </w:rPr>
+      </w:pPr>
+    </w:p>
+    <w:p>
+      <w:pPr>
+        <w:tabs>
+          <w:tab w:val="left" w:pos="5095"/>
+        </w:tabs>
+      </w:pPr>
+      <w:r>
+        <w:rPr>
+          <w:b/>
+          <w:bCs/>
+        </w:rPr>
+        <w:t xml:space="preserve">Heroku </w:t>
+      </w:r>
+      <w:r>
+        <w:t>is going to give us everything we need to deploy our Node.js application to a production server</w:t>
+      </w:r>
+      <w:r>
+        <w:t>.</w:t>
+      </w:r>
+    </w:p>
+    <w:p>
+      <w:pPr>
+        <w:tabs>
+          <w:tab w:val="left" w:pos="5095"/>
+        </w:tabs>
+      </w:pPr>
+      <w:r>
+        <w:rPr>
+          <w:b/>
+          <w:bCs/>
+        </w:rPr>
         <w:t>SSH</w:t>
       </w:r>
       <w:r>
@@ -3326,7 +4234,15 @@
         <w:t xml:space="preserve"> = secure communication between 2 machines</w:t>
       </w:r>
       <w:r>
-        <w:t xml:space="preserve"> (through ssh key)</w:t>
+        <w:t xml:space="preserve"> (through </w:t>
+      </w:r>
+      <w:proofErr w:type="spellStart"/>
+      <w:r>
+        <w:t>ssh</w:t>
+      </w:r>
+      <w:proofErr w:type="spellEnd"/>
+      <w:r>
+        <w:t xml:space="preserve"> key)</w:t>
       </w:r>
     </w:p>
     <w:p>
@@ -3353,11 +4269,19 @@
         </w:rPr>
         <w:t>.</w:t>
       </w:r>
-      <w:r>
-        <w:rPr>
-          <w:color w:val="A6A6A6" w:themeColor="background1" w:themeShade="A6"/>
-        </w:rPr>
-        <w:t xml:space="preserve">ssh   </w:t>
+      <w:proofErr w:type="spellStart"/>
+      <w:r>
+        <w:rPr>
+          <w:color w:val="A6A6A6" w:themeColor="background1" w:themeShade="A6"/>
+        </w:rPr>
+        <w:t>ssh</w:t>
+      </w:r>
+      <w:proofErr w:type="spellEnd"/>
+      <w:r>
+        <w:rPr>
+          <w:color w:val="A6A6A6" w:themeColor="background1" w:themeShade="A6"/>
+        </w:rPr>
+        <w:t xml:space="preserve">   </w:t>
       </w:r>
       <w:r>
         <w:t>=&gt; checking if SSH exists on computer. (~ symbol is a shortcut for user directory)</w:t>
@@ -3369,12 +4293,28 @@
           <w:tab w:val="left" w:pos="5095"/>
         </w:tabs>
       </w:pPr>
-      <w:r>
-        <w:rPr>
-          <w:color w:val="A6A6A6" w:themeColor="background1" w:themeShade="A6"/>
-        </w:rPr>
-        <w:t>ssh-keygen -t rsa</w:t>
-      </w:r>
+      <w:proofErr w:type="spellStart"/>
+      <w:r>
+        <w:rPr>
+          <w:color w:val="A6A6A6" w:themeColor="background1" w:themeShade="A6"/>
+        </w:rPr>
+        <w:t>ssh</w:t>
+      </w:r>
+      <w:proofErr w:type="spellEnd"/>
+      <w:r>
+        <w:rPr>
+          <w:color w:val="A6A6A6" w:themeColor="background1" w:themeShade="A6"/>
+        </w:rPr>
+        <w:t xml:space="preserve">-keygen -t </w:t>
+      </w:r>
+      <w:proofErr w:type="spellStart"/>
+      <w:r>
+        <w:rPr>
+          <w:color w:val="A6A6A6" w:themeColor="background1" w:themeShade="A6"/>
+        </w:rPr>
+        <w:t>rsa</w:t>
+      </w:r>
+      <w:proofErr w:type="spellEnd"/>
       <w:r>
         <w:rPr>
           <w:color w:val="A6A6A6" w:themeColor="background1" w:themeShade="A6"/>
@@ -3415,7 +4355,15 @@
         <w:t xml:space="preserve"> </w:t>
       </w:r>
       <w:r>
-        <w:t>=&gt; generating ssh key o</w:t>
+        <w:t xml:space="preserve">=&gt; generating </w:t>
+      </w:r>
+      <w:proofErr w:type="spellStart"/>
+      <w:r>
+        <w:t>ssh</w:t>
+      </w:r>
+      <w:proofErr w:type="spellEnd"/>
+      <w:r>
+        <w:t xml:space="preserve"> key o</w:t>
       </w:r>
       <w:r>
         <w:t>f type RSA (very secure and popular protocol)</w:t>
@@ -3440,6 +4388,9 @@
         </w:tabs>
       </w:pPr>
       <w:r>
+        <w:rPr>
+          <w:noProof/>
+        </w:rPr>
         <w:drawing>
           <wp:inline distT="0" distB="0" distL="0" distR="0" wp14:anchorId="39818EF5" wp14:editId="3A5623B2">
             <wp:extent cx="4846740" cy="358171"/>
@@ -3534,7 +4485,21 @@
         <w:rPr>
           <w:color w:val="A6A6A6" w:themeColor="background1" w:themeShade="A6"/>
         </w:rPr>
-        <w:t xml:space="preserve">eval $(ssh-agent -s) </w:t>
+        <w:t>eval $(</w:t>
+      </w:r>
+      <w:proofErr w:type="spellStart"/>
+      <w:r>
+        <w:rPr>
+          <w:color w:val="A6A6A6" w:themeColor="background1" w:themeShade="A6"/>
+        </w:rPr>
+        <w:t>ssh</w:t>
+      </w:r>
+      <w:proofErr w:type="spellEnd"/>
+      <w:r>
+        <w:rPr>
+          <w:color w:val="A6A6A6" w:themeColor="background1" w:themeShade="A6"/>
+        </w:rPr>
+        <w:t xml:space="preserve">-agent -s) </w:t>
       </w:r>
       <w:r>
         <w:t>=&gt; try to start up SSH agent</w:t>
@@ -3549,17 +4514,46 @@
           <w:tab w:val="left" w:pos="5095"/>
         </w:tabs>
       </w:pPr>
-      <w:r>
-        <w:rPr>
-          <w:color w:val="A6A6A6" w:themeColor="background1" w:themeShade="A6"/>
-        </w:rPr>
-        <w:t xml:space="preserve">ssh-add </w:t>
-      </w:r>
-      <w:r>
-        <w:rPr>
-          <w:color w:val="A6A6A6" w:themeColor="background1" w:themeShade="A6"/>
-        </w:rPr>
-        <w:t>~/.ssh/id_rs</w:t>
+      <w:proofErr w:type="spellStart"/>
+      <w:r>
+        <w:rPr>
+          <w:color w:val="A6A6A6" w:themeColor="background1" w:themeShade="A6"/>
+        </w:rPr>
+        <w:t>ssh</w:t>
+      </w:r>
+      <w:proofErr w:type="spellEnd"/>
+      <w:r>
+        <w:rPr>
+          <w:color w:val="A6A6A6" w:themeColor="background1" w:themeShade="A6"/>
+        </w:rPr>
+        <w:t xml:space="preserve">-add </w:t>
+      </w:r>
+      <w:r>
+        <w:rPr>
+          <w:color w:val="A6A6A6" w:themeColor="background1" w:themeShade="A6"/>
+        </w:rPr>
+        <w:t>~/.</w:t>
+      </w:r>
+      <w:proofErr w:type="spellStart"/>
+      <w:r>
+        <w:rPr>
+          <w:color w:val="A6A6A6" w:themeColor="background1" w:themeShade="A6"/>
+        </w:rPr>
+        <w:t>ssh</w:t>
+      </w:r>
+      <w:proofErr w:type="spellEnd"/>
+      <w:r>
+        <w:rPr>
+          <w:color w:val="A6A6A6" w:themeColor="background1" w:themeShade="A6"/>
+        </w:rPr>
+        <w:t>/</w:t>
+      </w:r>
+      <w:proofErr w:type="spellStart"/>
+      <w:r>
+        <w:rPr>
+          <w:color w:val="A6A6A6" w:themeColor="background1" w:themeShade="A6"/>
+        </w:rPr>
+        <w:t>id_rs</w:t>
       </w:r>
       <w:r>
         <w:rPr>
@@ -3567,6 +4561,7 @@
         </w:rPr>
         <w:t>a</w:t>
       </w:r>
+      <w:proofErr w:type="spellEnd"/>
       <w:r>
         <w:rPr>
           <w:color w:val="A6A6A6" w:themeColor="background1" w:themeShade="A6"/>
@@ -3599,7 +4594,21 @@
         <w:rPr>
           <w:color w:val="A6A6A6" w:themeColor="background1" w:themeShade="A6"/>
         </w:rPr>
-        <w:t xml:space="preserve">~/.ssh/id_rsa.pub </w:t>
+        <w:t>~/.</w:t>
+      </w:r>
+      <w:proofErr w:type="spellStart"/>
+      <w:r>
+        <w:rPr>
+          <w:color w:val="A6A6A6" w:themeColor="background1" w:themeShade="A6"/>
+        </w:rPr>
+        <w:t>ssh</w:t>
+      </w:r>
+      <w:proofErr w:type="spellEnd"/>
+      <w:r>
+        <w:rPr>
+          <w:color w:val="A6A6A6" w:themeColor="background1" w:themeShade="A6"/>
+        </w:rPr>
+        <w:t xml:space="preserve">/id_rsa.pub </w:t>
       </w:r>
       <w:r>
         <w:t>=&gt; concate</w:t>
@@ -3623,11 +4632,19 @@
           <w:tab w:val="left" w:pos="5095"/>
         </w:tabs>
       </w:pPr>
-      <w:r>
-        <w:rPr>
-          <w:color w:val="A6A6A6" w:themeColor="background1" w:themeShade="A6"/>
-        </w:rPr>
-        <w:t xml:space="preserve">ssh -T </w:t>
+      <w:proofErr w:type="spellStart"/>
+      <w:r>
+        <w:rPr>
+          <w:color w:val="A6A6A6" w:themeColor="background1" w:themeShade="A6"/>
+        </w:rPr>
+        <w:t>ssh</w:t>
+      </w:r>
+      <w:proofErr w:type="spellEnd"/>
+      <w:r>
+        <w:rPr>
+          <w:color w:val="A6A6A6" w:themeColor="background1" w:themeShade="A6"/>
+        </w:rPr>
+        <w:t xml:space="preserve"> -T </w:t>
       </w:r>
       <w:hyperlink r:id="rId13" w:history="1">
         <w:r>
@@ -3643,46 +4660,99 @@
         <w:t xml:space="preserve"> =&gt; testing our</w:t>
       </w:r>
       <w:r>
-        <w:t xml:space="preserve"> connection to github</w:t>
-      </w:r>
-    </w:p>
-    <w:p>
-      <w:pPr>
-        <w:tabs>
-          <w:tab w:val="left" w:pos="5095"/>
-        </w:tabs>
-      </w:pPr>
-    </w:p>
-    <w:p>
-      <w:pPr>
-        <w:tabs>
-          <w:tab w:val="left" w:pos="5095"/>
-        </w:tabs>
-      </w:pPr>
-      <w:r>
-        <w:rPr>
-          <w:color w:val="A6A6A6" w:themeColor="background1" w:themeShade="A6"/>
-        </w:rPr>
-        <w:t xml:space="preserve">heroku keys:add </w:t>
+        <w:t xml:space="preserve"> connection to </w:t>
+      </w:r>
+      <w:proofErr w:type="spellStart"/>
+      <w:r>
+        <w:t>github</w:t>
+      </w:r>
+      <w:proofErr w:type="spellEnd"/>
+    </w:p>
+    <w:p>
+      <w:pPr>
+        <w:tabs>
+          <w:tab w:val="left" w:pos="5095"/>
+        </w:tabs>
+      </w:pPr>
+    </w:p>
+    <w:p>
+      <w:pPr>
+        <w:tabs>
+          <w:tab w:val="left" w:pos="5095"/>
+        </w:tabs>
+      </w:pPr>
+      <w:proofErr w:type="spellStart"/>
+      <w:r>
+        <w:rPr>
+          <w:color w:val="A6A6A6" w:themeColor="background1" w:themeShade="A6"/>
+        </w:rPr>
+        <w:t>heroku</w:t>
+      </w:r>
+      <w:proofErr w:type="spellEnd"/>
+      <w:r>
+        <w:rPr>
+          <w:color w:val="A6A6A6" w:themeColor="background1" w:themeShade="A6"/>
+        </w:rPr>
+        <w:t xml:space="preserve"> </w:t>
+      </w:r>
+      <w:proofErr w:type="spellStart"/>
+      <w:proofErr w:type="gramStart"/>
+      <w:r>
+        <w:rPr>
+          <w:color w:val="A6A6A6" w:themeColor="background1" w:themeShade="A6"/>
+        </w:rPr>
+        <w:t>keys:add</w:t>
+      </w:r>
+      <w:proofErr w:type="spellEnd"/>
+      <w:proofErr w:type="gramEnd"/>
+      <w:r>
+        <w:rPr>
+          <w:color w:val="A6A6A6" w:themeColor="background1" w:themeShade="A6"/>
+        </w:rPr>
+        <w:t xml:space="preserve"> </w:t>
       </w:r>
       <w:r>
         <w:t>=&gt;</w:t>
       </w:r>
       <w:r>
-        <w:t xml:space="preserve"> heroku looks for available public keys in ~/.ssh/, and asks which one to use (if more)</w:t>
-      </w:r>
-    </w:p>
-    <w:p>
-      <w:pPr>
-        <w:tabs>
-          <w:tab w:val="left" w:pos="5095"/>
-        </w:tabs>
-      </w:pPr>
-      <w:r>
-        <w:rPr>
-          <w:color w:val="A6A6A6" w:themeColor="background1" w:themeShade="A6"/>
-        </w:rPr>
-        <w:t>heroku create</w:t>
+        <w:t xml:space="preserve"> </w:t>
+      </w:r>
+      <w:proofErr w:type="spellStart"/>
+      <w:r>
+        <w:t>heroku</w:t>
+      </w:r>
+      <w:proofErr w:type="spellEnd"/>
+      <w:r>
+        <w:t xml:space="preserve"> looks for available public keys in ~/.</w:t>
+      </w:r>
+      <w:proofErr w:type="spellStart"/>
+      <w:r>
+        <w:t>ssh</w:t>
+      </w:r>
+      <w:proofErr w:type="spellEnd"/>
+      <w:r>
+        <w:t>/, and asks which one to use (if more)</w:t>
+      </w:r>
+    </w:p>
+    <w:p>
+      <w:pPr>
+        <w:tabs>
+          <w:tab w:val="left" w:pos="5095"/>
+        </w:tabs>
+      </w:pPr>
+      <w:proofErr w:type="spellStart"/>
+      <w:r>
+        <w:rPr>
+          <w:color w:val="A6A6A6" w:themeColor="background1" w:themeShade="A6"/>
+        </w:rPr>
+        <w:t>heroku</w:t>
+      </w:r>
+      <w:proofErr w:type="spellEnd"/>
+      <w:r>
+        <w:rPr>
+          <w:color w:val="A6A6A6" w:themeColor="background1" w:themeShade="A6"/>
+        </w:rPr>
+        <w:t xml:space="preserve"> create</w:t>
       </w:r>
       <w:r>
         <w:rPr>
@@ -3736,7 +4806,15 @@
         <w:t xml:space="preserve">=&gt; </w:t>
       </w:r>
       <w:r>
-        <w:t>create a  new application</w:t>
+        <w:t xml:space="preserve">create </w:t>
+      </w:r>
+      <w:proofErr w:type="gramStart"/>
+      <w:r>
+        <w:t>a  new</w:t>
+      </w:r>
+      <w:proofErr w:type="gramEnd"/>
+      <w:r>
+        <w:t xml:space="preserve"> application</w:t>
       </w:r>
     </w:p>
     <w:p>
@@ -3758,6 +4836,8 @@
           <w:lang w:val="fr-FR"/>
         </w:rPr>
       </w:pPr>
+      <w:proofErr w:type="spellStart"/>
+      <w:proofErr w:type="gramStart"/>
       <w:r>
         <w:rPr>
           <w:rFonts w:ascii="Consolas" w:eastAsia="Times New Roman" w:hAnsi="Consolas" w:cs="Times New Roman"/>
@@ -3769,6 +4849,8 @@
         <w:lastRenderedPageBreak/>
         <w:t>const</w:t>
       </w:r>
+      <w:proofErr w:type="spellEnd"/>
+      <w:proofErr w:type="gramEnd"/>
       <w:r>
         <w:rPr>
           <w:rFonts w:ascii="Consolas" w:eastAsia="Times New Roman" w:hAnsi="Consolas" w:cs="Times New Roman"/>
@@ -3799,6 +4881,7 @@
         </w:rPr>
         <w:t xml:space="preserve"> = </w:t>
       </w:r>
+      <w:proofErr w:type="spellStart"/>
       <w:r>
         <w:rPr>
           <w:rFonts w:ascii="Consolas" w:eastAsia="Times New Roman" w:hAnsi="Consolas" w:cs="Times New Roman"/>
@@ -3849,6 +4932,7 @@
         </w:rPr>
         <w:t>PORT</w:t>
       </w:r>
+      <w:proofErr w:type="spellEnd"/>
       <w:r>
         <w:rPr>
           <w:rFonts w:ascii="Consolas" w:eastAsia="Times New Roman" w:hAnsi="Consolas" w:cs="Times New Roman"/>
@@ -3912,8 +4996,26 @@
         </w:tabs>
       </w:pPr>
       <w:r>
-        <w:t>When running on Heroku, we get the port from process.env(ironment).PORT</w:t>
-      </w:r>
+        <w:t xml:space="preserve">When running on Heroku, we get the port from </w:t>
+      </w:r>
+      <w:proofErr w:type="spellStart"/>
+      <w:r>
+        <w:t>process.env</w:t>
+      </w:r>
+      <w:proofErr w:type="spellEnd"/>
+      <w:r>
+        <w:t>(</w:t>
+      </w:r>
+      <w:proofErr w:type="spellStart"/>
+      <w:r>
+        <w:t>ironment</w:t>
+      </w:r>
+      <w:proofErr w:type="spellEnd"/>
+      <w:proofErr w:type="gramStart"/>
+      <w:r>
+        <w:t>).PORT</w:t>
+      </w:r>
+      <w:proofErr w:type="gramEnd"/>
     </w:p>
     <w:p>
       <w:pPr>
@@ -3950,7 +5052,35 @@
         <w:rPr>
           <w:color w:val="A6A6A6" w:themeColor="background1" w:themeShade="A6"/>
         </w:rPr>
-        <w:t>(“scripts” { “start”: “node src/app.js” })</w:t>
+        <w:t xml:space="preserve">(“scripts” </w:t>
+      </w:r>
+      <w:proofErr w:type="gramStart"/>
+      <w:r>
+        <w:rPr>
+          <w:color w:val="A6A6A6" w:themeColor="background1" w:themeShade="A6"/>
+        </w:rPr>
+        <w:t>{ “</w:t>
+      </w:r>
+      <w:proofErr w:type="gramEnd"/>
+      <w:r>
+        <w:rPr>
+          <w:color w:val="A6A6A6" w:themeColor="background1" w:themeShade="A6"/>
+        </w:rPr>
+        <w:t xml:space="preserve">start”: “node </w:t>
+      </w:r>
+      <w:proofErr w:type="spellStart"/>
+      <w:r>
+        <w:rPr>
+          <w:color w:val="A6A6A6" w:themeColor="background1" w:themeShade="A6"/>
+        </w:rPr>
+        <w:t>src</w:t>
+      </w:r>
+      <w:proofErr w:type="spellEnd"/>
+      <w:r>
+        <w:rPr>
+          <w:color w:val="A6A6A6" w:themeColor="background1" w:themeShade="A6"/>
+        </w:rPr>
+        <w:t>/app.js” })</w:t>
       </w:r>
     </w:p>
     <w:p>
@@ -3994,7 +5124,25 @@
         </w:tabs>
       </w:pPr>
       <w:r>
-        <w:t>(move from localhost:3000/weather?search to /weather?search)</w:t>
+        <w:t>(move from localhost:3000/</w:t>
+      </w:r>
+      <w:proofErr w:type="spellStart"/>
+      <w:proofErr w:type="gramStart"/>
+      <w:r>
+        <w:t>weather?search</w:t>
+      </w:r>
+      <w:proofErr w:type="spellEnd"/>
+      <w:proofErr w:type="gramEnd"/>
+      <w:r>
+        <w:t xml:space="preserve"> to /</w:t>
+      </w:r>
+      <w:proofErr w:type="spellStart"/>
+      <w:r>
+        <w:t>weather?search</w:t>
+      </w:r>
+      <w:proofErr w:type="spellEnd"/>
+      <w:r>
+        <w:t>)</w:t>
       </w:r>
     </w:p>
     <w:p>
@@ -4030,23 +5178,61 @@
         <w:rPr>
           <w:color w:val="A6A6A6" w:themeColor="background1" w:themeShade="A6"/>
         </w:rPr>
-        <w:t xml:space="preserve">git push heroku master </w:t>
+        <w:t xml:space="preserve">git push </w:t>
+      </w:r>
+      <w:proofErr w:type="spellStart"/>
+      <w:r>
+        <w:rPr>
+          <w:color w:val="A6A6A6" w:themeColor="background1" w:themeShade="A6"/>
+        </w:rPr>
+        <w:t>heroku</w:t>
+      </w:r>
+      <w:proofErr w:type="spellEnd"/>
+      <w:r>
+        <w:rPr>
+          <w:color w:val="A6A6A6" w:themeColor="background1" w:themeShade="A6"/>
+        </w:rPr>
+        <w:t xml:space="preserve"> master </w:t>
       </w:r>
       <w:r>
         <w:t xml:space="preserve">=&gt; </w:t>
       </w:r>
       <w:r>
-        <w:t>push to heroku git remote</w:t>
-      </w:r>
-    </w:p>
-    <w:p>
-      <w:pPr>
-        <w:tabs>
-          <w:tab w:val="left" w:pos="5095"/>
-        </w:tabs>
-      </w:pPr>
-      <w:r>
-        <w:t>When heroku sees that new commits has been pushed, is going to deploy our app again.</w:t>
+        <w:t xml:space="preserve">push to </w:t>
+      </w:r>
+      <w:proofErr w:type="spellStart"/>
+      <w:r>
+        <w:t>heroku</w:t>
+      </w:r>
+      <w:proofErr w:type="spellEnd"/>
+      <w:r>
+        <w:t xml:space="preserve"> git remote</w:t>
+      </w:r>
+    </w:p>
+    <w:p>
+      <w:pPr>
+        <w:tabs>
+          <w:tab w:val="left" w:pos="5095"/>
+        </w:tabs>
+      </w:pPr>
+      <w:r>
+        <w:t xml:space="preserve">When </w:t>
+      </w:r>
+      <w:proofErr w:type="spellStart"/>
+      <w:r>
+        <w:t>heroku</w:t>
+      </w:r>
+      <w:proofErr w:type="spellEnd"/>
+      <w:r>
+        <w:t xml:space="preserve"> sees that new commits </w:t>
+      </w:r>
+      <w:proofErr w:type="gramStart"/>
+      <w:r>
+        <w:t>has</w:t>
+      </w:r>
+      <w:proofErr w:type="gramEnd"/>
+      <w:r>
+        <w:t xml:space="preserve"> been pushed, is going to deploy our app again.</w:t>
       </w:r>
     </w:p>
     <w:p>
@@ -4124,7 +5310,27 @@
           <w:sz w:val="21"/>
           <w:szCs w:val="21"/>
         </w:rPr>
-        <w:t>"node src/app.js"</w:t>
+        <w:t xml:space="preserve">"node </w:t>
+      </w:r>
+      <w:proofErr w:type="spellStart"/>
+      <w:r>
+        <w:rPr>
+          <w:rFonts w:ascii="Consolas" w:eastAsia="Times New Roman" w:hAnsi="Consolas" w:cs="Times New Roman"/>
+          <w:color w:val="CE9178"/>
+          <w:sz w:val="21"/>
+          <w:szCs w:val="21"/>
+        </w:rPr>
+        <w:t>src</w:t>
+      </w:r>
+      <w:proofErr w:type="spellEnd"/>
+      <w:r>
+        <w:rPr>
+          <w:rFonts w:ascii="Consolas" w:eastAsia="Times New Roman" w:hAnsi="Consolas" w:cs="Times New Roman"/>
+          <w:color w:val="CE9178"/>
+          <w:sz w:val="21"/>
+          <w:szCs w:val="21"/>
+        </w:rPr>
+        <w:t>/app.js"</w:t>
       </w:r>
       <w:r>
         <w:rPr>
@@ -4181,7 +5387,69 @@
           <w:sz w:val="21"/>
           <w:szCs w:val="21"/>
         </w:rPr>
-        <w:t>"nodemon src/app.js -e js,hbs"</w:t>
+        <w:t>"</w:t>
+      </w:r>
+      <w:proofErr w:type="spellStart"/>
+      <w:r>
+        <w:rPr>
+          <w:rFonts w:ascii="Consolas" w:eastAsia="Times New Roman" w:hAnsi="Consolas" w:cs="Times New Roman"/>
+          <w:color w:val="CE9178"/>
+          <w:sz w:val="21"/>
+          <w:szCs w:val="21"/>
+        </w:rPr>
+        <w:t>nodemon</w:t>
+      </w:r>
+      <w:proofErr w:type="spellEnd"/>
+      <w:r>
+        <w:rPr>
+          <w:rFonts w:ascii="Consolas" w:eastAsia="Times New Roman" w:hAnsi="Consolas" w:cs="Times New Roman"/>
+          <w:color w:val="CE9178"/>
+          <w:sz w:val="21"/>
+          <w:szCs w:val="21"/>
+        </w:rPr>
+        <w:t xml:space="preserve"> </w:t>
+      </w:r>
+      <w:proofErr w:type="spellStart"/>
+      <w:r>
+        <w:rPr>
+          <w:rFonts w:ascii="Consolas" w:eastAsia="Times New Roman" w:hAnsi="Consolas" w:cs="Times New Roman"/>
+          <w:color w:val="CE9178"/>
+          <w:sz w:val="21"/>
+          <w:szCs w:val="21"/>
+        </w:rPr>
+        <w:t>src</w:t>
+      </w:r>
+      <w:proofErr w:type="spellEnd"/>
+      <w:r>
+        <w:rPr>
+          <w:rFonts w:ascii="Consolas" w:eastAsia="Times New Roman" w:hAnsi="Consolas" w:cs="Times New Roman"/>
+          <w:color w:val="CE9178"/>
+          <w:sz w:val="21"/>
+          <w:szCs w:val="21"/>
+        </w:rPr>
+        <w:t xml:space="preserve">/app.js -e </w:t>
+      </w:r>
+      <w:proofErr w:type="spellStart"/>
+      <w:proofErr w:type="gramStart"/>
+      <w:r>
+        <w:rPr>
+          <w:rFonts w:ascii="Consolas" w:eastAsia="Times New Roman" w:hAnsi="Consolas" w:cs="Times New Roman"/>
+          <w:color w:val="CE9178"/>
+          <w:sz w:val="21"/>
+          <w:szCs w:val="21"/>
+        </w:rPr>
+        <w:t>js,hbs</w:t>
+      </w:r>
+      <w:proofErr w:type="spellEnd"/>
+      <w:proofErr w:type="gramEnd"/>
+      <w:r>
+        <w:rPr>
+          <w:rFonts w:ascii="Consolas" w:eastAsia="Times New Roman" w:hAnsi="Consolas" w:cs="Times New Roman"/>
+          <w:color w:val="CE9178"/>
+          <w:sz w:val="21"/>
+          <w:szCs w:val="21"/>
+        </w:rPr>
+        <w:t>"</w:t>
       </w:r>
     </w:p>
     <w:p>
@@ -4218,12 +5486,28 @@
           <w:tab w:val="left" w:pos="5095"/>
         </w:tabs>
       </w:pPr>
-      <w:r>
-        <w:rPr>
-          <w:color w:val="A6A6A6" w:themeColor="background1" w:themeShade="A6"/>
-        </w:rPr>
-        <w:t>npm uninstall -g nodemon</w:t>
-      </w:r>
+      <w:proofErr w:type="spellStart"/>
+      <w:r>
+        <w:rPr>
+          <w:color w:val="A6A6A6" w:themeColor="background1" w:themeShade="A6"/>
+        </w:rPr>
+        <w:t>npm</w:t>
+      </w:r>
+      <w:proofErr w:type="spellEnd"/>
+      <w:r>
+        <w:rPr>
+          <w:color w:val="A6A6A6" w:themeColor="background1" w:themeShade="A6"/>
+        </w:rPr>
+        <w:t xml:space="preserve"> uninstall -g </w:t>
+      </w:r>
+      <w:proofErr w:type="spellStart"/>
+      <w:r>
+        <w:rPr>
+          <w:color w:val="A6A6A6" w:themeColor="background1" w:themeShade="A6"/>
+        </w:rPr>
+        <w:t>nodemon</w:t>
+      </w:r>
+      <w:proofErr w:type="spellEnd"/>
       <w:r>
         <w:rPr>
           <w:color w:val="A6A6A6" w:themeColor="background1" w:themeShade="A6"/>
@@ -4236,33 +5520,81 @@
       <w:r>
         <w:t xml:space="preserve"> “dev” </w:t>
       </w:r>
+      <w:proofErr w:type="spellStart"/>
       <w:r>
         <w:t>cmd</w:t>
       </w:r>
-      <w:r>
-        <w:t xml:space="preserve"> won’t work for somebody who doesn’t have nodemon installed globally.</w:t>
-      </w:r>
-    </w:p>
-    <w:p>
-      <w:pPr>
-        <w:tabs>
-          <w:tab w:val="left" w:pos="5095"/>
-        </w:tabs>
-      </w:pPr>
-      <w:r>
-        <w:rPr>
-          <w:color w:val="A6A6A6" w:themeColor="background1" w:themeShade="A6"/>
-        </w:rPr>
-        <w:t>npm i nodemon@1.2.0 --save-dev</w:t>
-      </w:r>
+      <w:proofErr w:type="spellEnd"/>
+      <w:r>
+        <w:t xml:space="preserve"> won’t work for somebody who doesn’t have </w:t>
+      </w:r>
+      <w:proofErr w:type="spellStart"/>
+      <w:r>
+        <w:t>nodemon</w:t>
+      </w:r>
+      <w:proofErr w:type="spellEnd"/>
+      <w:r>
+        <w:t xml:space="preserve"> installed globally.</w:t>
+      </w:r>
+    </w:p>
+    <w:p>
+      <w:pPr>
+        <w:tabs>
+          <w:tab w:val="left" w:pos="5095"/>
+        </w:tabs>
+      </w:pPr>
+      <w:proofErr w:type="spellStart"/>
+      <w:r>
+        <w:rPr>
+          <w:color w:val="A6A6A6" w:themeColor="background1" w:themeShade="A6"/>
+        </w:rPr>
+        <w:t>npm</w:t>
+      </w:r>
+      <w:proofErr w:type="spellEnd"/>
       <w:r>
         <w:rPr>
           <w:color w:val="A6A6A6" w:themeColor="background1" w:themeShade="A6"/>
         </w:rPr>
         <w:t xml:space="preserve"> </w:t>
       </w:r>
-      <w:r>
-        <w:t>=&gt; installing nodemon as a devDependency only, which</w:t>
+      <w:proofErr w:type="spellStart"/>
+      <w:r>
+        <w:rPr>
+          <w:color w:val="A6A6A6" w:themeColor="background1" w:themeShade="A6"/>
+        </w:rPr>
+        <w:t>i</w:t>
+      </w:r>
+      <w:proofErr w:type="spellEnd"/>
+      <w:r>
+        <w:rPr>
+          <w:color w:val="A6A6A6" w:themeColor="background1" w:themeShade="A6"/>
+        </w:rPr>
+        <w:t xml:space="preserve"> nodemon@1.2.0 --save-dev</w:t>
+      </w:r>
+      <w:r>
+        <w:rPr>
+          <w:color w:val="A6A6A6" w:themeColor="background1" w:themeShade="A6"/>
+        </w:rPr>
+        <w:t xml:space="preserve"> </w:t>
+      </w:r>
+      <w:r>
+        <w:t xml:space="preserve">=&gt; installing </w:t>
+      </w:r>
+      <w:proofErr w:type="spellStart"/>
+      <w:r>
+        <w:t>nodemon</w:t>
+      </w:r>
+      <w:proofErr w:type="spellEnd"/>
+      <w:r>
+        <w:t xml:space="preserve"> as a </w:t>
+      </w:r>
+      <w:proofErr w:type="spellStart"/>
+      <w:r>
+        <w:t>devDependency</w:t>
+      </w:r>
+      <w:proofErr w:type="spellEnd"/>
+      <w:r>
+        <w:t xml:space="preserve"> only, which</w:t>
       </w:r>
       <w:r>
         <w:t xml:space="preserve"> is used only when developing the app. When deploying it, </w:t>
@@ -4280,11 +5612,33 @@
       <w:r>
         <w:t xml:space="preserve">The command </w:t>
       </w:r>
-      <w:r>
-        <w:rPr>
-          <w:color w:val="A6A6A6" w:themeColor="background1" w:themeShade="A6"/>
-        </w:rPr>
-        <w:t xml:space="preserve">nodemon src/app.js </w:t>
+      <w:proofErr w:type="spellStart"/>
+      <w:r>
+        <w:rPr>
+          <w:color w:val="A6A6A6" w:themeColor="background1" w:themeShade="A6"/>
+        </w:rPr>
+        <w:t>nodemon</w:t>
+      </w:r>
+      <w:proofErr w:type="spellEnd"/>
+      <w:r>
+        <w:rPr>
+          <w:color w:val="A6A6A6" w:themeColor="background1" w:themeShade="A6"/>
+        </w:rPr>
+        <w:t xml:space="preserve"> </w:t>
+      </w:r>
+      <w:proofErr w:type="spellStart"/>
+      <w:r>
+        <w:rPr>
+          <w:color w:val="A6A6A6" w:themeColor="background1" w:themeShade="A6"/>
+        </w:rPr>
+        <w:t>src</w:t>
+      </w:r>
+      <w:proofErr w:type="spellEnd"/>
+      <w:r>
+        <w:rPr>
+          <w:color w:val="A6A6A6" w:themeColor="background1" w:themeShade="A6"/>
+        </w:rPr>
+        <w:t xml:space="preserve">/app.js </w:t>
       </w:r>
       <w:r>
         <w:t>won’t work anymore too. Only the ‘dev’ command will be able to access it.</w:t>
@@ -4309,6 +5663,7 @@
           <w:szCs w:val="28"/>
         </w:rPr>
       </w:pPr>
+      <w:proofErr w:type="spellStart"/>
       <w:r>
         <w:rPr>
           <w:b/>
@@ -4318,6 +5673,7 @@
         </w:rPr>
         <w:t>MangoDB</w:t>
       </w:r>
+      <w:proofErr w:type="spellEnd"/>
       <w:r>
         <w:rPr>
           <w:b/>
@@ -4412,7 +5768,7 @@
           <w:bCs/>
           <w:color w:val="FF0000"/>
         </w:rPr>
-        <w:t>compromised</w:t>
+        <w:t>deprecated</w:t>
       </w:r>
       <w:r>
         <w:rPr>
@@ -4463,33 +5819,1267 @@
           <w:color w:val="FF0000"/>
         </w:rPr>
       </w:pPr>
-    </w:p>
-    <w:p>
-      <w:pPr>
-        <w:tabs>
-          <w:tab w:val="left" w:pos="5095"/>
-        </w:tabs>
+      <w:r>
         <w:rPr>
           <w:b/>
           <w:bCs/>
           <w:color w:val="FF0000"/>
         </w:rPr>
-      </w:pPr>
-      <w:r>
+        <w:t>There is a file in this directory with more details; check that out.</w:t>
+      </w:r>
+    </w:p>
+    <w:p>
+      <w:pPr>
+        <w:tabs>
+          <w:tab w:val="left" w:pos="5095"/>
+        </w:tabs>
+        <w:rPr>
+          <w:color w:val="FF0000"/>
+        </w:rPr>
+      </w:pPr>
+    </w:p>
+    <w:p>
+      <w:pPr>
+        <w:tabs>
+          <w:tab w:val="left" w:pos="5095"/>
+        </w:tabs>
         <w:rPr>
           <w:b/>
           <w:bCs/>
           <w:color w:val="FF0000"/>
         </w:rPr>
-        <w:t>Me? Got stuck in connecting node to local db. Will get back on it.</w:t>
-      </w:r>
-    </w:p>
-    <w:p>
-      <w:pPr>
-        <w:tabs>
-          <w:tab w:val="left" w:pos="5095"/>
-        </w:tabs>
-      </w:pPr>
+      </w:pPr>
+      <w:r>
+        <w:rPr>
+          <w:b/>
+          <w:bCs/>
+          <w:color w:val="FF0000"/>
+        </w:rPr>
+        <w:drawing>
+          <wp:inline distT="0" distB="0" distL="0" distR="0" wp14:anchorId="2D7A573B" wp14:editId="49714814">
+            <wp:extent cx="4907705" cy="1562235"/>
+            <wp:effectExtent l="0" t="0" r="7620" b="0"/>
+            <wp:docPr id="5" name="Picture 5" descr="Text&#10;&#10;Description automatically generated"/>
+            <wp:cNvGraphicFramePr>
+              <a:graphicFrameLocks xmlns:a="http://schemas.openxmlformats.org/drawingml/2006/main" noChangeAspect="1"/>
+            </wp:cNvGraphicFramePr>
+            <a:graphic xmlns:a="http://schemas.openxmlformats.org/drawingml/2006/main">
+              <a:graphicData uri="http://schemas.openxmlformats.org/drawingml/2006/picture">
+                <pic:pic xmlns:pic="http://schemas.openxmlformats.org/drawingml/2006/picture">
+                  <pic:nvPicPr>
+                    <pic:cNvPr id="5" name="Picture 5" descr="Text&#10;&#10;Description automatically generated"/>
+                    <pic:cNvPicPr/>
+                  </pic:nvPicPr>
+                  <pic:blipFill>
+                    <a:blip r:embed="rId14"/>
+                    <a:stretch>
+                      <a:fillRect/>
+                    </a:stretch>
+                  </pic:blipFill>
+                  <pic:spPr>
+                    <a:xfrm>
+                      <a:off x="0" y="0"/>
+                      <a:ext cx="4907705" cy="1562235"/>
+                    </a:xfrm>
+                    <a:prstGeom prst="rect">
+                      <a:avLst/>
+                    </a:prstGeom>
+                  </pic:spPr>
+                </pic:pic>
+              </a:graphicData>
+            </a:graphic>
+          </wp:inline>
+        </w:drawing>
+      </w:r>
+    </w:p>
+    <w:p>
+      <w:pPr>
+        <w:tabs>
+          <w:tab w:val="left" w:pos="5095"/>
+        </w:tabs>
+        <w:rPr>
+          <w:b/>
+          <w:bCs/>
+          <w:color w:val="FF0000"/>
+        </w:rPr>
+      </w:pPr>
+    </w:p>
+    <w:p>
+      <w:pPr>
+        <w:tabs>
+          <w:tab w:val="left" w:pos="5095"/>
+        </w:tabs>
+        <w:rPr>
+          <w:color w:val="000000" w:themeColor="text1"/>
+        </w:rPr>
+      </w:pPr>
+      <w:r>
+        <w:rPr>
+          <w:color w:val="ED7D31" w:themeColor="accent2"/>
+        </w:rPr>
+        <w:t xml:space="preserve">result.ops </w:t>
+      </w:r>
+      <w:r>
+        <w:rPr>
+          <w:color w:val="000000" w:themeColor="text1"/>
+        </w:rPr>
+        <w:t xml:space="preserve">=&gt; </w:t>
+      </w:r>
+      <w:r>
+        <w:rPr>
+          <w:color w:val="000000" w:themeColor="text1"/>
+        </w:rPr>
+        <w:t xml:space="preserve">an array of </w:t>
+      </w:r>
+      <w:r>
+        <w:rPr>
+          <w:color w:val="000000" w:themeColor="text1"/>
+        </w:rPr>
+        <w:t>documents (in our case, one document) ((document as in NoSQL!))</w:t>
+      </w:r>
+    </w:p>
+    <w:p>
+      <w:pPr>
+        <w:tabs>
+          <w:tab w:val="left" w:pos="5095"/>
+        </w:tabs>
+        <w:rPr>
+          <w:color w:val="000000" w:themeColor="text1"/>
+        </w:rPr>
+      </w:pPr>
+      <w:r>
+        <w:rPr>
+          <w:color w:val="000000" w:themeColor="text1"/>
+        </w:rPr>
+        <w:t>^ from the documentation</w:t>
+      </w:r>
+    </w:p>
+    <w:p>
+      <w:pPr>
+        <w:tabs>
+          <w:tab w:val="left" w:pos="5095"/>
+        </w:tabs>
+      </w:pPr>
+    </w:p>
+    <w:p>
+      <w:pPr>
+        <w:tabs>
+          <w:tab w:val="left" w:pos="5095"/>
+        </w:tabs>
+      </w:pPr>
+    </w:p>
+    <w:p>
+      <w:pPr>
+        <w:tabs>
+          <w:tab w:val="left" w:pos="5095"/>
+        </w:tabs>
+      </w:pPr>
+      <w:r>
+        <w:t xml:space="preserve">In MongoDB, </w:t>
+      </w:r>
+      <w:r>
+        <w:t xml:space="preserve">the </w:t>
+      </w:r>
+      <w:r>
+        <w:rPr>
+          <w:color w:val="ED7D31" w:themeColor="accent2"/>
+        </w:rPr>
+        <w:t xml:space="preserve">_id </w:t>
+      </w:r>
+      <w:r>
+        <w:t>s are known for GUI</w:t>
+      </w:r>
+      <w:r>
+        <w:t>ds (?)</w:t>
+      </w:r>
+      <w:r>
+        <w:t xml:space="preserve"> =&gt; Globa</w:t>
+      </w:r>
+      <w:r>
+        <w:t>l</w:t>
+      </w:r>
+      <w:r>
+        <w:t>l</w:t>
+      </w:r>
+      <w:r>
+        <w:t>y</w:t>
+      </w:r>
+      <w:r>
+        <w:t xml:space="preserve"> Unique Identifi</w:t>
+      </w:r>
+      <w:r>
+        <w:t>er</w:t>
+      </w:r>
+      <w:r>
+        <w:t>s</w:t>
+      </w:r>
+    </w:p>
+    <w:p>
+      <w:pPr>
+        <w:tabs>
+          <w:tab w:val="left" w:pos="5095"/>
+        </w:tabs>
+      </w:pPr>
+      <w:r>
+        <w:rPr>
+          <w:color w:val="ED7D31" w:themeColor="accent2"/>
+        </w:rPr>
+        <w:t xml:space="preserve">_id.id </w:t>
+      </w:r>
+      <w:r>
+        <w:t>=&gt; raw binary code of the id.</w:t>
+      </w:r>
+    </w:p>
+    <w:p>
+      <w:pPr>
+        <w:tabs>
+          <w:tab w:val="left" w:pos="5095"/>
+        </w:tabs>
+      </w:pPr>
+      <w:r>
+        <w:rPr>
+          <w:color w:val="4472C4" w:themeColor="accent1"/>
+        </w:rPr>
+        <w:t>ObjectId(</w:t>
+      </w:r>
+      <w:r>
+        <w:rPr>
+          <w:color w:val="ED7D31" w:themeColor="accent2"/>
+        </w:rPr>
+        <w:t>‘o42ij3fi’</w:t>
+      </w:r>
+      <w:r>
+        <w:rPr>
+          <w:color w:val="4472C4" w:themeColor="accent1"/>
+        </w:rPr>
+        <w:t xml:space="preserve">) </w:t>
+      </w:r>
+      <w:r>
+        <w:t xml:space="preserve">=&gt; </w:t>
+      </w:r>
+      <w:r>
+        <w:t xml:space="preserve">the ID is not just a string. It is </w:t>
+      </w:r>
+      <w:proofErr w:type="gramStart"/>
+      <w:r>
+        <w:t>actually what</w:t>
+      </w:r>
+      <w:proofErr w:type="gramEnd"/>
+      <w:r>
+        <w:t xml:space="preserve"> is returned by the function, which is binary data.</w:t>
+      </w:r>
+    </w:p>
+    <w:p>
+      <w:pPr>
+        <w:tabs>
+          <w:tab w:val="left" w:pos="5095"/>
+        </w:tabs>
+      </w:pPr>
+    </w:p>
+    <w:p>
+      <w:pPr>
+        <w:tabs>
+          <w:tab w:val="left" w:pos="5095"/>
+        </w:tabs>
+      </w:pPr>
+      <w:r>
+        <w:t xml:space="preserve">We can fetch data from collection (db) by </w:t>
+      </w:r>
+      <w:r>
+        <w:t xml:space="preserve">using </w:t>
+      </w:r>
+      <w:r>
+        <w:rPr>
+          <w:color w:val="4472C4" w:themeColor="accent1"/>
+        </w:rPr>
+        <w:t>collection.find</w:t>
+      </w:r>
+      <w:r>
+        <w:rPr>
+          <w:color w:val="4472C4" w:themeColor="accent1"/>
+        </w:rPr>
+        <w:t>One</w:t>
+      </w:r>
+      <w:r>
+        <w:rPr>
+          <w:color w:val="4472C4" w:themeColor="accent1"/>
+        </w:rPr>
+        <w:t xml:space="preserve"> / .fin</w:t>
+      </w:r>
+      <w:r>
+        <w:rPr>
+          <w:color w:val="4472C4" w:themeColor="accent1"/>
+        </w:rPr>
+        <w:t>d</w:t>
+      </w:r>
+      <w:r>
+        <w:rPr>
+          <w:color w:val="4472C4" w:themeColor="accent1"/>
+        </w:rPr>
+        <w:t xml:space="preserve"> </w:t>
+      </w:r>
+      <w:r>
+        <w:t>for e.g., for which it receives 2 arguments: an object, with properties used for finding/filtering documents (rows), and the callback function with (error, document</w:t>
+      </w:r>
+      <w:proofErr w:type="gramStart"/>
+      <w:r>
+        <w:t>);</w:t>
+      </w:r>
+      <w:proofErr w:type="gramEnd"/>
+    </w:p>
+    <w:p>
+      <w:pPr>
+        <w:tabs>
+          <w:tab w:val="left" w:pos="5095"/>
+        </w:tabs>
+        <w:rPr>
+          <w:color w:val="4472C4" w:themeColor="accent1"/>
+        </w:rPr>
+      </w:pPr>
+      <w:r>
+        <w:t xml:space="preserve">When searching by ID, we must </w:t>
+      </w:r>
+      <w:r>
+        <w:rPr>
+          <w:color w:val="ED7D31" w:themeColor="accent2"/>
+        </w:rPr>
+        <w:t>give _id</w:t>
+      </w:r>
+      <w:r>
+        <w:t xml:space="preserve"> a new </w:t>
+      </w:r>
+      <w:proofErr w:type="gramStart"/>
+      <w:r>
+        <w:rPr>
+          <w:color w:val="4472C4" w:themeColor="accent1"/>
+        </w:rPr>
+        <w:t>ObjectId(</w:t>
+      </w:r>
+      <w:proofErr w:type="gramEnd"/>
+      <w:r>
+        <w:rPr>
+          <w:color w:val="4472C4" w:themeColor="accent1"/>
+        </w:rPr>
+        <w:t>‘string id’)</w:t>
+      </w:r>
+    </w:p>
+    <w:p>
+      <w:pPr>
+        <w:tabs>
+          <w:tab w:val="left" w:pos="5095"/>
+        </w:tabs>
+        <w:rPr>
+          <w:color w:val="4472C4" w:themeColor="accent1"/>
+        </w:rPr>
+      </w:pPr>
+      <w:r>
+        <w:rPr>
+          <w:color w:val="4472C4" w:themeColor="accent1"/>
+        </w:rPr>
+        <w:t xml:space="preserve">Like: </w:t>
+      </w:r>
+      <w:r>
+        <w:rPr>
+          <w:color w:val="4472C4" w:themeColor="accent1"/>
+        </w:rPr>
+        <w:drawing>
+          <wp:inline distT="0" distB="0" distL="0" distR="0" wp14:anchorId="5F257DE0" wp14:editId="34C6A34B">
+            <wp:extent cx="5943600" cy="631825"/>
+            <wp:effectExtent l="0" t="0" r="0" b="0"/>
+            <wp:docPr id="6" name="Picture 6"/>
+            <wp:cNvGraphicFramePr>
+              <a:graphicFrameLocks xmlns:a="http://schemas.openxmlformats.org/drawingml/2006/main" noChangeAspect="1"/>
+            </wp:cNvGraphicFramePr>
+            <a:graphic xmlns:a="http://schemas.openxmlformats.org/drawingml/2006/main">
+              <a:graphicData uri="http://schemas.openxmlformats.org/drawingml/2006/picture">
+                <pic:pic xmlns:pic="http://schemas.openxmlformats.org/drawingml/2006/picture">
+                  <pic:nvPicPr>
+                    <pic:cNvPr id="1" name=""/>
+                    <pic:cNvPicPr/>
+                  </pic:nvPicPr>
+                  <pic:blipFill>
+                    <a:blip r:embed="rId15"/>
+                    <a:stretch>
+                      <a:fillRect/>
+                    </a:stretch>
+                  </pic:blipFill>
+                  <pic:spPr>
+                    <a:xfrm>
+                      <a:off x="0" y="0"/>
+                      <a:ext cx="5943600" cy="631825"/>
+                    </a:xfrm>
+                    <a:prstGeom prst="rect">
+                      <a:avLst/>
+                    </a:prstGeom>
+                  </pic:spPr>
+                </pic:pic>
+              </a:graphicData>
+            </a:graphic>
+          </wp:inline>
+        </w:drawing>
+      </w:r>
+    </w:p>
+    <w:p>
+      <w:pPr>
+        <w:tabs>
+          <w:tab w:val="left" w:pos="5095"/>
+        </w:tabs>
+        <w:rPr>
+          <w:color w:val="4472C4" w:themeColor="accent1"/>
+        </w:rPr>
+      </w:pPr>
+    </w:p>
+    <w:p>
+      <w:pPr>
+        <w:tabs>
+          <w:tab w:val="left" w:pos="5095"/>
+        </w:tabs>
+      </w:pPr>
+      <w:r>
+        <w:rPr>
+          <w:color w:val="ED7D31" w:themeColor="accent2"/>
+        </w:rPr>
+        <w:t xml:space="preserve">.find </w:t>
+      </w:r>
+      <w:r>
+        <w:t>=&gt; doesn’t take a callback as a second argument</w:t>
+      </w:r>
+      <w:r>
+        <w:t xml:space="preserve">, because </w:t>
+      </w:r>
+      <w:r>
+        <w:rPr>
+          <w:color w:val="ED7D31" w:themeColor="accent2"/>
+        </w:rPr>
+        <w:t xml:space="preserve">.find </w:t>
+      </w:r>
+      <w:r>
+        <w:t>will return a Cursor. (a pointer)</w:t>
+      </w:r>
+    </w:p>
+    <w:p>
+      <w:pPr>
+        <w:tabs>
+          <w:tab w:val="left" w:pos="5095"/>
+        </w:tabs>
+      </w:pPr>
+      <w:r>
+        <w:t>MongoDB doesn’t assume you need the documents in an array, so let’s you do whatever you want.</w:t>
+      </w:r>
+    </w:p>
+    <w:p>
+      <w:pPr>
+        <w:tabs>
+          <w:tab w:val="left" w:pos="5095"/>
+        </w:tabs>
+        <w:rPr>
+          <w:color w:val="4472C4" w:themeColor="accent1"/>
+        </w:rPr>
+      </w:pPr>
+      <w:r>
+        <w:t xml:space="preserve">The </w:t>
+      </w:r>
+      <w:r>
+        <w:rPr>
+          <w:color w:val="ED7D31" w:themeColor="accent2"/>
+        </w:rPr>
+        <w:t>Cursor</w:t>
+      </w:r>
+      <w:r>
+        <w:t xml:space="preserve"> has </w:t>
+      </w:r>
+      <w:proofErr w:type="gramStart"/>
+      <w:r>
+        <w:t>a</w:t>
+      </w:r>
+      <w:r>
+        <w:rPr>
+          <w:color w:val="4472C4" w:themeColor="accent1"/>
+        </w:rPr>
+        <w:t xml:space="preserve"> </w:t>
+      </w:r>
+      <w:r>
+        <w:rPr>
+          <w:color w:val="4472C4" w:themeColor="accent1"/>
+        </w:rPr>
+        <w:t>.</w:t>
+      </w:r>
+      <w:r>
+        <w:rPr>
+          <w:color w:val="4472C4" w:themeColor="accent1"/>
+        </w:rPr>
+        <w:t>toArray</w:t>
+      </w:r>
+      <w:proofErr w:type="gramEnd"/>
+      <w:r>
+        <w:rPr>
+          <w:color w:val="4472C4" w:themeColor="accent1"/>
+        </w:rPr>
+        <w:t>(</w:t>
+      </w:r>
+      <w:r>
+        <w:rPr>
+          <w:color w:val="4472C4" w:themeColor="accent1"/>
+        </w:rPr>
+        <w:t xml:space="preserve">( error, documents ) </w:t>
+      </w:r>
+      <w:r>
+        <w:rPr>
+          <w:color w:val="4472C4" w:themeColor="accent1"/>
+        </w:rPr>
+        <w:t xml:space="preserve">=&gt; </w:t>
+      </w:r>
+      <w:r>
+        <w:rPr>
+          <w:color w:val="4472C4" w:themeColor="accent1"/>
+        </w:rPr>
+        <w:t xml:space="preserve"> </w:t>
+      </w:r>
+      <w:r>
+        <w:rPr>
+          <w:color w:val="4472C4" w:themeColor="accent1"/>
+        </w:rPr>
+        <w:t>{</w:t>
+      </w:r>
+      <w:r>
+        <w:rPr>
+          <w:color w:val="4472C4" w:themeColor="accent1"/>
+        </w:rPr>
+        <w:t xml:space="preserve"> console.log( documents ) </w:t>
+      </w:r>
+      <w:r>
+        <w:rPr>
+          <w:color w:val="4472C4" w:themeColor="accent1"/>
+        </w:rPr>
+        <w:t>} )</w:t>
+      </w:r>
+      <w:r>
+        <w:rPr>
+          <w:color w:val="4472C4" w:themeColor="accent1"/>
+        </w:rPr>
+        <w:t xml:space="preserve"> , .count( same ), etc.</w:t>
+      </w:r>
+    </w:p>
+    <w:p>
+      <w:pPr>
+        <w:tabs>
+          <w:tab w:val="left" w:pos="5095"/>
+        </w:tabs>
+      </w:pPr>
+      <w:r>
+        <w:lastRenderedPageBreak/>
+        <w:t xml:space="preserve">When updating documents, we can </w:t>
+      </w:r>
+      <w:proofErr w:type="gramStart"/>
+      <w:r>
+        <w:t xml:space="preserve">use </w:t>
+      </w:r>
+      <w:r>
+        <w:rPr>
+          <w:color w:val="4472C4" w:themeColor="accent1"/>
+        </w:rPr>
+        <w:t>.updateOne</w:t>
+      </w:r>
+      <w:proofErr w:type="gramEnd"/>
+      <w:r>
+        <w:rPr>
+          <w:color w:val="4472C4" w:themeColor="accent1"/>
+        </w:rPr>
+        <w:t xml:space="preserve"> </w:t>
+      </w:r>
+      <w:r>
+        <w:t xml:space="preserve">/ </w:t>
+      </w:r>
+      <w:r>
+        <w:rPr>
+          <w:color w:val="4472C4" w:themeColor="accent1"/>
+        </w:rPr>
+        <w:t>.updateMany</w:t>
+      </w:r>
+      <w:r>
+        <w:t>.</w:t>
+      </w:r>
+    </w:p>
+    <w:p>
+      <w:pPr>
+        <w:tabs>
+          <w:tab w:val="left" w:pos="5095"/>
+        </w:tabs>
+      </w:pPr>
+      <w:r>
+        <w:t xml:space="preserve">For the </w:t>
+      </w:r>
+      <w:r>
+        <w:rPr>
+          <w:color w:val="4472C4" w:themeColor="accent1"/>
+        </w:rPr>
+        <w:t>update</w:t>
+      </w:r>
+      <w:r>
+        <w:t xml:space="preserve"> parameter, we cannot use </w:t>
+      </w:r>
+      <w:r>
+        <w:rPr>
+          <w:color w:val="ED7D31" w:themeColor="accent2"/>
+        </w:rPr>
+        <w:t>name: ‘Andrew</w:t>
+      </w:r>
+      <w:r>
+        <w:t>”, but we need to use update operators to define the behavior we want to perform.</w:t>
+      </w:r>
+    </w:p>
+    <w:p>
+      <w:pPr>
+        <w:tabs>
+          <w:tab w:val="left" w:pos="5095"/>
+        </w:tabs>
+      </w:pPr>
+      <w:r>
+        <w:t>https://www.mongodb.com/docs/manual/reference/operator/update/</w:t>
+      </w:r>
+    </w:p>
+    <w:p>
+      <w:pPr>
+        <w:tabs>
+          <w:tab w:val="left" w:pos="5095"/>
+        </w:tabs>
+      </w:pPr>
+      <w:r>
+        <w:drawing>
+          <wp:inline distT="0" distB="0" distL="0" distR="0" wp14:anchorId="637B4410" wp14:editId="0AEF12E6">
+            <wp:extent cx="4054191" cy="3025402"/>
+            <wp:effectExtent l="0" t="0" r="3810" b="3810"/>
+            <wp:docPr id="7" name="Picture 7" descr="Text&#10;&#10;Description automatically generated"/>
+            <wp:cNvGraphicFramePr>
+              <a:graphicFrameLocks xmlns:a="http://schemas.openxmlformats.org/drawingml/2006/main" noChangeAspect="1"/>
+            </wp:cNvGraphicFramePr>
+            <a:graphic xmlns:a="http://schemas.openxmlformats.org/drawingml/2006/main">
+              <a:graphicData uri="http://schemas.openxmlformats.org/drawingml/2006/picture">
+                <pic:pic xmlns:pic="http://schemas.openxmlformats.org/drawingml/2006/picture">
+                  <pic:nvPicPr>
+                    <pic:cNvPr id="7" name="Picture 7" descr="Text&#10;&#10;Description automatically generated"/>
+                    <pic:cNvPicPr/>
+                  </pic:nvPicPr>
+                  <pic:blipFill>
+                    <a:blip r:embed="rId16"/>
+                    <a:stretch>
+                      <a:fillRect/>
+                    </a:stretch>
+                  </pic:blipFill>
+                  <pic:spPr>
+                    <a:xfrm>
+                      <a:off x="0" y="0"/>
+                      <a:ext cx="4054191" cy="3025402"/>
+                    </a:xfrm>
+                    <a:prstGeom prst="rect">
+                      <a:avLst/>
+                    </a:prstGeom>
+                  </pic:spPr>
+                </pic:pic>
+              </a:graphicData>
+            </a:graphic>
+          </wp:inline>
+        </w:drawing>
+      </w:r>
+    </w:p>
+    <w:p>
+      <w:pPr>
+        <w:tabs>
+          <w:tab w:val="left" w:pos="5095"/>
+        </w:tabs>
+      </w:pPr>
+    </w:p>
+    <w:p>
+      <w:pPr>
+        <w:tabs>
+          <w:tab w:val="left" w:pos="5095"/>
+        </w:tabs>
+      </w:pPr>
+      <w:proofErr w:type="gramStart"/>
+      <w:r>
+        <w:rPr>
+          <w:color w:val="4472C4" w:themeColor="accent1"/>
+        </w:rPr>
+        <w:t>.updateOne</w:t>
+      </w:r>
+      <w:proofErr w:type="gramEnd"/>
+      <w:r>
+        <w:rPr>
+          <w:color w:val="4472C4" w:themeColor="accent1"/>
+        </w:rPr>
+        <w:t xml:space="preserve"> </w:t>
+      </w:r>
+      <w:r>
+        <w:t xml:space="preserve">/ </w:t>
+      </w:r>
+      <w:r>
+        <w:rPr>
+          <w:color w:val="4472C4" w:themeColor="accent1"/>
+        </w:rPr>
+        <w:t>.updateMany</w:t>
+      </w:r>
+      <w:r>
+        <w:t xml:space="preserve"> (probabil </w:t>
+      </w:r>
+      <w:r>
+        <w:rPr>
+          <w:color w:val="4472C4" w:themeColor="accent1"/>
+        </w:rPr>
+        <w:t xml:space="preserve">.find </w:t>
+      </w:r>
+      <w:r>
+        <w:t xml:space="preserve">/ </w:t>
+      </w:r>
+      <w:r>
+        <w:rPr>
+          <w:color w:val="4472C4" w:themeColor="accent1"/>
+        </w:rPr>
+        <w:t xml:space="preserve">.findOne </w:t>
+      </w:r>
+      <w:r>
+        <w:t xml:space="preserve">too) returns a </w:t>
+      </w:r>
+      <w:r>
+        <w:rPr>
+          <w:color w:val="ED7D31" w:themeColor="accent2"/>
+        </w:rPr>
+        <w:t>promise</w:t>
+      </w:r>
+      <w:r>
+        <w:t xml:space="preserve">, if </w:t>
+      </w:r>
+      <w:r>
+        <w:rPr>
+          <w:color w:val="ED7D31" w:themeColor="accent2"/>
+        </w:rPr>
+        <w:t xml:space="preserve">no callback </w:t>
+      </w:r>
+      <w:r>
+        <w:t>is specified.</w:t>
+      </w:r>
+    </w:p>
+    <w:p>
+      <w:pPr>
+        <w:tabs>
+          <w:tab w:val="left" w:pos="5095"/>
+        </w:tabs>
+      </w:pPr>
+    </w:p>
+    <w:p>
+      <w:pPr>
+        <w:tabs>
+          <w:tab w:val="left" w:pos="5095"/>
+        </w:tabs>
+      </w:pPr>
+    </w:p>
+    <w:p>
+      <w:pPr>
+        <w:tabs>
+          <w:tab w:val="left" w:pos="5095"/>
+        </w:tabs>
+      </w:pPr>
+    </w:p>
+    <w:p>
+      <w:pPr>
+        <w:tabs>
+          <w:tab w:val="left" w:pos="5095"/>
+        </w:tabs>
+      </w:pPr>
+    </w:p>
+    <w:p>
+      <w:pPr>
+        <w:tabs>
+          <w:tab w:val="left" w:pos="5095"/>
+        </w:tabs>
+      </w:pPr>
+    </w:p>
+    <w:p>
+      <w:pPr>
+        <w:tabs>
+          <w:tab w:val="left" w:pos="5095"/>
+        </w:tabs>
+      </w:pPr>
+    </w:p>
+    <w:p>
+      <w:pPr>
+        <w:tabs>
+          <w:tab w:val="left" w:pos="5095"/>
+        </w:tabs>
+      </w:pPr>
+    </w:p>
+    <w:p>
+      <w:pPr>
+        <w:tabs>
+          <w:tab w:val="left" w:pos="5095"/>
+        </w:tabs>
+      </w:pPr>
+    </w:p>
+    <w:p>
+      <w:pPr>
+        <w:tabs>
+          <w:tab w:val="left" w:pos="5095"/>
+        </w:tabs>
+      </w:pPr>
+    </w:p>
+    <w:p>
+      <w:pPr>
+        <w:tabs>
+          <w:tab w:val="left" w:pos="5095"/>
+        </w:tabs>
+      </w:pPr>
+    </w:p>
+    <w:p>
+      <w:pPr>
+        <w:tabs>
+          <w:tab w:val="left" w:pos="5095"/>
+        </w:tabs>
+      </w:pPr>
+    </w:p>
+    <w:p>
+      <w:pPr>
+        <w:tabs>
+          <w:tab w:val="left" w:pos="5095"/>
+        </w:tabs>
+      </w:pPr>
+    </w:p>
+    <w:p>
+      <w:pPr>
+        <w:tabs>
+          <w:tab w:val="left" w:pos="5095"/>
+        </w:tabs>
+        <w:rPr>
+          <w:b/>
+          <w:bCs/>
+        </w:rPr>
+      </w:pPr>
+      <w:r>
+        <w:rPr>
+          <w:b/>
+          <w:bCs/>
+        </w:rPr>
+        <w:lastRenderedPageBreak/>
+        <w:t>Mongoose</w:t>
+      </w:r>
+      <w:r>
+        <w:rPr>
+          <w:b/>
+          <w:bCs/>
+        </w:rPr>
+        <w:t xml:space="preserve"> library.</w:t>
+      </w:r>
+    </w:p>
+    <w:p>
+      <w:pPr>
+        <w:tabs>
+          <w:tab w:val="left" w:pos="5095"/>
+        </w:tabs>
+      </w:pPr>
+      <w:r>
+        <w:drawing>
+          <wp:inline distT="0" distB="0" distL="0" distR="0" wp14:anchorId="20C40A8A" wp14:editId="18342A51">
+            <wp:extent cx="4369832" cy="3622964"/>
+            <wp:effectExtent l="0" t="0" r="0" b="0"/>
+            <wp:docPr id="8" name="Picture 8" descr="Text&#10;&#10;Description automatically generated"/>
+            <wp:cNvGraphicFramePr>
+              <a:graphicFrameLocks xmlns:a="http://schemas.openxmlformats.org/drawingml/2006/main" noChangeAspect="1"/>
+            </wp:cNvGraphicFramePr>
+            <a:graphic xmlns:a="http://schemas.openxmlformats.org/drawingml/2006/main">
+              <a:graphicData uri="http://schemas.openxmlformats.org/drawingml/2006/picture">
+                <pic:pic xmlns:pic="http://schemas.openxmlformats.org/drawingml/2006/picture">
+                  <pic:nvPicPr>
+                    <pic:cNvPr id="8" name="Picture 8" descr="Text&#10;&#10;Description automatically generated"/>
+                    <pic:cNvPicPr/>
+                  </pic:nvPicPr>
+                  <pic:blipFill>
+                    <a:blip r:embed="rId17"/>
+                    <a:stretch>
+                      <a:fillRect/>
+                    </a:stretch>
+                  </pic:blipFill>
+                  <pic:spPr>
+                    <a:xfrm>
+                      <a:off x="0" y="0"/>
+                      <a:ext cx="4372944" cy="3625544"/>
+                    </a:xfrm>
+                    <a:prstGeom prst="rect">
+                      <a:avLst/>
+                    </a:prstGeom>
+                  </pic:spPr>
+                </pic:pic>
+              </a:graphicData>
+            </a:graphic>
+          </wp:inline>
+        </w:drawing>
+      </w:r>
+    </w:p>
+    <w:p>
+      <w:pPr>
+        <w:tabs>
+          <w:tab w:val="left" w:pos="5095"/>
+        </w:tabs>
+      </w:pPr>
+      <w:r>
+        <w:t>https://mongoosejs.com/</w:t>
+      </w:r>
+    </w:p>
+    <w:p>
+      <w:pPr>
+        <w:tabs>
+          <w:tab w:val="left" w:pos="5095"/>
+        </w:tabs>
+      </w:pPr>
+      <w:r>
+        <w:drawing>
+          <wp:inline distT="0" distB="0" distL="0" distR="0" wp14:anchorId="65170813" wp14:editId="41CBC19B">
+            <wp:extent cx="5943600" cy="1364615"/>
+            <wp:effectExtent l="0" t="0" r="0" b="6985"/>
+            <wp:docPr id="9" name="Picture 9" descr="Graphical user interface, text, application&#10;&#10;Description automatically generated"/>
+            <wp:cNvGraphicFramePr>
+              <a:graphicFrameLocks xmlns:a="http://schemas.openxmlformats.org/drawingml/2006/main" noChangeAspect="1"/>
+            </wp:cNvGraphicFramePr>
+            <a:graphic xmlns:a="http://schemas.openxmlformats.org/drawingml/2006/main">
+              <a:graphicData uri="http://schemas.openxmlformats.org/drawingml/2006/picture">
+                <pic:pic xmlns:pic="http://schemas.openxmlformats.org/drawingml/2006/picture">
+                  <pic:nvPicPr>
+                    <pic:cNvPr id="9" name="Picture 9" descr="Graphical user interface, text, application&#10;&#10;Description automatically generated"/>
+                    <pic:cNvPicPr/>
+                  </pic:nvPicPr>
+                  <pic:blipFill>
+                    <a:blip r:embed="rId18"/>
+                    <a:stretch>
+                      <a:fillRect/>
+                    </a:stretch>
+                  </pic:blipFill>
+                  <pic:spPr>
+                    <a:xfrm>
+                      <a:off x="0" y="0"/>
+                      <a:ext cx="5943600" cy="1364615"/>
+                    </a:xfrm>
+                    <a:prstGeom prst="rect">
+                      <a:avLst/>
+                    </a:prstGeom>
+                  </pic:spPr>
+                </pic:pic>
+              </a:graphicData>
+            </a:graphic>
+          </wp:inline>
+        </w:drawing>
+      </w:r>
+    </w:p>
+    <w:p>
+      <w:pPr>
+        <w:tabs>
+          <w:tab w:val="left" w:pos="5095"/>
+        </w:tabs>
+        <w:rPr>
+          <w:b/>
+          <w:bCs/>
+        </w:rPr>
+      </w:pPr>
+      <w:r>
+        <w:rPr>
+          <w:b/>
+          <w:bCs/>
+        </w:rPr>
+        <w:t>Validation and Sanitization are possible.</w:t>
+      </w:r>
+    </w:p>
+    <w:p>
+      <w:pPr>
+        <w:tabs>
+          <w:tab w:val="left" w:pos="5095"/>
+        </w:tabs>
+      </w:pPr>
+      <w:r>
+        <w:drawing>
+          <wp:inline distT="0" distB="0" distL="0" distR="0" wp14:anchorId="09454E9B" wp14:editId="3C84FDEE">
+            <wp:extent cx="4287982" cy="1894317"/>
+            <wp:effectExtent l="0" t="0" r="0" b="0"/>
+            <wp:docPr id="10" name="Picture 10" descr="Text&#10;&#10;Description automatically generated"/>
+            <wp:cNvGraphicFramePr>
+              <a:graphicFrameLocks xmlns:a="http://schemas.openxmlformats.org/drawingml/2006/main" noChangeAspect="1"/>
+            </wp:cNvGraphicFramePr>
+            <a:graphic xmlns:a="http://schemas.openxmlformats.org/drawingml/2006/main">
+              <a:graphicData uri="http://schemas.openxmlformats.org/drawingml/2006/picture">
+                <pic:pic xmlns:pic="http://schemas.openxmlformats.org/drawingml/2006/picture">
+                  <pic:nvPicPr>
+                    <pic:cNvPr id="10" name="Picture 10" descr="Text&#10;&#10;Description automatically generated"/>
+                    <pic:cNvPicPr/>
+                  </pic:nvPicPr>
+                  <pic:blipFill>
+                    <a:blip r:embed="rId19"/>
+                    <a:stretch>
+                      <a:fillRect/>
+                    </a:stretch>
+                  </pic:blipFill>
+                  <pic:spPr>
+                    <a:xfrm>
+                      <a:off x="0" y="0"/>
+                      <a:ext cx="4291340" cy="1895801"/>
+                    </a:xfrm>
+                    <a:prstGeom prst="rect">
+                      <a:avLst/>
+                    </a:prstGeom>
+                  </pic:spPr>
+                </pic:pic>
+              </a:graphicData>
+            </a:graphic>
+          </wp:inline>
+        </w:drawing>
+      </w:r>
+    </w:p>
+    <w:p>
+      <w:pPr>
+        <w:tabs>
+          <w:tab w:val="left" w:pos="5095"/>
+        </w:tabs>
+      </w:pPr>
+      <w:r>
+        <w:lastRenderedPageBreak/>
+        <w:t>REST API</w:t>
+      </w:r>
+    </w:p>
+    <w:p>
+      <w:pPr>
+        <w:tabs>
+          <w:tab w:val="left" w:pos="5095"/>
+        </w:tabs>
+      </w:pPr>
+      <w:r>
+        <w:t xml:space="preserve">Representational </w:t>
+      </w:r>
+      <w:r>
+        <w:t>State Transfer – Application Programming Interface (REST API or RESTful API)</w:t>
+      </w:r>
+    </w:p>
+    <w:p>
+      <w:pPr>
+        <w:tabs>
+          <w:tab w:val="left" w:pos="5095"/>
+        </w:tabs>
+      </w:pPr>
+    </w:p>
+    <w:p>
+      <w:pPr>
+        <w:tabs>
+          <w:tab w:val="left" w:pos="5095"/>
+        </w:tabs>
+      </w:pPr>
+      <w:proofErr w:type="gramStart"/>
+      <w:r>
+        <w:rPr>
+          <w:color w:val="4472C4" w:themeColor="accent1"/>
+        </w:rPr>
+        <w:t>express.use( express</w:t>
+      </w:r>
+      <w:proofErr w:type="gramEnd"/>
+      <w:r>
+        <w:rPr>
+          <w:color w:val="4472C4" w:themeColor="accent1"/>
+        </w:rPr>
+        <w:t xml:space="preserve">.json() ) </w:t>
+      </w:r>
+      <w:r>
+        <w:t xml:space="preserve">=&gt; will automatically parse </w:t>
+      </w:r>
+      <w:r>
+        <w:t>incoming JSON to an object, so we can access it in our request handlers.</w:t>
+      </w:r>
+    </w:p>
+    <w:p>
+      <w:pPr>
+        <w:tabs>
+          <w:tab w:val="left" w:pos="5095"/>
+        </w:tabs>
+      </w:pPr>
+      <w:r>
+        <w:drawing>
+          <wp:inline distT="0" distB="0" distL="0" distR="0" wp14:anchorId="6F0D01F3" wp14:editId="6110B2CC">
+            <wp:extent cx="5182049" cy="3955123"/>
+            <wp:effectExtent l="0" t="0" r="0" b="7620"/>
+            <wp:docPr id="11" name="Picture 11" descr="A screenshot of a computer&#10;&#10;Description automatically generated with medium confidence"/>
+            <wp:cNvGraphicFramePr>
+              <a:graphicFrameLocks xmlns:a="http://schemas.openxmlformats.org/drawingml/2006/main" noChangeAspect="1"/>
+            </wp:cNvGraphicFramePr>
+            <a:graphic xmlns:a="http://schemas.openxmlformats.org/drawingml/2006/main">
+              <a:graphicData uri="http://schemas.openxmlformats.org/drawingml/2006/picture">
+                <pic:pic xmlns:pic="http://schemas.openxmlformats.org/drawingml/2006/picture">
+                  <pic:nvPicPr>
+                    <pic:cNvPr id="11" name="Picture 11" descr="A screenshot of a computer&#10;&#10;Description automatically generated with medium confidence"/>
+                    <pic:cNvPicPr/>
+                  </pic:nvPicPr>
+                  <pic:blipFill>
+                    <a:blip r:embed="rId20"/>
+                    <a:stretch>
+                      <a:fillRect/>
+                    </a:stretch>
+                  </pic:blipFill>
+                  <pic:spPr>
+                    <a:xfrm>
+                      <a:off x="0" y="0"/>
+                      <a:ext cx="5182049" cy="3955123"/>
+                    </a:xfrm>
+                    <a:prstGeom prst="rect">
+                      <a:avLst/>
+                    </a:prstGeom>
+                  </pic:spPr>
+                </pic:pic>
+              </a:graphicData>
+            </a:graphic>
+          </wp:inline>
+        </w:drawing>
+      </w:r>
+    </w:p>
+    <w:p>
+      <w:pPr>
+        <w:tabs>
+          <w:tab w:val="left" w:pos="5095"/>
+        </w:tabs>
+      </w:pPr>
+    </w:p>
+    <w:p>
+      <w:pPr>
+        <w:tabs>
+          <w:tab w:val="left" w:pos="5095"/>
+        </w:tabs>
+      </w:pPr>
+      <w:hyperlink r:id="rId21" w:history="1">
+        <w:r>
+          <w:rPr>
+            <w:rStyle w:val="Hyperlink"/>
+          </w:rPr>
+          <w:t>https://www.webfx.com/web-development/glossary/http-status-codes/</w:t>
+        </w:r>
+      </w:hyperlink>
+    </w:p>
+    <w:p>
+      <w:pPr>
+        <w:tabs>
+          <w:tab w:val="left" w:pos="5095"/>
+        </w:tabs>
+      </w:pPr>
+      <w:r>
+        <w:drawing>
+          <wp:inline distT="0" distB="0" distL="0" distR="0" wp14:anchorId="5176E1E9" wp14:editId="58C5848E">
+            <wp:extent cx="5212532" cy="1150720"/>
+            <wp:effectExtent l="0" t="0" r="7620" b="0"/>
+            <wp:docPr id="12" name="Picture 12" descr="Text&#10;&#10;Description automatically generated"/>
+            <wp:cNvGraphicFramePr>
+              <a:graphicFrameLocks xmlns:a="http://schemas.openxmlformats.org/drawingml/2006/main" noChangeAspect="1"/>
+            </wp:cNvGraphicFramePr>
+            <a:graphic xmlns:a="http://schemas.openxmlformats.org/drawingml/2006/main">
+              <a:graphicData uri="http://schemas.openxmlformats.org/drawingml/2006/picture">
+                <pic:pic xmlns:pic="http://schemas.openxmlformats.org/drawingml/2006/picture">
+                  <pic:nvPicPr>
+                    <pic:cNvPr id="12" name="Picture 12" descr="Text&#10;&#10;Description automatically generated"/>
+                    <pic:cNvPicPr/>
+                  </pic:nvPicPr>
+                  <pic:blipFill>
+                    <a:blip r:embed="rId22"/>
+                    <a:stretch>
+                      <a:fillRect/>
+                    </a:stretch>
+                  </pic:blipFill>
+                  <pic:spPr>
+                    <a:xfrm>
+                      <a:off x="0" y="0"/>
+                      <a:ext cx="5212532" cy="1150720"/>
+                    </a:xfrm>
+                    <a:prstGeom prst="rect">
+                      <a:avLst/>
+                    </a:prstGeom>
+                  </pic:spPr>
+                </pic:pic>
+              </a:graphicData>
+            </a:graphic>
+          </wp:inline>
+        </w:drawing>
+      </w:r>
+    </w:p>
+    <w:p>
+      <w:pPr>
+        <w:tabs>
+          <w:tab w:val="left" w:pos="5095"/>
+        </w:tabs>
+      </w:pPr>
+    </w:p>
+    <w:p>
+      <w:pPr>
+        <w:tabs>
+          <w:tab w:val="left" w:pos="5095"/>
+        </w:tabs>
+      </w:pPr>
+    </w:p>
+    <w:p>
+      <w:pPr>
+        <w:tabs>
+          <w:tab w:val="left" w:pos="5095"/>
+        </w:tabs>
+      </w:pPr>
+    </w:p>
+    <w:p>
+      <w:pPr>
+        <w:tabs>
+          <w:tab w:val="left" w:pos="5095"/>
+        </w:tabs>
+      </w:pPr>
+      <w:r>
+        <w:lastRenderedPageBreak/>
+        <w:t>Mongoose provides query methods on the model class, like this:</w:t>
+      </w:r>
+    </w:p>
+    <w:p>
+      <w:pPr>
+        <w:tabs>
+          <w:tab w:val="left" w:pos="5095"/>
+        </w:tabs>
+      </w:pPr>
+      <w:r>
+        <w:t>https://mongoosejs.com/docs/queries.html</w:t>
+      </w:r>
+      <w:r>
+        <w:rPr>
+          <w:noProof/>
+        </w:rPr>
+        <w:t xml:space="preserve"> </w:t>
+      </w:r>
+      <w:r>
+        <w:drawing>
+          <wp:inline distT="0" distB="0" distL="0" distR="0" wp14:anchorId="56AA8F7C" wp14:editId="66C05DFB">
+            <wp:extent cx="5082980" cy="876376"/>
+            <wp:effectExtent l="0" t="0" r="3810" b="0"/>
+            <wp:docPr id="14" name="Picture 14" descr="Text&#10;&#10;Description automatically generated"/>
+            <wp:cNvGraphicFramePr>
+              <a:graphicFrameLocks xmlns:a="http://schemas.openxmlformats.org/drawingml/2006/main" noChangeAspect="1"/>
+            </wp:cNvGraphicFramePr>
+            <a:graphic xmlns:a="http://schemas.openxmlformats.org/drawingml/2006/main">
+              <a:graphicData uri="http://schemas.openxmlformats.org/drawingml/2006/picture">
+                <pic:pic xmlns:pic="http://schemas.openxmlformats.org/drawingml/2006/picture">
+                  <pic:nvPicPr>
+                    <pic:cNvPr id="14" name="Picture 14" descr="Text&#10;&#10;Description automatically generated"/>
+                    <pic:cNvPicPr/>
+                  </pic:nvPicPr>
+                  <pic:blipFill>
+                    <a:blip r:embed="rId23"/>
+                    <a:stretch>
+                      <a:fillRect/>
+                    </a:stretch>
+                  </pic:blipFill>
+                  <pic:spPr>
+                    <a:xfrm>
+                      <a:off x="0" y="0"/>
+                      <a:ext cx="5082980" cy="876376"/>
+                    </a:xfrm>
+                    <a:prstGeom prst="rect">
+                      <a:avLst/>
+                    </a:prstGeom>
+                  </pic:spPr>
+                </pic:pic>
+              </a:graphicData>
+            </a:graphic>
+          </wp:inline>
+        </w:drawing>
+      </w:r>
     </w:p>
     <w:sectPr>
       <w:pgSz w:w="12240" w:h="15840"/>

</xml_diff>

<commit_message>
next: section 12, unit 105
</commit_message>
<xml_diff>
--- a/personal_notes.docx
+++ b/personal_notes.docx
@@ -404,21 +404,7 @@
         <w:rPr>
           <w:color w:val="ED7D31" w:themeColor="accent2"/>
         </w:rPr>
-        <w:t xml:space="preserve"> </w:t>
-      </w:r>
-      <w:proofErr w:type="spellStart"/>
-      <w:r>
-        <w:rPr>
-          <w:color w:val="ED7D31" w:themeColor="accent2"/>
-        </w:rPr>
-        <w:t>npm</w:t>
-      </w:r>
-      <w:proofErr w:type="spellEnd"/>
-      <w:r>
-        <w:rPr>
-          <w:color w:val="ED7D31" w:themeColor="accent2"/>
-        </w:rPr>
-        <w:t xml:space="preserve"> I </w:t>
+        <w:t xml:space="preserve"> npm I </w:t>
       </w:r>
       <w:hyperlink r:id="rId7" w:history="1">
         <w:r>
@@ -1636,19 +1622,11 @@
           <w:tab w:val="left" w:pos="5095"/>
         </w:tabs>
       </w:pPr>
-      <w:proofErr w:type="spellStart"/>
       <w:r>
         <w:rPr>
           <w:color w:val="ED7D31" w:themeColor="accent2"/>
         </w:rPr>
-        <w:t>npm</w:t>
-      </w:r>
-      <w:proofErr w:type="spellEnd"/>
-      <w:r>
-        <w:rPr>
-          <w:color w:val="ED7D31" w:themeColor="accent2"/>
-        </w:rPr>
-        <w:t xml:space="preserve"> </w:t>
+        <w:t xml:space="preserve">npm </w:t>
       </w:r>
       <w:proofErr w:type="spellStart"/>
       <w:r>
@@ -2606,7 +2584,6 @@
           <w:color w:val="A6A6A6" w:themeColor="background1" w:themeShade="A6"/>
         </w:rPr>
       </w:pPr>
-      <w:proofErr w:type="spellStart"/>
       <w:r>
         <w:rPr>
           <w:color w:val="A6A6A6" w:themeColor="background1" w:themeShade="A6"/>
@@ -2617,23 +2594,14 @@
         <w:rPr>
           <w:color w:val="A6A6A6" w:themeColor="background1" w:themeShade="A6"/>
         </w:rPr>
-        <w:t>pm</w:t>
-      </w:r>
-      <w:proofErr w:type="spellEnd"/>
-      <w:r>
-        <w:rPr>
-          <w:color w:val="A6A6A6" w:themeColor="background1" w:themeShade="A6"/>
-        </w:rPr>
-        <w:t xml:space="preserve"> </w:t>
-      </w:r>
-      <w:proofErr w:type="spellStart"/>
+        <w:t xml:space="preserve">pm </w:t>
+      </w:r>
       <w:r>
         <w:rPr>
           <w:color w:val="A6A6A6" w:themeColor="background1" w:themeShade="A6"/>
         </w:rPr>
         <w:t>i</w:t>
       </w:r>
-      <w:proofErr w:type="spellEnd"/>
       <w:r>
         <w:rPr>
           <w:color w:val="A6A6A6" w:themeColor="background1" w:themeShade="A6"/>
@@ -5066,21 +5034,7 @@
         <w:rPr>
           <w:color w:val="A6A6A6" w:themeColor="background1" w:themeShade="A6"/>
         </w:rPr>
-        <w:t xml:space="preserve">start”: “node </w:t>
-      </w:r>
-      <w:proofErr w:type="spellStart"/>
-      <w:r>
-        <w:rPr>
-          <w:color w:val="A6A6A6" w:themeColor="background1" w:themeShade="A6"/>
-        </w:rPr>
-        <w:t>src</w:t>
-      </w:r>
-      <w:proofErr w:type="spellEnd"/>
-      <w:r>
-        <w:rPr>
-          <w:color w:val="A6A6A6" w:themeColor="background1" w:themeShade="A6"/>
-        </w:rPr>
-        <w:t>/app.js” })</w:t>
+        <w:t>start”: “node src/app.js” })</w:t>
       </w:r>
     </w:p>
     <w:p>
@@ -5310,27 +5264,7 @@
           <w:sz w:val="21"/>
           <w:szCs w:val="21"/>
         </w:rPr>
-        <w:t xml:space="preserve">"node </w:t>
-      </w:r>
-      <w:proofErr w:type="spellStart"/>
-      <w:r>
-        <w:rPr>
-          <w:rFonts w:ascii="Consolas" w:eastAsia="Times New Roman" w:hAnsi="Consolas" w:cs="Times New Roman"/>
-          <w:color w:val="CE9178"/>
-          <w:sz w:val="21"/>
-          <w:szCs w:val="21"/>
-        </w:rPr>
-        <w:t>src</w:t>
-      </w:r>
-      <w:proofErr w:type="spellEnd"/>
-      <w:r>
-        <w:rPr>
-          <w:rFonts w:ascii="Consolas" w:eastAsia="Times New Roman" w:hAnsi="Consolas" w:cs="Times New Roman"/>
-          <w:color w:val="CE9178"/>
-          <w:sz w:val="21"/>
-          <w:szCs w:val="21"/>
-        </w:rPr>
-        <w:t>/app.js"</w:t>
+        <w:t>"node src/app.js"</w:t>
       </w:r>
       <w:r>
         <w:rPr>
@@ -5407,27 +5341,7 @@
           <w:sz w:val="21"/>
           <w:szCs w:val="21"/>
         </w:rPr>
-        <w:t xml:space="preserve"> </w:t>
-      </w:r>
-      <w:proofErr w:type="spellStart"/>
-      <w:r>
-        <w:rPr>
-          <w:rFonts w:ascii="Consolas" w:eastAsia="Times New Roman" w:hAnsi="Consolas" w:cs="Times New Roman"/>
-          <w:color w:val="CE9178"/>
-          <w:sz w:val="21"/>
-          <w:szCs w:val="21"/>
-        </w:rPr>
-        <w:t>src</w:t>
-      </w:r>
-      <w:proofErr w:type="spellEnd"/>
-      <w:r>
-        <w:rPr>
-          <w:rFonts w:ascii="Consolas" w:eastAsia="Times New Roman" w:hAnsi="Consolas" w:cs="Times New Roman"/>
-          <w:color w:val="CE9178"/>
-          <w:sz w:val="21"/>
-          <w:szCs w:val="21"/>
-        </w:rPr>
-        <w:t xml:space="preserve">/app.js -e </w:t>
+        <w:t xml:space="preserve"> src/app.js -e </w:t>
       </w:r>
       <w:proofErr w:type="spellStart"/>
       <w:proofErr w:type="gramStart"/>
@@ -5486,19 +5400,11 @@
           <w:tab w:val="left" w:pos="5095"/>
         </w:tabs>
       </w:pPr>
-      <w:proofErr w:type="spellStart"/>
-      <w:r>
-        <w:rPr>
-          <w:color w:val="A6A6A6" w:themeColor="background1" w:themeShade="A6"/>
-        </w:rPr>
-        <w:t>npm</w:t>
-      </w:r>
-      <w:proofErr w:type="spellEnd"/>
-      <w:r>
-        <w:rPr>
-          <w:color w:val="A6A6A6" w:themeColor="background1" w:themeShade="A6"/>
-        </w:rPr>
-        <w:t xml:space="preserve"> uninstall -g </w:t>
+      <w:r>
+        <w:rPr>
+          <w:color w:val="A6A6A6" w:themeColor="background1" w:themeShade="A6"/>
+        </w:rPr>
+        <w:t xml:space="preserve">npm uninstall -g </w:t>
       </w:r>
       <w:proofErr w:type="spellStart"/>
       <w:r>
@@ -5543,40 +5449,18 @@
           <w:tab w:val="left" w:pos="5095"/>
         </w:tabs>
       </w:pPr>
-      <w:proofErr w:type="spellStart"/>
-      <w:r>
-        <w:rPr>
-          <w:color w:val="A6A6A6" w:themeColor="background1" w:themeShade="A6"/>
-        </w:rPr>
-        <w:t>npm</w:t>
-      </w:r>
-      <w:proofErr w:type="spellEnd"/>
+      <w:r>
+        <w:rPr>
+          <w:color w:val="A6A6A6" w:themeColor="background1" w:themeShade="A6"/>
+        </w:rPr>
+        <w:t>npm i nodemon@1.2.0 --save-dev</w:t>
+      </w:r>
       <w:r>
         <w:rPr>
           <w:color w:val="A6A6A6" w:themeColor="background1" w:themeShade="A6"/>
         </w:rPr>
         <w:t xml:space="preserve"> </w:t>
       </w:r>
-      <w:proofErr w:type="spellStart"/>
-      <w:r>
-        <w:rPr>
-          <w:color w:val="A6A6A6" w:themeColor="background1" w:themeShade="A6"/>
-        </w:rPr>
-        <w:t>i</w:t>
-      </w:r>
-      <w:proofErr w:type="spellEnd"/>
-      <w:r>
-        <w:rPr>
-          <w:color w:val="A6A6A6" w:themeColor="background1" w:themeShade="A6"/>
-        </w:rPr>
-        <w:t xml:space="preserve"> nodemon@1.2.0 --save-dev</w:t>
-      </w:r>
-      <w:r>
-        <w:rPr>
-          <w:color w:val="A6A6A6" w:themeColor="background1" w:themeShade="A6"/>
-        </w:rPr>
-        <w:t xml:space="preserve"> </w:t>
-      </w:r>
       <w:r>
         <w:t xml:space="preserve">=&gt; installing </w:t>
       </w:r>
@@ -5624,21 +5508,7 @@
         <w:rPr>
           <w:color w:val="A6A6A6" w:themeColor="background1" w:themeShade="A6"/>
         </w:rPr>
-        <w:t xml:space="preserve"> </w:t>
-      </w:r>
-      <w:proofErr w:type="spellStart"/>
-      <w:r>
-        <w:rPr>
-          <w:color w:val="A6A6A6" w:themeColor="background1" w:themeShade="A6"/>
-        </w:rPr>
-        <w:t>src</w:t>
-      </w:r>
-      <w:proofErr w:type="spellEnd"/>
-      <w:r>
-        <w:rPr>
-          <w:color w:val="A6A6A6" w:themeColor="background1" w:themeShade="A6"/>
-        </w:rPr>
-        <w:t xml:space="preserve">/app.js </w:t>
+        <w:t xml:space="preserve"> src/app.js </w:t>
       </w:r>
       <w:r>
         <w:t>won’t work anymore too. Only the ‘dev’ command will be able to access it.</w:t>
@@ -5853,6 +5723,7 @@
         <w:rPr>
           <w:b/>
           <w:bCs/>
+          <w:noProof/>
           <w:color w:val="FF0000"/>
         </w:rPr>
         <w:drawing>
@@ -6088,6 +5959,7 @@
       <w:r>
         <w:t xml:space="preserve">using </w:t>
       </w:r>
+      <w:proofErr w:type="gramStart"/>
       <w:r>
         <w:rPr>
           <w:color w:val="4472C4" w:themeColor="accent1"/>
@@ -6100,6 +5972,7 @@
         </w:rPr>
         <w:t>One</w:t>
       </w:r>
+      <w:proofErr w:type="gramEnd"/>
       <w:r>
         <w:rPr>
           <w:color w:val="4472C4" w:themeColor="accent1"/>
@@ -6119,43 +5992,38 @@
         <w:t xml:space="preserve"> </w:t>
       </w:r>
       <w:r>
-        <w:t>for e.g., for which it receives 2 arguments: an object, with properties used for finding/filtering documents (rows), and the callback function with (error, document</w:t>
+        <w:t>for e.g., for which it receives 2 arguments: an object, with properties used for finding/filtering documents (rows), and the callback function with (error, document);</w:t>
+      </w:r>
+    </w:p>
+    <w:p>
+      <w:pPr>
+        <w:tabs>
+          <w:tab w:val="left" w:pos="5095"/>
+        </w:tabs>
+        <w:rPr>
+          <w:color w:val="4472C4" w:themeColor="accent1"/>
+        </w:rPr>
+      </w:pPr>
+      <w:r>
+        <w:t xml:space="preserve">When searching by ID, we must </w:t>
+      </w:r>
+      <w:r>
+        <w:rPr>
+          <w:color w:val="ED7D31" w:themeColor="accent2"/>
+        </w:rPr>
+        <w:t>give _id</w:t>
+      </w:r>
+      <w:r>
+        <w:t xml:space="preserve"> a new </w:t>
       </w:r>
       <w:proofErr w:type="gramStart"/>
       <w:r>
-        <w:t>);</w:t>
+        <w:rPr>
+          <w:color w:val="4472C4" w:themeColor="accent1"/>
+        </w:rPr>
+        <w:t>ObjectId(</w:t>
       </w:r>
       <w:proofErr w:type="gramEnd"/>
-    </w:p>
-    <w:p>
-      <w:pPr>
-        <w:tabs>
-          <w:tab w:val="left" w:pos="5095"/>
-        </w:tabs>
-        <w:rPr>
-          <w:color w:val="4472C4" w:themeColor="accent1"/>
-        </w:rPr>
-      </w:pPr>
-      <w:r>
-        <w:t xml:space="preserve">When searching by ID, we must </w:t>
-      </w:r>
-      <w:r>
-        <w:rPr>
-          <w:color w:val="ED7D31" w:themeColor="accent2"/>
-        </w:rPr>
-        <w:t>give _id</w:t>
-      </w:r>
-      <w:r>
-        <w:t xml:space="preserve"> a new </w:t>
-      </w:r>
-      <w:proofErr w:type="gramStart"/>
-      <w:r>
-        <w:rPr>
-          <w:color w:val="4472C4" w:themeColor="accent1"/>
-        </w:rPr>
-        <w:t>ObjectId(</w:t>
-      </w:r>
-      <w:proofErr w:type="gramEnd"/>
       <w:r>
         <w:rPr>
           <w:color w:val="4472C4" w:themeColor="accent1"/>
@@ -6180,6 +6048,7 @@
       </w:r>
       <w:r>
         <w:rPr>
+          <w:noProof/>
           <w:color w:val="4472C4" w:themeColor="accent1"/>
         </w:rPr>
         <w:drawing>
@@ -6445,6 +6314,9 @@
         </w:tabs>
       </w:pPr>
       <w:r>
+        <w:rPr>
+          <w:noProof/>
+        </w:rPr>
         <w:drawing>
           <wp:inline distT="0" distB="0" distL="0" distR="0" wp14:anchorId="637B4410" wp14:editId="0AEF12E6">
             <wp:extent cx="4054191" cy="3025402"/>
@@ -6675,6 +6547,9 @@
         </w:tabs>
       </w:pPr>
       <w:r>
+        <w:rPr>
+          <w:noProof/>
+        </w:rPr>
         <w:drawing>
           <wp:inline distT="0" distB="0" distL="0" distR="0" wp14:anchorId="20C40A8A" wp14:editId="18342A51">
             <wp:extent cx="4369832" cy="3622964"/>
@@ -6729,6 +6604,9 @@
         </w:tabs>
       </w:pPr>
       <w:r>
+        <w:rPr>
+          <w:noProof/>
+        </w:rPr>
         <w:drawing>
           <wp:inline distT="0" distB="0" distL="0" distR="0" wp14:anchorId="65170813" wp14:editId="41CBC19B">
             <wp:extent cx="5943600" cy="1364615"/>
@@ -6791,6 +6669,9 @@
         </w:tabs>
       </w:pPr>
       <w:r>
+        <w:rPr>
+          <w:noProof/>
+        </w:rPr>
         <w:drawing>
           <wp:inline distT="0" distB="0" distL="0" distR="0" wp14:anchorId="09454E9B" wp14:editId="3C84FDEE">
             <wp:extent cx="4287982" cy="1894317"/>
@@ -6893,6 +6774,9 @@
         </w:tabs>
       </w:pPr>
       <w:r>
+        <w:rPr>
+          <w:noProof/>
+        </w:rPr>
         <w:drawing>
           <wp:inline distT="0" distB="0" distL="0" distR="0" wp14:anchorId="6F0D01F3" wp14:editId="6110B2CC">
             <wp:extent cx="5182049" cy="3955123"/>
@@ -6959,6 +6843,9 @@
         </w:tabs>
       </w:pPr>
       <w:r>
+        <w:rPr>
+          <w:noProof/>
+        </w:rPr>
         <w:drawing>
           <wp:inline distT="0" distB="0" distL="0" distR="0" wp14:anchorId="5176E1E9" wp14:editId="58C5848E">
             <wp:extent cx="5212532" cy="1150720"/>
@@ -7022,17 +6909,43 @@
         <w:tabs>
           <w:tab w:val="left" w:pos="5095"/>
         </w:tabs>
-      </w:pPr>
-      <w:r>
+        <w:rPr>
+          <w:b/>
+          <w:bCs/>
+        </w:rPr>
+      </w:pPr>
+      <w:r>
+        <w:rPr>
+          <w:b/>
+          <w:bCs/>
+        </w:rPr>
         <w:lastRenderedPageBreak/>
-        <w:t>Mongoose provides query methods on the model class, like this:</w:t>
-      </w:r>
-    </w:p>
-    <w:p>
-      <w:pPr>
-        <w:tabs>
-          <w:tab w:val="left" w:pos="5095"/>
-        </w:tabs>
+        <w:t xml:space="preserve">Mongoose provides query methods on the </w:t>
+      </w:r>
+      <w:r>
+        <w:rPr>
+          <w:b/>
+          <w:bCs/>
+          <w:color w:val="FF0000"/>
+        </w:rPr>
+        <w:t>model class</w:t>
+      </w:r>
+      <w:r>
+        <w:rPr>
+          <w:b/>
+          <w:bCs/>
+        </w:rPr>
+        <w:t>, like this:</w:t>
+      </w:r>
+    </w:p>
+    <w:p>
+      <w:pPr>
+        <w:tabs>
+          <w:tab w:val="left" w:pos="5095"/>
+        </w:tabs>
+        <w:rPr>
+          <w:noProof/>
+        </w:rPr>
       </w:pPr>
       <w:r>
         <w:t>https://mongoosejs.com/docs/queries.html</w:t>
@@ -7044,6 +6957,9 @@
         <w:t xml:space="preserve"> </w:t>
       </w:r>
       <w:r>
+        <w:rPr>
+          <w:noProof/>
+        </w:rPr>
         <w:drawing>
           <wp:inline distT="0" distB="0" distL="0" distR="0" wp14:anchorId="56AA8F7C" wp14:editId="66C05DFB">
             <wp:extent cx="5082980" cy="876376"/>
@@ -7080,6 +6996,1673 @@
           </wp:inline>
         </w:drawing>
       </w:r>
+    </w:p>
+    <w:p>
+      <w:pPr>
+        <w:tabs>
+          <w:tab w:val="left" w:pos="5095"/>
+        </w:tabs>
+      </w:pPr>
+    </w:p>
+    <w:p>
+      <w:pPr>
+        <w:tabs>
+          <w:tab w:val="left" w:pos="5095"/>
+        </w:tabs>
+      </w:pPr>
+    </w:p>
+    <w:p>
+      <w:pPr>
+        <w:tabs>
+          <w:tab w:val="left" w:pos="5095"/>
+        </w:tabs>
+      </w:pPr>
+    </w:p>
+    <w:p>
+      <w:pPr>
+        <w:tabs>
+          <w:tab w:val="left" w:pos="5095"/>
+        </w:tabs>
+        <w:rPr>
+          <w:color w:val="4472C4" w:themeColor="accent1"/>
+        </w:rPr>
+      </w:pPr>
+      <w:r>
+        <w:rPr>
+          <w:color w:val="4472C4" w:themeColor="accent1"/>
+        </w:rPr>
+        <w:t xml:space="preserve">const </w:t>
+      </w:r>
+      <w:r>
+        <w:rPr>
+          <w:color w:val="4472C4" w:themeColor="accent1"/>
+        </w:rPr>
+        <w:t>update</w:t>
+      </w:r>
+      <w:r>
+        <w:rPr>
+          <w:color w:val="4472C4" w:themeColor="accent1"/>
+        </w:rPr>
+        <w:t>s</w:t>
+      </w:r>
+      <w:r>
+        <w:rPr>
+          <w:color w:val="4472C4" w:themeColor="accent1"/>
+        </w:rPr>
+        <w:t xml:space="preserve"> = </w:t>
+      </w:r>
+      <w:r>
+        <w:rPr>
+          <w:color w:val="4472C4" w:themeColor="accent1"/>
+        </w:rPr>
+        <w:t>Object.keys</w:t>
+      </w:r>
+      <w:proofErr w:type="gramStart"/>
+      <w:r>
+        <w:rPr>
+          <w:color w:val="4472C4" w:themeColor="accent1"/>
+        </w:rPr>
+        <w:t>( req</w:t>
+      </w:r>
+      <w:proofErr w:type="gramEnd"/>
+      <w:r>
+        <w:rPr>
+          <w:color w:val="4472C4" w:themeColor="accent1"/>
+        </w:rPr>
+        <w:t>.body )</w:t>
+      </w:r>
+    </w:p>
+    <w:p>
+      <w:pPr>
+        <w:tabs>
+          <w:tab w:val="left" w:pos="5095"/>
+        </w:tabs>
+      </w:pPr>
+      <w:r>
+        <w:rPr>
+          <w:color w:val="4472C4" w:themeColor="accent1"/>
+        </w:rPr>
+        <w:t>Object.keys</w:t>
+      </w:r>
+      <w:proofErr w:type="gramStart"/>
+      <w:r>
+        <w:rPr>
+          <w:color w:val="4472C4" w:themeColor="accent1"/>
+        </w:rPr>
+        <w:t>( obj</w:t>
+      </w:r>
+      <w:proofErr w:type="gramEnd"/>
+      <w:r>
+        <w:rPr>
+          <w:color w:val="4472C4" w:themeColor="accent1"/>
+        </w:rPr>
+        <w:t xml:space="preserve"> ) </w:t>
+      </w:r>
+      <w:r>
+        <w:t xml:space="preserve">=&gt; </w:t>
+      </w:r>
+      <w:r>
+        <w:t>puts all properties of the object in an array, and returns it.</w:t>
+      </w:r>
+    </w:p>
+    <w:p>
+      <w:pPr>
+        <w:tabs>
+          <w:tab w:val="left" w:pos="5095"/>
+        </w:tabs>
+      </w:pPr>
+    </w:p>
+    <w:p>
+      <w:pPr>
+        <w:tabs>
+          <w:tab w:val="left" w:pos="5095"/>
+        </w:tabs>
+      </w:pPr>
+      <w:r>
+        <w:t>When about routing, here we go:</w:t>
+      </w:r>
+    </w:p>
+    <w:p>
+      <w:pPr>
+        <w:shd w:val="clear" w:color="auto" w:fill="1E1E1E"/>
+        <w:spacing w:after="0" w:line="285" w:lineRule="atLeast"/>
+        <w:rPr>
+          <w:rFonts w:ascii="Consolas" w:eastAsia="Times New Roman" w:hAnsi="Consolas" w:cs="Times New Roman"/>
+          <w:color w:val="D4D4D4"/>
+          <w:sz w:val="21"/>
+          <w:szCs w:val="21"/>
+          <w:lang w:val="fr-FR"/>
+        </w:rPr>
+      </w:pPr>
+      <w:proofErr w:type="spellStart"/>
+      <w:proofErr w:type="gramStart"/>
+      <w:r>
+        <w:rPr>
+          <w:rFonts w:ascii="Consolas" w:eastAsia="Times New Roman" w:hAnsi="Consolas" w:cs="Times New Roman"/>
+          <w:color w:val="569CD6"/>
+          <w:sz w:val="21"/>
+          <w:szCs w:val="21"/>
+          <w:lang w:val="fr-FR"/>
+        </w:rPr>
+        <w:t>const</w:t>
+      </w:r>
+      <w:proofErr w:type="spellEnd"/>
+      <w:proofErr w:type="gramEnd"/>
+      <w:r>
+        <w:rPr>
+          <w:rFonts w:ascii="Consolas" w:eastAsia="Times New Roman" w:hAnsi="Consolas" w:cs="Times New Roman"/>
+          <w:color w:val="D4D4D4"/>
+          <w:sz w:val="21"/>
+          <w:szCs w:val="21"/>
+          <w:lang w:val="fr-FR"/>
+        </w:rPr>
+        <w:t xml:space="preserve"> </w:t>
+      </w:r>
+      <w:r>
+        <w:rPr>
+          <w:rFonts w:ascii="Consolas" w:eastAsia="Times New Roman" w:hAnsi="Consolas" w:cs="Times New Roman"/>
+          <w:color w:val="4FC1FF"/>
+          <w:sz w:val="21"/>
+          <w:szCs w:val="21"/>
+          <w:lang w:val="fr-FR"/>
+        </w:rPr>
+        <w:t>router</w:t>
+      </w:r>
+      <w:r>
+        <w:rPr>
+          <w:rFonts w:ascii="Consolas" w:eastAsia="Times New Roman" w:hAnsi="Consolas" w:cs="Times New Roman"/>
+          <w:color w:val="D4D4D4"/>
+          <w:sz w:val="21"/>
+          <w:szCs w:val="21"/>
+          <w:lang w:val="fr-FR"/>
+        </w:rPr>
+        <w:t xml:space="preserve"> = </w:t>
+      </w:r>
+      <w:r>
+        <w:rPr>
+          <w:rFonts w:ascii="Consolas" w:eastAsia="Times New Roman" w:hAnsi="Consolas" w:cs="Times New Roman"/>
+          <w:color w:val="569CD6"/>
+          <w:sz w:val="21"/>
+          <w:szCs w:val="21"/>
+          <w:lang w:val="fr-FR"/>
+        </w:rPr>
+        <w:t>new</w:t>
+      </w:r>
+      <w:r>
+        <w:rPr>
+          <w:rFonts w:ascii="Consolas" w:eastAsia="Times New Roman" w:hAnsi="Consolas" w:cs="Times New Roman"/>
+          <w:color w:val="D4D4D4"/>
+          <w:sz w:val="21"/>
+          <w:szCs w:val="21"/>
+          <w:lang w:val="fr-FR"/>
+        </w:rPr>
+        <w:t xml:space="preserve"> </w:t>
+      </w:r>
+      <w:proofErr w:type="spellStart"/>
+      <w:r>
+        <w:rPr>
+          <w:rFonts w:ascii="Consolas" w:eastAsia="Times New Roman" w:hAnsi="Consolas" w:cs="Times New Roman"/>
+          <w:color w:val="DCDCAA"/>
+          <w:sz w:val="21"/>
+          <w:szCs w:val="21"/>
+          <w:lang w:val="fr-FR"/>
+        </w:rPr>
+        <w:t>express</w:t>
+      </w:r>
+      <w:r>
+        <w:rPr>
+          <w:rFonts w:ascii="Consolas" w:eastAsia="Times New Roman" w:hAnsi="Consolas" w:cs="Times New Roman"/>
+          <w:color w:val="D4D4D4"/>
+          <w:sz w:val="21"/>
+          <w:szCs w:val="21"/>
+          <w:lang w:val="fr-FR"/>
+        </w:rPr>
+        <w:t>.</w:t>
+      </w:r>
+      <w:r>
+        <w:rPr>
+          <w:rFonts w:ascii="Consolas" w:eastAsia="Times New Roman" w:hAnsi="Consolas" w:cs="Times New Roman"/>
+          <w:color w:val="DCDCAA"/>
+          <w:sz w:val="21"/>
+          <w:szCs w:val="21"/>
+          <w:lang w:val="fr-FR"/>
+        </w:rPr>
+        <w:t>Router</w:t>
+      </w:r>
+      <w:proofErr w:type="spellEnd"/>
+      <w:r>
+        <w:rPr>
+          <w:rFonts w:ascii="Consolas" w:eastAsia="Times New Roman" w:hAnsi="Consolas" w:cs="Times New Roman"/>
+          <w:color w:val="D4D4D4"/>
+          <w:sz w:val="21"/>
+          <w:szCs w:val="21"/>
+          <w:lang w:val="fr-FR"/>
+        </w:rPr>
+        <w:t>()</w:t>
+      </w:r>
+    </w:p>
+    <w:p>
+      <w:pPr>
+        <w:tabs>
+          <w:tab w:val="left" w:pos="5095"/>
+        </w:tabs>
+      </w:pPr>
+      <w:r>
+        <w:t>there are router.get .post</w:t>
+      </w:r>
+      <w:r>
+        <w:t xml:space="preserve"> .patch .delete</w:t>
+      </w:r>
+    </w:p>
+    <w:p>
+      <w:pPr>
+        <w:tabs>
+          <w:tab w:val="left" w:pos="5095"/>
+        </w:tabs>
+      </w:pPr>
+      <w:r>
+        <w:t>But, in order for the route to work, we must register it with our existing app.</w:t>
+      </w:r>
+    </w:p>
+    <w:p>
+      <w:pPr>
+        <w:shd w:val="clear" w:color="auto" w:fill="1E1E1E"/>
+        <w:spacing w:after="0" w:line="285" w:lineRule="atLeast"/>
+        <w:rPr>
+          <w:rFonts w:ascii="Consolas" w:eastAsia="Times New Roman" w:hAnsi="Consolas" w:cs="Times New Roman"/>
+          <w:color w:val="D4D4D4"/>
+          <w:sz w:val="21"/>
+          <w:szCs w:val="21"/>
+        </w:rPr>
+      </w:pPr>
+      <w:r>
+        <w:rPr>
+          <w:rFonts w:ascii="Consolas" w:eastAsia="Times New Roman" w:hAnsi="Consolas" w:cs="Times New Roman"/>
+          <w:color w:val="569CD6"/>
+          <w:sz w:val="21"/>
+          <w:szCs w:val="21"/>
+        </w:rPr>
+        <w:t>const</w:t>
+      </w:r>
+      <w:r>
+        <w:rPr>
+          <w:rFonts w:ascii="Consolas" w:eastAsia="Times New Roman" w:hAnsi="Consolas" w:cs="Times New Roman"/>
+          <w:color w:val="D4D4D4"/>
+          <w:sz w:val="21"/>
+          <w:szCs w:val="21"/>
+        </w:rPr>
+        <w:t xml:space="preserve"> </w:t>
+      </w:r>
+      <w:r>
+        <w:rPr>
+          <w:rFonts w:ascii="Consolas" w:eastAsia="Times New Roman" w:hAnsi="Consolas" w:cs="Times New Roman"/>
+          <w:color w:val="4FC1FF"/>
+          <w:sz w:val="21"/>
+          <w:szCs w:val="21"/>
+        </w:rPr>
+        <w:t>router</w:t>
+      </w:r>
+      <w:r>
+        <w:rPr>
+          <w:rFonts w:ascii="Consolas" w:eastAsia="Times New Roman" w:hAnsi="Consolas" w:cs="Times New Roman"/>
+          <w:color w:val="D4D4D4"/>
+          <w:sz w:val="21"/>
+          <w:szCs w:val="21"/>
+        </w:rPr>
+        <w:t xml:space="preserve"> = </w:t>
+      </w:r>
+      <w:r>
+        <w:rPr>
+          <w:rFonts w:ascii="Consolas" w:eastAsia="Times New Roman" w:hAnsi="Consolas" w:cs="Times New Roman"/>
+          <w:color w:val="569CD6"/>
+          <w:sz w:val="21"/>
+          <w:szCs w:val="21"/>
+        </w:rPr>
+        <w:t>new</w:t>
+      </w:r>
+      <w:r>
+        <w:rPr>
+          <w:rFonts w:ascii="Consolas" w:eastAsia="Times New Roman" w:hAnsi="Consolas" w:cs="Times New Roman"/>
+          <w:color w:val="D4D4D4"/>
+          <w:sz w:val="21"/>
+          <w:szCs w:val="21"/>
+        </w:rPr>
+        <w:t xml:space="preserve"> </w:t>
+      </w:r>
+      <w:proofErr w:type="spellStart"/>
+      <w:proofErr w:type="gramStart"/>
+      <w:r>
+        <w:rPr>
+          <w:rFonts w:ascii="Consolas" w:eastAsia="Times New Roman" w:hAnsi="Consolas" w:cs="Times New Roman"/>
+          <w:color w:val="DCDCAA"/>
+          <w:sz w:val="21"/>
+          <w:szCs w:val="21"/>
+        </w:rPr>
+        <w:t>express</w:t>
+      </w:r>
+      <w:r>
+        <w:rPr>
+          <w:rFonts w:ascii="Consolas" w:eastAsia="Times New Roman" w:hAnsi="Consolas" w:cs="Times New Roman"/>
+          <w:color w:val="D4D4D4"/>
+          <w:sz w:val="21"/>
+          <w:szCs w:val="21"/>
+        </w:rPr>
+        <w:t>.</w:t>
+      </w:r>
+      <w:r>
+        <w:rPr>
+          <w:rFonts w:ascii="Consolas" w:eastAsia="Times New Roman" w:hAnsi="Consolas" w:cs="Times New Roman"/>
+          <w:color w:val="DCDCAA"/>
+          <w:sz w:val="21"/>
+          <w:szCs w:val="21"/>
+        </w:rPr>
+        <w:t>Router</w:t>
+      </w:r>
+      <w:proofErr w:type="spellEnd"/>
+      <w:proofErr w:type="gramEnd"/>
+      <w:r>
+        <w:rPr>
+          <w:rFonts w:ascii="Consolas" w:eastAsia="Times New Roman" w:hAnsi="Consolas" w:cs="Times New Roman"/>
+          <w:color w:val="D4D4D4"/>
+          <w:sz w:val="21"/>
+          <w:szCs w:val="21"/>
+        </w:rPr>
+        <w:t>()</w:t>
+      </w:r>
+    </w:p>
+    <w:p>
+      <w:pPr>
+        <w:shd w:val="clear" w:color="auto" w:fill="1E1E1E"/>
+        <w:spacing w:after="0" w:line="285" w:lineRule="atLeast"/>
+        <w:rPr>
+          <w:rFonts w:ascii="Consolas" w:eastAsia="Times New Roman" w:hAnsi="Consolas" w:cs="Times New Roman"/>
+          <w:color w:val="D4D4D4"/>
+          <w:sz w:val="21"/>
+          <w:szCs w:val="21"/>
+        </w:rPr>
+      </w:pPr>
+      <w:proofErr w:type="gramStart"/>
+      <w:r>
+        <w:rPr>
+          <w:rFonts w:ascii="Consolas" w:eastAsia="Times New Roman" w:hAnsi="Consolas" w:cs="Times New Roman"/>
+          <w:color w:val="4FC1FF"/>
+          <w:sz w:val="21"/>
+          <w:szCs w:val="21"/>
+        </w:rPr>
+        <w:t>router</w:t>
+      </w:r>
+      <w:r>
+        <w:rPr>
+          <w:rFonts w:ascii="Consolas" w:eastAsia="Times New Roman" w:hAnsi="Consolas" w:cs="Times New Roman"/>
+          <w:color w:val="D4D4D4"/>
+          <w:sz w:val="21"/>
+          <w:szCs w:val="21"/>
+        </w:rPr>
+        <w:t>.</w:t>
+      </w:r>
+      <w:r>
+        <w:rPr>
+          <w:rFonts w:ascii="Consolas" w:eastAsia="Times New Roman" w:hAnsi="Consolas" w:cs="Times New Roman"/>
+          <w:color w:val="DCDCAA"/>
+          <w:sz w:val="21"/>
+          <w:szCs w:val="21"/>
+        </w:rPr>
+        <w:t>get</w:t>
+      </w:r>
+      <w:r>
+        <w:rPr>
+          <w:rFonts w:ascii="Consolas" w:eastAsia="Times New Roman" w:hAnsi="Consolas" w:cs="Times New Roman"/>
+          <w:color w:val="D4D4D4"/>
+          <w:sz w:val="21"/>
+          <w:szCs w:val="21"/>
+        </w:rPr>
+        <w:t xml:space="preserve">( </w:t>
+      </w:r>
+      <w:r>
+        <w:rPr>
+          <w:rFonts w:ascii="Consolas" w:eastAsia="Times New Roman" w:hAnsi="Consolas" w:cs="Times New Roman"/>
+          <w:color w:val="CE9178"/>
+          <w:sz w:val="21"/>
+          <w:szCs w:val="21"/>
+        </w:rPr>
+        <w:t>'</w:t>
+      </w:r>
+      <w:proofErr w:type="gramEnd"/>
+      <w:r>
+        <w:rPr>
+          <w:rFonts w:ascii="Consolas" w:eastAsia="Times New Roman" w:hAnsi="Consolas" w:cs="Times New Roman"/>
+          <w:color w:val="CE9178"/>
+          <w:sz w:val="21"/>
+          <w:szCs w:val="21"/>
+        </w:rPr>
+        <w:t>/test'</w:t>
+      </w:r>
+      <w:r>
+        <w:rPr>
+          <w:rFonts w:ascii="Consolas" w:eastAsia="Times New Roman" w:hAnsi="Consolas" w:cs="Times New Roman"/>
+          <w:color w:val="D4D4D4"/>
+          <w:sz w:val="21"/>
+          <w:szCs w:val="21"/>
+        </w:rPr>
+        <w:t>, (</w:t>
+      </w:r>
+      <w:r>
+        <w:rPr>
+          <w:rFonts w:ascii="Consolas" w:eastAsia="Times New Roman" w:hAnsi="Consolas" w:cs="Times New Roman"/>
+          <w:color w:val="9CDCFE"/>
+          <w:sz w:val="21"/>
+          <w:szCs w:val="21"/>
+        </w:rPr>
+        <w:t>req</w:t>
+      </w:r>
+      <w:r>
+        <w:rPr>
+          <w:rFonts w:ascii="Consolas" w:eastAsia="Times New Roman" w:hAnsi="Consolas" w:cs="Times New Roman"/>
+          <w:color w:val="D4D4D4"/>
+          <w:sz w:val="21"/>
+          <w:szCs w:val="21"/>
+        </w:rPr>
+        <w:t xml:space="preserve">, </w:t>
+      </w:r>
+      <w:r>
+        <w:rPr>
+          <w:rFonts w:ascii="Consolas" w:eastAsia="Times New Roman" w:hAnsi="Consolas" w:cs="Times New Roman"/>
+          <w:color w:val="9CDCFE"/>
+          <w:sz w:val="21"/>
+          <w:szCs w:val="21"/>
+        </w:rPr>
+        <w:t>res</w:t>
+      </w:r>
+      <w:r>
+        <w:rPr>
+          <w:rFonts w:ascii="Consolas" w:eastAsia="Times New Roman" w:hAnsi="Consolas" w:cs="Times New Roman"/>
+          <w:color w:val="D4D4D4"/>
+          <w:sz w:val="21"/>
+          <w:szCs w:val="21"/>
+        </w:rPr>
+        <w:t xml:space="preserve">) </w:t>
+      </w:r>
+      <w:r>
+        <w:rPr>
+          <w:rFonts w:ascii="Consolas" w:eastAsia="Times New Roman" w:hAnsi="Consolas" w:cs="Times New Roman"/>
+          <w:color w:val="569CD6"/>
+          <w:sz w:val="21"/>
+          <w:szCs w:val="21"/>
+        </w:rPr>
+        <w:t>=&gt;</w:t>
+      </w:r>
+      <w:r>
+        <w:rPr>
+          <w:rFonts w:ascii="Consolas" w:eastAsia="Times New Roman" w:hAnsi="Consolas" w:cs="Times New Roman"/>
+          <w:color w:val="D4D4D4"/>
+          <w:sz w:val="21"/>
+          <w:szCs w:val="21"/>
+        </w:rPr>
+        <w:t xml:space="preserve"> {</w:t>
+      </w:r>
+    </w:p>
+    <w:p>
+      <w:pPr>
+        <w:shd w:val="clear" w:color="auto" w:fill="1E1E1E"/>
+        <w:spacing w:after="0" w:line="285" w:lineRule="atLeast"/>
+        <w:rPr>
+          <w:rFonts w:ascii="Consolas" w:eastAsia="Times New Roman" w:hAnsi="Consolas" w:cs="Times New Roman"/>
+          <w:color w:val="D4D4D4"/>
+          <w:sz w:val="21"/>
+          <w:szCs w:val="21"/>
+        </w:rPr>
+      </w:pPr>
+      <w:r>
+        <w:rPr>
+          <w:rFonts w:ascii="Consolas" w:eastAsia="Times New Roman" w:hAnsi="Consolas" w:cs="Times New Roman"/>
+          <w:color w:val="D4D4D4"/>
+          <w:sz w:val="21"/>
+          <w:szCs w:val="21"/>
+        </w:rPr>
+        <w:t xml:space="preserve">    </w:t>
+      </w:r>
+      <w:proofErr w:type="spellStart"/>
+      <w:proofErr w:type="gramStart"/>
+      <w:r>
+        <w:rPr>
+          <w:rFonts w:ascii="Consolas" w:eastAsia="Times New Roman" w:hAnsi="Consolas" w:cs="Times New Roman"/>
+          <w:color w:val="9CDCFE"/>
+          <w:sz w:val="21"/>
+          <w:szCs w:val="21"/>
+        </w:rPr>
+        <w:t>res</w:t>
+      </w:r>
+      <w:r>
+        <w:rPr>
+          <w:rFonts w:ascii="Consolas" w:eastAsia="Times New Roman" w:hAnsi="Consolas" w:cs="Times New Roman"/>
+          <w:color w:val="D4D4D4"/>
+          <w:sz w:val="21"/>
+          <w:szCs w:val="21"/>
+        </w:rPr>
+        <w:t>.</w:t>
+      </w:r>
+      <w:r>
+        <w:rPr>
+          <w:rFonts w:ascii="Consolas" w:eastAsia="Times New Roman" w:hAnsi="Consolas" w:cs="Times New Roman"/>
+          <w:color w:val="DCDCAA"/>
+          <w:sz w:val="21"/>
+          <w:szCs w:val="21"/>
+        </w:rPr>
+        <w:t>send</w:t>
+      </w:r>
+      <w:proofErr w:type="spellEnd"/>
+      <w:proofErr w:type="gramEnd"/>
+      <w:r>
+        <w:rPr>
+          <w:rFonts w:ascii="Consolas" w:eastAsia="Times New Roman" w:hAnsi="Consolas" w:cs="Times New Roman"/>
+          <w:color w:val="D4D4D4"/>
+          <w:sz w:val="21"/>
+          <w:szCs w:val="21"/>
+        </w:rPr>
+        <w:t>(</w:t>
+      </w:r>
+      <w:r>
+        <w:rPr>
+          <w:rFonts w:ascii="Consolas" w:eastAsia="Times New Roman" w:hAnsi="Consolas" w:cs="Times New Roman"/>
+          <w:color w:val="CE9178"/>
+          <w:sz w:val="21"/>
+          <w:szCs w:val="21"/>
+        </w:rPr>
+        <w:t>'This is my other router'</w:t>
+      </w:r>
+      <w:r>
+        <w:rPr>
+          <w:rFonts w:ascii="Consolas" w:eastAsia="Times New Roman" w:hAnsi="Consolas" w:cs="Times New Roman"/>
+          <w:color w:val="D4D4D4"/>
+          <w:sz w:val="21"/>
+          <w:szCs w:val="21"/>
+        </w:rPr>
+        <w:t>)</w:t>
+      </w:r>
+    </w:p>
+    <w:p>
+      <w:pPr>
+        <w:shd w:val="clear" w:color="auto" w:fill="1E1E1E"/>
+        <w:spacing w:after="0" w:line="285" w:lineRule="atLeast"/>
+        <w:rPr>
+          <w:rFonts w:ascii="Consolas" w:eastAsia="Times New Roman" w:hAnsi="Consolas" w:cs="Times New Roman"/>
+          <w:color w:val="D4D4D4"/>
+          <w:sz w:val="21"/>
+          <w:szCs w:val="21"/>
+        </w:rPr>
+      </w:pPr>
+      <w:r>
+        <w:rPr>
+          <w:rFonts w:ascii="Consolas" w:eastAsia="Times New Roman" w:hAnsi="Consolas" w:cs="Times New Roman"/>
+          <w:color w:val="D4D4D4"/>
+          <w:sz w:val="21"/>
+          <w:szCs w:val="21"/>
+        </w:rPr>
+        <w:t>})</w:t>
+      </w:r>
+    </w:p>
+    <w:p>
+      <w:pPr>
+        <w:shd w:val="clear" w:color="auto" w:fill="1E1E1E"/>
+        <w:spacing w:after="0" w:line="285" w:lineRule="atLeast"/>
+        <w:rPr>
+          <w:rFonts w:ascii="Consolas" w:eastAsia="Times New Roman" w:hAnsi="Consolas" w:cs="Times New Roman"/>
+          <w:color w:val="D4D4D4"/>
+          <w:sz w:val="21"/>
+          <w:szCs w:val="21"/>
+        </w:rPr>
+      </w:pPr>
+      <w:proofErr w:type="spellStart"/>
+      <w:r>
+        <w:rPr>
+          <w:rFonts w:ascii="Consolas" w:eastAsia="Times New Roman" w:hAnsi="Consolas" w:cs="Times New Roman"/>
+          <w:color w:val="4FC1FF"/>
+          <w:sz w:val="21"/>
+          <w:szCs w:val="21"/>
+        </w:rPr>
+        <w:t>app</w:t>
+      </w:r>
+      <w:r>
+        <w:rPr>
+          <w:rFonts w:ascii="Consolas" w:eastAsia="Times New Roman" w:hAnsi="Consolas" w:cs="Times New Roman"/>
+          <w:color w:val="D4D4D4"/>
+          <w:sz w:val="21"/>
+          <w:szCs w:val="21"/>
+        </w:rPr>
+        <w:t>.</w:t>
+      </w:r>
+      <w:r>
+        <w:rPr>
+          <w:rFonts w:ascii="Consolas" w:eastAsia="Times New Roman" w:hAnsi="Consolas" w:cs="Times New Roman"/>
+          <w:color w:val="DCDCAA"/>
+          <w:sz w:val="21"/>
+          <w:szCs w:val="21"/>
+        </w:rPr>
+        <w:t>use</w:t>
+      </w:r>
+      <w:proofErr w:type="spellEnd"/>
+      <w:r>
+        <w:rPr>
+          <w:rFonts w:ascii="Consolas" w:eastAsia="Times New Roman" w:hAnsi="Consolas" w:cs="Times New Roman"/>
+          <w:color w:val="D4D4D4"/>
+          <w:sz w:val="21"/>
+          <w:szCs w:val="21"/>
+        </w:rPr>
+        <w:t>(</w:t>
+      </w:r>
+      <w:r>
+        <w:rPr>
+          <w:rFonts w:ascii="Consolas" w:eastAsia="Times New Roman" w:hAnsi="Consolas" w:cs="Times New Roman"/>
+          <w:color w:val="9CDCFE"/>
+          <w:sz w:val="21"/>
+          <w:szCs w:val="21"/>
+        </w:rPr>
+        <w:t>router</w:t>
+      </w:r>
+      <w:r>
+        <w:rPr>
+          <w:rFonts w:ascii="Consolas" w:eastAsia="Times New Roman" w:hAnsi="Consolas" w:cs="Times New Roman"/>
+          <w:color w:val="D4D4D4"/>
+          <w:sz w:val="21"/>
+          <w:szCs w:val="21"/>
+        </w:rPr>
+        <w:t>)</w:t>
+      </w:r>
+    </w:p>
+    <w:p>
+      <w:pPr>
+        <w:tabs>
+          <w:tab w:val="left" w:pos="5095"/>
+        </w:tabs>
+      </w:pPr>
+    </w:p>
+    <w:p>
+      <w:pPr>
+        <w:tabs>
+          <w:tab w:val="left" w:pos="5095"/>
+        </w:tabs>
+      </w:pPr>
+      <w:r>
+        <w:t xml:space="preserve">All routers must be placed </w:t>
+      </w:r>
+      <w:r>
+        <w:t xml:space="preserve">in </w:t>
+      </w:r>
+      <w:r>
+        <w:rPr>
+          <w:color w:val="4472C4" w:themeColor="accent1"/>
+        </w:rPr>
+        <w:t>app/src/routers</w:t>
+      </w:r>
+    </w:p>
+    <w:p>
+      <w:pPr>
+        <w:tabs>
+          <w:tab w:val="left" w:pos="5095"/>
+        </w:tabs>
+      </w:pPr>
+      <w:r>
+        <w:t xml:space="preserve">Then, we can import it </w:t>
+      </w:r>
+      <w:r>
+        <w:rPr>
+          <w:color w:val="4472C4" w:themeColor="accent1"/>
+        </w:rPr>
+        <w:t xml:space="preserve">app/src/index.js </w:t>
+      </w:r>
+      <w:r>
+        <w:t xml:space="preserve">by </w:t>
+      </w:r>
+    </w:p>
+    <w:p>
+      <w:pPr>
+        <w:shd w:val="clear" w:color="auto" w:fill="1E1E1E"/>
+        <w:spacing w:after="0" w:line="285" w:lineRule="atLeast"/>
+        <w:rPr>
+          <w:rFonts w:ascii="Consolas" w:eastAsia="Times New Roman" w:hAnsi="Consolas" w:cs="Times New Roman"/>
+          <w:color w:val="D4D4D4"/>
+          <w:sz w:val="21"/>
+          <w:szCs w:val="21"/>
+        </w:rPr>
+      </w:pPr>
+      <w:r>
+        <w:rPr>
+          <w:rFonts w:ascii="Consolas" w:eastAsia="Times New Roman" w:hAnsi="Consolas" w:cs="Times New Roman"/>
+          <w:color w:val="569CD6"/>
+          <w:sz w:val="21"/>
+          <w:szCs w:val="21"/>
+        </w:rPr>
+        <w:t>const</w:t>
+      </w:r>
+      <w:r>
+        <w:rPr>
+          <w:rFonts w:ascii="Consolas" w:eastAsia="Times New Roman" w:hAnsi="Consolas" w:cs="Times New Roman"/>
+          <w:color w:val="D4D4D4"/>
+          <w:sz w:val="21"/>
+          <w:szCs w:val="21"/>
+        </w:rPr>
+        <w:t xml:space="preserve"> </w:t>
+      </w:r>
+      <w:proofErr w:type="spellStart"/>
+      <w:r>
+        <w:rPr>
+          <w:rFonts w:ascii="Consolas" w:eastAsia="Times New Roman" w:hAnsi="Consolas" w:cs="Times New Roman"/>
+          <w:color w:val="4FC1FF"/>
+          <w:sz w:val="21"/>
+          <w:szCs w:val="21"/>
+        </w:rPr>
+        <w:t>userRouter</w:t>
+      </w:r>
+      <w:proofErr w:type="spellEnd"/>
+      <w:r>
+        <w:rPr>
+          <w:rFonts w:ascii="Consolas" w:eastAsia="Times New Roman" w:hAnsi="Consolas" w:cs="Times New Roman"/>
+          <w:color w:val="D4D4D4"/>
+          <w:sz w:val="21"/>
+          <w:szCs w:val="21"/>
+        </w:rPr>
+        <w:t xml:space="preserve"> = </w:t>
+      </w:r>
+      <w:r>
+        <w:rPr>
+          <w:rFonts w:ascii="Consolas" w:eastAsia="Times New Roman" w:hAnsi="Consolas" w:cs="Times New Roman"/>
+          <w:color w:val="DCDCAA"/>
+          <w:sz w:val="21"/>
+          <w:szCs w:val="21"/>
+        </w:rPr>
+        <w:t>require</w:t>
+      </w:r>
+      <w:r>
+        <w:rPr>
+          <w:rFonts w:ascii="Consolas" w:eastAsia="Times New Roman" w:hAnsi="Consolas" w:cs="Times New Roman"/>
+          <w:color w:val="D4D4D4"/>
+          <w:sz w:val="21"/>
+          <w:szCs w:val="21"/>
+        </w:rPr>
+        <w:t>(</w:t>
+      </w:r>
+      <w:proofErr w:type="gramStart"/>
+      <w:r>
+        <w:rPr>
+          <w:rFonts w:ascii="Consolas" w:eastAsia="Times New Roman" w:hAnsi="Consolas" w:cs="Times New Roman"/>
+          <w:color w:val="CE9178"/>
+          <w:sz w:val="21"/>
+          <w:szCs w:val="21"/>
+        </w:rPr>
+        <w:t>'./</w:t>
+      </w:r>
+      <w:proofErr w:type="gramEnd"/>
+      <w:r>
+        <w:rPr>
+          <w:rFonts w:ascii="Consolas" w:eastAsia="Times New Roman" w:hAnsi="Consolas" w:cs="Times New Roman"/>
+          <w:color w:val="CE9178"/>
+          <w:sz w:val="21"/>
+          <w:szCs w:val="21"/>
+        </w:rPr>
+        <w:t>routers/user'</w:t>
+      </w:r>
+      <w:r>
+        <w:rPr>
+          <w:rFonts w:ascii="Consolas" w:eastAsia="Times New Roman" w:hAnsi="Consolas" w:cs="Times New Roman"/>
+          <w:color w:val="D4D4D4"/>
+          <w:sz w:val="21"/>
+          <w:szCs w:val="21"/>
+        </w:rPr>
+        <w:t>)</w:t>
+      </w:r>
+    </w:p>
+    <w:p>
+      <w:pPr>
+        <w:shd w:val="clear" w:color="auto" w:fill="1E1E1E"/>
+        <w:spacing w:after="0" w:line="285" w:lineRule="atLeast"/>
+        <w:rPr>
+          <w:rFonts w:ascii="Consolas" w:eastAsia="Times New Roman" w:hAnsi="Consolas" w:cs="Times New Roman"/>
+          <w:color w:val="D4D4D4"/>
+          <w:sz w:val="21"/>
+          <w:szCs w:val="21"/>
+        </w:rPr>
+      </w:pPr>
+      <w:proofErr w:type="spellStart"/>
+      <w:r>
+        <w:rPr>
+          <w:rFonts w:ascii="Consolas" w:eastAsia="Times New Roman" w:hAnsi="Consolas" w:cs="Times New Roman"/>
+          <w:color w:val="4FC1FF"/>
+          <w:sz w:val="21"/>
+          <w:szCs w:val="21"/>
+        </w:rPr>
+        <w:t>app</w:t>
+      </w:r>
+      <w:r>
+        <w:rPr>
+          <w:rFonts w:ascii="Consolas" w:eastAsia="Times New Roman" w:hAnsi="Consolas" w:cs="Times New Roman"/>
+          <w:color w:val="D4D4D4"/>
+          <w:sz w:val="21"/>
+          <w:szCs w:val="21"/>
+        </w:rPr>
+        <w:t>.</w:t>
+      </w:r>
+      <w:r>
+        <w:rPr>
+          <w:rFonts w:ascii="Consolas" w:eastAsia="Times New Roman" w:hAnsi="Consolas" w:cs="Times New Roman"/>
+          <w:color w:val="DCDCAA"/>
+          <w:sz w:val="21"/>
+          <w:szCs w:val="21"/>
+        </w:rPr>
+        <w:t>use</w:t>
+      </w:r>
+      <w:proofErr w:type="spellEnd"/>
+      <w:r>
+        <w:rPr>
+          <w:rFonts w:ascii="Consolas" w:eastAsia="Times New Roman" w:hAnsi="Consolas" w:cs="Times New Roman"/>
+          <w:color w:val="D4D4D4"/>
+          <w:sz w:val="21"/>
+          <w:szCs w:val="21"/>
+        </w:rPr>
+        <w:t>(</w:t>
+      </w:r>
+      <w:proofErr w:type="spellStart"/>
+      <w:r>
+        <w:rPr>
+          <w:rFonts w:ascii="Consolas" w:eastAsia="Times New Roman" w:hAnsi="Consolas" w:cs="Times New Roman"/>
+          <w:color w:val="4FC1FF"/>
+          <w:sz w:val="21"/>
+          <w:szCs w:val="21"/>
+        </w:rPr>
+        <w:t>userRouter</w:t>
+      </w:r>
+      <w:proofErr w:type="spellEnd"/>
+      <w:r>
+        <w:rPr>
+          <w:rFonts w:ascii="Consolas" w:eastAsia="Times New Roman" w:hAnsi="Consolas" w:cs="Times New Roman"/>
+          <w:color w:val="D4D4D4"/>
+          <w:sz w:val="21"/>
+          <w:szCs w:val="21"/>
+        </w:rPr>
+        <w:t>)</w:t>
+      </w:r>
+    </w:p>
+    <w:p>
+      <w:pPr>
+        <w:tabs>
+          <w:tab w:val="left" w:pos="5095"/>
+        </w:tabs>
+      </w:pPr>
+    </w:p>
+    <w:p>
+      <w:pPr>
+        <w:tabs>
+          <w:tab w:val="left" w:pos="5095"/>
+        </w:tabs>
+      </w:pPr>
+    </w:p>
+    <w:p>
+      <w:pPr>
+        <w:tabs>
+          <w:tab w:val="left" w:pos="5095"/>
+        </w:tabs>
+      </w:pPr>
+      <w:r>
+        <w:t>Hashing algorithm: BCrypt</w:t>
+      </w:r>
+      <w:r>
+        <w:t xml:space="preserve"> JS</w:t>
+      </w:r>
+      <w:r>
+        <w:t xml:space="preserve"> </w:t>
+      </w:r>
+      <w:r>
+        <w:rPr>
+          <w:color w:val="4472C4" w:themeColor="accent1"/>
+        </w:rPr>
+        <w:t>npm i bcryptjs</w:t>
+      </w:r>
+    </w:p>
+    <w:p>
+      <w:pPr>
+        <w:tabs>
+          <w:tab w:val="left" w:pos="5095"/>
+        </w:tabs>
+      </w:pPr>
+      <w:r>
+        <w:t xml:space="preserve">To </w:t>
+      </w:r>
+      <w:r>
+        <w:t>hash</w:t>
+      </w:r>
+      <w:r>
+        <w:t xml:space="preserve"> a password, we can use</w:t>
+      </w:r>
+      <w:r>
+        <w:t>:</w:t>
+      </w:r>
+    </w:p>
+    <w:p>
+      <w:pPr>
+        <w:shd w:val="clear" w:color="auto" w:fill="1E1E1E"/>
+        <w:spacing w:after="0" w:line="285" w:lineRule="atLeast"/>
+        <w:rPr>
+          <w:rFonts w:ascii="Consolas" w:eastAsia="Times New Roman" w:hAnsi="Consolas" w:cs="Times New Roman"/>
+          <w:color w:val="D4D4D4"/>
+          <w:sz w:val="21"/>
+          <w:szCs w:val="21"/>
+        </w:rPr>
+      </w:pPr>
+      <w:r>
+        <w:rPr>
+          <w:rFonts w:ascii="Consolas" w:eastAsia="Times New Roman" w:hAnsi="Consolas" w:cs="Times New Roman"/>
+          <w:color w:val="569CD6"/>
+          <w:sz w:val="21"/>
+          <w:szCs w:val="21"/>
+        </w:rPr>
+        <w:t>const</w:t>
+      </w:r>
+      <w:r>
+        <w:rPr>
+          <w:rFonts w:ascii="Consolas" w:eastAsia="Times New Roman" w:hAnsi="Consolas" w:cs="Times New Roman"/>
+          <w:color w:val="D4D4D4"/>
+          <w:sz w:val="21"/>
+          <w:szCs w:val="21"/>
+        </w:rPr>
+        <w:t xml:space="preserve"> </w:t>
+      </w:r>
+      <w:proofErr w:type="spellStart"/>
+      <w:r>
+        <w:rPr>
+          <w:rFonts w:ascii="Consolas" w:eastAsia="Times New Roman" w:hAnsi="Consolas" w:cs="Times New Roman"/>
+          <w:color w:val="4FC1FF"/>
+          <w:sz w:val="21"/>
+          <w:szCs w:val="21"/>
+        </w:rPr>
+        <w:t>bcrypt</w:t>
+      </w:r>
+      <w:proofErr w:type="spellEnd"/>
+      <w:r>
+        <w:rPr>
+          <w:rFonts w:ascii="Consolas" w:eastAsia="Times New Roman" w:hAnsi="Consolas" w:cs="Times New Roman"/>
+          <w:color w:val="D4D4D4"/>
+          <w:sz w:val="21"/>
+          <w:szCs w:val="21"/>
+        </w:rPr>
+        <w:t xml:space="preserve"> = </w:t>
+      </w:r>
+      <w:r>
+        <w:rPr>
+          <w:rFonts w:ascii="Consolas" w:eastAsia="Times New Roman" w:hAnsi="Consolas" w:cs="Times New Roman"/>
+          <w:color w:val="DCDCAA"/>
+          <w:sz w:val="21"/>
+          <w:szCs w:val="21"/>
+        </w:rPr>
+        <w:t>require</w:t>
+      </w:r>
+      <w:r>
+        <w:rPr>
+          <w:rFonts w:ascii="Consolas" w:eastAsia="Times New Roman" w:hAnsi="Consolas" w:cs="Times New Roman"/>
+          <w:color w:val="D4D4D4"/>
+          <w:sz w:val="21"/>
+          <w:szCs w:val="21"/>
+        </w:rPr>
+        <w:t>(</w:t>
+      </w:r>
+      <w:r>
+        <w:rPr>
+          <w:rFonts w:ascii="Consolas" w:eastAsia="Times New Roman" w:hAnsi="Consolas" w:cs="Times New Roman"/>
+          <w:color w:val="CE9178"/>
+          <w:sz w:val="21"/>
+          <w:szCs w:val="21"/>
+        </w:rPr>
+        <w:t>'bcryptjs'</w:t>
+      </w:r>
+      <w:r>
+        <w:rPr>
+          <w:rFonts w:ascii="Consolas" w:eastAsia="Times New Roman" w:hAnsi="Consolas" w:cs="Times New Roman"/>
+          <w:color w:val="D4D4D4"/>
+          <w:sz w:val="21"/>
+          <w:szCs w:val="21"/>
+        </w:rPr>
+        <w:t>)</w:t>
+      </w:r>
+    </w:p>
+    <w:p>
+      <w:pPr>
+        <w:shd w:val="clear" w:color="auto" w:fill="1E1E1E"/>
+        <w:spacing w:after="0" w:line="285" w:lineRule="atLeast"/>
+        <w:rPr>
+          <w:rFonts w:ascii="Consolas" w:eastAsia="Times New Roman" w:hAnsi="Consolas" w:cs="Times New Roman"/>
+          <w:color w:val="D4D4D4"/>
+          <w:sz w:val="21"/>
+          <w:szCs w:val="21"/>
+        </w:rPr>
+      </w:pPr>
+      <w:r>
+        <w:rPr>
+          <w:rFonts w:ascii="Consolas" w:eastAsia="Times New Roman" w:hAnsi="Consolas" w:cs="Times New Roman"/>
+          <w:color w:val="569CD6"/>
+          <w:sz w:val="21"/>
+          <w:szCs w:val="21"/>
+        </w:rPr>
+        <w:t>const</w:t>
+      </w:r>
+      <w:r>
+        <w:rPr>
+          <w:rFonts w:ascii="Consolas" w:eastAsia="Times New Roman" w:hAnsi="Consolas" w:cs="Times New Roman"/>
+          <w:color w:val="D4D4D4"/>
+          <w:sz w:val="21"/>
+          <w:szCs w:val="21"/>
+        </w:rPr>
+        <w:t xml:space="preserve"> </w:t>
+      </w:r>
+      <w:proofErr w:type="spellStart"/>
+      <w:r>
+        <w:rPr>
+          <w:rFonts w:ascii="Consolas" w:eastAsia="Times New Roman" w:hAnsi="Consolas" w:cs="Times New Roman"/>
+          <w:color w:val="4FC1FF"/>
+          <w:sz w:val="21"/>
+          <w:szCs w:val="21"/>
+        </w:rPr>
+        <w:t>hashedPassword</w:t>
+      </w:r>
+      <w:proofErr w:type="spellEnd"/>
+      <w:r>
+        <w:rPr>
+          <w:rFonts w:ascii="Consolas" w:eastAsia="Times New Roman" w:hAnsi="Consolas" w:cs="Times New Roman"/>
+          <w:color w:val="D4D4D4"/>
+          <w:sz w:val="21"/>
+          <w:szCs w:val="21"/>
+        </w:rPr>
+        <w:t xml:space="preserve"> = </w:t>
+      </w:r>
+      <w:proofErr w:type="spellStart"/>
+      <w:proofErr w:type="gramStart"/>
+      <w:r>
+        <w:rPr>
+          <w:rFonts w:ascii="Consolas" w:eastAsia="Times New Roman" w:hAnsi="Consolas" w:cs="Times New Roman"/>
+          <w:color w:val="9CDCFE"/>
+          <w:sz w:val="21"/>
+          <w:szCs w:val="21"/>
+        </w:rPr>
+        <w:t>bcrypt</w:t>
+      </w:r>
+      <w:r>
+        <w:rPr>
+          <w:rFonts w:ascii="Consolas" w:eastAsia="Times New Roman" w:hAnsi="Consolas" w:cs="Times New Roman"/>
+          <w:color w:val="D4D4D4"/>
+          <w:sz w:val="21"/>
+          <w:szCs w:val="21"/>
+        </w:rPr>
+        <w:t>.</w:t>
+      </w:r>
+      <w:r>
+        <w:rPr>
+          <w:rFonts w:ascii="Consolas" w:eastAsia="Times New Roman" w:hAnsi="Consolas" w:cs="Times New Roman"/>
+          <w:color w:val="DCDCAA"/>
+          <w:sz w:val="21"/>
+          <w:szCs w:val="21"/>
+        </w:rPr>
+        <w:t>hash</w:t>
+      </w:r>
+      <w:proofErr w:type="spellEnd"/>
+      <w:proofErr w:type="gramEnd"/>
+      <w:r>
+        <w:rPr>
+          <w:rFonts w:ascii="Consolas" w:eastAsia="Times New Roman" w:hAnsi="Consolas" w:cs="Times New Roman"/>
+          <w:color w:val="D4D4D4"/>
+          <w:sz w:val="21"/>
+          <w:szCs w:val="21"/>
+        </w:rPr>
+        <w:t>(</w:t>
+      </w:r>
+      <w:r>
+        <w:rPr>
+          <w:rFonts w:ascii="Consolas" w:eastAsia="Times New Roman" w:hAnsi="Consolas" w:cs="Times New Roman"/>
+          <w:color w:val="4FC1FF"/>
+          <w:sz w:val="21"/>
+          <w:szCs w:val="21"/>
+        </w:rPr>
+        <w:t>password</w:t>
+      </w:r>
+      <w:r>
+        <w:rPr>
+          <w:rFonts w:ascii="Consolas" w:eastAsia="Times New Roman" w:hAnsi="Consolas" w:cs="Times New Roman"/>
+          <w:color w:val="D4D4D4"/>
+          <w:sz w:val="21"/>
+          <w:szCs w:val="21"/>
+        </w:rPr>
+        <w:t xml:space="preserve">, </w:t>
+      </w:r>
+      <w:r>
+        <w:rPr>
+          <w:rFonts w:ascii="Consolas" w:eastAsia="Times New Roman" w:hAnsi="Consolas" w:cs="Times New Roman"/>
+          <w:color w:val="B5CEA8"/>
+          <w:sz w:val="21"/>
+          <w:szCs w:val="21"/>
+        </w:rPr>
+        <w:t>8</w:t>
+      </w:r>
+      <w:r>
+        <w:rPr>
+          <w:rFonts w:ascii="Consolas" w:eastAsia="Times New Roman" w:hAnsi="Consolas" w:cs="Times New Roman"/>
+          <w:color w:val="D4D4D4"/>
+          <w:sz w:val="21"/>
+          <w:szCs w:val="21"/>
+        </w:rPr>
+        <w:t>)</w:t>
+      </w:r>
+    </w:p>
+    <w:p>
+      <w:pPr>
+        <w:tabs>
+          <w:tab w:val="left" w:pos="5095"/>
+        </w:tabs>
+      </w:pPr>
+      <w:r>
+        <w:t>8 stands for rounds of hashing. 8 is the perfect balance between a secure pass and a good hashing speed</w:t>
+      </w:r>
+    </w:p>
+    <w:p>
+      <w:pPr>
+        <w:tabs>
+          <w:tab w:val="left" w:pos="5095"/>
+        </w:tabs>
+        <w:rPr>
+          <w:b/>
+          <w:bCs/>
+        </w:rPr>
+      </w:pPr>
+      <w:r>
+        <w:rPr>
+          <w:b/>
+          <w:bCs/>
+        </w:rPr>
+        <w:lastRenderedPageBreak/>
+        <w:t>Encryption != Hashing</w:t>
+      </w:r>
+    </w:p>
+    <w:p>
+      <w:pPr>
+        <w:tabs>
+          <w:tab w:val="left" w:pos="5095"/>
+        </w:tabs>
+      </w:pPr>
+      <w:r>
+        <w:t xml:space="preserve">Encryption gives the opportunity to </w:t>
+      </w:r>
+      <w:r>
+        <w:t>decode the password too, while Hashing can only encode it</w:t>
+      </w:r>
+      <w:r>
+        <w:t>.</w:t>
+      </w:r>
+    </w:p>
+    <w:p>
+      <w:pPr>
+        <w:tabs>
+          <w:tab w:val="left" w:pos="5095"/>
+        </w:tabs>
+      </w:pPr>
+    </w:p>
+    <w:p>
+      <w:pPr>
+        <w:tabs>
+          <w:tab w:val="left" w:pos="5095"/>
+        </w:tabs>
+      </w:pPr>
+    </w:p>
+    <w:p>
+      <w:pPr>
+        <w:tabs>
+          <w:tab w:val="left" w:pos="5095"/>
+        </w:tabs>
+      </w:pPr>
+      <w:r>
+        <w:t>Middleware (also called pre and post </w:t>
+      </w:r>
+      <w:r>
+        <w:rPr>
+          <w:i/>
+          <w:iCs/>
+        </w:rPr>
+        <w:t>hooks</w:t>
+      </w:r>
+      <w:r>
+        <w:t xml:space="preserve">) are functions which are passed control during execution of asynchronous functions. </w:t>
+      </w:r>
+    </w:p>
+    <w:p>
+      <w:pPr>
+        <w:tabs>
+          <w:tab w:val="left" w:pos="5095"/>
+        </w:tabs>
+      </w:pPr>
+      <w:r>
+        <w:t>Middleware is specified on the schema level and is useful for wri</w:t>
+      </w:r>
+      <w:r>
+        <w:t>t</w:t>
+      </w:r>
+      <w:r>
+        <w:t>ing </w:t>
+      </w:r>
+      <w:hyperlink r:id="rId24" w:history="1">
+        <w:r>
+          <w:t>plugins</w:t>
+        </w:r>
+      </w:hyperlink>
+      <w:r>
+        <w:t>.</w:t>
+      </w:r>
+    </w:p>
+    <w:p>
+      <w:pPr>
+        <w:tabs>
+          <w:tab w:val="left" w:pos="5095"/>
+        </w:tabs>
+      </w:pPr>
+      <w:r>
+        <w:drawing>
+          <wp:inline distT="0" distB="0" distL="0" distR="0" wp14:anchorId="0AF49B78" wp14:editId="64FD1140">
+            <wp:extent cx="4534293" cy="845893"/>
+            <wp:effectExtent l="0" t="0" r="0" b="0"/>
+            <wp:docPr id="13" name="Picture 13"/>
+            <wp:cNvGraphicFramePr>
+              <a:graphicFrameLocks xmlns:a="http://schemas.openxmlformats.org/drawingml/2006/main" noChangeAspect="1"/>
+            </wp:cNvGraphicFramePr>
+            <a:graphic xmlns:a="http://schemas.openxmlformats.org/drawingml/2006/main">
+              <a:graphicData uri="http://schemas.openxmlformats.org/drawingml/2006/picture">
+                <pic:pic xmlns:pic="http://schemas.openxmlformats.org/drawingml/2006/picture">
+                  <pic:nvPicPr>
+                    <pic:cNvPr id="1" name=""/>
+                    <pic:cNvPicPr/>
+                  </pic:nvPicPr>
+                  <pic:blipFill>
+                    <a:blip r:embed="rId25"/>
+                    <a:stretch>
+                      <a:fillRect/>
+                    </a:stretch>
+                  </pic:blipFill>
+                  <pic:spPr>
+                    <a:xfrm>
+                      <a:off x="0" y="0"/>
+                      <a:ext cx="4534293" cy="845893"/>
+                    </a:xfrm>
+                    <a:prstGeom prst="rect">
+                      <a:avLst/>
+                    </a:prstGeom>
+                  </pic:spPr>
+                </pic:pic>
+              </a:graphicData>
+            </a:graphic>
+          </wp:inline>
+        </w:drawing>
+      </w:r>
+    </w:p>
+    <w:p>
+      <w:pPr>
+        <w:tabs>
+          <w:tab w:val="left" w:pos="5095"/>
+        </w:tabs>
+      </w:pPr>
+      <w:r>
+        <w:t xml:space="preserve">For a schema, we have </w:t>
+      </w:r>
+      <w:r>
+        <w:rPr>
+          <w:color w:val="4472C4" w:themeColor="accent1"/>
+        </w:rPr>
+        <w:t xml:space="preserve">.pre </w:t>
+      </w:r>
+      <w:r>
+        <w:t xml:space="preserve">and </w:t>
+      </w:r>
+      <w:r>
+        <w:rPr>
+          <w:color w:val="4472C4" w:themeColor="accent1"/>
+        </w:rPr>
+        <w:t>.post</w:t>
+      </w:r>
+      <w:r>
+        <w:t xml:space="preserve"> methods which can take place before/after an event.</w:t>
+      </w:r>
+    </w:p>
+    <w:p>
+      <w:pPr>
+        <w:tabs>
+          <w:tab w:val="left" w:pos="5095"/>
+        </w:tabs>
+        <w:rPr>
+          <w:color w:val="FF0000"/>
+        </w:rPr>
+      </w:pPr>
+      <w:r>
+        <w:t xml:space="preserve">Accepts 2 arguments: </w:t>
+      </w:r>
+      <w:r>
+        <w:rPr>
+          <w:color w:val="ED7D31" w:themeColor="accent2"/>
+        </w:rPr>
+        <w:t xml:space="preserve">event name, and </w:t>
+      </w:r>
+      <w:r>
+        <w:rPr>
+          <w:color w:val="ED7D31" w:themeColor="accent2"/>
+        </w:rPr>
+        <w:t xml:space="preserve">callback function </w:t>
+      </w:r>
+      <w:r>
+        <w:rPr>
+          <w:color w:val="FF0000"/>
+        </w:rPr>
+        <w:t>(if anonymous, cannot be arrow func!!!)</w:t>
+      </w:r>
+    </w:p>
+    <w:p>
+      <w:pPr>
+        <w:tabs>
+          <w:tab w:val="left" w:pos="5095"/>
+        </w:tabs>
+        <w:rPr>
+          <w:color w:val="FF0000"/>
+        </w:rPr>
+      </w:pPr>
+    </w:p>
+    <w:p>
+      <w:pPr>
+        <w:tabs>
+          <w:tab w:val="left" w:pos="5095"/>
+        </w:tabs>
+      </w:pPr>
+      <w:r>
+        <w:t xml:space="preserve">Also, need to call </w:t>
+      </w:r>
+      <w:proofErr w:type="gramStart"/>
+      <w:r>
+        <w:rPr>
+          <w:color w:val="4472C4" w:themeColor="accent1"/>
+        </w:rPr>
+        <w:t>next(</w:t>
+      </w:r>
+      <w:proofErr w:type="gramEnd"/>
+      <w:r>
+        <w:rPr>
+          <w:color w:val="4472C4" w:themeColor="accent1"/>
+        </w:rPr>
+        <w:t xml:space="preserve">) </w:t>
+      </w:r>
+      <w:r>
+        <w:t>at the end of the callback.</w:t>
+      </w:r>
+    </w:p>
+    <w:p>
+      <w:pPr>
+        <w:tabs>
+          <w:tab w:val="left" w:pos="5095"/>
+        </w:tabs>
+      </w:pPr>
+      <w:r>
+        <w:drawing>
+          <wp:inline distT="0" distB="0" distL="0" distR="0" wp14:anchorId="38CDFC7F" wp14:editId="515C6AFA">
+            <wp:extent cx="3825572" cy="2286198"/>
+            <wp:effectExtent l="0" t="0" r="3810" b="0"/>
+            <wp:docPr id="15" name="Picture 15" descr="A screenshot of a computer&#10;&#10;Description automatically generated with medium confidence"/>
+            <wp:cNvGraphicFramePr>
+              <a:graphicFrameLocks xmlns:a="http://schemas.openxmlformats.org/drawingml/2006/main" noChangeAspect="1"/>
+            </wp:cNvGraphicFramePr>
+            <a:graphic xmlns:a="http://schemas.openxmlformats.org/drawingml/2006/main">
+              <a:graphicData uri="http://schemas.openxmlformats.org/drawingml/2006/picture">
+                <pic:pic xmlns:pic="http://schemas.openxmlformats.org/drawingml/2006/picture">
+                  <pic:nvPicPr>
+                    <pic:cNvPr id="15" name="Picture 15" descr="A screenshot of a computer&#10;&#10;Description automatically generated with medium confidence"/>
+                    <pic:cNvPicPr/>
+                  </pic:nvPicPr>
+                  <pic:blipFill>
+                    <a:blip r:embed="rId26"/>
+                    <a:stretch>
+                      <a:fillRect/>
+                    </a:stretch>
+                  </pic:blipFill>
+                  <pic:spPr>
+                    <a:xfrm>
+                      <a:off x="0" y="0"/>
+                      <a:ext cx="3825572" cy="2286198"/>
+                    </a:xfrm>
+                    <a:prstGeom prst="rect">
+                      <a:avLst/>
+                    </a:prstGeom>
+                  </pic:spPr>
+                </pic:pic>
+              </a:graphicData>
+            </a:graphic>
+          </wp:inline>
+        </w:drawing>
+      </w:r>
+    </w:p>
+    <w:p>
+      <w:pPr>
+        <w:tabs>
+          <w:tab w:val="left" w:pos="5095"/>
+        </w:tabs>
+      </w:pPr>
+    </w:p>
+    <w:p>
+      <w:pPr>
+        <w:tabs>
+          <w:tab w:val="left" w:pos="5095"/>
+        </w:tabs>
+      </w:pPr>
+      <w:r>
+        <w:t xml:space="preserve">The problem is when trying to update an item </w:t>
+      </w:r>
+      <w:proofErr w:type="gramStart"/>
+      <w:r>
+        <w:t xml:space="preserve">with </w:t>
+      </w:r>
+      <w:r>
+        <w:rPr>
+          <w:color w:val="4472C4" w:themeColor="accent1"/>
+        </w:rPr>
+        <w:t>.patch</w:t>
+      </w:r>
+      <w:proofErr w:type="gramEnd"/>
+      <w:r>
+        <w:t xml:space="preserve">, because </w:t>
+      </w:r>
+      <w:r>
+        <w:rPr>
+          <w:color w:val="ED7D31" w:themeColor="accent2"/>
+        </w:rPr>
+        <w:t xml:space="preserve">.findByIdAndUpdate </w:t>
+      </w:r>
+      <w:r>
+        <w:rPr>
+          <w:b/>
+          <w:bCs/>
+        </w:rPr>
+        <w:t>makes a direct call</w:t>
+      </w:r>
+      <w:r>
+        <w:t xml:space="preserve"> to </w:t>
+      </w:r>
+      <w:r>
+        <w:rPr>
+          <w:color w:val="C00000"/>
+        </w:rPr>
+        <w:t>mongodb</w:t>
+      </w:r>
+      <w:r>
+        <w:t xml:space="preserve"> and </w:t>
+      </w:r>
+      <w:r>
+        <w:rPr>
+          <w:color w:val="4472C4" w:themeColor="accent1"/>
+        </w:rPr>
+        <w:t xml:space="preserve">.save </w:t>
+      </w:r>
+      <w:r>
+        <w:t xml:space="preserve">of </w:t>
+      </w:r>
+      <w:r>
+        <w:rPr>
+          <w:color w:val="70AD47" w:themeColor="accent6"/>
+        </w:rPr>
+        <w:t>mangoose</w:t>
+      </w:r>
+      <w:r>
+        <w:t xml:space="preserve"> never gets called!</w:t>
+      </w:r>
+    </w:p>
+    <w:p>
+      <w:pPr>
+        <w:tabs>
+          <w:tab w:val="left" w:pos="5095"/>
+        </w:tabs>
+      </w:pPr>
+      <w:r>
+        <w:t xml:space="preserve">Instead, we must </w:t>
+      </w:r>
+      <w:proofErr w:type="gramStart"/>
+      <w:r>
+        <w:t xml:space="preserve">use </w:t>
+      </w:r>
+      <w:r>
+        <w:rPr>
+          <w:color w:val="ED7D31" w:themeColor="accent2"/>
+        </w:rPr>
+        <w:t>.findById</w:t>
+      </w:r>
+      <w:proofErr w:type="gramEnd"/>
+      <w:r>
+        <w:rPr>
+          <w:color w:val="ED7D31" w:themeColor="accent2"/>
+        </w:rPr>
+        <w:t xml:space="preserve"> </w:t>
+      </w:r>
+      <w:r>
+        <w:t>and we must do the update manually! (</w:t>
+      </w:r>
+      <w:proofErr w:type="gramStart"/>
+      <w:r>
+        <w:t>for</w:t>
+      </w:r>
+      <w:proofErr w:type="gramEnd"/>
+      <w:r>
+        <w:t xml:space="preserve"> when need to hash a pass)</w:t>
+      </w:r>
+    </w:p>
+    <w:p>
+      <w:pPr>
+        <w:tabs>
+          <w:tab w:val="left" w:pos="5095"/>
+        </w:tabs>
+      </w:pPr>
+      <w:r>
+        <w:drawing>
+          <wp:inline distT="0" distB="0" distL="0" distR="0" wp14:anchorId="32781F7D" wp14:editId="0B44C6A4">
+            <wp:extent cx="5943600" cy="615315"/>
+            <wp:effectExtent l="0" t="0" r="0" b="0"/>
+            <wp:docPr id="16" name="Picture 16"/>
+            <wp:cNvGraphicFramePr>
+              <a:graphicFrameLocks xmlns:a="http://schemas.openxmlformats.org/drawingml/2006/main" noChangeAspect="1"/>
+            </wp:cNvGraphicFramePr>
+            <a:graphic xmlns:a="http://schemas.openxmlformats.org/drawingml/2006/main">
+              <a:graphicData uri="http://schemas.openxmlformats.org/drawingml/2006/picture">
+                <pic:pic xmlns:pic="http://schemas.openxmlformats.org/drawingml/2006/picture">
+                  <pic:nvPicPr>
+                    <pic:cNvPr id="1" name=""/>
+                    <pic:cNvPicPr/>
+                  </pic:nvPicPr>
+                  <pic:blipFill>
+                    <a:blip r:embed="rId27"/>
+                    <a:stretch>
+                      <a:fillRect/>
+                    </a:stretch>
+                  </pic:blipFill>
+                  <pic:spPr>
+                    <a:xfrm>
+                      <a:off x="0" y="0"/>
+                      <a:ext cx="5943600" cy="615315"/>
+                    </a:xfrm>
+                    <a:prstGeom prst="rect">
+                      <a:avLst/>
+                    </a:prstGeom>
+                  </pic:spPr>
+                </pic:pic>
+              </a:graphicData>
+            </a:graphic>
+          </wp:inline>
+        </w:drawing>
+      </w:r>
+    </w:p>
+    <w:p>
+      <w:pPr>
+        <w:tabs>
+          <w:tab w:val="left" w:pos="5095"/>
+        </w:tabs>
+      </w:pPr>
+      <w:r>
+        <w:lastRenderedPageBreak/>
+        <w:t xml:space="preserve">Mangoose also provides a way to </w:t>
+      </w:r>
+      <w:r>
+        <w:t>confirm/not if a property was changed. (</w:t>
+      </w:r>
+      <w:proofErr w:type="gramStart"/>
+      <w:r>
+        <w:t>like</w:t>
+      </w:r>
+      <w:proofErr w:type="gramEnd"/>
+      <w:r>
+        <w:t xml:space="preserve"> our pass)</w:t>
+      </w:r>
+    </w:p>
+    <w:p>
+      <w:pPr>
+        <w:tabs>
+          <w:tab w:val="left" w:pos="5095"/>
+        </w:tabs>
+      </w:pPr>
+      <w:r>
+        <w:drawing>
+          <wp:inline distT="0" distB="0" distL="0" distR="0" wp14:anchorId="51F0F51D" wp14:editId="23F848F5">
+            <wp:extent cx="4717189" cy="1783235"/>
+            <wp:effectExtent l="0" t="0" r="7620" b="7620"/>
+            <wp:docPr id="17" name="Picture 17" descr="Text&#10;&#10;Description automatically generated"/>
+            <wp:cNvGraphicFramePr>
+              <a:graphicFrameLocks xmlns:a="http://schemas.openxmlformats.org/drawingml/2006/main" noChangeAspect="1"/>
+            </wp:cNvGraphicFramePr>
+            <a:graphic xmlns:a="http://schemas.openxmlformats.org/drawingml/2006/main">
+              <a:graphicData uri="http://schemas.openxmlformats.org/drawingml/2006/picture">
+                <pic:pic xmlns:pic="http://schemas.openxmlformats.org/drawingml/2006/picture">
+                  <pic:nvPicPr>
+                    <pic:cNvPr id="17" name="Picture 17" descr="Text&#10;&#10;Description automatically generated"/>
+                    <pic:cNvPicPr/>
+                  </pic:nvPicPr>
+                  <pic:blipFill>
+                    <a:blip r:embed="rId28"/>
+                    <a:stretch>
+                      <a:fillRect/>
+                    </a:stretch>
+                  </pic:blipFill>
+                  <pic:spPr>
+                    <a:xfrm>
+                      <a:off x="0" y="0"/>
+                      <a:ext cx="4717189" cy="1783235"/>
+                    </a:xfrm>
+                    <a:prstGeom prst="rect">
+                      <a:avLst/>
+                    </a:prstGeom>
+                  </pic:spPr>
+                </pic:pic>
+              </a:graphicData>
+            </a:graphic>
+          </wp:inline>
+        </w:drawing>
+      </w:r>
+    </w:p>
+    <w:p>
+      <w:pPr>
+        <w:tabs>
+          <w:tab w:val="left" w:pos="5095"/>
+        </w:tabs>
+      </w:pPr>
     </w:p>
     <w:sectPr>
       <w:pgSz w:w="12240" w:h="15840"/>
@@ -7971,6 +9554,17 @@
       <w:shd w:val="clear" w:color="auto" w:fill="E1DFDD"/>
     </w:rPr>
   </w:style>
+  <w:style w:type="character" w:styleId="Emphasis">
+    <w:name w:val="Emphasis"/>
+    <w:basedOn w:val="DefaultParagraphFont"/>
+    <w:uiPriority w:val="20"/>
+    <w:qFormat/>
+    <w:rsid w:val="00D85064"/>
+    <w:rPr>
+      <w:i/>
+      <w:iCs/>
+    </w:rPr>
+  </w:style>
 </w:styles>
 </file>
 

</xml_diff>

<commit_message>
next: section 17 unit 160
</commit_message>
<xml_diff>
--- a/personal_notes.docx
+++ b/personal_notes.docx
@@ -5349,7 +5349,27 @@
           <w:sz w:val="21"/>
           <w:szCs w:val="21"/>
         </w:rPr>
-        <w:t xml:space="preserve"> src/app.js -e </w:t>
+        <w:t xml:space="preserve"> </w:t>
+      </w:r>
+      <w:proofErr w:type="spellStart"/>
+      <w:r>
+        <w:rPr>
+          <w:rFonts w:ascii="Consolas" w:eastAsia="Times New Roman" w:hAnsi="Consolas" w:cs="Times New Roman"/>
+          <w:color w:val="CE9178"/>
+          <w:sz w:val="21"/>
+          <w:szCs w:val="21"/>
+        </w:rPr>
+        <w:t>src</w:t>
+      </w:r>
+      <w:proofErr w:type="spellEnd"/>
+      <w:r>
+        <w:rPr>
+          <w:rFonts w:ascii="Consolas" w:eastAsia="Times New Roman" w:hAnsi="Consolas" w:cs="Times New Roman"/>
+          <w:color w:val="CE9178"/>
+          <w:sz w:val="21"/>
+          <w:szCs w:val="21"/>
+        </w:rPr>
+        <w:t xml:space="preserve">/app.js -e </w:t>
       </w:r>
       <w:proofErr w:type="spellStart"/>
       <w:proofErr w:type="gramStart"/>
@@ -5516,7 +5536,21 @@
         <w:rPr>
           <w:color w:val="A6A6A6" w:themeColor="background1" w:themeShade="A6"/>
         </w:rPr>
-        <w:t xml:space="preserve"> src/app.js </w:t>
+        <w:t xml:space="preserve"> </w:t>
+      </w:r>
+      <w:proofErr w:type="spellStart"/>
+      <w:r>
+        <w:rPr>
+          <w:color w:val="A6A6A6" w:themeColor="background1" w:themeShade="A6"/>
+        </w:rPr>
+        <w:t>src</w:t>
+      </w:r>
+      <w:proofErr w:type="spellEnd"/>
+      <w:r>
+        <w:rPr>
+          <w:color w:val="A6A6A6" w:themeColor="background1" w:themeShade="A6"/>
+        </w:rPr>
+        <w:t xml:space="preserve">/app.js </w:t>
       </w:r>
       <w:r>
         <w:t>won’t work anymore too. Only the ‘dev’ command will be able to access it.</w:t>
@@ -8080,7 +8114,21 @@
         <w:rPr>
           <w:color w:val="4472C4" w:themeColor="accent1"/>
         </w:rPr>
-        <w:t xml:space="preserve">npm i </w:t>
+        <w:t xml:space="preserve">npm </w:t>
+      </w:r>
+      <w:proofErr w:type="spellStart"/>
+      <w:r>
+        <w:rPr>
+          <w:color w:val="4472C4" w:themeColor="accent1"/>
+        </w:rPr>
+        <w:t>i</w:t>
+      </w:r>
+      <w:proofErr w:type="spellEnd"/>
+      <w:r>
+        <w:rPr>
+          <w:color w:val="4472C4" w:themeColor="accent1"/>
+        </w:rPr>
+        <w:t xml:space="preserve"> </w:t>
       </w:r>
       <w:proofErr w:type="spellStart"/>
       <w:r>
@@ -9236,7 +9284,21 @@
         <w:rPr>
           <w:color w:val="808080" w:themeColor="background1" w:themeShade="80"/>
         </w:rPr>
-        <w:t xml:space="preserve">npm i </w:t>
+        <w:t xml:space="preserve">npm </w:t>
+      </w:r>
+      <w:proofErr w:type="spellStart"/>
+      <w:r>
+        <w:rPr>
+          <w:color w:val="808080" w:themeColor="background1" w:themeShade="80"/>
+        </w:rPr>
+        <w:t>i</w:t>
+      </w:r>
+      <w:proofErr w:type="spellEnd"/>
+      <w:r>
+        <w:rPr>
+          <w:color w:val="808080" w:themeColor="background1" w:themeShade="80"/>
+        </w:rPr>
+        <w:t xml:space="preserve"> </w:t>
       </w:r>
       <w:proofErr w:type="spellStart"/>
       <w:r>
@@ -13634,7 +13696,21 @@
         <w:rPr>
           <w:color w:val="A6A6A6" w:themeColor="background1" w:themeShade="A6"/>
         </w:rPr>
-        <w:t>npm i env-</w:t>
+        <w:t xml:space="preserve">npm </w:t>
+      </w:r>
+      <w:proofErr w:type="spellStart"/>
+      <w:r>
+        <w:rPr>
+          <w:color w:val="A6A6A6" w:themeColor="background1" w:themeShade="A6"/>
+        </w:rPr>
+        <w:t>i</w:t>
+      </w:r>
+      <w:proofErr w:type="spellEnd"/>
+      <w:r>
+        <w:rPr>
+          <w:color w:val="A6A6A6" w:themeColor="background1" w:themeShade="A6"/>
+        </w:rPr>
+        <w:t xml:space="preserve"> env-</w:t>
       </w:r>
       <w:proofErr w:type="spellStart"/>
       <w:r>
@@ -14890,7 +14966,21 @@
         <w:rPr>
           <w:color w:val="A6A6A6" w:themeColor="background1" w:themeShade="A6"/>
         </w:rPr>
-        <w:t xml:space="preserve">npm i </w:t>
+        <w:t xml:space="preserve">npm </w:t>
+      </w:r>
+      <w:proofErr w:type="spellStart"/>
+      <w:r>
+        <w:rPr>
+          <w:color w:val="A6A6A6" w:themeColor="background1" w:themeShade="A6"/>
+        </w:rPr>
+        <w:t>i</w:t>
+      </w:r>
+      <w:proofErr w:type="spellEnd"/>
+      <w:r>
+        <w:rPr>
+          <w:color w:val="A6A6A6" w:themeColor="background1" w:themeShade="A6"/>
+        </w:rPr>
+        <w:t xml:space="preserve"> </w:t>
       </w:r>
       <w:proofErr w:type="spellStart"/>
       <w:r>
@@ -16833,6 +16923,7 @@
       </w:pPr>
       <w:r>
         <w:rPr>
+          <w:noProof/>
           <w:color w:val="A6A6A6" w:themeColor="background1" w:themeShade="A6"/>
         </w:rPr>
         <w:drawing>
@@ -17361,6 +17452,1154 @@
       </w:r>
       <w:r>
         <w:t>and now the server will be aware of the client’s existence!</w:t>
+      </w:r>
+    </w:p>
+    <w:p>
+      <w:pPr>
+        <w:tabs>
+          <w:tab w:val="left" w:pos="5095"/>
+        </w:tabs>
+      </w:pPr>
+    </w:p>
+    <w:p>
+      <w:pPr>
+        <w:tabs>
+          <w:tab w:val="left" w:pos="5095"/>
+        </w:tabs>
+      </w:pPr>
+    </w:p>
+    <w:p>
+      <w:pPr>
+        <w:tabs>
+          <w:tab w:val="left" w:pos="5095"/>
+        </w:tabs>
+      </w:pPr>
+      <w:r>
+        <w:t>Adding an argument</w:t>
+      </w:r>
+      <w:r>
+        <w:t xml:space="preserve"> (</w:t>
+      </w:r>
+      <w:r>
+        <w:rPr>
+          <w:color w:val="FF0000"/>
+        </w:rPr>
+        <w:t>socket</w:t>
+      </w:r>
+      <w:r>
+        <w:t>)</w:t>
+      </w:r>
+      <w:r>
+        <w:t xml:space="preserve"> to the </w:t>
+      </w:r>
+      <w:proofErr w:type="gramStart"/>
+      <w:r>
+        <w:rPr>
+          <w:color w:val="4472C4" w:themeColor="accent1"/>
+        </w:rPr>
+        <w:t>io.on</w:t>
+      </w:r>
+      <w:proofErr w:type="gramEnd"/>
+      <w:r>
+        <w:rPr>
+          <w:color w:val="4472C4" w:themeColor="accent1"/>
+        </w:rPr>
+        <w:t xml:space="preserve">() </w:t>
+      </w:r>
+      <w:r>
+        <w:t>callback</w:t>
+      </w:r>
+      <w:r>
+        <w:t xml:space="preserve"> will provide you </w:t>
+      </w:r>
+      <w:r>
+        <w:t xml:space="preserve">an object which contains information about the new connection. </w:t>
+      </w:r>
+      <w:proofErr w:type="gramStart"/>
+      <w:r>
+        <w:t>So</w:t>
+      </w:r>
+      <w:proofErr w:type="gramEnd"/>
+      <w:r>
+        <w:t xml:space="preserve"> we can use methods on that </w:t>
+      </w:r>
+      <w:r>
+        <w:rPr>
+          <w:color w:val="FF0000"/>
+        </w:rPr>
+        <w:t xml:space="preserve">socket </w:t>
+      </w:r>
+      <w:r>
+        <w:t>object</w:t>
+      </w:r>
+    </w:p>
+    <w:p>
+      <w:pPr>
+        <w:tabs>
+          <w:tab w:val="left" w:pos="5095"/>
+        </w:tabs>
+      </w:pPr>
+    </w:p>
+    <w:p>
+      <w:pPr>
+        <w:tabs>
+          <w:tab w:val="left" w:pos="5095"/>
+        </w:tabs>
+      </w:pPr>
+      <w:r>
+        <w:rPr>
+          <w:color w:val="4472C4" w:themeColor="accent1"/>
+        </w:rPr>
+        <w:t xml:space="preserve">socket.emit </w:t>
+      </w:r>
+      <w:r>
+        <w:t>=&gt; will send an event to client, from server</w:t>
+      </w:r>
+    </w:p>
+    <w:p>
+      <w:pPr>
+        <w:tabs>
+          <w:tab w:val="left" w:pos="5095"/>
+        </w:tabs>
+      </w:pPr>
+      <w:r>
+        <w:drawing>
+          <wp:inline distT="0" distB="0" distL="0" distR="0" wp14:anchorId="26DDD997" wp14:editId="7E7BE7CE">
+            <wp:extent cx="5943600" cy="2548255"/>
+            <wp:effectExtent l="0" t="0" r="0" b="4445"/>
+            <wp:docPr id="60" name="Picture 60"/>
+            <wp:cNvGraphicFramePr>
+              <a:graphicFrameLocks xmlns:a="http://schemas.openxmlformats.org/drawingml/2006/main" noChangeAspect="1"/>
+            </wp:cNvGraphicFramePr>
+            <a:graphic xmlns:a="http://schemas.openxmlformats.org/drawingml/2006/main">
+              <a:graphicData uri="http://schemas.openxmlformats.org/drawingml/2006/picture">
+                <pic:pic xmlns:pic="http://schemas.openxmlformats.org/drawingml/2006/picture">
+                  <pic:nvPicPr>
+                    <pic:cNvPr id="1" name=""/>
+                    <pic:cNvPicPr/>
+                  </pic:nvPicPr>
+                  <pic:blipFill>
+                    <a:blip r:embed="rId69"/>
+                    <a:stretch>
+                      <a:fillRect/>
+                    </a:stretch>
+                  </pic:blipFill>
+                  <pic:spPr>
+                    <a:xfrm>
+                      <a:off x="0" y="0"/>
+                      <a:ext cx="5943600" cy="2548255"/>
+                    </a:xfrm>
+                    <a:prstGeom prst="rect">
+                      <a:avLst/>
+                    </a:prstGeom>
+                  </pic:spPr>
+                </pic:pic>
+              </a:graphicData>
+            </a:graphic>
+          </wp:inline>
+        </w:drawing>
+      </w:r>
+    </w:p>
+    <w:p>
+      <w:pPr>
+        <w:tabs>
+          <w:tab w:val="left" w:pos="5095"/>
+        </w:tabs>
+      </w:pPr>
+      <w:r>
+        <w:t xml:space="preserve">Any extra argument we add to the </w:t>
+      </w:r>
+      <w:proofErr w:type="gramStart"/>
+      <w:r>
+        <w:rPr>
+          <w:color w:val="4472C4" w:themeColor="accent1"/>
+        </w:rPr>
+        <w:t>socket.emit</w:t>
+      </w:r>
+      <w:proofErr w:type="gramEnd"/>
+      <w:r>
+        <w:rPr>
+          <w:color w:val="4472C4" w:themeColor="accent1"/>
+        </w:rPr>
+        <w:t>(</w:t>
+      </w:r>
+      <w:r>
+        <w:rPr>
+          <w:color w:val="4472C4" w:themeColor="accent1"/>
+        </w:rPr>
+        <w:t xml:space="preserve">) </w:t>
+      </w:r>
+      <w:r>
+        <w:t>will be passed to the client receiving the event!</w:t>
+      </w:r>
+    </w:p>
+    <w:p>
+      <w:pPr>
+        <w:tabs>
+          <w:tab w:val="left" w:pos="5095"/>
+        </w:tabs>
+      </w:pPr>
+      <w:r>
+        <w:t xml:space="preserve">Also, any method used on the ‘socket’ </w:t>
+      </w:r>
+      <w:r>
+        <w:t>from the server, is targeting that only client.</w:t>
+      </w:r>
+    </w:p>
+    <w:p>
+      <w:pPr>
+        <w:tabs>
+          <w:tab w:val="left" w:pos="5095"/>
+        </w:tabs>
+      </w:pPr>
+      <w:r>
+        <w:t>To send an event to everybody, we must use ‘io’ object!</w:t>
+      </w:r>
+    </w:p>
+    <w:p>
+      <w:pPr>
+        <w:tabs>
+          <w:tab w:val="left" w:pos="5095"/>
+        </w:tabs>
+      </w:pPr>
+    </w:p>
+    <w:p>
+      <w:pPr>
+        <w:tabs>
+          <w:tab w:val="left" w:pos="5095"/>
+        </w:tabs>
+      </w:pPr>
+      <w:r>
+        <w:lastRenderedPageBreak/>
+        <w:t>Client side down below, receiving the ‘count’ from server.</w:t>
+      </w:r>
+    </w:p>
+    <w:p>
+      <w:pPr>
+        <w:tabs>
+          <w:tab w:val="left" w:pos="5095"/>
+        </w:tabs>
+      </w:pPr>
+      <w:r>
+        <w:drawing>
+          <wp:inline distT="0" distB="0" distL="0" distR="0" wp14:anchorId="3EA5DDE2" wp14:editId="0746B4EE">
+            <wp:extent cx="4343400" cy="2013822"/>
+            <wp:effectExtent l="0" t="0" r="0" b="5715"/>
+            <wp:docPr id="59" name="Picture 59" descr="Text&#10;&#10;Description automatically generated"/>
+            <wp:cNvGraphicFramePr>
+              <a:graphicFrameLocks xmlns:a="http://schemas.openxmlformats.org/drawingml/2006/main" noChangeAspect="1"/>
+            </wp:cNvGraphicFramePr>
+            <a:graphic xmlns:a="http://schemas.openxmlformats.org/drawingml/2006/main">
+              <a:graphicData uri="http://schemas.openxmlformats.org/drawingml/2006/picture">
+                <pic:pic xmlns:pic="http://schemas.openxmlformats.org/drawingml/2006/picture">
+                  <pic:nvPicPr>
+                    <pic:cNvPr id="59" name="Picture 59" descr="Text&#10;&#10;Description automatically generated"/>
+                    <pic:cNvPicPr/>
+                  </pic:nvPicPr>
+                  <pic:blipFill>
+                    <a:blip r:embed="rId70"/>
+                    <a:stretch>
+                      <a:fillRect/>
+                    </a:stretch>
+                  </pic:blipFill>
+                  <pic:spPr>
+                    <a:xfrm>
+                      <a:off x="0" y="0"/>
+                      <a:ext cx="4343400" cy="2013822"/>
+                    </a:xfrm>
+                    <a:prstGeom prst="rect">
+                      <a:avLst/>
+                    </a:prstGeom>
+                  </pic:spPr>
+                </pic:pic>
+              </a:graphicData>
+            </a:graphic>
+          </wp:inline>
+        </w:drawing>
+      </w:r>
+    </w:p>
+    <w:p>
+      <w:pPr>
+        <w:tabs>
+          <w:tab w:val="left" w:pos="5095"/>
+        </w:tabs>
+      </w:pPr>
+    </w:p>
+    <w:p>
+      <w:pPr>
+        <w:tabs>
+          <w:tab w:val="left" w:pos="5095"/>
+        </w:tabs>
+      </w:pPr>
+      <w:r>
+        <w:rPr>
+          <w:b/>
+          <w:bCs/>
+        </w:rPr>
+        <w:t xml:space="preserve">Broadcasting Events </w:t>
+      </w:r>
+      <w:r>
+        <w:t>will be sent to everybody except one specified client. (</w:t>
+      </w:r>
+      <w:proofErr w:type="gramStart"/>
+      <w:r>
+        <w:t>like</w:t>
+      </w:r>
+      <w:proofErr w:type="gramEnd"/>
+      <w:r>
+        <w:t xml:space="preserve"> the one</w:t>
+      </w:r>
+      <w:r>
+        <w:t xml:space="preserve"> texting!)</w:t>
+      </w:r>
+    </w:p>
+    <w:p>
+      <w:pPr>
+        <w:tabs>
+          <w:tab w:val="left" w:pos="5095"/>
+        </w:tabs>
+      </w:pPr>
+      <w:r>
+        <w:drawing>
+          <wp:inline distT="0" distB="0" distL="0" distR="0" wp14:anchorId="4087F16F" wp14:editId="3A460904">
+            <wp:extent cx="4587638" cy="365792"/>
+            <wp:effectExtent l="0" t="0" r="3810" b="0"/>
+            <wp:docPr id="61" name="Picture 61"/>
+            <wp:cNvGraphicFramePr>
+              <a:graphicFrameLocks xmlns:a="http://schemas.openxmlformats.org/drawingml/2006/main" noChangeAspect="1"/>
+            </wp:cNvGraphicFramePr>
+            <a:graphic xmlns:a="http://schemas.openxmlformats.org/drawingml/2006/main">
+              <a:graphicData uri="http://schemas.openxmlformats.org/drawingml/2006/picture">
+                <pic:pic xmlns:pic="http://schemas.openxmlformats.org/drawingml/2006/picture">
+                  <pic:nvPicPr>
+                    <pic:cNvPr id="1" name=""/>
+                    <pic:cNvPicPr/>
+                  </pic:nvPicPr>
+                  <pic:blipFill>
+                    <a:blip r:embed="rId71"/>
+                    <a:stretch>
+                      <a:fillRect/>
+                    </a:stretch>
+                  </pic:blipFill>
+                  <pic:spPr>
+                    <a:xfrm>
+                      <a:off x="0" y="0"/>
+                      <a:ext cx="4587638" cy="365792"/>
+                    </a:xfrm>
+                    <a:prstGeom prst="rect">
+                      <a:avLst/>
+                    </a:prstGeom>
+                  </pic:spPr>
+                </pic:pic>
+              </a:graphicData>
+            </a:graphic>
+          </wp:inline>
+        </w:drawing>
+      </w:r>
+    </w:p>
+    <w:p>
+      <w:pPr>
+        <w:tabs>
+          <w:tab w:val="left" w:pos="5095"/>
+        </w:tabs>
+      </w:pPr>
+    </w:p>
+    <w:p>
+      <w:pPr>
+        <w:tabs>
+          <w:tab w:val="left" w:pos="5095"/>
+        </w:tabs>
+        <w:rPr>
+          <w:b/>
+          <w:bCs/>
+        </w:rPr>
+      </w:pPr>
+      <w:r>
+        <w:rPr>
+          <w:b/>
+          <w:bCs/>
+        </w:rPr>
+        <w:t>There is no ‘</w:t>
+      </w:r>
+      <w:r>
+        <w:rPr>
+          <w:b/>
+          <w:bCs/>
+          <w:color w:val="ED7D31" w:themeColor="accent2"/>
+        </w:rPr>
+        <w:t>disconnect</w:t>
+      </w:r>
+      <w:r>
+        <w:rPr>
+          <w:b/>
+          <w:bCs/>
+        </w:rPr>
+        <w:t xml:space="preserve">’ event on </w:t>
+      </w:r>
+      <w:r>
+        <w:rPr>
+          <w:b/>
+          <w:bCs/>
+          <w:color w:val="4472C4" w:themeColor="accent1"/>
+        </w:rPr>
+        <w:t>io</w:t>
+      </w:r>
+      <w:r>
+        <w:rPr>
+          <w:b/>
+          <w:bCs/>
+        </w:rPr>
+        <w:t xml:space="preserve">, but on </w:t>
+      </w:r>
+      <w:r>
+        <w:rPr>
+          <w:b/>
+          <w:bCs/>
+          <w:color w:val="4472C4" w:themeColor="accent1"/>
+        </w:rPr>
+        <w:t>socket</w:t>
+      </w:r>
+      <w:r>
+        <w:rPr>
+          <w:b/>
+          <w:bCs/>
+        </w:rPr>
+        <w:t>!</w:t>
+      </w:r>
+    </w:p>
+    <w:p>
+      <w:pPr>
+        <w:tabs>
+          <w:tab w:val="left" w:pos="5095"/>
+        </w:tabs>
+      </w:pPr>
+      <w:r>
+        <w:t>So, to know when a client disconnects, we do just this:</w:t>
+      </w:r>
+    </w:p>
+    <w:p>
+      <w:pPr>
+        <w:tabs>
+          <w:tab w:val="left" w:pos="5095"/>
+        </w:tabs>
+      </w:pPr>
+      <w:r>
+        <w:drawing>
+          <wp:inline distT="0" distB="0" distL="0" distR="0" wp14:anchorId="2C4244A3" wp14:editId="308D1EF3">
+            <wp:extent cx="5943600" cy="537210"/>
+            <wp:effectExtent l="0" t="0" r="0" b="0"/>
+            <wp:docPr id="62" name="Picture 62"/>
+            <wp:cNvGraphicFramePr>
+              <a:graphicFrameLocks xmlns:a="http://schemas.openxmlformats.org/drawingml/2006/main" noChangeAspect="1"/>
+            </wp:cNvGraphicFramePr>
+            <a:graphic xmlns:a="http://schemas.openxmlformats.org/drawingml/2006/main">
+              <a:graphicData uri="http://schemas.openxmlformats.org/drawingml/2006/picture">
+                <pic:pic xmlns:pic="http://schemas.openxmlformats.org/drawingml/2006/picture">
+                  <pic:nvPicPr>
+                    <pic:cNvPr id="1" name=""/>
+                    <pic:cNvPicPr/>
+                  </pic:nvPicPr>
+                  <pic:blipFill>
+                    <a:blip r:embed="rId72"/>
+                    <a:stretch>
+                      <a:fillRect/>
+                    </a:stretch>
+                  </pic:blipFill>
+                  <pic:spPr>
+                    <a:xfrm>
+                      <a:off x="0" y="0"/>
+                      <a:ext cx="5943600" cy="537210"/>
+                    </a:xfrm>
+                    <a:prstGeom prst="rect">
+                      <a:avLst/>
+                    </a:prstGeom>
+                  </pic:spPr>
+                </pic:pic>
+              </a:graphicData>
+            </a:graphic>
+          </wp:inline>
+        </w:drawing>
+      </w:r>
+    </w:p>
+    <w:p>
+      <w:pPr>
+        <w:tabs>
+          <w:tab w:val="left" w:pos="5095"/>
+        </w:tabs>
+        <w:rPr>
+          <w:color w:val="4472C4" w:themeColor="accent1"/>
+        </w:rPr>
+      </w:pPr>
+      <w:r>
+        <w:t xml:space="preserve">^ inside </w:t>
+      </w:r>
+      <w:r>
+        <w:rPr>
+          <w:color w:val="4472C4" w:themeColor="accent1"/>
+        </w:rPr>
+        <w:t>io.on(‘connection’)</w:t>
+      </w:r>
+    </w:p>
+    <w:p>
+      <w:pPr>
+        <w:tabs>
+          <w:tab w:val="left" w:pos="5095"/>
+        </w:tabs>
+        <w:rPr>
+          <w:color w:val="000000" w:themeColor="text1"/>
+        </w:rPr>
+      </w:pPr>
+      <w:r>
+        <w:rPr>
+          <w:color w:val="000000" w:themeColor="text1"/>
+        </w:rPr>
+        <w:t>We don’t need to broadcast an event to all the other</w:t>
+      </w:r>
+      <w:r>
+        <w:rPr>
+          <w:color w:val="000000" w:themeColor="text1"/>
+        </w:rPr>
+        <w:t xml:space="preserve"> clients,</w:t>
+      </w:r>
+      <w:r>
+        <w:rPr>
+          <w:color w:val="000000" w:themeColor="text1"/>
+        </w:rPr>
+        <w:t xml:space="preserve"> when </w:t>
+      </w:r>
+      <w:r>
+        <w:rPr>
+          <w:color w:val="000000" w:themeColor="text1"/>
+        </w:rPr>
+        <w:t>somebody</w:t>
+      </w:r>
+      <w:r>
+        <w:rPr>
+          <w:color w:val="000000" w:themeColor="text1"/>
+        </w:rPr>
+        <w:t xml:space="preserve"> leaves</w:t>
+      </w:r>
+      <w:r>
+        <w:rPr>
+          <w:color w:val="000000" w:themeColor="text1"/>
+        </w:rPr>
+        <w:t>. We just send an event to everybody, because the client we want to omit has already left.</w:t>
+      </w:r>
+    </w:p>
+    <w:p>
+      <w:pPr>
+        <w:tabs>
+          <w:tab w:val="left" w:pos="5095"/>
+        </w:tabs>
+      </w:pPr>
+    </w:p>
+    <w:p>
+      <w:pPr>
+        <w:tabs>
+          <w:tab w:val="left" w:pos="5095"/>
+        </w:tabs>
+      </w:pPr>
+      <w:r>
+        <w:t>Share location</w:t>
+      </w:r>
+    </w:p>
+    <w:p>
+      <w:pPr>
+        <w:tabs>
+          <w:tab w:val="left" w:pos="5095"/>
+        </w:tabs>
+      </w:pPr>
+      <w:r>
+        <w:t xml:space="preserve">Not all browsers support </w:t>
+      </w:r>
+      <w:r>
+        <w:rPr>
+          <w:color w:val="4472C4" w:themeColor="accent1"/>
+        </w:rPr>
+        <w:t>navigator.geolocation</w:t>
+      </w:r>
+      <w:r>
+        <w:t>, so better check for it first before using.</w:t>
+      </w:r>
+    </w:p>
+    <w:p>
+      <w:pPr>
+        <w:tabs>
+          <w:tab w:val="left" w:pos="5095"/>
+        </w:tabs>
+      </w:pPr>
+      <w:r>
+        <w:drawing>
+          <wp:inline distT="0" distB="0" distL="0" distR="0" wp14:anchorId="0386BC1C" wp14:editId="62EB1EB0">
+            <wp:extent cx="4602879" cy="579170"/>
+            <wp:effectExtent l="0" t="0" r="7620" b="0"/>
+            <wp:docPr id="63" name="Picture 63" descr="Graphical user interface&#10;&#10;Description automatically generated with medium confidence"/>
+            <wp:cNvGraphicFramePr>
+              <a:graphicFrameLocks xmlns:a="http://schemas.openxmlformats.org/drawingml/2006/main" noChangeAspect="1"/>
+            </wp:cNvGraphicFramePr>
+            <a:graphic xmlns:a="http://schemas.openxmlformats.org/drawingml/2006/main">
+              <a:graphicData uri="http://schemas.openxmlformats.org/drawingml/2006/picture">
+                <pic:pic xmlns:pic="http://schemas.openxmlformats.org/drawingml/2006/picture">
+                  <pic:nvPicPr>
+                    <pic:cNvPr id="63" name="Picture 63" descr="Graphical user interface&#10;&#10;Description automatically generated with medium confidence"/>
+                    <pic:cNvPicPr/>
+                  </pic:nvPicPr>
+                  <pic:blipFill>
+                    <a:blip r:embed="rId73"/>
+                    <a:stretch>
+                      <a:fillRect/>
+                    </a:stretch>
+                  </pic:blipFill>
+                  <pic:spPr>
+                    <a:xfrm>
+                      <a:off x="0" y="0"/>
+                      <a:ext cx="4602879" cy="579170"/>
+                    </a:xfrm>
+                    <a:prstGeom prst="rect">
+                      <a:avLst/>
+                    </a:prstGeom>
+                  </pic:spPr>
+                </pic:pic>
+              </a:graphicData>
+            </a:graphic>
+          </wp:inline>
+        </w:drawing>
+      </w:r>
+    </w:p>
+    <w:p>
+      <w:pPr>
+        <w:tabs>
+          <w:tab w:val="left" w:pos="5095"/>
+        </w:tabs>
+      </w:pPr>
+      <w:r>
+        <w:t>Accepts a callback function as argument</w:t>
+      </w:r>
+      <w:r>
+        <w:t>. Browser don’t have promises built in, so response</w:t>
+      </w:r>
+      <w:r>
+        <w:t>s</w:t>
+      </w:r>
+      <w:r>
+        <w:t xml:space="preserve"> </w:t>
+      </w:r>
+      <w:proofErr w:type="gramStart"/>
+      <w:r>
+        <w:t>comes</w:t>
+      </w:r>
+      <w:proofErr w:type="gramEnd"/>
+      <w:r>
+        <w:t xml:space="preserve"> so.</w:t>
+      </w:r>
+    </w:p>
+    <w:p>
+      <w:pPr>
+        <w:tabs>
+          <w:tab w:val="left" w:pos="5095"/>
+        </w:tabs>
+      </w:pPr>
+    </w:p>
+    <w:p>
+      <w:pPr>
+        <w:tabs>
+          <w:tab w:val="left" w:pos="5095"/>
+        </w:tabs>
+      </w:pPr>
+    </w:p>
+    <w:p>
+      <w:pPr>
+        <w:tabs>
+          <w:tab w:val="left" w:pos="5095"/>
+        </w:tabs>
+      </w:pPr>
+      <w:r>
+        <w:lastRenderedPageBreak/>
+        <w:t xml:space="preserve">In a basic communication through Web Sockets, client would never know if the event </w:t>
+      </w:r>
+      <w:r>
+        <w:t xml:space="preserve">he </w:t>
+      </w:r>
+      <w:r>
+        <w:t xml:space="preserve">sent to the server was </w:t>
+      </w:r>
+      <w:r>
+        <w:t>actually received.</w:t>
+      </w:r>
+    </w:p>
+    <w:p>
+      <w:pPr>
+        <w:tabs>
+          <w:tab w:val="left" w:pos="5095"/>
+        </w:tabs>
+      </w:pPr>
+      <w:r>
+        <w:t>For</w:t>
+      </w:r>
+      <w:r>
+        <w:t xml:space="preserve"> this, we have </w:t>
+      </w:r>
+      <w:r>
+        <w:rPr>
+          <w:b/>
+          <w:bCs/>
+        </w:rPr>
+        <w:t>Event Acknowledgements</w:t>
+      </w:r>
+      <w:r>
+        <w:t xml:space="preserve"> !</w:t>
+      </w:r>
+    </w:p>
+    <w:p>
+      <w:pPr>
+        <w:tabs>
+          <w:tab w:val="left" w:pos="5095"/>
+        </w:tabs>
+        <w:rPr>
+          <w:color w:val="70AD47" w:themeColor="accent6"/>
+        </w:rPr>
+      </w:pPr>
+      <w:r>
+        <w:rPr>
+          <w:color w:val="70AD47" w:themeColor="accent6"/>
+        </w:rPr>
+        <w:t xml:space="preserve">Server </w:t>
+      </w:r>
+      <w:r>
+        <w:rPr>
+          <w:color w:val="70AD47" w:themeColor="accent6"/>
+        </w:rPr>
+        <w:sym w:font="Wingdings" w:char="F0E0"/>
+      </w:r>
+      <w:r>
+        <w:rPr>
+          <w:color w:val="70AD47" w:themeColor="accent6"/>
+        </w:rPr>
+        <w:t xml:space="preserve"> client </w:t>
+      </w:r>
+      <w:r>
+        <w:rPr>
+          <w:color w:val="70AD47" w:themeColor="accent6"/>
+        </w:rPr>
+        <w:sym w:font="Wingdings" w:char="F0E0"/>
+      </w:r>
+      <w:r>
+        <w:rPr>
+          <w:color w:val="70AD47" w:themeColor="accent6"/>
+        </w:rPr>
+        <w:t xml:space="preserve"> acknowledge server</w:t>
+      </w:r>
+    </w:p>
+    <w:p>
+      <w:pPr>
+        <w:tabs>
+          <w:tab w:val="left" w:pos="5095"/>
+        </w:tabs>
+        <w:rPr>
+          <w:color w:val="70AD47" w:themeColor="accent6"/>
+        </w:rPr>
+      </w:pPr>
+      <w:r>
+        <w:rPr>
+          <w:color w:val="70AD47" w:themeColor="accent6"/>
+        </w:rPr>
+        <w:t xml:space="preserve">Client </w:t>
+      </w:r>
+      <w:r>
+        <w:rPr>
+          <w:color w:val="70AD47" w:themeColor="accent6"/>
+        </w:rPr>
+        <w:sym w:font="Wingdings" w:char="F0E0"/>
+      </w:r>
+      <w:r>
+        <w:rPr>
+          <w:color w:val="70AD47" w:themeColor="accent6"/>
+        </w:rPr>
+        <w:t xml:space="preserve"> server </w:t>
+      </w:r>
+      <w:r>
+        <w:rPr>
+          <w:color w:val="70AD47" w:themeColor="accent6"/>
+        </w:rPr>
+        <w:sym w:font="Wingdings" w:char="F0E0"/>
+      </w:r>
+      <w:r>
+        <w:rPr>
+          <w:color w:val="70AD47" w:themeColor="accent6"/>
+        </w:rPr>
+        <w:t xml:space="preserve"> acknowledge client</w:t>
+      </w:r>
+    </w:p>
+    <w:p>
+      <w:pPr>
+        <w:tabs>
+          <w:tab w:val="left" w:pos="5095"/>
+        </w:tabs>
+      </w:pPr>
+      <w:r>
+        <w:t xml:space="preserve">This acknowledgement happens when, in the </w:t>
+      </w:r>
+      <w:r>
+        <w:rPr>
+          <w:color w:val="4472C4" w:themeColor="accent1"/>
+        </w:rPr>
+        <w:t xml:space="preserve">socket.emit </w:t>
+      </w:r>
+      <w:r>
+        <w:t xml:space="preserve">from client is </w:t>
+      </w:r>
+      <w:r>
+        <w:t>added a final argument as a callback function. Then, when server receives the event, passes a last argument ‘</w:t>
+      </w:r>
+      <w:r>
+        <w:rPr>
+          <w:color w:val="ED7D31" w:themeColor="accent2"/>
+        </w:rPr>
+        <w:t>callback</w:t>
+      </w:r>
+      <w:r>
+        <w:t xml:space="preserve">’ and </w:t>
+      </w:r>
+      <w:r>
+        <w:t xml:space="preserve">calls it after the entire script has </w:t>
+      </w:r>
+      <w:proofErr w:type="gramStart"/>
+      <w:r>
+        <w:t>ran</w:t>
+      </w:r>
+      <w:proofErr w:type="gramEnd"/>
+      <w:r>
+        <w:t>.</w:t>
+      </w:r>
+    </w:p>
+    <w:p>
+      <w:pPr>
+        <w:tabs>
+          <w:tab w:val="left" w:pos="5095"/>
+        </w:tabs>
+      </w:pPr>
+      <w:r>
+        <w:t>e.g.</w:t>
+      </w:r>
+    </w:p>
+    <w:p>
+      <w:pPr>
+        <w:tabs>
+          <w:tab w:val="left" w:pos="5095"/>
+        </w:tabs>
+      </w:pPr>
+      <w:r>
+        <w:drawing>
+          <wp:inline distT="0" distB="0" distL="0" distR="0" wp14:anchorId="2E410AA7" wp14:editId="10428582">
+            <wp:extent cx="4336156" cy="731583"/>
+            <wp:effectExtent l="0" t="0" r="7620" b="0"/>
+            <wp:docPr id="64" name="Picture 64" descr="Text&#10;&#10;Description automatically generated"/>
+            <wp:cNvGraphicFramePr>
+              <a:graphicFrameLocks xmlns:a="http://schemas.openxmlformats.org/drawingml/2006/main" noChangeAspect="1"/>
+            </wp:cNvGraphicFramePr>
+            <a:graphic xmlns:a="http://schemas.openxmlformats.org/drawingml/2006/main">
+              <a:graphicData uri="http://schemas.openxmlformats.org/drawingml/2006/picture">
+                <pic:pic xmlns:pic="http://schemas.openxmlformats.org/drawingml/2006/picture">
+                  <pic:nvPicPr>
+                    <pic:cNvPr id="64" name="Picture 64" descr="Text&#10;&#10;Description automatically generated"/>
+                    <pic:cNvPicPr/>
+                  </pic:nvPicPr>
+                  <pic:blipFill>
+                    <a:blip r:embed="rId74"/>
+                    <a:stretch>
+                      <a:fillRect/>
+                    </a:stretch>
+                  </pic:blipFill>
+                  <pic:spPr>
+                    <a:xfrm>
+                      <a:off x="0" y="0"/>
+                      <a:ext cx="4336156" cy="731583"/>
+                    </a:xfrm>
+                    <a:prstGeom prst="rect">
+                      <a:avLst/>
+                    </a:prstGeom>
+                  </pic:spPr>
+                </pic:pic>
+              </a:graphicData>
+            </a:graphic>
+          </wp:inline>
+        </w:drawing>
+      </w:r>
+    </w:p>
+    <w:p>
+      <w:pPr>
+        <w:tabs>
+          <w:tab w:val="left" w:pos="5095"/>
+        </w:tabs>
+        <w:rPr>
+          <w:color w:val="70AD47" w:themeColor="accent6"/>
+        </w:rPr>
+      </w:pPr>
+      <w:r>
+        <w:rPr>
+          <w:color w:val="70AD47" w:themeColor="accent6"/>
+        </w:rPr>
+        <w:drawing>
+          <wp:inline distT="0" distB="0" distL="0" distR="0" wp14:anchorId="3C122209" wp14:editId="1EB075BC">
+            <wp:extent cx="3932261" cy="891617"/>
+            <wp:effectExtent l="0" t="0" r="0" b="3810"/>
+            <wp:docPr id="65" name="Picture 65" descr="Graphical user interface, text&#10;&#10;Description automatically generated"/>
+            <wp:cNvGraphicFramePr>
+              <a:graphicFrameLocks xmlns:a="http://schemas.openxmlformats.org/drawingml/2006/main" noChangeAspect="1"/>
+            </wp:cNvGraphicFramePr>
+            <a:graphic xmlns:a="http://schemas.openxmlformats.org/drawingml/2006/main">
+              <a:graphicData uri="http://schemas.openxmlformats.org/drawingml/2006/picture">
+                <pic:pic xmlns:pic="http://schemas.openxmlformats.org/drawingml/2006/picture">
+                  <pic:nvPicPr>
+                    <pic:cNvPr id="65" name="Picture 65" descr="Graphical user interface, text&#10;&#10;Description automatically generated"/>
+                    <pic:cNvPicPr/>
+                  </pic:nvPicPr>
+                  <pic:blipFill>
+                    <a:blip r:embed="rId75"/>
+                    <a:stretch>
+                      <a:fillRect/>
+                    </a:stretch>
+                  </pic:blipFill>
+                  <pic:spPr>
+                    <a:xfrm>
+                      <a:off x="0" y="0"/>
+                      <a:ext cx="3932261" cy="891617"/>
+                    </a:xfrm>
+                    <a:prstGeom prst="rect">
+                      <a:avLst/>
+                    </a:prstGeom>
+                  </pic:spPr>
+                </pic:pic>
+              </a:graphicData>
+            </a:graphic>
+          </wp:inline>
+        </w:drawing>
+      </w:r>
+    </w:p>
+    <w:p>
+      <w:pPr>
+        <w:tabs>
+          <w:tab w:val="left" w:pos="5095"/>
+        </w:tabs>
+      </w:pPr>
+      <w:r>
+        <w:t>Also, of course callbacks can get as many arguments as wanted.</w:t>
+      </w:r>
+    </w:p>
+    <w:p>
+      <w:pPr>
+        <w:tabs>
+          <w:tab w:val="left" w:pos="5095"/>
+        </w:tabs>
+      </w:pPr>
+    </w:p>
+    <w:p>
+      <w:pPr>
+        <w:tabs>
+          <w:tab w:val="left" w:pos="5095"/>
+        </w:tabs>
+        <w:rPr>
+          <w:color w:val="4472C4" w:themeColor="accent1"/>
+        </w:rPr>
+      </w:pPr>
+      <w:proofErr w:type="gramStart"/>
+      <w:r>
+        <w:rPr>
+          <w:color w:val="4472C4" w:themeColor="accent1"/>
+        </w:rPr>
+        <w:t>bad-words</w:t>
+      </w:r>
+      <w:proofErr w:type="gramEnd"/>
+      <w:r>
+        <w:rPr>
+          <w:color w:val="4472C4" w:themeColor="accent1"/>
+        </w:rPr>
+        <w:t xml:space="preserve"> npm package</w:t>
+      </w:r>
+    </w:p>
+    <w:p>
+      <w:pPr>
+        <w:tabs>
+          <w:tab w:val="left" w:pos="5095"/>
+        </w:tabs>
+      </w:pPr>
+      <w:r>
+        <w:t xml:space="preserve">^ we can use this filter library and </w:t>
+      </w:r>
+      <w:r>
+        <w:t>call the callback before sending message to everybody else, if it has bad words inside!</w:t>
+      </w:r>
+    </w:p>
+    <w:p>
+      <w:pPr>
+        <w:shd w:val="clear" w:color="auto" w:fill="1E1E1E"/>
+        <w:spacing w:after="0" w:line="285" w:lineRule="atLeast"/>
+        <w:rPr>
+          <w:rFonts w:ascii="Consolas" w:eastAsia="Times New Roman" w:hAnsi="Consolas" w:cs="Times New Roman"/>
+          <w:color w:val="D4D4D4"/>
+          <w:sz w:val="21"/>
+          <w:szCs w:val="21"/>
+        </w:rPr>
+      </w:pPr>
+      <w:r>
+        <w:rPr>
+          <w:rFonts w:ascii="Consolas" w:eastAsia="Times New Roman" w:hAnsi="Consolas" w:cs="Times New Roman"/>
+          <w:color w:val="569CD6"/>
+          <w:sz w:val="21"/>
+          <w:szCs w:val="21"/>
+        </w:rPr>
+        <w:t>const</w:t>
+      </w:r>
+      <w:r>
+        <w:rPr>
+          <w:rFonts w:ascii="Consolas" w:eastAsia="Times New Roman" w:hAnsi="Consolas" w:cs="Times New Roman"/>
+          <w:color w:val="D4D4D4"/>
+          <w:sz w:val="21"/>
+          <w:szCs w:val="21"/>
+        </w:rPr>
+        <w:t xml:space="preserve"> </w:t>
+      </w:r>
+      <w:r>
+        <w:rPr>
+          <w:rFonts w:ascii="Consolas" w:eastAsia="Times New Roman" w:hAnsi="Consolas" w:cs="Times New Roman"/>
+          <w:color w:val="4EC9B0"/>
+          <w:sz w:val="21"/>
+          <w:szCs w:val="21"/>
+        </w:rPr>
+        <w:t>Filter</w:t>
+      </w:r>
+      <w:r>
+        <w:rPr>
+          <w:rFonts w:ascii="Consolas" w:eastAsia="Times New Roman" w:hAnsi="Consolas" w:cs="Times New Roman"/>
+          <w:color w:val="D4D4D4"/>
+          <w:sz w:val="21"/>
+          <w:szCs w:val="21"/>
+        </w:rPr>
+        <w:t xml:space="preserve"> = </w:t>
+      </w:r>
+      <w:r>
+        <w:rPr>
+          <w:rFonts w:ascii="Consolas" w:eastAsia="Times New Roman" w:hAnsi="Consolas" w:cs="Times New Roman"/>
+          <w:color w:val="DCDCAA"/>
+          <w:sz w:val="21"/>
+          <w:szCs w:val="21"/>
+        </w:rPr>
+        <w:t>require</w:t>
+      </w:r>
+      <w:r>
+        <w:rPr>
+          <w:rFonts w:ascii="Consolas" w:eastAsia="Times New Roman" w:hAnsi="Consolas" w:cs="Times New Roman"/>
+          <w:color w:val="D4D4D4"/>
+          <w:sz w:val="21"/>
+          <w:szCs w:val="21"/>
+        </w:rPr>
+        <w:t>(</w:t>
+      </w:r>
+      <w:r>
+        <w:rPr>
+          <w:rFonts w:ascii="Consolas" w:eastAsia="Times New Roman" w:hAnsi="Consolas" w:cs="Times New Roman"/>
+          <w:color w:val="CE9178"/>
+          <w:sz w:val="21"/>
+          <w:szCs w:val="21"/>
+        </w:rPr>
+        <w:t>'bad-words'</w:t>
+      </w:r>
+      <w:r>
+        <w:rPr>
+          <w:rFonts w:ascii="Consolas" w:eastAsia="Times New Roman" w:hAnsi="Consolas" w:cs="Times New Roman"/>
+          <w:color w:val="D4D4D4"/>
+          <w:sz w:val="21"/>
+          <w:szCs w:val="21"/>
+        </w:rPr>
+        <w:t>)</w:t>
+      </w:r>
+    </w:p>
+    <w:p>
+      <w:pPr>
+        <w:tabs>
+          <w:tab w:val="left" w:pos="5095"/>
+        </w:tabs>
+      </w:pPr>
+      <w:r>
+        <w:drawing>
+          <wp:inline distT="0" distB="0" distL="0" distR="0" wp14:anchorId="7B19E522" wp14:editId="6229C0F1">
+            <wp:extent cx="5943600" cy="1310005"/>
+            <wp:effectExtent l="0" t="0" r="0" b="4445"/>
+            <wp:docPr id="66" name="Picture 66" descr="Text&#10;&#10;Description automatically generated"/>
+            <wp:cNvGraphicFramePr>
+              <a:graphicFrameLocks xmlns:a="http://schemas.openxmlformats.org/drawingml/2006/main" noChangeAspect="1"/>
+            </wp:cNvGraphicFramePr>
+            <a:graphic xmlns:a="http://schemas.openxmlformats.org/drawingml/2006/main">
+              <a:graphicData uri="http://schemas.openxmlformats.org/drawingml/2006/picture">
+                <pic:pic xmlns:pic="http://schemas.openxmlformats.org/drawingml/2006/picture">
+                  <pic:nvPicPr>
+                    <pic:cNvPr id="66" name="Picture 66" descr="Text&#10;&#10;Description automatically generated"/>
+                    <pic:cNvPicPr/>
+                  </pic:nvPicPr>
+                  <pic:blipFill>
+                    <a:blip r:embed="rId76"/>
+                    <a:stretch>
+                      <a:fillRect/>
+                    </a:stretch>
+                  </pic:blipFill>
+                  <pic:spPr>
+                    <a:xfrm>
+                      <a:off x="0" y="0"/>
+                      <a:ext cx="5943600" cy="1310005"/>
+                    </a:xfrm>
+                    <a:prstGeom prst="rect">
+                      <a:avLst/>
+                    </a:prstGeom>
+                  </pic:spPr>
+                </pic:pic>
+              </a:graphicData>
+            </a:graphic>
+          </wp:inline>
+        </w:drawing>
+      </w:r>
+    </w:p>
+    <w:p>
+      <w:pPr>
+        <w:tabs>
+          <w:tab w:val="left" w:pos="5095"/>
+        </w:tabs>
+      </w:pPr>
+      <w:r>
+        <w:drawing>
+          <wp:inline distT="0" distB="0" distL="0" distR="0" wp14:anchorId="50434FBE" wp14:editId="5E51AB2C">
+            <wp:extent cx="5364945" cy="929721"/>
+            <wp:effectExtent l="0" t="0" r="7620" b="3810"/>
+            <wp:docPr id="67" name="Picture 67" descr="Text&#10;&#10;Description automatically generated"/>
+            <wp:cNvGraphicFramePr>
+              <a:graphicFrameLocks xmlns:a="http://schemas.openxmlformats.org/drawingml/2006/main" noChangeAspect="1"/>
+            </wp:cNvGraphicFramePr>
+            <a:graphic xmlns:a="http://schemas.openxmlformats.org/drawingml/2006/main">
+              <a:graphicData uri="http://schemas.openxmlformats.org/drawingml/2006/picture">
+                <pic:pic xmlns:pic="http://schemas.openxmlformats.org/drawingml/2006/picture">
+                  <pic:nvPicPr>
+                    <pic:cNvPr id="67" name="Picture 67" descr="Text&#10;&#10;Description automatically generated"/>
+                    <pic:cNvPicPr/>
+                  </pic:nvPicPr>
+                  <pic:blipFill>
+                    <a:blip r:embed="rId77"/>
+                    <a:stretch>
+                      <a:fillRect/>
+                    </a:stretch>
+                  </pic:blipFill>
+                  <pic:spPr>
+                    <a:xfrm>
+                      <a:off x="0" y="0"/>
+                      <a:ext cx="5364945" cy="929721"/>
+                    </a:xfrm>
+                    <a:prstGeom prst="rect">
+                      <a:avLst/>
+                    </a:prstGeom>
+                  </pic:spPr>
+                </pic:pic>
+              </a:graphicData>
+            </a:graphic>
+          </wp:inline>
+        </w:drawing>
       </w:r>
     </w:p>
     <w:p>
@@ -18939,7 +20178,6 @@
   <w:style w:type="character" w:default="1" w:styleId="DefaultParagraphFont">
     <w:name w:val="Default Paragraph Font"/>
     <w:uiPriority w:val="1"/>
-    <w:semiHidden/>
     <w:unhideWhenUsed/>
   </w:style>
   <w:style w:type="table" w:default="1" w:styleId="TableNormal">

</xml_diff>

<commit_message>
next: section 17 unit 165"
"
</commit_message>
<xml_diff>
--- a/personal_notes.docx
+++ b/personal_notes.docx
@@ -414,7 +414,21 @@
         <w:rPr>
           <w:color w:val="ED7D31" w:themeColor="accent2"/>
         </w:rPr>
-        <w:t xml:space="preserve"> npm I </w:t>
+        <w:t xml:space="preserve"> </w:t>
+      </w:r>
+      <w:proofErr w:type="spellStart"/>
+      <w:r>
+        <w:rPr>
+          <w:color w:val="ED7D31" w:themeColor="accent2"/>
+        </w:rPr>
+        <w:t>npm</w:t>
+      </w:r>
+      <w:proofErr w:type="spellEnd"/>
+      <w:r>
+        <w:rPr>
+          <w:color w:val="ED7D31" w:themeColor="accent2"/>
+        </w:rPr>
+        <w:t xml:space="preserve"> I </w:t>
       </w:r>
       <w:hyperlink r:id="rId7" w:history="1">
         <w:r>
@@ -1632,11 +1646,19 @@
           <w:tab w:val="left" w:pos="5095"/>
         </w:tabs>
       </w:pPr>
+      <w:proofErr w:type="spellStart"/>
       <w:r>
         <w:rPr>
           <w:color w:val="ED7D31" w:themeColor="accent2"/>
         </w:rPr>
-        <w:t xml:space="preserve">npm </w:t>
+        <w:t>npm</w:t>
+      </w:r>
+      <w:proofErr w:type="spellEnd"/>
+      <w:r>
+        <w:rPr>
+          <w:color w:val="ED7D31" w:themeColor="accent2"/>
+        </w:rPr>
+        <w:t xml:space="preserve"> </w:t>
       </w:r>
       <w:proofErr w:type="spellStart"/>
       <w:r>
@@ -5428,11 +5450,19 @@
           <w:tab w:val="left" w:pos="5095"/>
         </w:tabs>
       </w:pPr>
-      <w:r>
-        <w:rPr>
-          <w:color w:val="A6A6A6" w:themeColor="background1" w:themeShade="A6"/>
-        </w:rPr>
-        <w:t xml:space="preserve">npm uninstall -g </w:t>
+      <w:proofErr w:type="spellStart"/>
+      <w:r>
+        <w:rPr>
+          <w:color w:val="A6A6A6" w:themeColor="background1" w:themeShade="A6"/>
+        </w:rPr>
+        <w:t>npm</w:t>
+      </w:r>
+      <w:proofErr w:type="spellEnd"/>
+      <w:r>
+        <w:rPr>
+          <w:color w:val="A6A6A6" w:themeColor="background1" w:themeShade="A6"/>
+        </w:rPr>
+        <w:t xml:space="preserve"> uninstall -g </w:t>
       </w:r>
       <w:proofErr w:type="spellStart"/>
       <w:r>
@@ -8110,11 +8140,19 @@
       <w:r>
         <w:t xml:space="preserve"> </w:t>
       </w:r>
-      <w:r>
-        <w:rPr>
-          <w:color w:val="4472C4" w:themeColor="accent1"/>
-        </w:rPr>
-        <w:t xml:space="preserve">npm </w:t>
+      <w:proofErr w:type="spellStart"/>
+      <w:r>
+        <w:rPr>
+          <w:color w:val="4472C4" w:themeColor="accent1"/>
+        </w:rPr>
+        <w:t>npm</w:t>
+      </w:r>
+      <w:proofErr w:type="spellEnd"/>
+      <w:r>
+        <w:rPr>
+          <w:color w:val="4472C4" w:themeColor="accent1"/>
+        </w:rPr>
+        <w:t xml:space="preserve"> </w:t>
       </w:r>
       <w:proofErr w:type="spellStart"/>
       <w:r>
@@ -9280,11 +9318,19 @@
           <w:color w:val="808080" w:themeColor="background1" w:themeShade="80"/>
         </w:rPr>
       </w:pPr>
+      <w:proofErr w:type="spellStart"/>
       <w:r>
         <w:rPr>
           <w:color w:val="808080" w:themeColor="background1" w:themeShade="80"/>
         </w:rPr>
-        <w:t xml:space="preserve">npm </w:t>
+        <w:t>npm</w:t>
+      </w:r>
+      <w:proofErr w:type="spellEnd"/>
+      <w:r>
+        <w:rPr>
+          <w:color w:val="808080" w:themeColor="background1" w:themeShade="80"/>
+        </w:rPr>
+        <w:t xml:space="preserve"> </w:t>
       </w:r>
       <w:proofErr w:type="spellStart"/>
       <w:r>
@@ -13692,11 +13738,19 @@
           <w:color w:val="A6A6A6" w:themeColor="background1" w:themeShade="A6"/>
         </w:rPr>
       </w:pPr>
-      <w:r>
-        <w:rPr>
-          <w:color w:val="A6A6A6" w:themeColor="background1" w:themeShade="A6"/>
-        </w:rPr>
-        <w:t xml:space="preserve">npm </w:t>
+      <w:proofErr w:type="spellStart"/>
+      <w:r>
+        <w:rPr>
+          <w:color w:val="A6A6A6" w:themeColor="background1" w:themeShade="A6"/>
+        </w:rPr>
+        <w:t>npm</w:t>
+      </w:r>
+      <w:proofErr w:type="spellEnd"/>
+      <w:r>
+        <w:rPr>
+          <w:color w:val="A6A6A6" w:themeColor="background1" w:themeShade="A6"/>
+        </w:rPr>
+        <w:t xml:space="preserve"> </w:t>
       </w:r>
       <w:proofErr w:type="spellStart"/>
       <w:r>
@@ -14962,11 +15016,19 @@
           <w:color w:val="A6A6A6" w:themeColor="background1" w:themeShade="A6"/>
         </w:rPr>
       </w:pPr>
-      <w:r>
-        <w:rPr>
-          <w:color w:val="A6A6A6" w:themeColor="background1" w:themeShade="A6"/>
-        </w:rPr>
-        <w:t xml:space="preserve">npm </w:t>
+      <w:proofErr w:type="spellStart"/>
+      <w:r>
+        <w:rPr>
+          <w:color w:val="A6A6A6" w:themeColor="background1" w:themeShade="A6"/>
+        </w:rPr>
+        <w:t>npm</w:t>
+      </w:r>
+      <w:proofErr w:type="spellEnd"/>
+      <w:r>
+        <w:rPr>
+          <w:color w:val="A6A6A6" w:themeColor="background1" w:themeShade="A6"/>
+        </w:rPr>
+        <w:t xml:space="preserve"> </w:t>
       </w:r>
       <w:proofErr w:type="spellStart"/>
       <w:r>
@@ -17563,6 +17625,9 @@
         </w:tabs>
       </w:pPr>
       <w:r>
+        <w:rPr>
+          <w:noProof/>
+        </w:rPr>
         <w:drawing>
           <wp:inline distT="0" distB="0" distL="0" distR="0" wp14:anchorId="26DDD997" wp14:editId="7E7BE7CE">
             <wp:extent cx="5943600" cy="2548255"/>
@@ -17681,6 +17746,9 @@
         </w:tabs>
       </w:pPr>
       <w:r>
+        <w:rPr>
+          <w:noProof/>
+        </w:rPr>
         <w:drawing>
           <wp:inline distT="0" distB="0" distL="0" distR="0" wp14:anchorId="3EA5DDE2" wp14:editId="0746B4EE">
             <wp:extent cx="4343400" cy="2013822"/>
@@ -17760,6 +17828,9 @@
         </w:tabs>
       </w:pPr>
       <w:r>
+        <w:rPr>
+          <w:noProof/>
+        </w:rPr>
         <w:drawing>
           <wp:inline distT="0" distB="0" distL="0" distR="0" wp14:anchorId="4087F16F" wp14:editId="3A460904">
             <wp:extent cx="4587638" cy="365792"/>
@@ -17884,6 +17955,9 @@
         </w:tabs>
       </w:pPr>
       <w:r>
+        <w:rPr>
+          <w:noProof/>
+        </w:rPr>
         <w:drawing>
           <wp:inline distT="0" distB="0" distL="0" distR="0" wp14:anchorId="2C4244A3" wp14:editId="308D1EF3">
             <wp:extent cx="5943600" cy="537210"/>
@@ -18029,6 +18103,9 @@
         </w:tabs>
       </w:pPr>
       <w:r>
+        <w:rPr>
+          <w:noProof/>
+        </w:rPr>
         <w:drawing>
           <wp:inline distT="0" distB="0" distL="0" distR="0" wp14:anchorId="0386BC1C" wp14:editId="62EB1EB0">
             <wp:extent cx="4602879" cy="579170"/>
@@ -18289,6 +18366,9 @@
         </w:tabs>
       </w:pPr>
       <w:r>
+        <w:rPr>
+          <w:noProof/>
+        </w:rPr>
         <w:drawing>
           <wp:inline distT="0" distB="0" distL="0" distR="0" wp14:anchorId="2E410AA7" wp14:editId="10428582">
             <wp:extent cx="4336156" cy="731583"/>
@@ -18337,6 +18417,7 @@
       </w:pPr>
       <w:r>
         <w:rPr>
+          <w:noProof/>
           <w:color w:val="70AD47" w:themeColor="accent6"/>
         </w:rPr>
         <w:drawing>
@@ -18521,6 +18602,9 @@
         </w:tabs>
       </w:pPr>
       <w:r>
+        <w:rPr>
+          <w:noProof/>
+        </w:rPr>
         <w:drawing>
           <wp:inline distT="0" distB="0" distL="0" distR="0" wp14:anchorId="7B19E522" wp14:editId="6229C0F1">
             <wp:extent cx="5943600" cy="1310005"/>
@@ -18565,6 +18649,9 @@
         </w:tabs>
       </w:pPr>
       <w:r>
+        <w:rPr>
+          <w:noProof/>
+        </w:rPr>
         <w:drawing>
           <wp:inline distT="0" distB="0" distL="0" distR="0" wp14:anchorId="50434FBE" wp14:editId="5E51AB2C">
             <wp:extent cx="5364945" cy="929721"/>
@@ -18601,6 +18688,46 @@
           </wp:inline>
         </w:drawing>
       </w:r>
+    </w:p>
+    <w:p>
+      <w:pPr>
+        <w:tabs>
+          <w:tab w:val="left" w:pos="5095"/>
+        </w:tabs>
+      </w:pPr>
+      <w:r>
+        <w:rPr>
+          <w:color w:val="ED7D31" w:themeColor="accent2"/>
+        </w:rPr>
+        <w:lastRenderedPageBreak/>
+        <w:t>Timestamp</w:t>
+      </w:r>
+      <w:r>
+        <w:t xml:space="preserve"> =&gt; nr of milliseconds since midnight, 1 jan, 1970. (known as the Unix epoch)</w:t>
+      </w:r>
+    </w:p>
+    <w:p>
+      <w:pPr>
+        <w:tabs>
+          <w:tab w:val="left" w:pos="5095"/>
+        </w:tabs>
+      </w:pPr>
+      <w:r>
+        <w:rPr>
+          <w:color w:val="ED7D31" w:themeColor="accent2"/>
+        </w:rPr>
+        <w:t xml:space="preserve">Moment library </w:t>
+      </w:r>
+      <w:r>
+        <w:t>=&gt; gives us all of the tools necessary to format time.</w:t>
+      </w:r>
+    </w:p>
+    <w:p>
+      <w:pPr>
+        <w:tabs>
+          <w:tab w:val="left" w:pos="5095"/>
+        </w:tabs>
+      </w:pPr>
     </w:p>
     <w:p>
       <w:pPr>
@@ -20178,6 +20305,7 @@
   <w:style w:type="character" w:default="1" w:styleId="DefaultParagraphFont">
     <w:name w:val="Default Paragraph Font"/>
     <w:uiPriority w:val="1"/>
+    <w:semiHidden/>
     <w:unhideWhenUsed/>
   </w:style>
   <w:style w:type="table" w:default="1" w:styleId="TableNormal">

</xml_diff>

<commit_message>
Finised the course. (chat-app added)
</commit_message>
<xml_diff>
--- a/personal_notes.docx
+++ b/personal_notes.docx
@@ -18483,19 +18483,11 @@
           <w:color w:val="4472C4" w:themeColor="accent1"/>
         </w:rPr>
       </w:pPr>
-      <w:proofErr w:type="gramStart"/>
-      <w:r>
-        <w:rPr>
-          <w:color w:val="4472C4" w:themeColor="accent1"/>
-        </w:rPr>
-        <w:t>bad-words</w:t>
-      </w:r>
-      <w:proofErr w:type="gramEnd"/>
-      <w:r>
-        <w:rPr>
-          <w:color w:val="4472C4" w:themeColor="accent1"/>
-        </w:rPr>
-        <w:t xml:space="preserve"> npm package</w:t>
+      <w:r>
+        <w:rPr>
+          <w:color w:val="4472C4" w:themeColor="accent1"/>
+        </w:rPr>
+        <w:t>bad-words npm package</w:t>
       </w:r>
     </w:p>
     <w:p>
@@ -18728,13 +18720,362 @@
           <w:tab w:val="left" w:pos="5095"/>
         </w:tabs>
       </w:pPr>
-    </w:p>
-    <w:p>
-      <w:pPr>
-        <w:tabs>
-          <w:tab w:val="left" w:pos="5095"/>
-        </w:tabs>
-      </w:pPr>
+      <w:r>
+        <w:rPr>
+          <w:color w:val="ED7D31" w:themeColor="accent2"/>
+        </w:rPr>
+        <w:t>q</w:t>
+      </w:r>
+      <w:r>
+        <w:rPr>
+          <w:color w:val="ED7D31" w:themeColor="accent2"/>
+        </w:rPr>
+        <w:t>s</w:t>
+      </w:r>
+      <w:r>
+        <w:t xml:space="preserve"> =&gt; </w:t>
+      </w:r>
+      <w:r>
+        <w:t>short for query string -&gt; to parse our queries</w:t>
+      </w:r>
+    </w:p>
+    <w:p>
+      <w:pPr>
+        <w:shd w:val="clear" w:color="auto" w:fill="1E1E1E"/>
+        <w:spacing w:after="0" w:line="285" w:lineRule="atLeast"/>
+        <w:rPr>
+          <w:rFonts w:ascii="Consolas" w:eastAsia="Times New Roman" w:hAnsi="Consolas" w:cs="Times New Roman"/>
+          <w:color w:val="D4D4D4"/>
+          <w:sz w:val="21"/>
+          <w:szCs w:val="21"/>
+        </w:rPr>
+      </w:pPr>
+      <w:r>
+        <w:rPr>
+          <w:rFonts w:ascii="Consolas" w:eastAsia="Times New Roman" w:hAnsi="Consolas" w:cs="Times New Roman"/>
+          <w:color w:val="9CDCFE"/>
+          <w:sz w:val="21"/>
+          <w:szCs w:val="21"/>
+        </w:rPr>
+        <w:t>Qs</w:t>
+      </w:r>
+      <w:r>
+        <w:rPr>
+          <w:rFonts w:ascii="Consolas" w:eastAsia="Times New Roman" w:hAnsi="Consolas" w:cs="Times New Roman"/>
+          <w:color w:val="D4D4D4"/>
+          <w:sz w:val="21"/>
+          <w:szCs w:val="21"/>
+        </w:rPr>
+        <w:t>.</w:t>
+      </w:r>
+      <w:r>
+        <w:rPr>
+          <w:rFonts w:ascii="Consolas" w:eastAsia="Times New Roman" w:hAnsi="Consolas" w:cs="Times New Roman"/>
+          <w:color w:val="DCDCAA"/>
+          <w:sz w:val="21"/>
+          <w:szCs w:val="21"/>
+        </w:rPr>
+        <w:t>parse</w:t>
+      </w:r>
+      <w:r>
+        <w:rPr>
+          <w:rFonts w:ascii="Consolas" w:eastAsia="Times New Roman" w:hAnsi="Consolas" w:cs="Times New Roman"/>
+          <w:color w:val="D4D4D4"/>
+          <w:sz w:val="21"/>
+          <w:szCs w:val="21"/>
+        </w:rPr>
+        <w:t>(</w:t>
+      </w:r>
+      <w:r>
+        <w:rPr>
+          <w:rFonts w:ascii="Consolas" w:eastAsia="Times New Roman" w:hAnsi="Consolas" w:cs="Times New Roman"/>
+          <w:color w:val="9CDCFE"/>
+          <w:sz w:val="21"/>
+          <w:szCs w:val="21"/>
+        </w:rPr>
+        <w:t>location</w:t>
+      </w:r>
+      <w:r>
+        <w:rPr>
+          <w:rFonts w:ascii="Consolas" w:eastAsia="Times New Roman" w:hAnsi="Consolas" w:cs="Times New Roman"/>
+          <w:color w:val="D4D4D4"/>
+          <w:sz w:val="21"/>
+          <w:szCs w:val="21"/>
+        </w:rPr>
+        <w:t>.</w:t>
+      </w:r>
+      <w:r>
+        <w:rPr>
+          <w:rFonts w:ascii="Consolas" w:eastAsia="Times New Roman" w:hAnsi="Consolas" w:cs="Times New Roman"/>
+          <w:color w:val="9CDCFE"/>
+          <w:sz w:val="21"/>
+          <w:szCs w:val="21"/>
+        </w:rPr>
+        <w:t>search</w:t>
+      </w:r>
+      <w:r>
+        <w:rPr>
+          <w:rFonts w:ascii="Consolas" w:eastAsia="Times New Roman" w:hAnsi="Consolas" w:cs="Times New Roman"/>
+          <w:color w:val="D4D4D4"/>
+          <w:sz w:val="21"/>
+          <w:szCs w:val="21"/>
+        </w:rPr>
+        <w:t>, {</w:t>
+      </w:r>
+      <w:r>
+        <w:rPr>
+          <w:rFonts w:ascii="Consolas" w:eastAsia="Times New Roman" w:hAnsi="Consolas" w:cs="Times New Roman"/>
+          <w:color w:val="9CDCFE"/>
+          <w:sz w:val="21"/>
+          <w:szCs w:val="21"/>
+        </w:rPr>
+        <w:t>ignoreQueryPrefix:</w:t>
+      </w:r>
+      <w:r>
+        <w:rPr>
+          <w:rFonts w:ascii="Consolas" w:eastAsia="Times New Roman" w:hAnsi="Consolas" w:cs="Times New Roman"/>
+          <w:color w:val="D4D4D4"/>
+          <w:sz w:val="21"/>
+          <w:szCs w:val="21"/>
+        </w:rPr>
+        <w:t xml:space="preserve"> </w:t>
+      </w:r>
+      <w:r>
+        <w:rPr>
+          <w:rFonts w:ascii="Consolas" w:eastAsia="Times New Roman" w:hAnsi="Consolas" w:cs="Times New Roman"/>
+          <w:color w:val="569CD6"/>
+          <w:sz w:val="21"/>
+          <w:szCs w:val="21"/>
+        </w:rPr>
+        <w:t>true</w:t>
+      </w:r>
+      <w:r>
+        <w:rPr>
+          <w:rFonts w:ascii="Consolas" w:eastAsia="Times New Roman" w:hAnsi="Consolas" w:cs="Times New Roman"/>
+          <w:color w:val="D4D4D4"/>
+          <w:sz w:val="21"/>
+          <w:szCs w:val="21"/>
+        </w:rPr>
+        <w:t>})</w:t>
+      </w:r>
+    </w:p>
+    <w:p>
+      <w:pPr>
+        <w:tabs>
+          <w:tab w:val="left" w:pos="5095"/>
+        </w:tabs>
+      </w:pPr>
+      <w:r>
+        <w:t>^ will return an object with the params of the URL we are on</w:t>
+      </w:r>
+    </w:p>
+    <w:p>
+      <w:pPr>
+        <w:tabs>
+          <w:tab w:val="left" w:pos="5095"/>
+        </w:tabs>
+      </w:pPr>
+    </w:p>
+    <w:p>
+      <w:pPr>
+        <w:tabs>
+          <w:tab w:val="left" w:pos="5095"/>
+        </w:tabs>
+      </w:pPr>
+      <w:r>
+        <w:t xml:space="preserve">There is a method in socket.io which is available only on server-side: </w:t>
+      </w:r>
+    </w:p>
+    <w:p>
+      <w:pPr>
+        <w:tabs>
+          <w:tab w:val="left" w:pos="5095"/>
+        </w:tabs>
+      </w:pPr>
+      <w:r>
+        <w:rPr>
+          <w:color w:val="4472C4" w:themeColor="accent1"/>
+        </w:rPr>
+        <w:t>s</w:t>
+      </w:r>
+      <w:r>
+        <w:rPr>
+          <w:color w:val="4472C4" w:themeColor="accent1"/>
+        </w:rPr>
+        <w:t xml:space="preserve">ocket.join </w:t>
+      </w:r>
+      <w:r>
+        <w:t xml:space="preserve">=&gt; </w:t>
+      </w:r>
+      <w:r>
+        <w:t xml:space="preserve">allows us to join a given chat room and we pass to it the name of the room </w:t>
+      </w:r>
+      <w:proofErr w:type="gramStart"/>
+      <w:r>
+        <w:t>where</w:t>
+      </w:r>
+      <w:proofErr w:type="gramEnd"/>
+      <w:r>
+        <w:t xml:space="preserve"> trying to join.</w:t>
+      </w:r>
+    </w:p>
+    <w:p>
+      <w:pPr>
+        <w:tabs>
+          <w:tab w:val="left" w:pos="5095"/>
+        </w:tabs>
+      </w:pPr>
+      <w:r>
+        <w:t xml:space="preserve">So, it is a way to emit events only </w:t>
+      </w:r>
+      <w:r>
+        <w:t>to a specified room!</w:t>
+      </w:r>
+    </w:p>
+    <w:p>
+      <w:pPr>
+        <w:tabs>
+          <w:tab w:val="left" w:pos="5095"/>
+        </w:tabs>
+      </w:pPr>
+    </w:p>
+    <w:p>
+      <w:pPr>
+        <w:tabs>
+          <w:tab w:val="left" w:pos="5095"/>
+        </w:tabs>
+      </w:pPr>
+      <w:r>
+        <w:drawing>
+          <wp:inline distT="0" distB="0" distL="0" distR="0" wp14:anchorId="7BFAE4E2" wp14:editId="632BB9F2">
+            <wp:extent cx="3863675" cy="640135"/>
+            <wp:effectExtent l="0" t="0" r="3810" b="7620"/>
+            <wp:docPr id="56" name="Picture 56" descr="Text&#10;&#10;Description automatically generated"/>
+            <wp:cNvGraphicFramePr>
+              <a:graphicFrameLocks xmlns:a="http://schemas.openxmlformats.org/drawingml/2006/main" noChangeAspect="1"/>
+            </wp:cNvGraphicFramePr>
+            <a:graphic xmlns:a="http://schemas.openxmlformats.org/drawingml/2006/main">
+              <a:graphicData uri="http://schemas.openxmlformats.org/drawingml/2006/picture">
+                <pic:pic xmlns:pic="http://schemas.openxmlformats.org/drawingml/2006/picture">
+                  <pic:nvPicPr>
+                    <pic:cNvPr id="56" name="Picture 56" descr="Text&#10;&#10;Description automatically generated"/>
+                    <pic:cNvPicPr/>
+                  </pic:nvPicPr>
+                  <pic:blipFill>
+                    <a:blip r:embed="rId78"/>
+                    <a:stretch>
+                      <a:fillRect/>
+                    </a:stretch>
+                  </pic:blipFill>
+                  <pic:spPr>
+                    <a:xfrm>
+                      <a:off x="0" y="0"/>
+                      <a:ext cx="3863675" cy="640135"/>
+                    </a:xfrm>
+                    <a:prstGeom prst="rect">
+                      <a:avLst/>
+                    </a:prstGeom>
+                  </pic:spPr>
+                </pic:pic>
+              </a:graphicData>
+            </a:graphic>
+          </wp:inline>
+        </w:drawing>
+      </w:r>
+    </w:p>
+    <w:p>
+      <w:pPr>
+        <w:tabs>
+          <w:tab w:val="left" w:pos="5095"/>
+        </w:tabs>
+      </w:pPr>
+      <w:r>
+        <w:t>The second methods, will emit messages to a specific room or broadcast to a specific room</w:t>
+      </w:r>
+    </w:p>
+    <w:p>
+      <w:pPr>
+        <w:tabs>
+          <w:tab w:val="left" w:pos="5095"/>
+        </w:tabs>
+      </w:pPr>
+      <w:r>
+        <w:t>Usage example:</w:t>
+      </w:r>
+    </w:p>
+    <w:p>
+      <w:pPr>
+        <w:tabs>
+          <w:tab w:val="left" w:pos="5095"/>
+        </w:tabs>
+      </w:pPr>
+      <w:r>
+        <w:drawing>
+          <wp:inline distT="0" distB="0" distL="0" distR="0" wp14:anchorId="418034A0" wp14:editId="0EA4A50D">
+            <wp:extent cx="5943600" cy="230505"/>
+            <wp:effectExtent l="0" t="0" r="0" b="0"/>
+            <wp:docPr id="57" name="Picture 57"/>
+            <wp:cNvGraphicFramePr>
+              <a:graphicFrameLocks xmlns:a="http://schemas.openxmlformats.org/drawingml/2006/main" noChangeAspect="1"/>
+            </wp:cNvGraphicFramePr>
+            <a:graphic xmlns:a="http://schemas.openxmlformats.org/drawingml/2006/main">
+              <a:graphicData uri="http://schemas.openxmlformats.org/drawingml/2006/picture">
+                <pic:pic xmlns:pic="http://schemas.openxmlformats.org/drawingml/2006/picture">
+                  <pic:nvPicPr>
+                    <pic:cNvPr id="1" name=""/>
+                    <pic:cNvPicPr/>
+                  </pic:nvPicPr>
+                  <pic:blipFill>
+                    <a:blip r:embed="rId79"/>
+                    <a:stretch>
+                      <a:fillRect/>
+                    </a:stretch>
+                  </pic:blipFill>
+                  <pic:spPr>
+                    <a:xfrm>
+                      <a:off x="0" y="0"/>
+                      <a:ext cx="5943600" cy="230505"/>
+                    </a:xfrm>
+                    <a:prstGeom prst="rect">
+                      <a:avLst/>
+                    </a:prstGeom>
+                  </pic:spPr>
+                </pic:pic>
+              </a:graphicData>
+            </a:graphic>
+          </wp:inline>
+        </w:drawing>
+      </w:r>
+    </w:p>
+    <w:p>
+      <w:pPr>
+        <w:tabs>
+          <w:tab w:val="left" w:pos="5095"/>
+        </w:tabs>
+      </w:pPr>
+    </w:p>
+    <w:p>
+      <w:pPr>
+        <w:tabs>
+          <w:tab w:val="left" w:pos="5095"/>
+        </w:tabs>
+      </w:pPr>
+    </w:p>
+    <w:p>
+      <w:pPr>
+        <w:tabs>
+          <w:tab w:val="left" w:pos="5095"/>
+        </w:tabs>
+      </w:pPr>
+      <w:r>
+        <w:rPr>
+          <w:color w:val="ED7D31" w:themeColor="accent2"/>
+        </w:rPr>
+        <w:t xml:space="preserve">Socket.id </w:t>
+      </w:r>
+      <w:r>
+        <w:t>=&gt; unique connection id (so we used it as user.id)</w:t>
+      </w:r>
     </w:p>
     <w:sectPr>
       <w:pgSz w:w="12240" w:h="15840"/>

</xml_diff>